<commit_message>
Relációs adatbázis 0. normálforma
</commit_message>
<xml_diff>
--- a/fodraszat_doc_2024_02_20.docx
+++ b/fodraszat_doc_2024_02_20.docx
@@ -2361,6 +2361,22 @@
       <w:pPr>
         <w:pStyle w:val="Cmsor1"/>
         <w:spacing w:after="1080"/>
+        <w:sectPr>
+          <w:headerReference w:type="default" r:id="rId10"/>
+          <w:footerReference w:type="default" r:id="rId11"/>
+          <w:headerReference w:type="first" r:id="rId12"/>
+          <w:pgSz w:w="11906" w:h="16838"/>
+          <w:pgMar w:top="1843" w:right="1418" w:bottom="1418" w:left="1418" w:header="709" w:footer="709" w:gutter="0"/>
+          <w:cols w:space="708"/>
+          <w:titlePg/>
+          <w:docGrid w:linePitch="435"/>
+        </w:sectPr>
+      </w:pPr>
+    </w:p>
+    <w:p>
+      <w:pPr>
+        <w:pStyle w:val="Cmsor1"/>
+        <w:spacing w:after="1080"/>
       </w:pPr>
       <w:r>
         <w:lastRenderedPageBreak/>
@@ -2383,21 +2399,359 @@
           <w:numId w:val="4"/>
         </w:numPr>
       </w:pPr>
-      <w:proofErr w:type="spellStart"/>
-      <w:r>
-        <w:t>Normálfomában</w:t>
-      </w:r>
-      <w:proofErr w:type="spellEnd"/>
-      <w:r>
-        <w:t>:</w:t>
+      <w:r>
+        <w:t>Normálfo</w:t>
+      </w:r>
+      <w:r>
+        <w:t>r</w:t>
       </w:r>
       <w:bookmarkStart w:id="16" w:name="_GoBack"/>
       <w:bookmarkEnd w:id="16"/>
+      <w:r>
+        <w:t>mában</w:t>
+      </w:r>
+      <w:r>
+        <w:t>:</w:t>
+      </w:r>
     </w:p>
+    <w:tbl>
+      <w:tblPr>
+        <w:tblStyle w:val="Rcsostblzat"/>
+        <w:tblW w:w="16065" w:type="dxa"/>
+        <w:tblInd w:w="-1186" w:type="dxa"/>
+        <w:tblLook w:val="04A0" w:firstRow="1" w:lastRow="0" w:firstColumn="1" w:lastColumn="0" w:noHBand="0" w:noVBand="1"/>
+      </w:tblPr>
+      <w:tblGrid>
+        <w:gridCol w:w="556"/>
+        <w:gridCol w:w="788"/>
+        <w:gridCol w:w="691"/>
+        <w:gridCol w:w="2022"/>
+        <w:gridCol w:w="790"/>
+        <w:gridCol w:w="1012"/>
+        <w:gridCol w:w="2022"/>
+        <w:gridCol w:w="790"/>
+        <w:gridCol w:w="1012"/>
+        <w:gridCol w:w="537"/>
+        <w:gridCol w:w="1907"/>
+        <w:gridCol w:w="820"/>
+        <w:gridCol w:w="2126"/>
+        <w:gridCol w:w="992"/>
+      </w:tblGrid>
+      <w:tr>
+        <w:trPr>
+          <w:trHeight w:val="1311"/>
+        </w:trPr>
+        <w:tc>
+          <w:tcPr>
+            <w:tcW w:w="16065" w:type="dxa"/>
+            <w:gridSpan w:val="14"/>
+            <w:vAlign w:val="center"/>
+          </w:tcPr>
+          <w:p>
+            <w:pPr>
+              <w:jc w:val="center"/>
+            </w:pPr>
+            <w:r>
+              <w:t>Foglalás</w:t>
+            </w:r>
+          </w:p>
+        </w:tc>
+      </w:tr>
+      <w:tr>
+        <w:trPr>
+          <w:trHeight w:val="1378"/>
+        </w:trPr>
+        <w:tc>
+          <w:tcPr>
+            <w:tcW w:w="2035" w:type="dxa"/>
+            <w:gridSpan w:val="3"/>
+            <w:vAlign w:val="center"/>
+          </w:tcPr>
+          <w:p>
+            <w:pPr>
+              <w:jc w:val="center"/>
+            </w:pPr>
+            <w:r>
+              <w:t>Szolgáltatás</w:t>
+            </w:r>
+          </w:p>
+        </w:tc>
+        <w:tc>
+          <w:tcPr>
+            <w:tcW w:w="3824" w:type="dxa"/>
+            <w:gridSpan w:val="3"/>
+            <w:vAlign w:val="center"/>
+          </w:tcPr>
+          <w:p>
+            <w:pPr>
+              <w:jc w:val="center"/>
+            </w:pPr>
+            <w:r>
+              <w:t>Vendég</w:t>
+            </w:r>
+          </w:p>
+        </w:tc>
+        <w:tc>
+          <w:tcPr>
+            <w:tcW w:w="3824" w:type="dxa"/>
+            <w:gridSpan w:val="3"/>
+            <w:vAlign w:val="center"/>
+          </w:tcPr>
+          <w:p>
+            <w:pPr>
+              <w:jc w:val="center"/>
+            </w:pPr>
+            <w:r>
+              <w:t>Fodrász</w:t>
+            </w:r>
+          </w:p>
+        </w:tc>
+        <w:tc>
+          <w:tcPr>
+            <w:tcW w:w="2444" w:type="dxa"/>
+            <w:gridSpan w:val="2"/>
+            <w:vAlign w:val="center"/>
+          </w:tcPr>
+          <w:p>
+            <w:pPr>
+              <w:jc w:val="center"/>
+            </w:pPr>
+            <w:r>
+              <w:t>Üzlet</w:t>
+            </w:r>
+          </w:p>
+        </w:tc>
+        <w:tc>
+          <w:tcPr>
+            <w:tcW w:w="3938" w:type="dxa"/>
+            <w:gridSpan w:val="3"/>
+            <w:vAlign w:val="center"/>
+          </w:tcPr>
+          <w:p>
+            <w:pPr>
+              <w:jc w:val="center"/>
+            </w:pPr>
+            <w:r>
+              <w:t>Helyszín</w:t>
+            </w:r>
+          </w:p>
+        </w:tc>
+      </w:tr>
+      <w:tr>
+        <w:trPr>
+          <w:trHeight w:val="1311"/>
+        </w:trPr>
+        <w:tc>
+          <w:tcPr>
+            <w:tcW w:w="556" w:type="dxa"/>
+            <w:vAlign w:val="center"/>
+          </w:tcPr>
+          <w:p>
+            <w:pPr>
+              <w:jc w:val="center"/>
+            </w:pPr>
+            <w:r>
+              <w:t>Ár</w:t>
+            </w:r>
+          </w:p>
+        </w:tc>
+        <w:tc>
+          <w:tcPr>
+            <w:tcW w:w="788" w:type="dxa"/>
+            <w:vAlign w:val="center"/>
+          </w:tcPr>
+          <w:p>
+            <w:pPr>
+              <w:jc w:val="center"/>
+            </w:pPr>
+            <w:r>
+              <w:t>Név</w:t>
+            </w:r>
+          </w:p>
+        </w:tc>
+        <w:tc>
+          <w:tcPr>
+            <w:tcW w:w="691" w:type="dxa"/>
+            <w:vAlign w:val="center"/>
+          </w:tcPr>
+          <w:p>
+            <w:pPr>
+              <w:jc w:val="center"/>
+            </w:pPr>
+            <w:r>
+              <w:t>Idő</w:t>
+            </w:r>
+          </w:p>
+        </w:tc>
+        <w:tc>
+          <w:tcPr>
+            <w:tcW w:w="2022" w:type="dxa"/>
+            <w:vAlign w:val="center"/>
+          </w:tcPr>
+          <w:p>
+            <w:pPr>
+              <w:jc w:val="center"/>
+            </w:pPr>
+            <w:r>
+              <w:t>Telefonszám</w:t>
+            </w:r>
+          </w:p>
+        </w:tc>
+        <w:tc>
+          <w:tcPr>
+            <w:tcW w:w="790" w:type="dxa"/>
+            <w:vAlign w:val="center"/>
+          </w:tcPr>
+          <w:p>
+            <w:pPr>
+              <w:jc w:val="center"/>
+            </w:pPr>
+            <w:r>
+              <w:t>Név</w:t>
+            </w:r>
+          </w:p>
+        </w:tc>
+        <w:tc>
+          <w:tcPr>
+            <w:tcW w:w="1012" w:type="dxa"/>
+            <w:vAlign w:val="center"/>
+          </w:tcPr>
+          <w:p>
+            <w:pPr>
+              <w:jc w:val="center"/>
+            </w:pPr>
+            <w:r>
+              <w:t>Email</w:t>
+            </w:r>
+          </w:p>
+        </w:tc>
+        <w:tc>
+          <w:tcPr>
+            <w:tcW w:w="2022" w:type="dxa"/>
+            <w:vAlign w:val="center"/>
+          </w:tcPr>
+          <w:p>
+            <w:pPr>
+              <w:jc w:val="center"/>
+            </w:pPr>
+            <w:r>
+              <w:t>Telefonszám</w:t>
+            </w:r>
+          </w:p>
+        </w:tc>
+        <w:tc>
+          <w:tcPr>
+            <w:tcW w:w="790" w:type="dxa"/>
+            <w:vAlign w:val="center"/>
+          </w:tcPr>
+          <w:p>
+            <w:pPr>
+              <w:jc w:val="center"/>
+            </w:pPr>
+            <w:r>
+              <w:t>Név</w:t>
+            </w:r>
+          </w:p>
+        </w:tc>
+        <w:tc>
+          <w:tcPr>
+            <w:tcW w:w="1012" w:type="dxa"/>
+            <w:vAlign w:val="center"/>
+          </w:tcPr>
+          <w:p>
+            <w:pPr>
+              <w:jc w:val="center"/>
+            </w:pPr>
+            <w:r>
+              <w:t>Email</w:t>
+            </w:r>
+          </w:p>
+        </w:tc>
+        <w:tc>
+          <w:tcPr>
+            <w:tcW w:w="537" w:type="dxa"/>
+            <w:vAlign w:val="center"/>
+          </w:tcPr>
+          <w:p>
+            <w:pPr>
+              <w:jc w:val="center"/>
+            </w:pPr>
+            <w:r>
+              <w:t>ID</w:t>
+            </w:r>
+          </w:p>
+        </w:tc>
+        <w:tc>
+          <w:tcPr>
+            <w:tcW w:w="1907" w:type="dxa"/>
+            <w:vAlign w:val="center"/>
+          </w:tcPr>
+          <w:p>
+            <w:pPr>
+              <w:jc w:val="center"/>
+            </w:pPr>
+            <w:r>
+              <w:t>Üzletvezető</w:t>
+            </w:r>
+          </w:p>
+        </w:tc>
+        <w:tc>
+          <w:tcPr>
+            <w:tcW w:w="820" w:type="dxa"/>
+            <w:vAlign w:val="center"/>
+          </w:tcPr>
+          <w:p>
+            <w:pPr>
+              <w:jc w:val="center"/>
+            </w:pPr>
+            <w:r>
+              <w:t>ID</w:t>
+            </w:r>
+          </w:p>
+        </w:tc>
+        <w:tc>
+          <w:tcPr>
+            <w:tcW w:w="2126" w:type="dxa"/>
+            <w:vAlign w:val="center"/>
+          </w:tcPr>
+          <w:p>
+            <w:pPr>
+              <w:jc w:val="center"/>
+            </w:pPr>
+            <w:r>
+              <w:t>Irányítószám</w:t>
+            </w:r>
+          </w:p>
+        </w:tc>
+        <w:tc>
+          <w:tcPr>
+            <w:tcW w:w="992" w:type="dxa"/>
+            <w:vAlign w:val="center"/>
+          </w:tcPr>
+          <w:p>
+            <w:pPr>
+              <w:jc w:val="center"/>
+            </w:pPr>
+            <w:r>
+              <w:t>Cím</w:t>
+            </w:r>
+          </w:p>
+        </w:tc>
+      </w:tr>
+    </w:tbl>
+    <w:p>
+      <w:pPr>
+        <w:sectPr>
+          <w:pgSz w:w="16838" w:h="11906" w:orient="landscape" w:code="9"/>
+          <w:pgMar w:top="1418" w:right="1843" w:bottom="1418" w:left="1418" w:header="709" w:footer="709" w:gutter="0"/>
+          <w:cols w:space="708"/>
+          <w:titlePg/>
+          <w:docGrid w:linePitch="435"/>
+        </w:sectPr>
+      </w:pPr>
+    </w:p>
+    <w:p/>
     <w:sectPr>
-      <w:headerReference w:type="default" r:id="rId10"/>
-      <w:footerReference w:type="default" r:id="rId11"/>
-      <w:headerReference w:type="first" r:id="rId12"/>
       <w:pgSz w:w="11906" w:h="16838"/>
       <w:pgMar w:top="1843" w:right="1418" w:bottom="1418" w:left="1418" w:header="709" w:footer="709" w:gutter="0"/>
       <w:cols w:space="708"/>
@@ -2485,7 +2839,7 @@
         <w:noProof/>
         <w:color w:val="000000" w:themeColor="text1"/>
       </w:rPr>
-      <w:t>8</w:t>
+      <w:t>7</w:t>
     </w:r>
     <w:r>
       <w:rPr>
@@ -2522,7 +2876,7 @@
         <w:noProof/>
         <w:color w:val="000000" w:themeColor="text1"/>
       </w:rPr>
-      <w:t>8</w:t>
+      <w:t>9</w:t>
     </w:r>
     <w:r>
       <w:rPr>
@@ -4310,6 +4664,25 @@
       <w:sz w:val="32"/>
     </w:rPr>
   </w:style>
+  <w:style w:type="table" w:styleId="Rcsostblzat">
+    <w:name w:val="Table Grid"/>
+    <w:basedOn w:val="Normltblzat"/>
+    <w:uiPriority w:val="39"/>
+    <w:rsid w:val="00E44A11"/>
+    <w:pPr>
+      <w:spacing w:after="0" w:line="240" w:lineRule="auto"/>
+    </w:pPr>
+    <w:tblPr>
+      <w:tblBorders>
+        <w:top w:val="single" w:sz="4" w:space="0" w:color="auto"/>
+        <w:left w:val="single" w:sz="4" w:space="0" w:color="auto"/>
+        <w:bottom w:val="single" w:sz="4" w:space="0" w:color="auto"/>
+        <w:right w:val="single" w:sz="4" w:space="0" w:color="auto"/>
+        <w:insideH w:val="single" w:sz="4" w:space="0" w:color="auto"/>
+        <w:insideV w:val="single" w:sz="4" w:space="0" w:color="auto"/>
+      </w:tblBorders>
+    </w:tblPr>
+  </w:style>
 </w:styles>
 </file>
 
@@ -4454,21 +4827,21 @@
     <w:charset w:val="EE"/>
     <w:family w:val="roman"/>
     <w:pitch w:val="variable"/>
-    <w:sig w:usb0="E0002EFF" w:usb1="C000785B" w:usb2="00000009" w:usb3="00000000" w:csb0="000001FF" w:csb1="00000000"/>
+    <w:sig w:usb0="E0002AFF" w:usb1="C0007841" w:usb2="00000009" w:usb3="00000000" w:csb0="000001FF" w:csb1="00000000"/>
   </w:font>
   <w:font w:name="Calibri">
     <w:panose1 w:val="020F0502020204030204"/>
     <w:charset w:val="EE"/>
     <w:family w:val="swiss"/>
     <w:pitch w:val="variable"/>
-    <w:sig w:usb0="E4002EFF" w:usb1="C000247B" w:usb2="00000009" w:usb3="00000000" w:csb0="000001FF" w:csb1="00000000"/>
+    <w:sig w:usb0="E0002AFF" w:usb1="4000ACFF" w:usb2="00000001" w:usb3="00000000" w:csb0="000001FF" w:csb1="00000000"/>
   </w:font>
   <w:font w:name="Calibri Light">
     <w:panose1 w:val="020F0302020204030204"/>
     <w:charset w:val="EE"/>
     <w:family w:val="swiss"/>
     <w:pitch w:val="variable"/>
-    <w:sig w:usb0="E4002EFF" w:usb1="C000247B" w:usb2="00000009" w:usb3="00000000" w:csb0="000001FF" w:csb1="00000000"/>
+    <w:sig w:usb0="A0002AEF" w:usb1="4000207B" w:usb2="00000000" w:usb3="00000000" w:csb0="000001FF" w:csb1="00000000"/>
   </w:font>
   <w:font w:name="Bahnschrift SemiBold">
     <w:panose1 w:val="020B0502040204020203"/>
@@ -5282,7 +5655,7 @@
 </file>
 
 <file path=customXml/itemProps2.xml><?xml version="1.0" encoding="utf-8"?>
-<ds:datastoreItem xmlns:ds="http://schemas.openxmlformats.org/officeDocument/2006/customXml" ds:itemID="{B44AB724-6EF4-4222-AC3A-4EC5158FD9CA}">
+<ds:datastoreItem xmlns:ds="http://schemas.openxmlformats.org/officeDocument/2006/customXml" ds:itemID="{B29C74DE-CD10-4BF6-83D9-079B0C4A3201}">
   <ds:schemaRefs>
     <ds:schemaRef ds:uri="http://schemas.openxmlformats.org/officeDocument/2006/bibliography"/>
   </ds:schemaRefs>

</xml_diff>

<commit_message>
1. normálforma javításának elkedzése
</commit_message>
<xml_diff>
--- a/fodraszat_doc_2024_02_20.docx
+++ b/fodraszat_doc_2024_02_20.docx
@@ -1,6 +1,6 @@
 
 <file path=word/document.xml><?xml version="1.0" encoding="utf-8"?>
-<w:document xmlns:wpc="http://schemas.microsoft.com/office/word/2010/wordprocessingCanvas" xmlns:cx="http://schemas.microsoft.com/office/drawing/2014/chartex" xmlns:mc="http://schemas.openxmlformats.org/markup-compatibility/2006" xmlns:o="urn:schemas-microsoft-com:office:office" xmlns:r="http://schemas.openxmlformats.org/officeDocument/2006/relationships" xmlns:m="http://schemas.openxmlformats.org/officeDocument/2006/math" xmlns:v="urn:schemas-microsoft-com:vml" xmlns:wp14="http://schemas.microsoft.com/office/word/2010/wordprocessingDrawing" xmlns:wp="http://schemas.openxmlformats.org/drawingml/2006/wordprocessingDrawing" xmlns:w10="urn:schemas-microsoft-com:office:word" xmlns:w="http://schemas.openxmlformats.org/wordprocessingml/2006/main" xmlns:w14="http://schemas.microsoft.com/office/word/2010/wordml" xmlns:w15="http://schemas.microsoft.com/office/word/2012/wordml" xmlns:w16se="http://schemas.microsoft.com/office/word/2015/wordml/symex" xmlns:wpg="http://schemas.microsoft.com/office/word/2010/wordprocessingGroup" xmlns:wpi="http://schemas.microsoft.com/office/word/2010/wordprocessingInk" xmlns:wne="http://schemas.microsoft.com/office/word/2006/wordml" xmlns:wps="http://schemas.microsoft.com/office/word/2010/wordprocessingShape" mc:Ignorable="w14 w15 w16se wp14">
+<w:document xmlns:wpc="http://schemas.microsoft.com/office/word/2010/wordprocessingCanvas" xmlns:cx="http://schemas.microsoft.com/office/drawing/2014/chartex" xmlns:cx1="http://schemas.microsoft.com/office/drawing/2015/9/8/chartex" xmlns:cx2="http://schemas.microsoft.com/office/drawing/2015/10/21/chartex" xmlns:cx3="http://schemas.microsoft.com/office/drawing/2016/5/9/chartex" xmlns:cx4="http://schemas.microsoft.com/office/drawing/2016/5/10/chartex" xmlns:cx5="http://schemas.microsoft.com/office/drawing/2016/5/11/chartex" xmlns:cx6="http://schemas.microsoft.com/office/drawing/2016/5/12/chartex" xmlns:cx7="http://schemas.microsoft.com/office/drawing/2016/5/13/chartex" xmlns:cx8="http://schemas.microsoft.com/office/drawing/2016/5/14/chartex" xmlns:mc="http://schemas.openxmlformats.org/markup-compatibility/2006" xmlns:aink="http://schemas.microsoft.com/office/drawing/2016/ink" xmlns:am3d="http://schemas.microsoft.com/office/drawing/2017/model3d" xmlns:o="urn:schemas-microsoft-com:office:office" xmlns:oel="http://schemas.microsoft.com/office/2019/extlst" xmlns:r="http://schemas.openxmlformats.org/officeDocument/2006/relationships" xmlns:m="http://schemas.openxmlformats.org/officeDocument/2006/math" xmlns:v="urn:schemas-microsoft-com:vml" xmlns:wp14="http://schemas.microsoft.com/office/word/2010/wordprocessingDrawing" xmlns:wp="http://schemas.openxmlformats.org/drawingml/2006/wordprocessingDrawing" xmlns:w10="urn:schemas-microsoft-com:office:word" xmlns:w="http://schemas.openxmlformats.org/wordprocessingml/2006/main" xmlns:w14="http://schemas.microsoft.com/office/word/2010/wordml" xmlns:w15="http://schemas.microsoft.com/office/word/2012/wordml" xmlns:w16cex="http://schemas.microsoft.com/office/word/2018/wordml/cex" xmlns:w16cid="http://schemas.microsoft.com/office/word/2016/wordml/cid" xmlns:w16="http://schemas.microsoft.com/office/word/2018/wordml" xmlns:w16sdtdh="http://schemas.microsoft.com/office/word/2020/wordml/sdtdatahash" xmlns:w16se="http://schemas.microsoft.com/office/word/2015/wordml/symex" xmlns:wpg="http://schemas.microsoft.com/office/word/2010/wordprocessingGroup" xmlns:wpi="http://schemas.microsoft.com/office/word/2010/wordprocessingInk" xmlns:wne="http://schemas.microsoft.com/office/word/2006/wordml" xmlns:wps="http://schemas.microsoft.com/office/word/2010/wordprocessingShape" mc:Ignorable="w14 w15 w16se w16cid w16 w16cex w16sdtdh wp14">
   <w:body>
     <w:p>
       <w:pPr>
@@ -2353,9 +2353,6 @@
           <w:szCs w:val="26"/>
         </w:rPr>
       </w:pPr>
-      <w:r>
-        <w:br w:type="page"/>
-      </w:r>
     </w:p>
     <w:p>
       <w:pPr>
@@ -2381,12 +2378,7 @@
       </w:pPr>
       <w:r>
         <w:lastRenderedPageBreak/>
-        <w:t>Relációs adatm</w:t>
-      </w:r>
-      <w:bookmarkStart w:id="16" w:name="_GoBack"/>
-      <w:bookmarkEnd w:id="16"/>
-      <w:r>
-        <w:t>odell</w:t>
+        <w:t>Relációs adatmodell</w:t>
       </w:r>
     </w:p>
     <w:p>
@@ -2412,23 +2404,23 @@
         <w:t>r</w:t>
       </w:r>
       <w:r>
-        <w:t>mában</w:t>
-      </w:r>
-      <w:r>
-        <w:t>:</w:t>
+        <w:t>mába</w:t>
+      </w:r>
+      <w:r>
+        <w:t>n:</w:t>
       </w:r>
     </w:p>
     <w:tbl>
       <w:tblPr>
         <w:tblStyle w:val="Rcsostblzat"/>
-        <w:tblW w:w="14308" w:type="dxa"/>
-        <w:tblInd w:w="-5" w:type="dxa"/>
+        <w:tblpPr w:leftFromText="141" w:rightFromText="141" w:vertAnchor="text" w:horzAnchor="margin" w:tblpY="1068"/>
+        <w:tblW w:w="14737" w:type="dxa"/>
         <w:tblLook w:val="04A0" w:firstRow="1" w:lastRow="0" w:firstColumn="1" w:lastColumn="0" w:noHBand="0" w:noVBand="1"/>
       </w:tblPr>
       <w:tblGrid>
         <w:gridCol w:w="513"/>
         <w:gridCol w:w="740"/>
-        <w:gridCol w:w="634"/>
+        <w:gridCol w:w="928"/>
         <w:gridCol w:w="1894"/>
         <w:gridCol w:w="727"/>
         <w:gridCol w:w="929"/>
@@ -2439,15 +2431,15 @@
         <w:gridCol w:w="1753"/>
         <w:gridCol w:w="504"/>
         <w:gridCol w:w="1885"/>
-        <w:gridCol w:w="716"/>
+        <w:gridCol w:w="810"/>
       </w:tblGrid>
       <w:tr>
         <w:trPr>
-          <w:trHeight w:val="1578"/>
+          <w:trHeight w:val="844"/>
         </w:trPr>
         <w:tc>
           <w:tcPr>
-            <w:tcW w:w="14308" w:type="dxa"/>
+            <w:tcW w:w="14737" w:type="dxa"/>
             <w:gridSpan w:val="14"/>
             <w:vAlign w:val="center"/>
           </w:tcPr>
@@ -2469,11 +2461,11 @@
       </w:tr>
       <w:tr>
         <w:trPr>
-          <w:trHeight w:val="1659"/>
+          <w:trHeight w:val="686"/>
         </w:trPr>
         <w:tc>
           <w:tcPr>
-            <w:tcW w:w="1874" w:type="dxa"/>
+            <w:tcW w:w="2181" w:type="dxa"/>
             <w:gridSpan w:val="3"/>
             <w:vAlign w:val="center"/>
           </w:tcPr>
@@ -2488,7 +2480,7 @@
         </w:tc>
         <w:tc>
           <w:tcPr>
-            <w:tcW w:w="3515" w:type="dxa"/>
+            <w:tcW w:w="3550" w:type="dxa"/>
             <w:gridSpan w:val="3"/>
             <w:vAlign w:val="center"/>
           </w:tcPr>
@@ -2503,7 +2495,7 @@
         </w:tc>
         <w:tc>
           <w:tcPr>
-            <w:tcW w:w="3515" w:type="dxa"/>
+            <w:tcW w:w="3550" w:type="dxa"/>
             <w:gridSpan w:val="3"/>
             <w:vAlign w:val="center"/>
           </w:tcPr>
@@ -2518,7 +2510,7 @@
         </w:tc>
         <w:tc>
           <w:tcPr>
-            <w:tcW w:w="2247" w:type="dxa"/>
+            <w:tcW w:w="2257" w:type="dxa"/>
             <w:gridSpan w:val="2"/>
             <w:vAlign w:val="center"/>
           </w:tcPr>
@@ -2533,7 +2525,7 @@
         </w:tc>
         <w:tc>
           <w:tcPr>
-            <w:tcW w:w="3157" w:type="dxa"/>
+            <w:tcW w:w="3199" w:type="dxa"/>
             <w:gridSpan w:val="3"/>
             <w:vAlign w:val="center"/>
           </w:tcPr>
@@ -2549,7 +2541,7 @@
       </w:tr>
       <w:tr>
         <w:trPr>
-          <w:trHeight w:val="1578"/>
+          <w:trHeight w:val="1350"/>
         </w:trPr>
         <w:tc>
           <w:tcPr>
@@ -2567,7 +2559,7 @@
         </w:tc>
         <w:tc>
           <w:tcPr>
-            <w:tcW w:w="727" w:type="dxa"/>
+            <w:tcW w:w="740" w:type="dxa"/>
             <w:vAlign w:val="center"/>
           </w:tcPr>
           <w:p>
@@ -2589,7 +2581,7 @@
         </w:tc>
         <w:tc>
           <w:tcPr>
-            <w:tcW w:w="634" w:type="dxa"/>
+            <w:tcW w:w="928" w:type="dxa"/>
             <w:vAlign w:val="center"/>
           </w:tcPr>
           <w:p>
@@ -2603,7 +2595,7 @@
         </w:tc>
         <w:tc>
           <w:tcPr>
-            <w:tcW w:w="1859" w:type="dxa"/>
+            <w:tcW w:w="1894" w:type="dxa"/>
             <w:vAlign w:val="center"/>
           </w:tcPr>
           <w:p>
@@ -2653,7 +2645,7 @@
         </w:tc>
         <w:tc>
           <w:tcPr>
-            <w:tcW w:w="1859" w:type="dxa"/>
+            <w:tcW w:w="1894" w:type="dxa"/>
             <w:vAlign w:val="center"/>
           </w:tcPr>
           <w:p>
@@ -2703,7 +2695,7 @@
         </w:tc>
         <w:tc>
           <w:tcPr>
-            <w:tcW w:w="494" w:type="dxa"/>
+            <w:tcW w:w="504" w:type="dxa"/>
             <w:vAlign w:val="center"/>
           </w:tcPr>
           <w:p>
@@ -2739,7 +2731,7 @@
         </w:tc>
         <w:tc>
           <w:tcPr>
-            <w:tcW w:w="527" w:type="dxa"/>
+            <w:tcW w:w="504" w:type="dxa"/>
             <w:vAlign w:val="center"/>
           </w:tcPr>
           <w:p>
@@ -2761,7 +2753,7 @@
         </w:tc>
         <w:tc>
           <w:tcPr>
-            <w:tcW w:w="1886" w:type="dxa"/>
+            <w:tcW w:w="1885" w:type="dxa"/>
             <w:vAlign w:val="center"/>
           </w:tcPr>
           <w:p>
@@ -2775,7 +2767,7 @@
         </w:tc>
         <w:tc>
           <w:tcPr>
-            <w:tcW w:w="739" w:type="dxa"/>
+            <w:tcW w:w="810" w:type="dxa"/>
             <w:vAlign w:val="center"/>
           </w:tcPr>
           <w:p>
@@ -2791,9 +2783,11 @@
     </w:tbl>
     <w:p>
       <w:pPr>
+        <w:pStyle w:val="Cmsor3"/>
+        <w:ind w:left="0"/>
         <w:sectPr>
           <w:headerReference w:type="first" r:id="rId14"/>
-          <w:pgSz w:w="16838" w:h="11906" w:orient="landscape" w:code="9"/>
+          <w:pgSz w:w="16838" w:h="11906" w:orient="landscape"/>
           <w:pgMar w:top="1418" w:right="1843" w:bottom="1418" w:left="1418" w:header="709" w:footer="709" w:gutter="0"/>
           <w:cols w:space="708"/>
           <w:titlePg/>
@@ -2804,110 +2798,62 @@
     <w:tbl>
       <w:tblPr>
         <w:tblStyle w:val="Rcsostblzat"/>
-        <w:tblpPr w:leftFromText="141" w:rightFromText="141" w:vertAnchor="page" w:horzAnchor="margin" w:tblpY="3116"/>
-        <w:tblW w:w="2562" w:type="dxa"/>
+        <w:tblpPr w:leftFromText="141" w:rightFromText="141" w:vertAnchor="text" w:horzAnchor="margin" w:tblpXSpec="center" w:tblpY="860"/>
+        <w:tblW w:w="17893" w:type="dxa"/>
         <w:tblLook w:val="04A0" w:firstRow="1" w:lastRow="0" w:firstColumn="1" w:lastColumn="0" w:noHBand="0" w:noVBand="1"/>
       </w:tblPr>
       <w:tblGrid>
-        <w:gridCol w:w="700"/>
-        <w:gridCol w:w="992"/>
-        <w:gridCol w:w="870"/>
+        <w:gridCol w:w="865"/>
+        <w:gridCol w:w="1419"/>
+        <w:gridCol w:w="634"/>
+        <w:gridCol w:w="2160"/>
+        <w:gridCol w:w="802"/>
+        <w:gridCol w:w="3367"/>
+        <w:gridCol w:w="1894"/>
+        <w:gridCol w:w="727"/>
+        <w:gridCol w:w="929"/>
+        <w:gridCol w:w="8"/>
+        <w:gridCol w:w="496"/>
+        <w:gridCol w:w="1753"/>
+        <w:gridCol w:w="8"/>
+        <w:gridCol w:w="496"/>
+        <w:gridCol w:w="1885"/>
+        <w:gridCol w:w="716"/>
       </w:tblGrid>
       <w:tr>
         <w:trPr>
-          <w:trHeight w:val="976"/>
+          <w:trHeight w:val="844"/>
         </w:trPr>
         <w:tc>
           <w:tcPr>
-            <w:tcW w:w="2562" w:type="dxa"/>
-            <w:gridSpan w:val="3"/>
-            <w:vAlign w:val="center"/>
-          </w:tcPr>
-          <w:p>
-            <w:pPr>
-              <w:jc w:val="center"/>
-            </w:pPr>
-            <w:r>
-              <w:t>Szolgáltatás</w:t>
+            <w:tcW w:w="17893" w:type="dxa"/>
+            <w:gridSpan w:val="16"/>
+            <w:vAlign w:val="center"/>
+          </w:tcPr>
+          <w:p>
+            <w:pPr>
+              <w:jc w:val="center"/>
+              <w:rPr>
+                <w:b/>
+              </w:rPr>
+            </w:pPr>
+            <w:r>
+              <w:rPr>
+                <w:b/>
+              </w:rPr>
+              <w:lastRenderedPageBreak/>
+              <w:t>Foglalás</w:t>
             </w:r>
           </w:p>
         </w:tc>
       </w:tr>
       <w:tr>
         <w:trPr>
-          <w:trHeight w:val="928"/>
+          <w:trHeight w:val="686"/>
         </w:trPr>
         <w:tc>
           <w:tcPr>
-            <w:tcW w:w="700" w:type="dxa"/>
-            <w:vAlign w:val="center"/>
-          </w:tcPr>
-          <w:p>
-            <w:pPr>
-              <w:jc w:val="center"/>
-            </w:pPr>
-            <w:r>
-              <w:t>Ár</w:t>
-            </w:r>
-          </w:p>
-        </w:tc>
-        <w:tc>
-          <w:tcPr>
-            <w:tcW w:w="992" w:type="dxa"/>
-            <w:vAlign w:val="center"/>
-          </w:tcPr>
-          <w:p>
-            <w:pPr>
-              <w:jc w:val="center"/>
-              <w:rPr>
-                <w:b/>
-                <w:u w:val="single"/>
-              </w:rPr>
-            </w:pPr>
-            <w:r>
-              <w:rPr>
-                <w:b/>
-                <w:u w:val="single"/>
-              </w:rPr>
-              <w:t>Név</w:t>
-            </w:r>
-          </w:p>
-        </w:tc>
-        <w:tc>
-          <w:tcPr>
-            <w:tcW w:w="870" w:type="dxa"/>
-            <w:vAlign w:val="center"/>
-          </w:tcPr>
-          <w:p>
-            <w:pPr>
-              <w:jc w:val="center"/>
-            </w:pPr>
-            <w:r>
-              <w:t>Idő</w:t>
-            </w:r>
-          </w:p>
-        </w:tc>
-      </w:tr>
-    </w:tbl>
-    <w:tbl>
-      <w:tblPr>
-        <w:tblStyle w:val="Rcsostblzat"/>
-        <w:tblpPr w:leftFromText="141" w:rightFromText="141" w:vertAnchor="page" w:horzAnchor="margin" w:tblpXSpec="center" w:tblpY="3082"/>
-        <w:tblW w:w="3515" w:type="dxa"/>
-        <w:tblLook w:val="04A0" w:firstRow="1" w:lastRow="0" w:firstColumn="1" w:lastColumn="0" w:noHBand="0" w:noVBand="1"/>
-      </w:tblPr>
-      <w:tblGrid>
-        <w:gridCol w:w="1894"/>
-        <w:gridCol w:w="727"/>
-        <w:gridCol w:w="929"/>
-      </w:tblGrid>
-      <w:tr>
-        <w:trPr>
-          <w:trHeight w:val="994"/>
-        </w:trPr>
-        <w:tc>
-          <w:tcPr>
-            <w:tcW w:w="3515" w:type="dxa"/>
+            <w:tcW w:w="2918" w:type="dxa"/>
             <w:gridSpan w:val="3"/>
             <w:vAlign w:val="center"/>
           </w:tcPr>
@@ -2916,18 +2862,92 @@
               <w:jc w:val="center"/>
             </w:pPr>
             <w:r>
+              <w:t>Szolgáltatás</w:t>
+            </w:r>
+          </w:p>
+        </w:tc>
+        <w:tc>
+          <w:tcPr>
+            <w:tcW w:w="5582" w:type="dxa"/>
+            <w:gridSpan w:val="3"/>
+            <w:vAlign w:val="center"/>
+          </w:tcPr>
+          <w:p>
+            <w:pPr>
+              <w:jc w:val="center"/>
+            </w:pPr>
+            <w:r>
               <w:t>Vendég</w:t>
+            </w:r>
+          </w:p>
+        </w:tc>
+        <w:tc>
+          <w:tcPr>
+            <w:tcW w:w="4039" w:type="dxa"/>
+            <w:gridSpan w:val="4"/>
+            <w:vAlign w:val="center"/>
+          </w:tcPr>
+          <w:p>
+            <w:pPr>
+              <w:jc w:val="center"/>
+            </w:pPr>
+            <w:r>
+              <w:t>Fodrász</w:t>
+            </w:r>
+          </w:p>
+        </w:tc>
+        <w:tc>
+          <w:tcPr>
+            <w:tcW w:w="2257" w:type="dxa"/>
+            <w:gridSpan w:val="3"/>
+            <w:vAlign w:val="center"/>
+          </w:tcPr>
+          <w:p>
+            <w:pPr>
+              <w:jc w:val="center"/>
+            </w:pPr>
+            <w:r>
+              <w:t>Üzlet</w:t>
+            </w:r>
+          </w:p>
+        </w:tc>
+        <w:tc>
+          <w:tcPr>
+            <w:tcW w:w="3097" w:type="dxa"/>
+            <w:gridSpan w:val="3"/>
+            <w:vAlign w:val="center"/>
+          </w:tcPr>
+          <w:p>
+            <w:pPr>
+              <w:jc w:val="center"/>
+            </w:pPr>
+            <w:r>
+              <w:t>Helyszín</w:t>
             </w:r>
           </w:p>
         </w:tc>
       </w:tr>
       <w:tr>
         <w:trPr>
-          <w:trHeight w:val="945"/>
+          <w:trHeight w:val="1350"/>
         </w:trPr>
         <w:tc>
           <w:tcPr>
-            <w:tcW w:w="1859" w:type="dxa"/>
+            <w:tcW w:w="865" w:type="dxa"/>
+            <w:vAlign w:val="center"/>
+          </w:tcPr>
+          <w:p>
+            <w:pPr>
+              <w:jc w:val="center"/>
+            </w:pPr>
+            <w:r>
+              <w:t>Ár</w:t>
+            </w:r>
+          </w:p>
+        </w:tc>
+        <w:tc>
+          <w:tcPr>
+            <w:tcW w:w="1419" w:type="dxa"/>
             <w:vAlign w:val="center"/>
           </w:tcPr>
           <w:p>
@@ -2943,12 +2963,98 @@
                 <w:b/>
                 <w:u w:val="single"/>
               </w:rPr>
+              <w:t>Név</w:t>
+            </w:r>
+          </w:p>
+        </w:tc>
+        <w:tc>
+          <w:tcPr>
+            <w:tcW w:w="634" w:type="dxa"/>
+            <w:vAlign w:val="center"/>
+          </w:tcPr>
+          <w:p>
+            <w:pPr>
+              <w:jc w:val="center"/>
+            </w:pPr>
+            <w:r>
+              <w:t>Idő</w:t>
+            </w:r>
+          </w:p>
+        </w:tc>
+        <w:tc>
+          <w:tcPr>
+            <w:tcW w:w="1894" w:type="dxa"/>
+            <w:vAlign w:val="center"/>
+          </w:tcPr>
+          <w:p>
+            <w:pPr>
+              <w:jc w:val="center"/>
+              <w:rPr>
+                <w:b/>
+                <w:u w:val="single"/>
+              </w:rPr>
+            </w:pPr>
+            <w:r>
+              <w:rPr>
+                <w:b/>
+                <w:u w:val="single"/>
+              </w:rPr>
               <w:t>Telefonszám</w:t>
             </w:r>
           </w:p>
         </w:tc>
         <w:tc>
           <w:tcPr>
+            <w:tcW w:w="802" w:type="dxa"/>
+            <w:vAlign w:val="center"/>
+          </w:tcPr>
+          <w:p>
+            <w:pPr>
+              <w:jc w:val="center"/>
+            </w:pPr>
+            <w:r>
+              <w:t>Név</w:t>
+            </w:r>
+          </w:p>
+        </w:tc>
+        <w:tc>
+          <w:tcPr>
+            <w:tcW w:w="2886" w:type="dxa"/>
+            <w:vAlign w:val="center"/>
+          </w:tcPr>
+          <w:p>
+            <w:pPr>
+              <w:jc w:val="center"/>
+            </w:pPr>
+            <w:r>
+              <w:t>Email</w:t>
+            </w:r>
+          </w:p>
+        </w:tc>
+        <w:tc>
+          <w:tcPr>
+            <w:tcW w:w="2375" w:type="dxa"/>
+            <w:vAlign w:val="center"/>
+          </w:tcPr>
+          <w:p>
+            <w:pPr>
+              <w:jc w:val="center"/>
+              <w:rPr>
+                <w:b/>
+                <w:u w:val="single"/>
+              </w:rPr>
+            </w:pPr>
+            <w:r>
+              <w:rPr>
+                <w:b/>
+                <w:u w:val="single"/>
+              </w:rPr>
+              <w:t>Telefonszám</w:t>
+            </w:r>
+          </w:p>
+        </w:tc>
+        <w:tc>
+          <w:tcPr>
             <w:tcW w:w="727" w:type="dxa"/>
             <w:vAlign w:val="center"/>
           </w:tcPr>
@@ -2975,253 +3081,732 @@
             </w:r>
           </w:p>
         </w:tc>
-      </w:tr>
-    </w:tbl>
-    <w:tbl>
-      <w:tblPr>
-        <w:tblStyle w:val="Rcsostblzat"/>
-        <w:tblpPr w:leftFromText="141" w:rightFromText="141" w:vertAnchor="page" w:horzAnchor="page" w:tblpX="7837" w:tblpY="3082"/>
-        <w:tblW w:w="2157" w:type="dxa"/>
-        <w:tblLook w:val="04A0" w:firstRow="1" w:lastRow="0" w:firstColumn="1" w:lastColumn="0" w:noHBand="0" w:noVBand="1"/>
-      </w:tblPr>
-      <w:tblGrid>
-        <w:gridCol w:w="504"/>
-        <w:gridCol w:w="1753"/>
-      </w:tblGrid>
-      <w:tr>
-        <w:trPr>
-          <w:trHeight w:val="997"/>
-        </w:trPr>
-        <w:tc>
-          <w:tcPr>
-            <w:tcW w:w="2157" w:type="dxa"/>
+        <w:tc>
+          <w:tcPr>
+            <w:tcW w:w="504" w:type="dxa"/>
             <w:gridSpan w:val="2"/>
             <w:vAlign w:val="center"/>
           </w:tcPr>
           <w:p>
             <w:pPr>
               <w:jc w:val="center"/>
-            </w:pPr>
-            <w:r>
-              <w:t>Üzlet</w:t>
+              <w:rPr>
+                <w:b/>
+                <w:u w:val="single"/>
+              </w:rPr>
+            </w:pPr>
+            <w:r>
+              <w:rPr>
+                <w:b/>
+                <w:u w:val="single"/>
+              </w:rPr>
+              <w:t>ID</w:t>
+            </w:r>
+          </w:p>
+        </w:tc>
+        <w:tc>
+          <w:tcPr>
+            <w:tcW w:w="1753" w:type="dxa"/>
+            <w:vAlign w:val="center"/>
+          </w:tcPr>
+          <w:p>
+            <w:pPr>
+              <w:jc w:val="center"/>
+            </w:pPr>
+            <w:r>
+              <w:t>Üzletvezető</w:t>
+            </w:r>
+          </w:p>
+        </w:tc>
+        <w:tc>
+          <w:tcPr>
+            <w:tcW w:w="504" w:type="dxa"/>
+            <w:gridSpan w:val="2"/>
+            <w:vAlign w:val="center"/>
+          </w:tcPr>
+          <w:p>
+            <w:pPr>
+              <w:jc w:val="center"/>
+              <w:rPr>
+                <w:b/>
+                <w:u w:val="single"/>
+              </w:rPr>
+            </w:pPr>
+            <w:r>
+              <w:rPr>
+                <w:b/>
+                <w:u w:val="single"/>
+              </w:rPr>
+              <w:t>ID</w:t>
+            </w:r>
+          </w:p>
+        </w:tc>
+        <w:tc>
+          <w:tcPr>
+            <w:tcW w:w="1885" w:type="dxa"/>
+            <w:vAlign w:val="center"/>
+          </w:tcPr>
+          <w:p>
+            <w:pPr>
+              <w:jc w:val="center"/>
+            </w:pPr>
+            <w:r>
+              <w:t>Irányítószám</w:t>
+            </w:r>
+          </w:p>
+        </w:tc>
+        <w:tc>
+          <w:tcPr>
+            <w:tcW w:w="716" w:type="dxa"/>
+            <w:vAlign w:val="center"/>
+          </w:tcPr>
+          <w:p>
+            <w:pPr>
+              <w:jc w:val="center"/>
+            </w:pPr>
+            <w:r>
+              <w:t>Cím</w:t>
             </w:r>
           </w:p>
         </w:tc>
       </w:tr>
       <w:tr>
         <w:trPr>
-          <w:trHeight w:val="949"/>
+          <w:trHeight w:val="1350"/>
         </w:trPr>
         <w:tc>
           <w:tcPr>
-            <w:tcW w:w="481" w:type="dxa"/>
-            <w:vAlign w:val="center"/>
-          </w:tcPr>
-          <w:p>
-            <w:pPr>
-              <w:jc w:val="center"/>
-              <w:rPr>
-                <w:b/>
-                <w:u w:val="single"/>
-              </w:rPr>
-            </w:pPr>
-            <w:r>
-              <w:rPr>
-                <w:b/>
-                <w:u w:val="single"/>
-              </w:rPr>
-              <w:t>ID</w:t>
-            </w:r>
-          </w:p>
-        </w:tc>
-        <w:tc>
-          <w:tcPr>
-            <w:tcW w:w="1675" w:type="dxa"/>
-            <w:vAlign w:val="center"/>
-          </w:tcPr>
-          <w:p>
-            <w:pPr>
-              <w:jc w:val="center"/>
-            </w:pPr>
-            <w:r>
-              <w:t>Üzletvezető</w:t>
-            </w:r>
-          </w:p>
-        </w:tc>
-      </w:tr>
-    </w:tbl>
-    <w:tbl>
-      <w:tblPr>
-        <w:tblStyle w:val="Rcsostblzat"/>
-        <w:tblpPr w:leftFromText="141" w:rightFromText="141" w:vertAnchor="page" w:horzAnchor="margin" w:tblpY="5209"/>
-        <w:tblW w:w="4206" w:type="dxa"/>
-        <w:tblLook w:val="04A0" w:firstRow="1" w:lastRow="0" w:firstColumn="1" w:lastColumn="0" w:noHBand="0" w:noVBand="1"/>
-      </w:tblPr>
-      <w:tblGrid>
-        <w:gridCol w:w="875"/>
-        <w:gridCol w:w="2270"/>
-        <w:gridCol w:w="1061"/>
-      </w:tblGrid>
-      <w:tr>
-        <w:trPr>
-          <w:trHeight w:val="693"/>
-        </w:trPr>
-        <w:tc>
-          <w:tcPr>
-            <w:tcW w:w="4206" w:type="dxa"/>
-            <w:gridSpan w:val="3"/>
-            <w:vAlign w:val="center"/>
-          </w:tcPr>
-          <w:p>
-            <w:pPr>
-              <w:jc w:val="center"/>
-            </w:pPr>
-            <w:r>
-              <w:t>Helyszín</w:t>
-            </w:r>
+            <w:tcW w:w="865" w:type="dxa"/>
+            <w:vAlign w:val="center"/>
+          </w:tcPr>
+          <w:p>
+            <w:pPr>
+              <w:jc w:val="center"/>
+            </w:pPr>
+            <w:r>
+              <w:t>5000</w:t>
+            </w:r>
+          </w:p>
+        </w:tc>
+        <w:tc>
+          <w:tcPr>
+            <w:tcW w:w="1419" w:type="dxa"/>
+            <w:vAlign w:val="center"/>
+          </w:tcPr>
+          <w:p>
+            <w:pPr>
+              <w:jc w:val="center"/>
+              <w:rPr>
+                <w:bCs/>
+              </w:rPr>
+            </w:pPr>
+            <w:r>
+              <w:rPr>
+                <w:bCs/>
+              </w:rPr>
+              <w:t>Vágás</w:t>
+            </w:r>
+          </w:p>
+        </w:tc>
+        <w:tc>
+          <w:tcPr>
+            <w:tcW w:w="634" w:type="dxa"/>
+            <w:vAlign w:val="center"/>
+          </w:tcPr>
+          <w:p>
+            <w:pPr>
+              <w:jc w:val="center"/>
+            </w:pPr>
+            <w:r>
+              <w:t>15</w:t>
+            </w:r>
+          </w:p>
+        </w:tc>
+        <w:tc>
+          <w:tcPr>
+            <w:tcW w:w="1894" w:type="dxa"/>
+            <w:vAlign w:val="center"/>
+          </w:tcPr>
+          <w:p>
+            <w:pPr>
+              <w:jc w:val="center"/>
+              <w:rPr>
+                <w:bCs/>
+              </w:rPr>
+            </w:pPr>
+            <w:r>
+              <w:rPr>
+                <w:bCs/>
+              </w:rPr>
+              <w:t>+36300143295</w:t>
+            </w:r>
+          </w:p>
+        </w:tc>
+        <w:tc>
+          <w:tcPr>
+            <w:tcW w:w="802" w:type="dxa"/>
+            <w:vAlign w:val="center"/>
+          </w:tcPr>
+          <w:p>
+            <w:pPr>
+              <w:jc w:val="center"/>
+            </w:pPr>
+            <w:proofErr w:type="spellStart"/>
+            <w:r>
+              <w:t>On</w:t>
+            </w:r>
+            <w:proofErr w:type="spellEnd"/>
+            <w:r>
+              <w:t xml:space="preserve"> </w:t>
+            </w:r>
+            <w:proofErr w:type="spellStart"/>
+            <w:r>
+              <w:t>Doe</w:t>
+            </w:r>
+            <w:proofErr w:type="spellEnd"/>
+          </w:p>
+        </w:tc>
+        <w:tc>
+          <w:tcPr>
+            <w:tcW w:w="2886" w:type="dxa"/>
+            <w:vAlign w:val="center"/>
+          </w:tcPr>
+          <w:p>
+            <w:pPr>
+              <w:jc w:val="center"/>
+            </w:pPr>
+            <w:hyperlink r:id="rId15" w:history="1">
+              <w:r>
+                <w:rPr>
+                  <w:rStyle w:val="Hiperhivatkozs"/>
+                </w:rPr>
+                <w:t>ondoe@gmail.com</w:t>
+              </w:r>
+            </w:hyperlink>
+          </w:p>
+        </w:tc>
+        <w:tc>
+          <w:tcPr>
+            <w:tcW w:w="2375" w:type="dxa"/>
+            <w:vAlign w:val="center"/>
+          </w:tcPr>
+          <w:p>
+            <w:pPr>
+              <w:jc w:val="center"/>
+              <w:rPr>
+                <w:bCs/>
+              </w:rPr>
+            </w:pPr>
+          </w:p>
+        </w:tc>
+        <w:tc>
+          <w:tcPr>
+            <w:tcW w:w="727" w:type="dxa"/>
+            <w:vAlign w:val="center"/>
+          </w:tcPr>
+          <w:p>
+            <w:pPr>
+              <w:jc w:val="center"/>
+            </w:pPr>
+          </w:p>
+        </w:tc>
+        <w:tc>
+          <w:tcPr>
+            <w:tcW w:w="929" w:type="dxa"/>
+            <w:vAlign w:val="center"/>
+          </w:tcPr>
+          <w:p>
+            <w:pPr>
+              <w:jc w:val="center"/>
+            </w:pPr>
+          </w:p>
+        </w:tc>
+        <w:tc>
+          <w:tcPr>
+            <w:tcW w:w="504" w:type="dxa"/>
+            <w:gridSpan w:val="2"/>
+            <w:vAlign w:val="center"/>
+          </w:tcPr>
+          <w:p>
+            <w:pPr>
+              <w:jc w:val="center"/>
+              <w:rPr>
+                <w:bCs/>
+              </w:rPr>
+            </w:pPr>
+          </w:p>
+        </w:tc>
+        <w:tc>
+          <w:tcPr>
+            <w:tcW w:w="1753" w:type="dxa"/>
+            <w:vAlign w:val="center"/>
+          </w:tcPr>
+          <w:p>
+            <w:pPr>
+              <w:jc w:val="center"/>
+            </w:pPr>
+          </w:p>
+        </w:tc>
+        <w:tc>
+          <w:tcPr>
+            <w:tcW w:w="504" w:type="dxa"/>
+            <w:gridSpan w:val="2"/>
+            <w:vAlign w:val="center"/>
+          </w:tcPr>
+          <w:p>
+            <w:pPr>
+              <w:jc w:val="center"/>
+              <w:rPr>
+                <w:bCs/>
+              </w:rPr>
+            </w:pPr>
+          </w:p>
+        </w:tc>
+        <w:tc>
+          <w:tcPr>
+            <w:tcW w:w="1885" w:type="dxa"/>
+            <w:vAlign w:val="center"/>
+          </w:tcPr>
+          <w:p>
+            <w:pPr>
+              <w:jc w:val="center"/>
+            </w:pPr>
+          </w:p>
+        </w:tc>
+        <w:tc>
+          <w:tcPr>
+            <w:tcW w:w="716" w:type="dxa"/>
+            <w:vAlign w:val="center"/>
+          </w:tcPr>
+          <w:p>
+            <w:pPr>
+              <w:jc w:val="center"/>
+            </w:pPr>
           </w:p>
         </w:tc>
       </w:tr>
       <w:tr>
         <w:trPr>
-          <w:trHeight w:val="659"/>
+          <w:trHeight w:val="1350"/>
         </w:trPr>
         <w:tc>
           <w:tcPr>
-            <w:tcW w:w="875" w:type="dxa"/>
-            <w:vAlign w:val="center"/>
-          </w:tcPr>
-          <w:p>
-            <w:pPr>
-              <w:jc w:val="center"/>
-              <w:rPr>
-                <w:b/>
-                <w:u w:val="single"/>
-              </w:rPr>
-            </w:pPr>
-            <w:r>
-              <w:rPr>
-                <w:b/>
-                <w:u w:val="single"/>
-              </w:rPr>
-              <w:t>ID</w:t>
-            </w:r>
-          </w:p>
-        </w:tc>
-        <w:tc>
-          <w:tcPr>
-            <w:tcW w:w="2270" w:type="dxa"/>
-            <w:vAlign w:val="center"/>
-          </w:tcPr>
-          <w:p>
-            <w:pPr>
-              <w:jc w:val="center"/>
-            </w:pPr>
-            <w:r>
-              <w:t>Irányítószám</w:t>
-            </w:r>
-          </w:p>
-        </w:tc>
-        <w:tc>
-          <w:tcPr>
-            <w:tcW w:w="1061" w:type="dxa"/>
-            <w:vAlign w:val="center"/>
-          </w:tcPr>
-          <w:p>
-            <w:pPr>
-              <w:jc w:val="center"/>
-            </w:pPr>
-            <w:r>
-              <w:t>Cím</w:t>
-            </w:r>
-          </w:p>
-        </w:tc>
-      </w:tr>
-    </w:tbl>
-    <w:tbl>
-      <w:tblPr>
-        <w:tblStyle w:val="Rcsostblzat"/>
-        <w:tblpPr w:leftFromText="141" w:rightFromText="141" w:vertAnchor="page" w:horzAnchor="page" w:tblpX="5979" w:tblpY="5225"/>
-        <w:tblW w:w="4115" w:type="dxa"/>
-        <w:tblLook w:val="04A0" w:firstRow="1" w:lastRow="0" w:firstColumn="1" w:lastColumn="0" w:noHBand="0" w:noVBand="1"/>
-      </w:tblPr>
-      <w:tblGrid>
-        <w:gridCol w:w="2176"/>
-        <w:gridCol w:w="850"/>
-        <w:gridCol w:w="1089"/>
-      </w:tblGrid>
-      <w:tr>
-        <w:trPr>
-          <w:trHeight w:val="688"/>
-        </w:trPr>
-        <w:tc>
-          <w:tcPr>
-            <w:tcW w:w="4115" w:type="dxa"/>
-            <w:gridSpan w:val="3"/>
-            <w:vAlign w:val="center"/>
-          </w:tcPr>
-          <w:p>
-            <w:pPr>
-              <w:jc w:val="center"/>
-            </w:pPr>
-            <w:r>
-              <w:t>Fodrász</w:t>
-            </w:r>
+            <w:tcW w:w="865" w:type="dxa"/>
+            <w:vAlign w:val="center"/>
+          </w:tcPr>
+          <w:p>
+            <w:pPr>
+              <w:jc w:val="center"/>
+            </w:pPr>
+            <w:r>
+              <w:t>7000</w:t>
+            </w:r>
+          </w:p>
+        </w:tc>
+        <w:tc>
+          <w:tcPr>
+            <w:tcW w:w="1419" w:type="dxa"/>
+            <w:vAlign w:val="center"/>
+          </w:tcPr>
+          <w:p>
+            <w:pPr>
+              <w:jc w:val="center"/>
+              <w:rPr>
+                <w:bCs/>
+              </w:rPr>
+            </w:pPr>
+            <w:r>
+              <w:rPr>
+                <w:bCs/>
+              </w:rPr>
+              <w:t>Hajfestés</w:t>
+            </w:r>
+          </w:p>
+        </w:tc>
+        <w:tc>
+          <w:tcPr>
+            <w:tcW w:w="634" w:type="dxa"/>
+            <w:vAlign w:val="center"/>
+          </w:tcPr>
+          <w:p>
+            <w:pPr>
+              <w:jc w:val="center"/>
+            </w:pPr>
+            <w:r>
+              <w:t>80</w:t>
+            </w:r>
+          </w:p>
+        </w:tc>
+        <w:tc>
+          <w:tcPr>
+            <w:tcW w:w="1894" w:type="dxa"/>
+            <w:vAlign w:val="center"/>
+          </w:tcPr>
+          <w:p>
+            <w:pPr>
+              <w:jc w:val="center"/>
+              <w:rPr>
+                <w:bCs/>
+              </w:rPr>
+            </w:pPr>
+            <w:r>
+              <w:rPr>
+                <w:bCs/>
+              </w:rPr>
+              <w:t>06201478874</w:t>
+            </w:r>
+          </w:p>
+        </w:tc>
+        <w:tc>
+          <w:tcPr>
+            <w:tcW w:w="802" w:type="dxa"/>
+            <w:vAlign w:val="center"/>
+          </w:tcPr>
+          <w:p>
+            <w:pPr>
+              <w:jc w:val="center"/>
+            </w:pPr>
+            <w:proofErr w:type="spellStart"/>
+            <w:r>
+              <w:t>Fak</w:t>
+            </w:r>
+            <w:proofErr w:type="spellEnd"/>
+            <w:r>
+              <w:t xml:space="preserve"> </w:t>
+            </w:r>
+            <w:proofErr w:type="spellStart"/>
+            <w:r>
+              <w:t>Yuu</w:t>
+            </w:r>
+            <w:proofErr w:type="spellEnd"/>
+          </w:p>
+        </w:tc>
+        <w:tc>
+          <w:tcPr>
+            <w:tcW w:w="2886" w:type="dxa"/>
+            <w:vAlign w:val="center"/>
+          </w:tcPr>
+          <w:p>
+            <w:pPr>
+              <w:jc w:val="center"/>
+            </w:pPr>
+            <w:hyperlink r:id="rId16" w:history="1">
+              <w:r>
+                <w:rPr>
+                  <w:rStyle w:val="Hiperhivatkozs"/>
+                </w:rPr>
+                <w:t>fakyuu123@freemail.hu</w:t>
+              </w:r>
+            </w:hyperlink>
+          </w:p>
+        </w:tc>
+        <w:tc>
+          <w:tcPr>
+            <w:tcW w:w="2375" w:type="dxa"/>
+            <w:vAlign w:val="center"/>
+          </w:tcPr>
+          <w:p>
+            <w:pPr>
+              <w:jc w:val="center"/>
+              <w:rPr>
+                <w:bCs/>
+              </w:rPr>
+            </w:pPr>
+          </w:p>
+        </w:tc>
+        <w:tc>
+          <w:tcPr>
+            <w:tcW w:w="727" w:type="dxa"/>
+            <w:vAlign w:val="center"/>
+          </w:tcPr>
+          <w:p>
+            <w:pPr>
+              <w:jc w:val="center"/>
+            </w:pPr>
+          </w:p>
+        </w:tc>
+        <w:tc>
+          <w:tcPr>
+            <w:tcW w:w="929" w:type="dxa"/>
+            <w:vAlign w:val="center"/>
+          </w:tcPr>
+          <w:p>
+            <w:pPr>
+              <w:jc w:val="center"/>
+            </w:pPr>
+          </w:p>
+        </w:tc>
+        <w:tc>
+          <w:tcPr>
+            <w:tcW w:w="504" w:type="dxa"/>
+            <w:gridSpan w:val="2"/>
+            <w:vAlign w:val="center"/>
+          </w:tcPr>
+          <w:p>
+            <w:pPr>
+              <w:jc w:val="center"/>
+              <w:rPr>
+                <w:bCs/>
+              </w:rPr>
+            </w:pPr>
+          </w:p>
+        </w:tc>
+        <w:tc>
+          <w:tcPr>
+            <w:tcW w:w="1753" w:type="dxa"/>
+            <w:vAlign w:val="center"/>
+          </w:tcPr>
+          <w:p>
+            <w:pPr>
+              <w:jc w:val="center"/>
+            </w:pPr>
+          </w:p>
+        </w:tc>
+        <w:tc>
+          <w:tcPr>
+            <w:tcW w:w="504" w:type="dxa"/>
+            <w:gridSpan w:val="2"/>
+            <w:vAlign w:val="center"/>
+          </w:tcPr>
+          <w:p>
+            <w:pPr>
+              <w:jc w:val="center"/>
+              <w:rPr>
+                <w:bCs/>
+              </w:rPr>
+            </w:pPr>
+          </w:p>
+        </w:tc>
+        <w:tc>
+          <w:tcPr>
+            <w:tcW w:w="1885" w:type="dxa"/>
+            <w:vAlign w:val="center"/>
+          </w:tcPr>
+          <w:p>
+            <w:pPr>
+              <w:jc w:val="center"/>
+            </w:pPr>
+          </w:p>
+        </w:tc>
+        <w:tc>
+          <w:tcPr>
+            <w:tcW w:w="716" w:type="dxa"/>
+            <w:vAlign w:val="center"/>
+          </w:tcPr>
+          <w:p>
+            <w:pPr>
+              <w:jc w:val="center"/>
+            </w:pPr>
           </w:p>
         </w:tc>
       </w:tr>
       <w:tr>
         <w:trPr>
-          <w:trHeight w:val="654"/>
+          <w:trHeight w:val="1350"/>
         </w:trPr>
         <w:tc>
           <w:tcPr>
-            <w:tcW w:w="2176" w:type="dxa"/>
-            <w:vAlign w:val="center"/>
-          </w:tcPr>
-          <w:p>
-            <w:pPr>
-              <w:jc w:val="center"/>
-              <w:rPr>
-                <w:b/>
-                <w:u w:val="single"/>
-              </w:rPr>
-            </w:pPr>
-            <w:r>
-              <w:rPr>
-                <w:b/>
-                <w:u w:val="single"/>
-              </w:rPr>
-              <w:t>Telefonszám</w:t>
-            </w:r>
-          </w:p>
-        </w:tc>
-        <w:tc>
-          <w:tcPr>
-            <w:tcW w:w="850" w:type="dxa"/>
-            <w:vAlign w:val="center"/>
-          </w:tcPr>
-          <w:p>
-            <w:pPr>
-              <w:jc w:val="center"/>
-            </w:pPr>
-            <w:r>
-              <w:t>Név</w:t>
-            </w:r>
-          </w:p>
-        </w:tc>
-        <w:tc>
-          <w:tcPr>
-            <w:tcW w:w="1088" w:type="dxa"/>
-            <w:vAlign w:val="center"/>
-          </w:tcPr>
-          <w:p>
-            <w:pPr>
-              <w:jc w:val="center"/>
-            </w:pPr>
-            <w:r>
-              <w:t>Email</w:t>
-            </w:r>
+            <w:tcW w:w="865" w:type="dxa"/>
+            <w:vAlign w:val="center"/>
+          </w:tcPr>
+          <w:p>
+            <w:pPr>
+              <w:jc w:val="center"/>
+            </w:pPr>
+            <w:r>
+              <w:t>3000</w:t>
+            </w:r>
+          </w:p>
+        </w:tc>
+        <w:tc>
+          <w:tcPr>
+            <w:tcW w:w="1419" w:type="dxa"/>
+            <w:vAlign w:val="center"/>
+          </w:tcPr>
+          <w:p>
+            <w:pPr>
+              <w:jc w:val="center"/>
+              <w:rPr>
+                <w:bCs/>
+              </w:rPr>
+            </w:pPr>
+            <w:r>
+              <w:rPr>
+                <w:bCs/>
+              </w:rPr>
+              <w:t>Mosás</w:t>
+            </w:r>
+          </w:p>
+        </w:tc>
+        <w:tc>
+          <w:tcPr>
+            <w:tcW w:w="634" w:type="dxa"/>
+            <w:vAlign w:val="center"/>
+          </w:tcPr>
+          <w:p>
+            <w:pPr>
+              <w:jc w:val="center"/>
+            </w:pPr>
+            <w:r>
+              <w:t>5</w:t>
+            </w:r>
+          </w:p>
+        </w:tc>
+        <w:tc>
+          <w:tcPr>
+            <w:tcW w:w="1894" w:type="dxa"/>
+            <w:vAlign w:val="center"/>
+          </w:tcPr>
+          <w:p>
+            <w:pPr>
+              <w:jc w:val="center"/>
+              <w:rPr>
+                <w:bCs/>
+              </w:rPr>
+            </w:pPr>
+            <w:r>
+              <w:rPr>
+                <w:bCs/>
+              </w:rPr>
+              <w:t>06704475265</w:t>
+            </w:r>
+          </w:p>
+        </w:tc>
+        <w:tc>
+          <w:tcPr>
+            <w:tcW w:w="802" w:type="dxa"/>
+            <w:vAlign w:val="center"/>
+          </w:tcPr>
+          <w:p>
+            <w:pPr>
+              <w:jc w:val="center"/>
+            </w:pPr>
+            <w:proofErr w:type="spellStart"/>
+            <w:r>
+              <w:t>Tree</w:t>
+            </w:r>
+            <w:proofErr w:type="spellEnd"/>
+            <w:r>
+              <w:t xml:space="preserve"> </w:t>
+            </w:r>
+            <w:proofErr w:type="spellStart"/>
+            <w:r>
+              <w:t>Cut</w:t>
+            </w:r>
+            <w:proofErr w:type="spellEnd"/>
+          </w:p>
+        </w:tc>
+        <w:tc>
+          <w:tcPr>
+            <w:tcW w:w="2886" w:type="dxa"/>
+            <w:vAlign w:val="center"/>
+          </w:tcPr>
+          <w:p>
+            <w:pPr>
+              <w:jc w:val="center"/>
+            </w:pPr>
+            <w:r>
+              <w:t>trct_65@example.com</w:t>
+            </w:r>
+          </w:p>
+        </w:tc>
+        <w:tc>
+          <w:tcPr>
+            <w:tcW w:w="2375" w:type="dxa"/>
+            <w:vAlign w:val="center"/>
+          </w:tcPr>
+          <w:p>
+            <w:pPr>
+              <w:jc w:val="center"/>
+              <w:rPr>
+                <w:bCs/>
+              </w:rPr>
+            </w:pPr>
+          </w:p>
+        </w:tc>
+        <w:tc>
+          <w:tcPr>
+            <w:tcW w:w="727" w:type="dxa"/>
+            <w:vAlign w:val="center"/>
+          </w:tcPr>
+          <w:p>
+            <w:pPr>
+              <w:jc w:val="center"/>
+            </w:pPr>
+          </w:p>
+        </w:tc>
+        <w:tc>
+          <w:tcPr>
+            <w:tcW w:w="929" w:type="dxa"/>
+            <w:vAlign w:val="center"/>
+          </w:tcPr>
+          <w:p>
+            <w:pPr>
+              <w:jc w:val="center"/>
+            </w:pPr>
+          </w:p>
+        </w:tc>
+        <w:tc>
+          <w:tcPr>
+            <w:tcW w:w="504" w:type="dxa"/>
+            <w:gridSpan w:val="2"/>
+            <w:vAlign w:val="center"/>
+          </w:tcPr>
+          <w:p>
+            <w:pPr>
+              <w:jc w:val="center"/>
+              <w:rPr>
+                <w:bCs/>
+              </w:rPr>
+            </w:pPr>
+          </w:p>
+        </w:tc>
+        <w:tc>
+          <w:tcPr>
+            <w:tcW w:w="1753" w:type="dxa"/>
+            <w:vAlign w:val="center"/>
+          </w:tcPr>
+          <w:p>
+            <w:pPr>
+              <w:jc w:val="center"/>
+            </w:pPr>
+          </w:p>
+        </w:tc>
+        <w:tc>
+          <w:tcPr>
+            <w:tcW w:w="504" w:type="dxa"/>
+            <w:gridSpan w:val="2"/>
+            <w:vAlign w:val="center"/>
+          </w:tcPr>
+          <w:p>
+            <w:pPr>
+              <w:jc w:val="center"/>
+              <w:rPr>
+                <w:bCs/>
+              </w:rPr>
+            </w:pPr>
+          </w:p>
+        </w:tc>
+        <w:tc>
+          <w:tcPr>
+            <w:tcW w:w="1885" w:type="dxa"/>
+            <w:vAlign w:val="center"/>
+          </w:tcPr>
+          <w:p>
+            <w:pPr>
+              <w:jc w:val="center"/>
+            </w:pPr>
+          </w:p>
+        </w:tc>
+        <w:tc>
+          <w:tcPr>
+            <w:tcW w:w="716" w:type="dxa"/>
+            <w:vAlign w:val="center"/>
+          </w:tcPr>
+          <w:p>
+            <w:pPr>
+              <w:jc w:val="center"/>
+            </w:pPr>
           </w:p>
         </w:tc>
       </w:tr>
@@ -3229,20 +3814,18 @@
     <w:p>
       <w:pPr>
         <w:pStyle w:val="Cmsor3"/>
-        <w:numPr>
-          <w:ilvl w:val="0"/>
-          <w:numId w:val="4"/>
-        </w:numPr>
-        <w:spacing w:before="1320" w:after="960"/>
-        <w:ind w:left="1066" w:hanging="357"/>
-      </w:pPr>
-      <w:r>
-        <w:t>Normálformában:</w:t>
+      </w:pPr>
+      <w:r>
+        <w:t>1. Normálformában</w:t>
+      </w:r>
+      <w:r>
+        <w:t>:</w:t>
       </w:r>
     </w:p>
+    <w:p/>
     <w:sectPr>
-      <w:pgSz w:w="11906" w:h="16838"/>
-      <w:pgMar w:top="1843" w:right="1418" w:bottom="1418" w:left="1418" w:header="709" w:footer="709" w:gutter="0"/>
+      <w:pgSz w:w="16838" w:h="11906" w:orient="landscape"/>
+      <w:pgMar w:top="1418" w:right="1843" w:bottom="1418" w:left="1418" w:header="709" w:footer="709" w:gutter="0"/>
       <w:cols w:space="708"/>
       <w:titlePg/>
       <w:docGrid w:linePitch="435"/>
@@ -3252,7 +3835,7 @@
 </file>
 
 <file path=word/endnotes.xml><?xml version="1.0" encoding="utf-8"?>
-<w:endnotes xmlns:wpc="http://schemas.microsoft.com/office/word/2010/wordprocessingCanvas" xmlns:cx="http://schemas.microsoft.com/office/drawing/2014/chartex" xmlns:mc="http://schemas.openxmlformats.org/markup-compatibility/2006" xmlns:o="urn:schemas-microsoft-com:office:office" xmlns:r="http://schemas.openxmlformats.org/officeDocument/2006/relationships" xmlns:m="http://schemas.openxmlformats.org/officeDocument/2006/math" xmlns:v="urn:schemas-microsoft-com:vml" xmlns:wp14="http://schemas.microsoft.com/office/word/2010/wordprocessingDrawing" xmlns:wp="http://schemas.openxmlformats.org/drawingml/2006/wordprocessingDrawing" xmlns:w10="urn:schemas-microsoft-com:office:word" xmlns:w="http://schemas.openxmlformats.org/wordprocessingml/2006/main" xmlns:w14="http://schemas.microsoft.com/office/word/2010/wordml" xmlns:w15="http://schemas.microsoft.com/office/word/2012/wordml" xmlns:w16se="http://schemas.microsoft.com/office/word/2015/wordml/symex" xmlns:wpg="http://schemas.microsoft.com/office/word/2010/wordprocessingGroup" xmlns:wpi="http://schemas.microsoft.com/office/word/2010/wordprocessingInk" xmlns:wne="http://schemas.microsoft.com/office/word/2006/wordml" xmlns:wps="http://schemas.microsoft.com/office/word/2010/wordprocessingShape" mc:Ignorable="w14 w15 w16se wp14">
+<w:endnotes xmlns:wpc="http://schemas.microsoft.com/office/word/2010/wordprocessingCanvas" xmlns:cx="http://schemas.microsoft.com/office/drawing/2014/chartex" xmlns:cx1="http://schemas.microsoft.com/office/drawing/2015/9/8/chartex" xmlns:cx2="http://schemas.microsoft.com/office/drawing/2015/10/21/chartex" xmlns:cx3="http://schemas.microsoft.com/office/drawing/2016/5/9/chartex" xmlns:cx4="http://schemas.microsoft.com/office/drawing/2016/5/10/chartex" xmlns:cx5="http://schemas.microsoft.com/office/drawing/2016/5/11/chartex" xmlns:cx6="http://schemas.microsoft.com/office/drawing/2016/5/12/chartex" xmlns:cx7="http://schemas.microsoft.com/office/drawing/2016/5/13/chartex" xmlns:cx8="http://schemas.microsoft.com/office/drawing/2016/5/14/chartex" xmlns:mc="http://schemas.openxmlformats.org/markup-compatibility/2006" xmlns:aink="http://schemas.microsoft.com/office/drawing/2016/ink" xmlns:am3d="http://schemas.microsoft.com/office/drawing/2017/model3d" xmlns:o="urn:schemas-microsoft-com:office:office" xmlns:oel="http://schemas.microsoft.com/office/2019/extlst" xmlns:r="http://schemas.openxmlformats.org/officeDocument/2006/relationships" xmlns:m="http://schemas.openxmlformats.org/officeDocument/2006/math" xmlns:v="urn:schemas-microsoft-com:vml" xmlns:wp14="http://schemas.microsoft.com/office/word/2010/wordprocessingDrawing" xmlns:wp="http://schemas.openxmlformats.org/drawingml/2006/wordprocessingDrawing" xmlns:w10="urn:schemas-microsoft-com:office:word" xmlns:w="http://schemas.openxmlformats.org/wordprocessingml/2006/main" xmlns:w14="http://schemas.microsoft.com/office/word/2010/wordml" xmlns:w15="http://schemas.microsoft.com/office/word/2012/wordml" xmlns:w16cex="http://schemas.microsoft.com/office/word/2018/wordml/cex" xmlns:w16cid="http://schemas.microsoft.com/office/word/2016/wordml/cid" xmlns:w16="http://schemas.microsoft.com/office/word/2018/wordml" xmlns:w16sdtdh="http://schemas.microsoft.com/office/word/2020/wordml/sdtdatahash" xmlns:w16se="http://schemas.microsoft.com/office/word/2015/wordml/symex" xmlns:wpg="http://schemas.microsoft.com/office/word/2010/wordprocessingGroup" xmlns:wpi="http://schemas.microsoft.com/office/word/2010/wordprocessingInk" xmlns:wne="http://schemas.microsoft.com/office/word/2006/wordml" xmlns:wps="http://schemas.microsoft.com/office/word/2010/wordprocessingShape" mc:Ignorable="w14 w15 w16se w16cid w16 w16cex w16sdtdh wp14">
   <w:endnote w:type="separator" w:id="-1">
     <w:p>
       <w:r>
@@ -3271,7 +3854,7 @@
 </file>
 
 <file path=word/footer1.xml><?xml version="1.0" encoding="utf-8"?>
-<w:ftr xmlns:wpc="http://schemas.microsoft.com/office/word/2010/wordprocessingCanvas" xmlns:cx="http://schemas.microsoft.com/office/drawing/2014/chartex" xmlns:mc="http://schemas.openxmlformats.org/markup-compatibility/2006" xmlns:o="urn:schemas-microsoft-com:office:office" xmlns:r="http://schemas.openxmlformats.org/officeDocument/2006/relationships" xmlns:m="http://schemas.openxmlformats.org/officeDocument/2006/math" xmlns:v="urn:schemas-microsoft-com:vml" xmlns:wp14="http://schemas.microsoft.com/office/word/2010/wordprocessingDrawing" xmlns:wp="http://schemas.openxmlformats.org/drawingml/2006/wordprocessingDrawing" xmlns:w10="urn:schemas-microsoft-com:office:word" xmlns:w="http://schemas.openxmlformats.org/wordprocessingml/2006/main" xmlns:w14="http://schemas.microsoft.com/office/word/2010/wordml" xmlns:w15="http://schemas.microsoft.com/office/word/2012/wordml" xmlns:w16se="http://schemas.microsoft.com/office/word/2015/wordml/symex" xmlns:wpg="http://schemas.microsoft.com/office/word/2010/wordprocessingGroup" xmlns:wpi="http://schemas.microsoft.com/office/word/2010/wordprocessingInk" xmlns:wne="http://schemas.microsoft.com/office/word/2006/wordml" xmlns:wps="http://schemas.microsoft.com/office/word/2010/wordprocessingShape" mc:Ignorable="w14 w15 w16se wp14">
+<w:ftr xmlns:wpc="http://schemas.microsoft.com/office/word/2010/wordprocessingCanvas" xmlns:cx="http://schemas.microsoft.com/office/drawing/2014/chartex" xmlns:cx1="http://schemas.microsoft.com/office/drawing/2015/9/8/chartex" xmlns:cx2="http://schemas.microsoft.com/office/drawing/2015/10/21/chartex" xmlns:cx3="http://schemas.microsoft.com/office/drawing/2016/5/9/chartex" xmlns:cx4="http://schemas.microsoft.com/office/drawing/2016/5/10/chartex" xmlns:cx5="http://schemas.microsoft.com/office/drawing/2016/5/11/chartex" xmlns:cx6="http://schemas.microsoft.com/office/drawing/2016/5/12/chartex" xmlns:cx7="http://schemas.microsoft.com/office/drawing/2016/5/13/chartex" xmlns:cx8="http://schemas.microsoft.com/office/drawing/2016/5/14/chartex" xmlns:mc="http://schemas.openxmlformats.org/markup-compatibility/2006" xmlns:aink="http://schemas.microsoft.com/office/drawing/2016/ink" xmlns:am3d="http://schemas.microsoft.com/office/drawing/2017/model3d" xmlns:o="urn:schemas-microsoft-com:office:office" xmlns:oel="http://schemas.microsoft.com/office/2019/extlst" xmlns:r="http://schemas.openxmlformats.org/officeDocument/2006/relationships" xmlns:m="http://schemas.openxmlformats.org/officeDocument/2006/math" xmlns:v="urn:schemas-microsoft-com:vml" xmlns:wp14="http://schemas.microsoft.com/office/word/2010/wordprocessingDrawing" xmlns:wp="http://schemas.openxmlformats.org/drawingml/2006/wordprocessingDrawing" xmlns:w10="urn:schemas-microsoft-com:office:word" xmlns:w="http://schemas.openxmlformats.org/wordprocessingml/2006/main" xmlns:w14="http://schemas.microsoft.com/office/word/2010/wordml" xmlns:w15="http://schemas.microsoft.com/office/word/2012/wordml" xmlns:w16cex="http://schemas.microsoft.com/office/word/2018/wordml/cex" xmlns:w16cid="http://schemas.microsoft.com/office/word/2016/wordml/cid" xmlns:w16="http://schemas.microsoft.com/office/word/2018/wordml" xmlns:w16sdtdh="http://schemas.microsoft.com/office/word/2020/wordml/sdtdatahash" xmlns:w16se="http://schemas.microsoft.com/office/word/2015/wordml/symex" xmlns:wpg="http://schemas.microsoft.com/office/word/2010/wordprocessingGroup" xmlns:wpi="http://schemas.microsoft.com/office/word/2010/wordprocessingInk" xmlns:wne="http://schemas.microsoft.com/office/word/2006/wordml" xmlns:wps="http://schemas.microsoft.com/office/word/2010/wordprocessingShape" mc:Ignorable="w14 w15 w16se w16cid w16 w16cex w16sdtdh wp14">
   <w:p>
     <w:pPr>
       <w:pStyle w:val="lfej"/>
@@ -3378,7 +3961,7 @@
 </file>
 
 <file path=word/footer2.xml><?xml version="1.0" encoding="utf-8"?>
-<w:ftr xmlns:wpc="http://schemas.microsoft.com/office/word/2010/wordprocessingCanvas" xmlns:cx="http://schemas.microsoft.com/office/drawing/2014/chartex" xmlns:mc="http://schemas.openxmlformats.org/markup-compatibility/2006" xmlns:o="urn:schemas-microsoft-com:office:office" xmlns:r="http://schemas.openxmlformats.org/officeDocument/2006/relationships" xmlns:m="http://schemas.openxmlformats.org/officeDocument/2006/math" xmlns:v="urn:schemas-microsoft-com:vml" xmlns:wp14="http://schemas.microsoft.com/office/word/2010/wordprocessingDrawing" xmlns:wp="http://schemas.openxmlformats.org/drawingml/2006/wordprocessingDrawing" xmlns:w10="urn:schemas-microsoft-com:office:word" xmlns:w="http://schemas.openxmlformats.org/wordprocessingml/2006/main" xmlns:w14="http://schemas.microsoft.com/office/word/2010/wordml" xmlns:w15="http://schemas.microsoft.com/office/word/2012/wordml" xmlns:w16se="http://schemas.microsoft.com/office/word/2015/wordml/symex" xmlns:wpg="http://schemas.microsoft.com/office/word/2010/wordprocessingGroup" xmlns:wpi="http://schemas.microsoft.com/office/word/2010/wordprocessingInk" xmlns:wne="http://schemas.microsoft.com/office/word/2006/wordml" xmlns:wps="http://schemas.microsoft.com/office/word/2010/wordprocessingShape" mc:Ignorable="w14 w15 w16se wp14">
+<w:ftr xmlns:wpc="http://schemas.microsoft.com/office/word/2010/wordprocessingCanvas" xmlns:cx="http://schemas.microsoft.com/office/drawing/2014/chartex" xmlns:cx1="http://schemas.microsoft.com/office/drawing/2015/9/8/chartex" xmlns:cx2="http://schemas.microsoft.com/office/drawing/2015/10/21/chartex" xmlns:cx3="http://schemas.microsoft.com/office/drawing/2016/5/9/chartex" xmlns:cx4="http://schemas.microsoft.com/office/drawing/2016/5/10/chartex" xmlns:cx5="http://schemas.microsoft.com/office/drawing/2016/5/11/chartex" xmlns:cx6="http://schemas.microsoft.com/office/drawing/2016/5/12/chartex" xmlns:cx7="http://schemas.microsoft.com/office/drawing/2016/5/13/chartex" xmlns:cx8="http://schemas.microsoft.com/office/drawing/2016/5/14/chartex" xmlns:mc="http://schemas.openxmlformats.org/markup-compatibility/2006" xmlns:aink="http://schemas.microsoft.com/office/drawing/2016/ink" xmlns:am3d="http://schemas.microsoft.com/office/drawing/2017/model3d" xmlns:o="urn:schemas-microsoft-com:office:office" xmlns:oel="http://schemas.microsoft.com/office/2019/extlst" xmlns:r="http://schemas.openxmlformats.org/officeDocument/2006/relationships" xmlns:m="http://schemas.openxmlformats.org/officeDocument/2006/math" xmlns:v="urn:schemas-microsoft-com:vml" xmlns:wp14="http://schemas.microsoft.com/office/word/2010/wordprocessingDrawing" xmlns:wp="http://schemas.openxmlformats.org/drawingml/2006/wordprocessingDrawing" xmlns:w10="urn:schemas-microsoft-com:office:word" xmlns:w="http://schemas.openxmlformats.org/wordprocessingml/2006/main" xmlns:w14="http://schemas.microsoft.com/office/word/2010/wordml" xmlns:w15="http://schemas.microsoft.com/office/word/2012/wordml" xmlns:w16cex="http://schemas.microsoft.com/office/word/2018/wordml/cex" xmlns:w16cid="http://schemas.microsoft.com/office/word/2016/wordml/cid" xmlns:w16="http://schemas.microsoft.com/office/word/2018/wordml" xmlns:w16sdtdh="http://schemas.microsoft.com/office/word/2020/wordml/sdtdatahash" xmlns:w16se="http://schemas.microsoft.com/office/word/2015/wordml/symex" xmlns:wpg="http://schemas.microsoft.com/office/word/2010/wordprocessingGroup" xmlns:wpi="http://schemas.microsoft.com/office/word/2010/wordprocessingInk" xmlns:wne="http://schemas.microsoft.com/office/word/2006/wordml" xmlns:wps="http://schemas.microsoft.com/office/word/2010/wordprocessingShape" mc:Ignorable="w14 w15 w16se w16cid w16 w16cex w16sdtdh wp14">
   <w:p>
     <w:pPr>
       <w:pStyle w:val="lfej"/>
@@ -3415,7 +3998,7 @@
 </file>
 
 <file path=word/footnotes.xml><?xml version="1.0" encoding="utf-8"?>
-<w:footnotes xmlns:wpc="http://schemas.microsoft.com/office/word/2010/wordprocessingCanvas" xmlns:cx="http://schemas.microsoft.com/office/drawing/2014/chartex" xmlns:mc="http://schemas.openxmlformats.org/markup-compatibility/2006" xmlns:o="urn:schemas-microsoft-com:office:office" xmlns:r="http://schemas.openxmlformats.org/officeDocument/2006/relationships" xmlns:m="http://schemas.openxmlformats.org/officeDocument/2006/math" xmlns:v="urn:schemas-microsoft-com:vml" xmlns:wp14="http://schemas.microsoft.com/office/word/2010/wordprocessingDrawing" xmlns:wp="http://schemas.openxmlformats.org/drawingml/2006/wordprocessingDrawing" xmlns:w10="urn:schemas-microsoft-com:office:word" xmlns:w="http://schemas.openxmlformats.org/wordprocessingml/2006/main" xmlns:w14="http://schemas.microsoft.com/office/word/2010/wordml" xmlns:w15="http://schemas.microsoft.com/office/word/2012/wordml" xmlns:w16se="http://schemas.microsoft.com/office/word/2015/wordml/symex" xmlns:wpg="http://schemas.microsoft.com/office/word/2010/wordprocessingGroup" xmlns:wpi="http://schemas.microsoft.com/office/word/2010/wordprocessingInk" xmlns:wne="http://schemas.microsoft.com/office/word/2006/wordml" xmlns:wps="http://schemas.microsoft.com/office/word/2010/wordprocessingShape" mc:Ignorable="w14 w15 w16se wp14">
+<w:footnotes xmlns:wpc="http://schemas.microsoft.com/office/word/2010/wordprocessingCanvas" xmlns:cx="http://schemas.microsoft.com/office/drawing/2014/chartex" xmlns:cx1="http://schemas.microsoft.com/office/drawing/2015/9/8/chartex" xmlns:cx2="http://schemas.microsoft.com/office/drawing/2015/10/21/chartex" xmlns:cx3="http://schemas.microsoft.com/office/drawing/2016/5/9/chartex" xmlns:cx4="http://schemas.microsoft.com/office/drawing/2016/5/10/chartex" xmlns:cx5="http://schemas.microsoft.com/office/drawing/2016/5/11/chartex" xmlns:cx6="http://schemas.microsoft.com/office/drawing/2016/5/12/chartex" xmlns:cx7="http://schemas.microsoft.com/office/drawing/2016/5/13/chartex" xmlns:cx8="http://schemas.microsoft.com/office/drawing/2016/5/14/chartex" xmlns:mc="http://schemas.openxmlformats.org/markup-compatibility/2006" xmlns:aink="http://schemas.microsoft.com/office/drawing/2016/ink" xmlns:am3d="http://schemas.microsoft.com/office/drawing/2017/model3d" xmlns:o="urn:schemas-microsoft-com:office:office" xmlns:oel="http://schemas.microsoft.com/office/2019/extlst" xmlns:r="http://schemas.openxmlformats.org/officeDocument/2006/relationships" xmlns:m="http://schemas.openxmlformats.org/officeDocument/2006/math" xmlns:v="urn:schemas-microsoft-com:vml" xmlns:wp14="http://schemas.microsoft.com/office/word/2010/wordprocessingDrawing" xmlns:wp="http://schemas.openxmlformats.org/drawingml/2006/wordprocessingDrawing" xmlns:w10="urn:schemas-microsoft-com:office:word" xmlns:w="http://schemas.openxmlformats.org/wordprocessingml/2006/main" xmlns:w14="http://schemas.microsoft.com/office/word/2010/wordml" xmlns:w15="http://schemas.microsoft.com/office/word/2012/wordml" xmlns:w16cex="http://schemas.microsoft.com/office/word/2018/wordml/cex" xmlns:w16cid="http://schemas.microsoft.com/office/word/2016/wordml/cid" xmlns:w16="http://schemas.microsoft.com/office/word/2018/wordml" xmlns:w16sdtdh="http://schemas.microsoft.com/office/word/2020/wordml/sdtdatahash" xmlns:w16se="http://schemas.microsoft.com/office/word/2015/wordml/symex" xmlns:wpg="http://schemas.microsoft.com/office/word/2010/wordprocessingGroup" xmlns:wpi="http://schemas.microsoft.com/office/word/2010/wordprocessingInk" xmlns:wne="http://schemas.microsoft.com/office/word/2006/wordml" xmlns:wps="http://schemas.microsoft.com/office/word/2010/wordprocessingShape" mc:Ignorable="w14 w15 w16se w16cid w16 w16cex w16sdtdh wp14">
   <w:footnote w:type="separator" w:id="-1">
     <w:p>
       <w:r>
@@ -3651,7 +4234,7 @@
 </file>
 
 <file path=word/header1.xml><?xml version="1.0" encoding="utf-8"?>
-<w:hdr xmlns:wpc="http://schemas.microsoft.com/office/word/2010/wordprocessingCanvas" xmlns:cx="http://schemas.microsoft.com/office/drawing/2014/chartex" xmlns:mc="http://schemas.openxmlformats.org/markup-compatibility/2006" xmlns:o="urn:schemas-microsoft-com:office:office" xmlns:r="http://schemas.openxmlformats.org/officeDocument/2006/relationships" xmlns:m="http://schemas.openxmlformats.org/officeDocument/2006/math" xmlns:v="urn:schemas-microsoft-com:vml" xmlns:wp14="http://schemas.microsoft.com/office/word/2010/wordprocessingDrawing" xmlns:wp="http://schemas.openxmlformats.org/drawingml/2006/wordprocessingDrawing" xmlns:w10="urn:schemas-microsoft-com:office:word" xmlns:w="http://schemas.openxmlformats.org/wordprocessingml/2006/main" xmlns:w14="http://schemas.microsoft.com/office/word/2010/wordml" xmlns:w15="http://schemas.microsoft.com/office/word/2012/wordml" xmlns:w16se="http://schemas.microsoft.com/office/word/2015/wordml/symex" xmlns:wpg="http://schemas.microsoft.com/office/word/2010/wordprocessingGroup" xmlns:wpi="http://schemas.microsoft.com/office/word/2010/wordprocessingInk" xmlns:wne="http://schemas.microsoft.com/office/word/2006/wordml" xmlns:wps="http://schemas.microsoft.com/office/word/2010/wordprocessingShape" mc:Ignorable="w14 w15 w16se wp14">
+<w:hdr xmlns:wpc="http://schemas.microsoft.com/office/word/2010/wordprocessingCanvas" xmlns:cx="http://schemas.microsoft.com/office/drawing/2014/chartex" xmlns:cx1="http://schemas.microsoft.com/office/drawing/2015/9/8/chartex" xmlns:cx2="http://schemas.microsoft.com/office/drawing/2015/10/21/chartex" xmlns:cx3="http://schemas.microsoft.com/office/drawing/2016/5/9/chartex" xmlns:cx4="http://schemas.microsoft.com/office/drawing/2016/5/10/chartex" xmlns:cx5="http://schemas.microsoft.com/office/drawing/2016/5/11/chartex" xmlns:cx6="http://schemas.microsoft.com/office/drawing/2016/5/12/chartex" xmlns:cx7="http://schemas.microsoft.com/office/drawing/2016/5/13/chartex" xmlns:cx8="http://schemas.microsoft.com/office/drawing/2016/5/14/chartex" xmlns:mc="http://schemas.openxmlformats.org/markup-compatibility/2006" xmlns:aink="http://schemas.microsoft.com/office/drawing/2016/ink" xmlns:am3d="http://schemas.microsoft.com/office/drawing/2017/model3d" xmlns:o="urn:schemas-microsoft-com:office:office" xmlns:oel="http://schemas.microsoft.com/office/2019/extlst" xmlns:r="http://schemas.openxmlformats.org/officeDocument/2006/relationships" xmlns:m="http://schemas.openxmlformats.org/officeDocument/2006/math" xmlns:v="urn:schemas-microsoft-com:vml" xmlns:wp14="http://schemas.microsoft.com/office/word/2010/wordprocessingDrawing" xmlns:wp="http://schemas.openxmlformats.org/drawingml/2006/wordprocessingDrawing" xmlns:w10="urn:schemas-microsoft-com:office:word" xmlns:w="http://schemas.openxmlformats.org/wordprocessingml/2006/main" xmlns:w14="http://schemas.microsoft.com/office/word/2010/wordml" xmlns:w15="http://schemas.microsoft.com/office/word/2012/wordml" xmlns:w16cex="http://schemas.microsoft.com/office/word/2018/wordml/cex" xmlns:w16cid="http://schemas.microsoft.com/office/word/2016/wordml/cid" xmlns:w16="http://schemas.microsoft.com/office/word/2018/wordml" xmlns:w16sdtdh="http://schemas.microsoft.com/office/word/2020/wordml/sdtdatahash" xmlns:w16se="http://schemas.microsoft.com/office/word/2015/wordml/symex" xmlns:wpg="http://schemas.microsoft.com/office/word/2010/wordprocessingGroup" xmlns:wpi="http://schemas.microsoft.com/office/word/2010/wordprocessingInk" xmlns:wne="http://schemas.microsoft.com/office/word/2006/wordml" xmlns:wps="http://schemas.microsoft.com/office/word/2010/wordprocessingShape" mc:Ignorable="w14 w15 w16se w16cid w16 w16cex w16sdtdh wp14">
   <w:p>
     <w:pPr>
       <w:pStyle w:val="lfej"/>
@@ -3731,7 +4314,7 @@
 </file>
 
 <file path=word/header2.xml><?xml version="1.0" encoding="utf-8"?>
-<w:hdr xmlns:wpc="http://schemas.microsoft.com/office/word/2010/wordprocessingCanvas" xmlns:cx="http://schemas.microsoft.com/office/drawing/2014/chartex" xmlns:mc="http://schemas.openxmlformats.org/markup-compatibility/2006" xmlns:o="urn:schemas-microsoft-com:office:office" xmlns:r="http://schemas.openxmlformats.org/officeDocument/2006/relationships" xmlns:m="http://schemas.openxmlformats.org/officeDocument/2006/math" xmlns:v="urn:schemas-microsoft-com:vml" xmlns:wp14="http://schemas.microsoft.com/office/word/2010/wordprocessingDrawing" xmlns:wp="http://schemas.openxmlformats.org/drawingml/2006/wordprocessingDrawing" xmlns:w10="urn:schemas-microsoft-com:office:word" xmlns:w="http://schemas.openxmlformats.org/wordprocessingml/2006/main" xmlns:w14="http://schemas.microsoft.com/office/word/2010/wordml" xmlns:w15="http://schemas.microsoft.com/office/word/2012/wordml" xmlns:w16se="http://schemas.microsoft.com/office/word/2015/wordml/symex" xmlns:wpg="http://schemas.microsoft.com/office/word/2010/wordprocessingGroup" xmlns:wpi="http://schemas.microsoft.com/office/word/2010/wordprocessingInk" xmlns:wne="http://schemas.microsoft.com/office/word/2006/wordml" xmlns:wps="http://schemas.microsoft.com/office/word/2010/wordprocessingShape" mc:Ignorable="w14 w15 w16se wp14">
+<w:hdr xmlns:wpc="http://schemas.microsoft.com/office/word/2010/wordprocessingCanvas" xmlns:cx="http://schemas.microsoft.com/office/drawing/2014/chartex" xmlns:cx1="http://schemas.microsoft.com/office/drawing/2015/9/8/chartex" xmlns:cx2="http://schemas.microsoft.com/office/drawing/2015/10/21/chartex" xmlns:cx3="http://schemas.microsoft.com/office/drawing/2016/5/9/chartex" xmlns:cx4="http://schemas.microsoft.com/office/drawing/2016/5/10/chartex" xmlns:cx5="http://schemas.microsoft.com/office/drawing/2016/5/11/chartex" xmlns:cx6="http://schemas.microsoft.com/office/drawing/2016/5/12/chartex" xmlns:cx7="http://schemas.microsoft.com/office/drawing/2016/5/13/chartex" xmlns:cx8="http://schemas.microsoft.com/office/drawing/2016/5/14/chartex" xmlns:mc="http://schemas.openxmlformats.org/markup-compatibility/2006" xmlns:aink="http://schemas.microsoft.com/office/drawing/2016/ink" xmlns:am3d="http://schemas.microsoft.com/office/drawing/2017/model3d" xmlns:o="urn:schemas-microsoft-com:office:office" xmlns:oel="http://schemas.microsoft.com/office/2019/extlst" xmlns:r="http://schemas.openxmlformats.org/officeDocument/2006/relationships" xmlns:m="http://schemas.openxmlformats.org/officeDocument/2006/math" xmlns:v="urn:schemas-microsoft-com:vml" xmlns:wp14="http://schemas.microsoft.com/office/word/2010/wordprocessingDrawing" xmlns:wp="http://schemas.openxmlformats.org/drawingml/2006/wordprocessingDrawing" xmlns:w10="urn:schemas-microsoft-com:office:word" xmlns:w="http://schemas.openxmlformats.org/wordprocessingml/2006/main" xmlns:w14="http://schemas.microsoft.com/office/word/2010/wordml" xmlns:w15="http://schemas.microsoft.com/office/word/2012/wordml" xmlns:w16cex="http://schemas.microsoft.com/office/word/2018/wordml/cex" xmlns:w16cid="http://schemas.microsoft.com/office/word/2016/wordml/cid" xmlns:w16="http://schemas.microsoft.com/office/word/2018/wordml" xmlns:w16sdtdh="http://schemas.microsoft.com/office/word/2020/wordml/sdtdatahash" xmlns:w16se="http://schemas.microsoft.com/office/word/2015/wordml/symex" xmlns:wpg="http://schemas.microsoft.com/office/word/2010/wordprocessingGroup" xmlns:wpi="http://schemas.microsoft.com/office/word/2010/wordprocessingInk" xmlns:wne="http://schemas.microsoft.com/office/word/2006/wordml" xmlns:wps="http://schemas.microsoft.com/office/word/2010/wordprocessingShape" mc:Ignorable="w14 w15 w16se w16cid w16 w16cex w16sdtdh wp14">
   <w:sdt>
     <w:sdtPr>
       <w:rPr>
@@ -3917,7 +4500,7 @@
 </file>
 
 <file path=word/header3.xml><?xml version="1.0" encoding="utf-8"?>
-<w:hdr xmlns:wpc="http://schemas.microsoft.com/office/word/2010/wordprocessingCanvas" xmlns:cx="http://schemas.microsoft.com/office/drawing/2014/chartex" xmlns:mc="http://schemas.openxmlformats.org/markup-compatibility/2006" xmlns:o="urn:schemas-microsoft-com:office:office" xmlns:r="http://schemas.openxmlformats.org/officeDocument/2006/relationships" xmlns:m="http://schemas.openxmlformats.org/officeDocument/2006/math" xmlns:v="urn:schemas-microsoft-com:vml" xmlns:wp14="http://schemas.microsoft.com/office/word/2010/wordprocessingDrawing" xmlns:wp="http://schemas.openxmlformats.org/drawingml/2006/wordprocessingDrawing" xmlns:w10="urn:schemas-microsoft-com:office:word" xmlns:w="http://schemas.openxmlformats.org/wordprocessingml/2006/main" xmlns:w14="http://schemas.microsoft.com/office/word/2010/wordml" xmlns:w15="http://schemas.microsoft.com/office/word/2012/wordml" xmlns:w16se="http://schemas.microsoft.com/office/word/2015/wordml/symex" xmlns:wpg="http://schemas.microsoft.com/office/word/2010/wordprocessingGroup" xmlns:wpi="http://schemas.microsoft.com/office/word/2010/wordprocessingInk" xmlns:wne="http://schemas.microsoft.com/office/word/2006/wordml" xmlns:wps="http://schemas.microsoft.com/office/word/2010/wordprocessingShape" mc:Ignorable="w14 w15 w16se wp14">
+<w:hdr xmlns:wpc="http://schemas.microsoft.com/office/word/2010/wordprocessingCanvas" xmlns:cx="http://schemas.microsoft.com/office/drawing/2014/chartex" xmlns:cx1="http://schemas.microsoft.com/office/drawing/2015/9/8/chartex" xmlns:cx2="http://schemas.microsoft.com/office/drawing/2015/10/21/chartex" xmlns:cx3="http://schemas.microsoft.com/office/drawing/2016/5/9/chartex" xmlns:cx4="http://schemas.microsoft.com/office/drawing/2016/5/10/chartex" xmlns:cx5="http://schemas.microsoft.com/office/drawing/2016/5/11/chartex" xmlns:cx6="http://schemas.microsoft.com/office/drawing/2016/5/12/chartex" xmlns:cx7="http://schemas.microsoft.com/office/drawing/2016/5/13/chartex" xmlns:cx8="http://schemas.microsoft.com/office/drawing/2016/5/14/chartex" xmlns:mc="http://schemas.openxmlformats.org/markup-compatibility/2006" xmlns:aink="http://schemas.microsoft.com/office/drawing/2016/ink" xmlns:am3d="http://schemas.microsoft.com/office/drawing/2017/model3d" xmlns:o="urn:schemas-microsoft-com:office:office" xmlns:oel="http://schemas.microsoft.com/office/2019/extlst" xmlns:r="http://schemas.openxmlformats.org/officeDocument/2006/relationships" xmlns:m="http://schemas.openxmlformats.org/officeDocument/2006/math" xmlns:v="urn:schemas-microsoft-com:vml" xmlns:wp14="http://schemas.microsoft.com/office/word/2010/wordprocessingDrawing" xmlns:wp="http://schemas.openxmlformats.org/drawingml/2006/wordprocessingDrawing" xmlns:w10="urn:schemas-microsoft-com:office:word" xmlns:w="http://schemas.openxmlformats.org/wordprocessingml/2006/main" xmlns:w14="http://schemas.microsoft.com/office/word/2010/wordml" xmlns:w15="http://schemas.microsoft.com/office/word/2012/wordml" xmlns:w16cex="http://schemas.microsoft.com/office/word/2018/wordml/cex" xmlns:w16cid="http://schemas.microsoft.com/office/word/2016/wordml/cid" xmlns:w16="http://schemas.microsoft.com/office/word/2018/wordml" xmlns:w16sdtdh="http://schemas.microsoft.com/office/word/2020/wordml/sdtdatahash" xmlns:w16se="http://schemas.microsoft.com/office/word/2015/wordml/symex" xmlns:wpg="http://schemas.microsoft.com/office/word/2010/wordprocessingGroup" xmlns:wpi="http://schemas.microsoft.com/office/word/2010/wordprocessingInk" xmlns:wne="http://schemas.microsoft.com/office/word/2006/wordml" xmlns:wps="http://schemas.microsoft.com/office/word/2010/wordprocessingShape" mc:Ignorable="w14 w15 w16se w16cid w16 w16cex w16sdtdh wp14">
   <w:p>
     <w:pPr>
       <w:pStyle w:val="lfej"/>
@@ -3949,7 +4532,7 @@
 </file>
 
 <file path=word/numbering.xml><?xml version="1.0" encoding="utf-8"?>
-<w:numbering xmlns:wpc="http://schemas.microsoft.com/office/word/2010/wordprocessingCanvas" xmlns:cx="http://schemas.microsoft.com/office/drawing/2014/chartex" xmlns:mc="http://schemas.openxmlformats.org/markup-compatibility/2006" xmlns:o="urn:schemas-microsoft-com:office:office" xmlns:r="http://schemas.openxmlformats.org/officeDocument/2006/relationships" xmlns:m="http://schemas.openxmlformats.org/officeDocument/2006/math" xmlns:v="urn:schemas-microsoft-com:vml" xmlns:wp14="http://schemas.microsoft.com/office/word/2010/wordprocessingDrawing" xmlns:wp="http://schemas.openxmlformats.org/drawingml/2006/wordprocessingDrawing" xmlns:w10="urn:schemas-microsoft-com:office:word" xmlns:w="http://schemas.openxmlformats.org/wordprocessingml/2006/main" xmlns:w14="http://schemas.microsoft.com/office/word/2010/wordml" xmlns:w15="http://schemas.microsoft.com/office/word/2012/wordml" xmlns:w16se="http://schemas.microsoft.com/office/word/2015/wordml/symex" xmlns:wpg="http://schemas.microsoft.com/office/word/2010/wordprocessingGroup" xmlns:wpi="http://schemas.microsoft.com/office/word/2010/wordprocessingInk" xmlns:wne="http://schemas.microsoft.com/office/word/2006/wordml" xmlns:wps="http://schemas.microsoft.com/office/word/2010/wordprocessingShape" mc:Ignorable="w14 w15 w16se wp14">
+<w:numbering xmlns:wpc="http://schemas.microsoft.com/office/word/2010/wordprocessingCanvas" xmlns:cx="http://schemas.microsoft.com/office/drawing/2014/chartex" xmlns:cx1="http://schemas.microsoft.com/office/drawing/2015/9/8/chartex" xmlns:cx2="http://schemas.microsoft.com/office/drawing/2015/10/21/chartex" xmlns:cx3="http://schemas.microsoft.com/office/drawing/2016/5/9/chartex" xmlns:cx4="http://schemas.microsoft.com/office/drawing/2016/5/10/chartex" xmlns:cx5="http://schemas.microsoft.com/office/drawing/2016/5/11/chartex" xmlns:cx6="http://schemas.microsoft.com/office/drawing/2016/5/12/chartex" xmlns:cx7="http://schemas.microsoft.com/office/drawing/2016/5/13/chartex" xmlns:cx8="http://schemas.microsoft.com/office/drawing/2016/5/14/chartex" xmlns:mc="http://schemas.openxmlformats.org/markup-compatibility/2006" xmlns:aink="http://schemas.microsoft.com/office/drawing/2016/ink" xmlns:am3d="http://schemas.microsoft.com/office/drawing/2017/model3d" xmlns:o="urn:schemas-microsoft-com:office:office" xmlns:oel="http://schemas.microsoft.com/office/2019/extlst" xmlns:r="http://schemas.openxmlformats.org/officeDocument/2006/relationships" xmlns:m="http://schemas.openxmlformats.org/officeDocument/2006/math" xmlns:v="urn:schemas-microsoft-com:vml" xmlns:wp14="http://schemas.microsoft.com/office/word/2010/wordprocessingDrawing" xmlns:wp="http://schemas.openxmlformats.org/drawingml/2006/wordprocessingDrawing" xmlns:w10="urn:schemas-microsoft-com:office:word" xmlns:w="http://schemas.openxmlformats.org/wordprocessingml/2006/main" xmlns:w14="http://schemas.microsoft.com/office/word/2010/wordml" xmlns:w15="http://schemas.microsoft.com/office/word/2012/wordml" xmlns:w16cex="http://schemas.microsoft.com/office/word/2018/wordml/cex" xmlns:w16cid="http://schemas.microsoft.com/office/word/2016/wordml/cid" xmlns:w16="http://schemas.microsoft.com/office/word/2018/wordml" xmlns:w16sdtdh="http://schemas.microsoft.com/office/word/2020/wordml/sdtdatahash" xmlns:w16se="http://schemas.microsoft.com/office/word/2015/wordml/symex" xmlns:wpg="http://schemas.microsoft.com/office/word/2010/wordprocessingGroup" xmlns:wpi="http://schemas.microsoft.com/office/word/2010/wordprocessingInk" xmlns:wne="http://schemas.microsoft.com/office/word/2006/wordml" xmlns:wps="http://schemas.microsoft.com/office/word/2010/wordprocessingShape" mc:Ignorable="w14 w15 w16se w16cid w16 w16cex w16sdtdh wp14">
   <w:abstractNum w:abstractNumId="0" w15:restartNumberingAfterBreak="0">
     <w:nsid w:val="12003E16"/>
     <w:multiLevelType w:val="multilevel"/>
@@ -4315,7 +4898,7 @@
 </file>
 
 <file path=word/styles.xml><?xml version="1.0" encoding="utf-8"?>
-<w:styles xmlns:mc="http://schemas.openxmlformats.org/markup-compatibility/2006" xmlns:r="http://schemas.openxmlformats.org/officeDocument/2006/relationships" xmlns:w="http://schemas.openxmlformats.org/wordprocessingml/2006/main" xmlns:w14="http://schemas.microsoft.com/office/word/2010/wordml" xmlns:w15="http://schemas.microsoft.com/office/word/2012/wordml" xmlns:w16se="http://schemas.microsoft.com/office/word/2015/wordml/symex" mc:Ignorable="w14 w15 w16se">
+<w:styles xmlns:mc="http://schemas.openxmlformats.org/markup-compatibility/2006" xmlns:r="http://schemas.openxmlformats.org/officeDocument/2006/relationships" xmlns:w="http://schemas.openxmlformats.org/wordprocessingml/2006/main" xmlns:w14="http://schemas.microsoft.com/office/word/2010/wordml" xmlns:w15="http://schemas.microsoft.com/office/word/2012/wordml" xmlns:w16cex="http://schemas.microsoft.com/office/word/2018/wordml/cex" xmlns:w16cid="http://schemas.microsoft.com/office/word/2016/wordml/cid" xmlns:w16="http://schemas.microsoft.com/office/word/2018/wordml" xmlns:w16sdtdh="http://schemas.microsoft.com/office/word/2020/wordml/sdtdatahash" xmlns:w16se="http://schemas.microsoft.com/office/word/2015/wordml/symex" mc:Ignorable="w14 w15 w16se w16cid w16 w16cex w16sdtdh">
   <w:docDefaults>
     <w:rPrDefault>
       <w:rPr>
@@ -4331,7 +4914,7 @@
       </w:pPr>
     </w:pPrDefault>
   </w:docDefaults>
-  <w:latentStyles w:defLockedState="0" w:defUIPriority="99" w:defSemiHidden="0" w:defUnhideWhenUsed="0" w:defQFormat="0" w:count="371">
+  <w:latentStyles w:defLockedState="0" w:defUIPriority="99" w:defSemiHidden="0" w:defUnhideWhenUsed="0" w:defQFormat="0" w:count="376">
     <w:lsdException w:name="Normal" w:uiPriority="0" w:qFormat="1"/>
     <w:lsdException w:name="heading 1" w:uiPriority="9" w:qFormat="1"/>
     <w:lsdException w:name="heading 2" w:semiHidden="1" w:uiPriority="9" w:unhideWhenUsed="1" w:qFormat="1"/>
@@ -4437,7 +5020,6 @@
     <w:lsdException w:name="HTML Sample" w:semiHidden="1" w:unhideWhenUsed="1"/>
     <w:lsdException w:name="HTML Typewriter" w:semiHidden="1" w:unhideWhenUsed="1"/>
     <w:lsdException w:name="HTML Variable" w:semiHidden="1" w:unhideWhenUsed="1"/>
-    <w:lsdException w:name="Normal Table" w:semiHidden="1" w:unhideWhenUsed="1"/>
     <w:lsdException w:name="annotation subject" w:semiHidden="1" w:unhideWhenUsed="1"/>
     <w:lsdException w:name="No List" w:semiHidden="1" w:unhideWhenUsed="1"/>
     <w:lsdException w:name="Outline List 1" w:semiHidden="1" w:unhideWhenUsed="1"/>
@@ -4480,11 +5062,8 @@
     <w:lsdException w:name="Table Contemporary" w:semiHidden="1" w:unhideWhenUsed="1"/>
     <w:lsdException w:name="Table Elegant" w:semiHidden="1" w:unhideWhenUsed="1"/>
     <w:lsdException w:name="Table Professional" w:semiHidden="1" w:unhideWhenUsed="1"/>
-    <w:lsdException w:name="Table Subtle 1" w:semiHidden="1" w:unhideWhenUsed="1"/>
     <w:lsdException w:name="Table Subtle 2" w:semiHidden="1" w:unhideWhenUsed="1"/>
     <w:lsdException w:name="Table Web 1" w:semiHidden="1" w:unhideWhenUsed="1"/>
-    <w:lsdException w:name="Table Web 2" w:semiHidden="1" w:unhideWhenUsed="1"/>
-    <w:lsdException w:name="Table Web 3" w:semiHidden="1" w:unhideWhenUsed="1"/>
     <w:lsdException w:name="Balloon Text" w:semiHidden="1" w:unhideWhenUsed="1"/>
     <w:lsdException w:name="Table Grid" w:uiPriority="39"/>
     <w:lsdException w:name="Table Theme" w:semiHidden="1" w:unhideWhenUsed="1"/>
@@ -4703,11 +5282,16 @@
     <w:lsdException w:name="List Table 5 Dark Accent 6" w:uiPriority="50"/>
     <w:lsdException w:name="List Table 6 Colorful Accent 6" w:uiPriority="51"/>
     <w:lsdException w:name="List Table 7 Colorful Accent 6" w:uiPriority="52"/>
+    <w:lsdException w:name="Mention" w:semiHidden="1" w:unhideWhenUsed="1"/>
+    <w:lsdException w:name="Smart Hyperlink" w:semiHidden="1" w:unhideWhenUsed="1"/>
+    <w:lsdException w:name="Hashtag" w:semiHidden="1" w:unhideWhenUsed="1"/>
+    <w:lsdException w:name="Unresolved Mention" w:semiHidden="1" w:unhideWhenUsed="1"/>
+    <w:lsdException w:name="Smart Link" w:semiHidden="1" w:unhideWhenUsed="1"/>
   </w:latentStyles>
   <w:style w:type="paragraph" w:default="1" w:styleId="Norml">
     <w:name w:val="Normal"/>
     <w:qFormat/>
-    <w:rsid w:val="000C693D"/>
+    <w:rsid w:val="00E155B0"/>
     <w:pPr>
       <w:spacing w:after="0" w:line="240" w:lineRule="auto"/>
     </w:pPr>
@@ -5251,11 +5835,34 @@
       </w:tblBorders>
     </w:tblPr>
   </w:style>
+  <w:style w:type="paragraph" w:styleId="Listaszerbekezds">
+    <w:name w:val="List Paragraph"/>
+    <w:basedOn w:val="Norml"/>
+    <w:uiPriority w:val="34"/>
+    <w:qFormat/>
+    <w:rsid w:val="007A71CF"/>
+    <w:pPr>
+      <w:ind w:left="720"/>
+      <w:contextualSpacing/>
+    </w:pPr>
+  </w:style>
+  <w:style w:type="character" w:styleId="Feloldatlanmegemlts">
+    <w:name w:val="Unresolved Mention"/>
+    <w:basedOn w:val="Bekezdsalapbettpusa"/>
+    <w:uiPriority w:val="99"/>
+    <w:semiHidden/>
+    <w:unhideWhenUsed/>
+    <w:rsid w:val="00E423F2"/>
+    <w:rPr>
+      <w:color w:val="605E5C"/>
+      <w:shd w:val="clear" w:color="auto" w:fill="E1DFDD"/>
+    </w:rPr>
+  </w:style>
 </w:styles>
 </file>
 
 <file path=word/glossary/document.xml><?xml version="1.0" encoding="utf-8"?>
-<w:glossaryDocument xmlns:wpc="http://schemas.microsoft.com/office/word/2010/wordprocessingCanvas" xmlns:cx="http://schemas.microsoft.com/office/drawing/2014/chartex" xmlns:mc="http://schemas.openxmlformats.org/markup-compatibility/2006" xmlns:o="urn:schemas-microsoft-com:office:office" xmlns:r="http://schemas.openxmlformats.org/officeDocument/2006/relationships" xmlns:m="http://schemas.openxmlformats.org/officeDocument/2006/math" xmlns:v="urn:schemas-microsoft-com:vml" xmlns:wp14="http://schemas.microsoft.com/office/word/2010/wordprocessingDrawing" xmlns:wp="http://schemas.openxmlformats.org/drawingml/2006/wordprocessingDrawing" xmlns:w10="urn:schemas-microsoft-com:office:word" xmlns:w="http://schemas.openxmlformats.org/wordprocessingml/2006/main" xmlns:w14="http://schemas.microsoft.com/office/word/2010/wordml" xmlns:w15="http://schemas.microsoft.com/office/word/2012/wordml" xmlns:w16se="http://schemas.microsoft.com/office/word/2015/wordml/symex" xmlns:wpg="http://schemas.microsoft.com/office/word/2010/wordprocessingGroup" xmlns:wpi="http://schemas.microsoft.com/office/word/2010/wordprocessingInk" xmlns:wne="http://schemas.microsoft.com/office/word/2006/wordml" xmlns:wps="http://schemas.microsoft.com/office/word/2010/wordprocessingShape" mc:Ignorable="w14 w15 w16se wp14">
+<w:glossaryDocument xmlns:wpc="http://schemas.microsoft.com/office/word/2010/wordprocessingCanvas" xmlns:cx="http://schemas.microsoft.com/office/drawing/2014/chartex" xmlns:cx1="http://schemas.microsoft.com/office/drawing/2015/9/8/chartex" xmlns:cx2="http://schemas.microsoft.com/office/drawing/2015/10/21/chartex" xmlns:cx3="http://schemas.microsoft.com/office/drawing/2016/5/9/chartex" xmlns:cx4="http://schemas.microsoft.com/office/drawing/2016/5/10/chartex" xmlns:cx5="http://schemas.microsoft.com/office/drawing/2016/5/11/chartex" xmlns:cx6="http://schemas.microsoft.com/office/drawing/2016/5/12/chartex" xmlns:cx7="http://schemas.microsoft.com/office/drawing/2016/5/13/chartex" xmlns:cx8="http://schemas.microsoft.com/office/drawing/2016/5/14/chartex" xmlns:mc="http://schemas.openxmlformats.org/markup-compatibility/2006" xmlns:aink="http://schemas.microsoft.com/office/drawing/2016/ink" xmlns:am3d="http://schemas.microsoft.com/office/drawing/2017/model3d" xmlns:o="urn:schemas-microsoft-com:office:office" xmlns:oel="http://schemas.microsoft.com/office/2019/extlst" xmlns:r="http://schemas.openxmlformats.org/officeDocument/2006/relationships" xmlns:m="http://schemas.openxmlformats.org/officeDocument/2006/math" xmlns:v="urn:schemas-microsoft-com:vml" xmlns:wp14="http://schemas.microsoft.com/office/word/2010/wordprocessingDrawing" xmlns:wp="http://schemas.openxmlformats.org/drawingml/2006/wordprocessingDrawing" xmlns:w10="urn:schemas-microsoft-com:office:word" xmlns:w="http://schemas.openxmlformats.org/wordprocessingml/2006/main" xmlns:w14="http://schemas.microsoft.com/office/word/2010/wordml" xmlns:w15="http://schemas.microsoft.com/office/word/2012/wordml" xmlns:w16cex="http://schemas.microsoft.com/office/word/2018/wordml/cex" xmlns:w16cid="http://schemas.microsoft.com/office/word/2016/wordml/cid" xmlns:w16="http://schemas.microsoft.com/office/word/2018/wordml" xmlns:w16sdtdh="http://schemas.microsoft.com/office/word/2020/wordml/sdtdatahash" xmlns:w16se="http://schemas.microsoft.com/office/word/2015/wordml/symex" xmlns:wpg="http://schemas.microsoft.com/office/word/2010/wordprocessingGroup" xmlns:wpi="http://schemas.microsoft.com/office/word/2010/wordprocessingInk" xmlns:wne="http://schemas.microsoft.com/office/word/2006/wordml" xmlns:wps="http://schemas.microsoft.com/office/word/2010/wordprocessingShape" mc:Ignorable="w14 w15 w16se w16cid w16 w16cex w16sdtdh wp14">
   <w:docParts>
     <w:docPart>
       <w:docPartPr>
@@ -5382,7 +5989,7 @@
 </file>
 
 <file path=word/glossary/fontTable.xml><?xml version="1.0" encoding="utf-8"?>
-<w:fonts xmlns:mc="http://schemas.openxmlformats.org/markup-compatibility/2006" xmlns:r="http://schemas.openxmlformats.org/officeDocument/2006/relationships" xmlns:w="http://schemas.openxmlformats.org/wordprocessingml/2006/main" xmlns:w14="http://schemas.microsoft.com/office/word/2010/wordml" xmlns:w15="http://schemas.microsoft.com/office/word/2012/wordml" xmlns:w16se="http://schemas.microsoft.com/office/word/2015/wordml/symex" mc:Ignorable="w14 w15 w16se">
+<w:fonts xmlns:mc="http://schemas.openxmlformats.org/markup-compatibility/2006" xmlns:r="http://schemas.openxmlformats.org/officeDocument/2006/relationships" xmlns:w="http://schemas.openxmlformats.org/wordprocessingml/2006/main" xmlns:w14="http://schemas.microsoft.com/office/word/2010/wordml" xmlns:w15="http://schemas.microsoft.com/office/word/2012/wordml" xmlns:w16cex="http://schemas.microsoft.com/office/word/2018/wordml/cex" xmlns:w16cid="http://schemas.microsoft.com/office/word/2016/wordml/cid" xmlns:w16="http://schemas.microsoft.com/office/word/2018/wordml" xmlns:w16sdtdh="http://schemas.microsoft.com/office/word/2020/wordml/sdtdatahash" xmlns:w16se="http://schemas.microsoft.com/office/word/2015/wordml/symex" mc:Ignorable="w14 w15 w16se w16cid w16 w16cex w16sdtdh">
   <w:font w:name="Symbol">
     <w:panose1 w:val="05050102010706020507"/>
     <w:charset w:val="02"/>
@@ -5422,7 +6029,7 @@
 </file>
 
 <file path=word/glossary/settings.xml><?xml version="1.0" encoding="utf-8"?>
-<w:settings xmlns:mc="http://schemas.openxmlformats.org/markup-compatibility/2006" xmlns:o="urn:schemas-microsoft-com:office:office" xmlns:r="http://schemas.openxmlformats.org/officeDocument/2006/relationships" xmlns:m="http://schemas.openxmlformats.org/officeDocument/2006/math" xmlns:v="urn:schemas-microsoft-com:vml" xmlns:w10="urn:schemas-microsoft-com:office:word" xmlns:w="http://schemas.openxmlformats.org/wordprocessingml/2006/main" xmlns:w14="http://schemas.microsoft.com/office/word/2010/wordml" xmlns:w15="http://schemas.microsoft.com/office/word/2012/wordml" xmlns:w16se="http://schemas.microsoft.com/office/word/2015/wordml/symex" xmlns:sl="http://schemas.openxmlformats.org/schemaLibrary/2006/main" mc:Ignorable="w14 w15 w16se">
+<w:settings xmlns:mc="http://schemas.openxmlformats.org/markup-compatibility/2006" xmlns:o="urn:schemas-microsoft-com:office:office" xmlns:r="http://schemas.openxmlformats.org/officeDocument/2006/relationships" xmlns:m="http://schemas.openxmlformats.org/officeDocument/2006/math" xmlns:v="urn:schemas-microsoft-com:vml" xmlns:w10="urn:schemas-microsoft-com:office:word" xmlns:w="http://schemas.openxmlformats.org/wordprocessingml/2006/main" xmlns:w14="http://schemas.microsoft.com/office/word/2010/wordml" xmlns:w15="http://schemas.microsoft.com/office/word/2012/wordml" xmlns:w16cex="http://schemas.microsoft.com/office/word/2018/wordml/cex" xmlns:w16cid="http://schemas.microsoft.com/office/word/2016/wordml/cid" xmlns:w16="http://schemas.microsoft.com/office/word/2018/wordml" xmlns:w16sdtdh="http://schemas.microsoft.com/office/word/2020/wordml/sdtdatahash" xmlns:w16se="http://schemas.microsoft.com/office/word/2015/wordml/symex" xmlns:sl="http://schemas.openxmlformats.org/schemaLibrary/2006/main" mc:Ignorable="w14 w15 w16se w16cid w16 w16cex w16sdtdh">
   <w:view w:val="normal"/>
   <w:defaultTabStop w:val="708"/>
   <w:hyphenationZone w:val="425"/>
@@ -5434,6 +6041,7 @@
     <w:compatSetting w:name="enableOpenTypeFeatures" w:uri="http://schemas.microsoft.com/office/word" w:val="1"/>
     <w:compatSetting w:name="doNotFlipMirrorIndents" w:uri="http://schemas.microsoft.com/office/word" w:val="1"/>
     <w:compatSetting w:name="differentiateMultirowTableHeaders" w:uri="http://schemas.microsoft.com/office/word" w:val="1"/>
+    <w:compatSetting w:name="useWord2013TrackBottomHyphenation" w:uri="http://schemas.microsoft.com/office/word" w:val="1"/>
   </w:compat>
   <w:rsids>
     <w:rsidRoot w:val="004B7B24"/>
@@ -5444,6 +6052,7 @@
     <w:rsid w:val="004B7B24"/>
     <w:rsid w:val="0077647D"/>
     <w:rsid w:val="0092736A"/>
+    <w:rsid w:val="00B052A3"/>
   </w:rsids>
   <m:mathPr>
     <m:mathFont m:val="Cambria Math"/>
@@ -5467,7 +6076,7 @@
 </file>
 
 <file path=word/glossary/styles.xml><?xml version="1.0" encoding="utf-8"?>
-<w:styles xmlns:mc="http://schemas.openxmlformats.org/markup-compatibility/2006" xmlns:r="http://schemas.openxmlformats.org/officeDocument/2006/relationships" xmlns:w="http://schemas.openxmlformats.org/wordprocessingml/2006/main" xmlns:w14="http://schemas.microsoft.com/office/word/2010/wordml" xmlns:w15="http://schemas.microsoft.com/office/word/2012/wordml" xmlns:w16se="http://schemas.microsoft.com/office/word/2015/wordml/symex" mc:Ignorable="w14 w15 w16se">
+<w:styles xmlns:mc="http://schemas.openxmlformats.org/markup-compatibility/2006" xmlns:r="http://schemas.openxmlformats.org/officeDocument/2006/relationships" xmlns:w="http://schemas.openxmlformats.org/wordprocessingml/2006/main" xmlns:w14="http://schemas.microsoft.com/office/word/2010/wordml" xmlns:w15="http://schemas.microsoft.com/office/word/2012/wordml" xmlns:w16cex="http://schemas.microsoft.com/office/word/2018/wordml/cex" xmlns:w16cid="http://schemas.microsoft.com/office/word/2016/wordml/cid" xmlns:w16="http://schemas.microsoft.com/office/word/2018/wordml" xmlns:w16sdtdh="http://schemas.microsoft.com/office/word/2020/wordml/sdtdatahash" xmlns:w16se="http://schemas.microsoft.com/office/word/2015/wordml/symex" mc:Ignorable="w14 w15 w16se w16cid w16 w16cex w16sdtdh">
   <w:docDefaults>
     <w:rPrDefault>
       <w:rPr>
@@ -5483,7 +6092,7 @@
       </w:pPr>
     </w:pPrDefault>
   </w:docDefaults>
-  <w:latentStyles w:defLockedState="0" w:defUIPriority="99" w:defSemiHidden="0" w:defUnhideWhenUsed="0" w:defQFormat="0" w:count="371">
+  <w:latentStyles w:defLockedState="0" w:defUIPriority="99" w:defSemiHidden="0" w:defUnhideWhenUsed="0" w:defQFormat="0" w:count="376">
     <w:lsdException w:name="Normal" w:uiPriority="0" w:qFormat="1"/>
     <w:lsdException w:name="heading 1" w:uiPriority="9" w:qFormat="1"/>
     <w:lsdException w:name="heading 2" w:semiHidden="1" w:uiPriority="9" w:unhideWhenUsed="1" w:qFormat="1"/>
@@ -5589,7 +6198,6 @@
     <w:lsdException w:name="HTML Sample" w:semiHidden="1" w:unhideWhenUsed="1"/>
     <w:lsdException w:name="HTML Typewriter" w:semiHidden="1" w:unhideWhenUsed="1"/>
     <w:lsdException w:name="HTML Variable" w:semiHidden="1" w:unhideWhenUsed="1"/>
-    <w:lsdException w:name="Normal Table" w:semiHidden="1" w:unhideWhenUsed="1"/>
     <w:lsdException w:name="annotation subject" w:semiHidden="1" w:unhideWhenUsed="1"/>
     <w:lsdException w:name="No List" w:semiHidden="1" w:unhideWhenUsed="1"/>
     <w:lsdException w:name="Outline List 1" w:semiHidden="1" w:unhideWhenUsed="1"/>
@@ -5632,11 +6240,8 @@
     <w:lsdException w:name="Table Contemporary" w:semiHidden="1" w:unhideWhenUsed="1"/>
     <w:lsdException w:name="Table Elegant" w:semiHidden="1" w:unhideWhenUsed="1"/>
     <w:lsdException w:name="Table Professional" w:semiHidden="1" w:unhideWhenUsed="1"/>
-    <w:lsdException w:name="Table Subtle 1" w:semiHidden="1" w:unhideWhenUsed="1"/>
     <w:lsdException w:name="Table Subtle 2" w:semiHidden="1" w:unhideWhenUsed="1"/>
     <w:lsdException w:name="Table Web 1" w:semiHidden="1" w:unhideWhenUsed="1"/>
-    <w:lsdException w:name="Table Web 2" w:semiHidden="1" w:unhideWhenUsed="1"/>
-    <w:lsdException w:name="Table Web 3" w:semiHidden="1" w:unhideWhenUsed="1"/>
     <w:lsdException w:name="Balloon Text" w:semiHidden="1" w:unhideWhenUsed="1"/>
     <w:lsdException w:name="Table Grid" w:uiPriority="39"/>
     <w:lsdException w:name="Table Theme" w:semiHidden="1" w:unhideWhenUsed="1"/>
@@ -5855,6 +6460,11 @@
     <w:lsdException w:name="List Table 5 Dark Accent 6" w:uiPriority="50"/>
     <w:lsdException w:name="List Table 6 Colorful Accent 6" w:uiPriority="51"/>
     <w:lsdException w:name="List Table 7 Colorful Accent 6" w:uiPriority="52"/>
+    <w:lsdException w:name="Mention" w:semiHidden="1" w:unhideWhenUsed="1"/>
+    <w:lsdException w:name="Smart Hyperlink" w:semiHidden="1" w:unhideWhenUsed="1"/>
+    <w:lsdException w:name="Hashtag" w:semiHidden="1" w:unhideWhenUsed="1"/>
+    <w:lsdException w:name="Unresolved Mention" w:semiHidden="1" w:unhideWhenUsed="1"/>
+    <w:lsdException w:name="Smart Link" w:semiHidden="1" w:unhideWhenUsed="1"/>
   </w:latentStyles>
   <w:style w:type="paragraph" w:default="1" w:styleId="Norml">
     <w:name w:val="Normal"/>
@@ -5929,23 +6539,11 @@
       <w14:ligatures w14:val="standardContextual"/>
     </w:rPr>
   </w:style>
-  <w:style w:type="paragraph" w:customStyle="1" w:styleId="3CF7784CC9D44FDC9C529853479E4383">
-    <w:name w:val="3CF7784CC9D44FDC9C529853479E4383"/>
-    <w:rsid w:val="0092736A"/>
-  </w:style>
-  <w:style w:type="paragraph" w:customStyle="1" w:styleId="C9BCC09B554E476BA9570609BA56FE61">
-    <w:name w:val="C9BCC09B554E476BA9570609BA56FE61"/>
-    <w:rsid w:val="0092736A"/>
-  </w:style>
-  <w:style w:type="paragraph" w:customStyle="1" w:styleId="6E92D68D7EB348EA865D0861246B007B">
-    <w:name w:val="6E92D68D7EB348EA865D0861246B007B"/>
-    <w:rsid w:val="0092736A"/>
-  </w:style>
 </w:styles>
 </file>
 
 <file path=word/glossary/webSettings.xml><?xml version="1.0" encoding="utf-8"?>
-<w:webSettings xmlns:mc="http://schemas.openxmlformats.org/markup-compatibility/2006" xmlns:r="http://schemas.openxmlformats.org/officeDocument/2006/relationships" xmlns:w="http://schemas.openxmlformats.org/wordprocessingml/2006/main" xmlns:w14="http://schemas.microsoft.com/office/word/2010/wordml" xmlns:w15="http://schemas.microsoft.com/office/word/2012/wordml" xmlns:w16se="http://schemas.microsoft.com/office/word/2015/wordml/symex" mc:Ignorable="w14 w15 w16se">
+<w:webSettings xmlns:mc="http://schemas.openxmlformats.org/markup-compatibility/2006" xmlns:r="http://schemas.openxmlformats.org/officeDocument/2006/relationships" xmlns:w="http://schemas.openxmlformats.org/wordprocessingml/2006/main" xmlns:w14="http://schemas.microsoft.com/office/word/2010/wordml" xmlns:w15="http://schemas.microsoft.com/office/word/2012/wordml" xmlns:w16cex="http://schemas.microsoft.com/office/word/2018/wordml/cex" xmlns:w16cid="http://schemas.microsoft.com/office/word/2016/wordml/cid" xmlns:w16="http://schemas.microsoft.com/office/word/2018/wordml" xmlns:w16sdtdh="http://schemas.microsoft.com/office/word/2020/wordml/sdtdatahash" xmlns:w16se="http://schemas.microsoft.com/office/word/2015/wordml/symex" mc:Ignorable="w14 w15 w16se w16cid w16 w16cex w16sdtdh">
   <w:optimizeForBrowser/>
   <w:allowPNG/>
 </w:webSettings>

</xml_diff>

<commit_message>
0. és 1.normálforma adatokkal
</commit_message>
<xml_diff>
--- a/fodraszat_doc_2024_02_20.docx
+++ b/fodraszat_doc_2024_02_20.docx
@@ -1354,7 +1354,15 @@
         <w:jc w:val="both"/>
       </w:pPr>
       <w:r>
-        <w:t>Úgy gondoljuk minden fodrásza</w:t>
+        <w:t xml:space="preserve">Úgy </w:t>
+      </w:r>
+      <w:proofErr w:type="gramStart"/>
+      <w:r>
+        <w:t>gondoljuk</w:t>
+      </w:r>
+      <w:proofErr w:type="gramEnd"/>
+      <w:r>
+        <w:t xml:space="preserve"> minden fodrásza</w:t>
       </w:r>
       <w:r>
         <w:t xml:space="preserve">t rendelkezik egy adatbázissal, egy általános példáját </w:t>
@@ -1876,6 +1884,12 @@
       </w:pPr>
       <w:r>
         <w:t>Üzletvezető</w:t>
+      </w:r>
+      <w:r>
+        <w:rPr>
+          <w:vertAlign w:val="superscript"/>
+        </w:rPr>
+        <w:t>3</w:t>
       </w:r>
       <w:r>
         <w:t xml:space="preserve"> – Az üzlet vezetője.</w:t>
@@ -2377,16 +2391,11 @@
     <w:p>
       <w:pPr>
         <w:pStyle w:val="Cmsor1"/>
-        <w:spacing w:after="1080"/>
+        <w:spacing w:after="600"/>
       </w:pPr>
       <w:r>
         <w:lastRenderedPageBreak/>
-        <w:t>Relációs adatm</w:t>
-      </w:r>
-      <w:bookmarkStart w:id="16" w:name="_GoBack"/>
-      <w:bookmarkEnd w:id="16"/>
-      <w:r>
-        <w:t>odell</w:t>
+        <w:t>Relációs adatmodell</w:t>
       </w:r>
     </w:p>
     <w:p>
@@ -2404,393 +2413,6 @@
           <w:ilvl w:val="0"/>
           <w:numId w:val="4"/>
         </w:numPr>
-      </w:pPr>
-      <w:r>
-        <w:t>Normálfo</w:t>
-      </w:r>
-      <w:r>
-        <w:t>r</w:t>
-      </w:r>
-      <w:r>
-        <w:t>mában</w:t>
-      </w:r>
-      <w:r>
-        <w:t>:</w:t>
-      </w:r>
-    </w:p>
-    <w:tbl>
-      <w:tblPr>
-        <w:tblStyle w:val="Rcsostblzat"/>
-        <w:tblW w:w="14308" w:type="dxa"/>
-        <w:tblInd w:w="-5" w:type="dxa"/>
-        <w:tblLook w:val="04A0" w:firstRow="1" w:lastRow="0" w:firstColumn="1" w:lastColumn="0" w:noHBand="0" w:noVBand="1"/>
-      </w:tblPr>
-      <w:tblGrid>
-        <w:gridCol w:w="513"/>
-        <w:gridCol w:w="740"/>
-        <w:gridCol w:w="634"/>
-        <w:gridCol w:w="1894"/>
-        <w:gridCol w:w="727"/>
-        <w:gridCol w:w="929"/>
-        <w:gridCol w:w="1894"/>
-        <w:gridCol w:w="727"/>
-        <w:gridCol w:w="929"/>
-        <w:gridCol w:w="504"/>
-        <w:gridCol w:w="1753"/>
-        <w:gridCol w:w="504"/>
-        <w:gridCol w:w="1885"/>
-        <w:gridCol w:w="716"/>
-      </w:tblGrid>
-      <w:tr>
-        <w:trPr>
-          <w:trHeight w:val="1578"/>
-        </w:trPr>
-        <w:tc>
-          <w:tcPr>
-            <w:tcW w:w="14308" w:type="dxa"/>
-            <w:gridSpan w:val="14"/>
-            <w:vAlign w:val="center"/>
-          </w:tcPr>
-          <w:p>
-            <w:pPr>
-              <w:jc w:val="center"/>
-              <w:rPr>
-                <w:b/>
-              </w:rPr>
-            </w:pPr>
-            <w:r>
-              <w:rPr>
-                <w:b/>
-              </w:rPr>
-              <w:t>Foglalás</w:t>
-            </w:r>
-          </w:p>
-        </w:tc>
-      </w:tr>
-      <w:tr>
-        <w:trPr>
-          <w:trHeight w:val="1659"/>
-        </w:trPr>
-        <w:tc>
-          <w:tcPr>
-            <w:tcW w:w="1874" w:type="dxa"/>
-            <w:gridSpan w:val="3"/>
-            <w:vAlign w:val="center"/>
-          </w:tcPr>
-          <w:p>
-            <w:pPr>
-              <w:jc w:val="center"/>
-            </w:pPr>
-            <w:r>
-              <w:t>Szolgáltatás</w:t>
-            </w:r>
-          </w:p>
-        </w:tc>
-        <w:tc>
-          <w:tcPr>
-            <w:tcW w:w="3515" w:type="dxa"/>
-            <w:gridSpan w:val="3"/>
-            <w:vAlign w:val="center"/>
-          </w:tcPr>
-          <w:p>
-            <w:pPr>
-              <w:jc w:val="center"/>
-            </w:pPr>
-            <w:r>
-              <w:t>Vendég</w:t>
-            </w:r>
-          </w:p>
-        </w:tc>
-        <w:tc>
-          <w:tcPr>
-            <w:tcW w:w="3515" w:type="dxa"/>
-            <w:gridSpan w:val="3"/>
-            <w:vAlign w:val="center"/>
-          </w:tcPr>
-          <w:p>
-            <w:pPr>
-              <w:jc w:val="center"/>
-            </w:pPr>
-            <w:r>
-              <w:t>Fodrász</w:t>
-            </w:r>
-          </w:p>
-        </w:tc>
-        <w:tc>
-          <w:tcPr>
-            <w:tcW w:w="2247" w:type="dxa"/>
-            <w:gridSpan w:val="2"/>
-            <w:vAlign w:val="center"/>
-          </w:tcPr>
-          <w:p>
-            <w:pPr>
-              <w:jc w:val="center"/>
-            </w:pPr>
-            <w:r>
-              <w:t>Üzlet</w:t>
-            </w:r>
-          </w:p>
-        </w:tc>
-        <w:tc>
-          <w:tcPr>
-            <w:tcW w:w="3157" w:type="dxa"/>
-            <w:gridSpan w:val="3"/>
-            <w:vAlign w:val="center"/>
-          </w:tcPr>
-          <w:p>
-            <w:pPr>
-              <w:jc w:val="center"/>
-            </w:pPr>
-            <w:r>
-              <w:t>Helyszín</w:t>
-            </w:r>
-          </w:p>
-        </w:tc>
-      </w:tr>
-      <w:tr>
-        <w:trPr>
-          <w:trHeight w:val="1578"/>
-        </w:trPr>
-        <w:tc>
-          <w:tcPr>
-            <w:tcW w:w="513" w:type="dxa"/>
-            <w:vAlign w:val="center"/>
-          </w:tcPr>
-          <w:p>
-            <w:pPr>
-              <w:jc w:val="center"/>
-            </w:pPr>
-            <w:r>
-              <w:t>Ár</w:t>
-            </w:r>
-          </w:p>
-        </w:tc>
-        <w:tc>
-          <w:tcPr>
-            <w:tcW w:w="727" w:type="dxa"/>
-            <w:vAlign w:val="center"/>
-          </w:tcPr>
-          <w:p>
-            <w:pPr>
-              <w:jc w:val="center"/>
-              <w:rPr>
-                <w:b/>
-                <w:u w:val="single"/>
-              </w:rPr>
-            </w:pPr>
-            <w:r>
-              <w:rPr>
-                <w:b/>
-                <w:u w:val="single"/>
-              </w:rPr>
-              <w:t>Név</w:t>
-            </w:r>
-          </w:p>
-        </w:tc>
-        <w:tc>
-          <w:tcPr>
-            <w:tcW w:w="634" w:type="dxa"/>
-            <w:vAlign w:val="center"/>
-          </w:tcPr>
-          <w:p>
-            <w:pPr>
-              <w:jc w:val="center"/>
-            </w:pPr>
-            <w:r>
-              <w:t>Idő</w:t>
-            </w:r>
-          </w:p>
-        </w:tc>
-        <w:tc>
-          <w:tcPr>
-            <w:tcW w:w="1859" w:type="dxa"/>
-            <w:vAlign w:val="center"/>
-          </w:tcPr>
-          <w:p>
-            <w:pPr>
-              <w:jc w:val="center"/>
-              <w:rPr>
-                <w:b/>
-                <w:u w:val="single"/>
-              </w:rPr>
-            </w:pPr>
-            <w:r>
-              <w:rPr>
-                <w:b/>
-                <w:u w:val="single"/>
-              </w:rPr>
-              <w:t>Telefonszám</w:t>
-            </w:r>
-          </w:p>
-        </w:tc>
-        <w:tc>
-          <w:tcPr>
-            <w:tcW w:w="727" w:type="dxa"/>
-            <w:vAlign w:val="center"/>
-          </w:tcPr>
-          <w:p>
-            <w:pPr>
-              <w:jc w:val="center"/>
-            </w:pPr>
-            <w:r>
-              <w:t>Név</w:t>
-            </w:r>
-          </w:p>
-        </w:tc>
-        <w:tc>
-          <w:tcPr>
-            <w:tcW w:w="929" w:type="dxa"/>
-            <w:vAlign w:val="center"/>
-          </w:tcPr>
-          <w:p>
-            <w:pPr>
-              <w:jc w:val="center"/>
-            </w:pPr>
-            <w:r>
-              <w:t>Email</w:t>
-            </w:r>
-          </w:p>
-        </w:tc>
-        <w:tc>
-          <w:tcPr>
-            <w:tcW w:w="1859" w:type="dxa"/>
-            <w:vAlign w:val="center"/>
-          </w:tcPr>
-          <w:p>
-            <w:pPr>
-              <w:jc w:val="center"/>
-              <w:rPr>
-                <w:b/>
-                <w:u w:val="single"/>
-              </w:rPr>
-            </w:pPr>
-            <w:r>
-              <w:rPr>
-                <w:b/>
-                <w:u w:val="single"/>
-              </w:rPr>
-              <w:t>Telefonszám</w:t>
-            </w:r>
-          </w:p>
-        </w:tc>
-        <w:tc>
-          <w:tcPr>
-            <w:tcW w:w="727" w:type="dxa"/>
-            <w:vAlign w:val="center"/>
-          </w:tcPr>
-          <w:p>
-            <w:pPr>
-              <w:jc w:val="center"/>
-            </w:pPr>
-            <w:r>
-              <w:t>Név</w:t>
-            </w:r>
-          </w:p>
-        </w:tc>
-        <w:tc>
-          <w:tcPr>
-            <w:tcW w:w="929" w:type="dxa"/>
-            <w:vAlign w:val="center"/>
-          </w:tcPr>
-          <w:p>
-            <w:pPr>
-              <w:jc w:val="center"/>
-            </w:pPr>
-            <w:r>
-              <w:t>Email</w:t>
-            </w:r>
-          </w:p>
-        </w:tc>
-        <w:tc>
-          <w:tcPr>
-            <w:tcW w:w="494" w:type="dxa"/>
-            <w:vAlign w:val="center"/>
-          </w:tcPr>
-          <w:p>
-            <w:pPr>
-              <w:jc w:val="center"/>
-              <w:rPr>
-                <w:b/>
-                <w:u w:val="single"/>
-              </w:rPr>
-            </w:pPr>
-            <w:r>
-              <w:rPr>
-                <w:b/>
-                <w:u w:val="single"/>
-              </w:rPr>
-              <w:t>ID</w:t>
-            </w:r>
-          </w:p>
-        </w:tc>
-        <w:tc>
-          <w:tcPr>
-            <w:tcW w:w="1753" w:type="dxa"/>
-            <w:vAlign w:val="center"/>
-          </w:tcPr>
-          <w:p>
-            <w:pPr>
-              <w:jc w:val="center"/>
-            </w:pPr>
-            <w:r>
-              <w:t>Üzletvezető</w:t>
-            </w:r>
-          </w:p>
-        </w:tc>
-        <w:tc>
-          <w:tcPr>
-            <w:tcW w:w="527" w:type="dxa"/>
-            <w:vAlign w:val="center"/>
-          </w:tcPr>
-          <w:p>
-            <w:pPr>
-              <w:jc w:val="center"/>
-              <w:rPr>
-                <w:b/>
-                <w:u w:val="single"/>
-              </w:rPr>
-            </w:pPr>
-            <w:r>
-              <w:rPr>
-                <w:b/>
-                <w:u w:val="single"/>
-              </w:rPr>
-              <w:t>ID</w:t>
-            </w:r>
-          </w:p>
-        </w:tc>
-        <w:tc>
-          <w:tcPr>
-            <w:tcW w:w="1886" w:type="dxa"/>
-            <w:vAlign w:val="center"/>
-          </w:tcPr>
-          <w:p>
-            <w:pPr>
-              <w:jc w:val="center"/>
-            </w:pPr>
-            <w:r>
-              <w:t>Irányítószám</w:t>
-            </w:r>
-          </w:p>
-        </w:tc>
-        <w:tc>
-          <w:tcPr>
-            <w:tcW w:w="739" w:type="dxa"/>
-            <w:vAlign w:val="center"/>
-          </w:tcPr>
-          <w:p>
-            <w:pPr>
-              <w:jc w:val="center"/>
-            </w:pPr>
-            <w:r>
-              <w:t>Cím</w:t>
-            </w:r>
-          </w:p>
-        </w:tc>
-      </w:tr>
-    </w:tbl>
-    <w:p>
-      <w:pPr>
         <w:sectPr>
           <w:headerReference w:type="first" r:id="rId14"/>
           <w:pgSz w:w="16838" w:h="11906" w:orient="landscape" w:code="9"/>
@@ -2800,432 +2422,116 @@
           <w:docGrid w:linePitch="435"/>
         </w:sectPr>
       </w:pPr>
-    </w:p>
-    <w:tbl>
-      <w:tblPr>
-        <w:tblStyle w:val="Rcsostblzat"/>
-        <w:tblpPr w:leftFromText="141" w:rightFromText="141" w:vertAnchor="page" w:horzAnchor="margin" w:tblpY="3116"/>
-        <w:tblW w:w="2562" w:type="dxa"/>
-        <w:tblLook w:val="04A0" w:firstRow="1" w:lastRow="0" w:firstColumn="1" w:lastColumn="0" w:noHBand="0" w:noVBand="1"/>
-      </w:tblPr>
-      <w:tblGrid>
-        <w:gridCol w:w="700"/>
-        <w:gridCol w:w="992"/>
-        <w:gridCol w:w="870"/>
-      </w:tblGrid>
-      <w:tr>
-        <w:trPr>
-          <w:trHeight w:val="976"/>
-        </w:trPr>
-        <w:tc>
-          <w:tcPr>
-            <w:tcW w:w="2562" w:type="dxa"/>
-            <w:gridSpan w:val="3"/>
-            <w:vAlign w:val="center"/>
-          </w:tcPr>
-          <w:p>
-            <w:pPr>
-              <w:jc w:val="center"/>
-            </w:pPr>
-            <w:r>
-              <w:t>Szolgáltatás</w:t>
-            </w:r>
-          </w:p>
-        </w:tc>
-      </w:tr>
-      <w:tr>
-        <w:trPr>
-          <w:trHeight w:val="928"/>
-        </w:trPr>
-        <w:tc>
-          <w:tcPr>
-            <w:tcW w:w="700" w:type="dxa"/>
-            <w:vAlign w:val="center"/>
-          </w:tcPr>
-          <w:p>
-            <w:pPr>
-              <w:jc w:val="center"/>
-            </w:pPr>
-            <w:r>
-              <w:t>Ár</w:t>
-            </w:r>
-          </w:p>
-        </w:tc>
-        <w:tc>
-          <w:tcPr>
-            <w:tcW w:w="992" w:type="dxa"/>
-            <w:vAlign w:val="center"/>
-          </w:tcPr>
-          <w:p>
-            <w:pPr>
-              <w:jc w:val="center"/>
-              <w:rPr>
-                <w:b/>
-                <w:u w:val="single"/>
-              </w:rPr>
-            </w:pPr>
-            <w:r>
-              <w:rPr>
-                <w:b/>
-                <w:u w:val="single"/>
-              </w:rPr>
-              <w:t>Név</w:t>
-            </w:r>
-          </w:p>
-        </w:tc>
-        <w:tc>
-          <w:tcPr>
-            <w:tcW w:w="870" w:type="dxa"/>
-            <w:vAlign w:val="center"/>
-          </w:tcPr>
-          <w:p>
-            <w:pPr>
-              <w:jc w:val="center"/>
-            </w:pPr>
-            <w:r>
-              <w:t>Idő</w:t>
-            </w:r>
-          </w:p>
-        </w:tc>
-      </w:tr>
-    </w:tbl>
-    <w:tbl>
-      <w:tblPr>
-        <w:tblStyle w:val="Rcsostblzat"/>
-        <w:tblpPr w:leftFromText="141" w:rightFromText="141" w:vertAnchor="page" w:horzAnchor="margin" w:tblpXSpec="center" w:tblpY="3082"/>
-        <w:tblW w:w="3515" w:type="dxa"/>
-        <w:tblLook w:val="04A0" w:firstRow="1" w:lastRow="0" w:firstColumn="1" w:lastColumn="0" w:noHBand="0" w:noVBand="1"/>
-      </w:tblPr>
-      <w:tblGrid>
-        <w:gridCol w:w="1894"/>
-        <w:gridCol w:w="727"/>
-        <w:gridCol w:w="929"/>
-      </w:tblGrid>
-      <w:tr>
-        <w:trPr>
-          <w:trHeight w:val="994"/>
-        </w:trPr>
-        <w:tc>
-          <w:tcPr>
-            <w:tcW w:w="3515" w:type="dxa"/>
-            <w:gridSpan w:val="3"/>
-            <w:vAlign w:val="center"/>
-          </w:tcPr>
-          <w:p>
-            <w:pPr>
-              <w:jc w:val="center"/>
-            </w:pPr>
-            <w:r>
-              <w:t>Vendég</w:t>
-            </w:r>
-          </w:p>
-        </w:tc>
-      </w:tr>
-      <w:tr>
-        <w:trPr>
-          <w:trHeight w:val="945"/>
-        </w:trPr>
-        <w:tc>
-          <w:tcPr>
-            <w:tcW w:w="1859" w:type="dxa"/>
-            <w:vAlign w:val="center"/>
-          </w:tcPr>
-          <w:p>
-            <w:pPr>
-              <w:jc w:val="center"/>
-              <w:rPr>
-                <w:b/>
-                <w:u w:val="single"/>
-              </w:rPr>
-            </w:pPr>
-            <w:r>
-              <w:rPr>
-                <w:b/>
-                <w:u w:val="single"/>
-              </w:rPr>
-              <w:t>Telefonszám</w:t>
-            </w:r>
-          </w:p>
-        </w:tc>
-        <w:tc>
-          <w:tcPr>
-            <w:tcW w:w="727" w:type="dxa"/>
-            <w:vAlign w:val="center"/>
-          </w:tcPr>
-          <w:p>
-            <w:pPr>
-              <w:jc w:val="center"/>
-            </w:pPr>
-            <w:r>
-              <w:t>Név</w:t>
-            </w:r>
-          </w:p>
-        </w:tc>
-        <w:tc>
-          <w:tcPr>
-            <w:tcW w:w="929" w:type="dxa"/>
-            <w:vAlign w:val="center"/>
-          </w:tcPr>
-          <w:p>
-            <w:pPr>
-              <w:jc w:val="center"/>
-            </w:pPr>
-            <w:r>
-              <w:t>Email</w:t>
-            </w:r>
-          </w:p>
-        </w:tc>
-      </w:tr>
-    </w:tbl>
-    <w:tbl>
-      <w:tblPr>
-        <w:tblStyle w:val="Rcsostblzat"/>
-        <w:tblpPr w:leftFromText="141" w:rightFromText="141" w:vertAnchor="page" w:horzAnchor="page" w:tblpX="7837" w:tblpY="3082"/>
-        <w:tblW w:w="2157" w:type="dxa"/>
-        <w:tblLook w:val="04A0" w:firstRow="1" w:lastRow="0" w:firstColumn="1" w:lastColumn="0" w:noHBand="0" w:noVBand="1"/>
-      </w:tblPr>
-      <w:tblGrid>
-        <w:gridCol w:w="504"/>
-        <w:gridCol w:w="1753"/>
-      </w:tblGrid>
-      <w:tr>
-        <w:trPr>
-          <w:trHeight w:val="997"/>
-        </w:trPr>
-        <w:tc>
-          <w:tcPr>
-            <w:tcW w:w="2157" w:type="dxa"/>
-            <w:gridSpan w:val="2"/>
-            <w:vAlign w:val="center"/>
-          </w:tcPr>
-          <w:p>
-            <w:pPr>
-              <w:jc w:val="center"/>
-            </w:pPr>
-            <w:r>
-              <w:t>Üzlet</w:t>
-            </w:r>
-          </w:p>
-        </w:tc>
-      </w:tr>
-      <w:tr>
-        <w:trPr>
-          <w:trHeight w:val="949"/>
-        </w:trPr>
-        <w:tc>
-          <w:tcPr>
-            <w:tcW w:w="481" w:type="dxa"/>
-            <w:vAlign w:val="center"/>
-          </w:tcPr>
-          <w:p>
-            <w:pPr>
-              <w:jc w:val="center"/>
-              <w:rPr>
-                <w:b/>
-                <w:u w:val="single"/>
-              </w:rPr>
-            </w:pPr>
-            <w:r>
-              <w:rPr>
-                <w:b/>
-                <w:u w:val="single"/>
-              </w:rPr>
-              <w:t>ID</w:t>
-            </w:r>
-          </w:p>
-        </w:tc>
-        <w:tc>
-          <w:tcPr>
-            <w:tcW w:w="1675" w:type="dxa"/>
-            <w:vAlign w:val="center"/>
-          </w:tcPr>
-          <w:p>
-            <w:pPr>
-              <w:jc w:val="center"/>
-            </w:pPr>
-            <w:r>
-              <w:t>Üzletvezető</w:t>
-            </w:r>
-          </w:p>
-        </w:tc>
-      </w:tr>
-    </w:tbl>
-    <w:tbl>
-      <w:tblPr>
-        <w:tblStyle w:val="Rcsostblzat"/>
-        <w:tblpPr w:leftFromText="141" w:rightFromText="141" w:vertAnchor="page" w:horzAnchor="margin" w:tblpY="5209"/>
-        <w:tblW w:w="4206" w:type="dxa"/>
-        <w:tblLook w:val="04A0" w:firstRow="1" w:lastRow="0" w:firstColumn="1" w:lastColumn="0" w:noHBand="0" w:noVBand="1"/>
-      </w:tblPr>
-      <w:tblGrid>
-        <w:gridCol w:w="875"/>
-        <w:gridCol w:w="2270"/>
-        <w:gridCol w:w="1061"/>
-      </w:tblGrid>
-      <w:tr>
-        <w:trPr>
-          <w:trHeight w:val="693"/>
-        </w:trPr>
-        <w:tc>
-          <w:tcPr>
-            <w:tcW w:w="4206" w:type="dxa"/>
-            <w:gridSpan w:val="3"/>
-            <w:vAlign w:val="center"/>
-          </w:tcPr>
-          <w:p>
-            <w:pPr>
-              <w:jc w:val="center"/>
-            </w:pPr>
-            <w:r>
-              <w:t>Helyszín</w:t>
-            </w:r>
-          </w:p>
-        </w:tc>
-      </w:tr>
-      <w:tr>
-        <w:trPr>
-          <w:trHeight w:val="659"/>
-        </w:trPr>
-        <w:tc>
-          <w:tcPr>
-            <w:tcW w:w="875" w:type="dxa"/>
-            <w:vAlign w:val="center"/>
-          </w:tcPr>
-          <w:p>
-            <w:pPr>
-              <w:jc w:val="center"/>
-              <w:rPr>
-                <w:b/>
-                <w:u w:val="single"/>
-              </w:rPr>
-            </w:pPr>
-            <w:r>
-              <w:rPr>
-                <w:b/>
-                <w:u w:val="single"/>
-              </w:rPr>
-              <w:t>ID</w:t>
-            </w:r>
-          </w:p>
-        </w:tc>
-        <w:tc>
-          <w:tcPr>
-            <w:tcW w:w="2270" w:type="dxa"/>
-            <w:vAlign w:val="center"/>
-          </w:tcPr>
-          <w:p>
-            <w:pPr>
-              <w:jc w:val="center"/>
-            </w:pPr>
-            <w:r>
-              <w:t>Irányítószám</w:t>
-            </w:r>
-          </w:p>
-        </w:tc>
-        <w:tc>
-          <w:tcPr>
-            <w:tcW w:w="1061" w:type="dxa"/>
-            <w:vAlign w:val="center"/>
-          </w:tcPr>
-          <w:p>
-            <w:pPr>
-              <w:jc w:val="center"/>
-            </w:pPr>
-            <w:r>
-              <w:t>Cím</w:t>
-            </w:r>
-          </w:p>
-        </w:tc>
-      </w:tr>
-    </w:tbl>
-    <w:tbl>
-      <w:tblPr>
-        <w:tblStyle w:val="Rcsostblzat"/>
-        <w:tblpPr w:leftFromText="141" w:rightFromText="141" w:vertAnchor="page" w:horzAnchor="page" w:tblpX="5979" w:tblpY="5225"/>
-        <w:tblW w:w="4115" w:type="dxa"/>
-        <w:tblLook w:val="04A0" w:firstRow="1" w:lastRow="0" w:firstColumn="1" w:lastColumn="0" w:noHBand="0" w:noVBand="1"/>
-      </w:tblPr>
-      <w:tblGrid>
-        <w:gridCol w:w="2176"/>
-        <w:gridCol w:w="850"/>
-        <w:gridCol w:w="1089"/>
-      </w:tblGrid>
-      <w:tr>
-        <w:trPr>
-          <w:trHeight w:val="688"/>
-        </w:trPr>
-        <w:tc>
-          <w:tcPr>
-            <w:tcW w:w="4115" w:type="dxa"/>
-            <w:gridSpan w:val="3"/>
-            <w:vAlign w:val="center"/>
-          </w:tcPr>
-          <w:p>
-            <w:pPr>
-              <w:jc w:val="center"/>
-            </w:pPr>
-            <w:r>
-              <w:t>Fodrász</w:t>
-            </w:r>
-          </w:p>
-        </w:tc>
-      </w:tr>
-      <w:tr>
-        <w:trPr>
-          <w:trHeight w:val="654"/>
-        </w:trPr>
-        <w:tc>
-          <w:tcPr>
-            <w:tcW w:w="2176" w:type="dxa"/>
-            <w:vAlign w:val="center"/>
-          </w:tcPr>
-          <w:p>
-            <w:pPr>
-              <w:jc w:val="center"/>
-              <w:rPr>
-                <w:b/>
-                <w:u w:val="single"/>
-              </w:rPr>
-            </w:pPr>
-            <w:r>
-              <w:rPr>
-                <w:b/>
-                <w:u w:val="single"/>
-              </w:rPr>
-              <w:t>Telefonszám</w:t>
-            </w:r>
-          </w:p>
-        </w:tc>
-        <w:tc>
-          <w:tcPr>
-            <w:tcW w:w="850" w:type="dxa"/>
-            <w:vAlign w:val="center"/>
-          </w:tcPr>
-          <w:p>
-            <w:pPr>
-              <w:jc w:val="center"/>
-            </w:pPr>
-            <w:r>
-              <w:t>Név</w:t>
-            </w:r>
-          </w:p>
-        </w:tc>
-        <w:tc>
-          <w:tcPr>
-            <w:tcW w:w="1088" w:type="dxa"/>
-            <w:vAlign w:val="center"/>
-          </w:tcPr>
-          <w:p>
-            <w:pPr>
-              <w:jc w:val="center"/>
-            </w:pPr>
-            <w:r>
-              <w:t>Email</w:t>
-            </w:r>
-          </w:p>
-        </w:tc>
-      </w:tr>
-    </w:tbl>
+      <w:r>
+        <w:rPr>
+          <w:noProof/>
+          <w:lang w:eastAsia="hu-HU"/>
+        </w:rPr>
+        <w:drawing>
+          <wp:anchor distT="0" distB="0" distL="114300" distR="114300" simplePos="0" relativeHeight="251659264" behindDoc="0" locked="0" layoutInCell="1" allowOverlap="1" wp14:anchorId="3A659C6D" wp14:editId="30D52816">
+            <wp:simplePos x="0" y="0"/>
+            <wp:positionH relativeFrom="margin">
+              <wp:align>left</wp:align>
+            </wp:positionH>
+            <wp:positionV relativeFrom="paragraph">
+              <wp:posOffset>803910</wp:posOffset>
+            </wp:positionV>
+            <wp:extent cx="8493760" cy="1899920"/>
+            <wp:effectExtent l="0" t="0" r="2540" b="5080"/>
+            <wp:wrapSquare wrapText="bothSides"/>
+            <wp:docPr id="1" name="Kép 1" descr="H:\IKT projektmunka\11. IKT\Adatbázisos projekt\ER-diagram\0normalforma.png"/>
+            <wp:cNvGraphicFramePr>
+              <a:graphicFrameLocks xmlns:a="http://schemas.openxmlformats.org/drawingml/2006/main" noChangeAspect="1"/>
+            </wp:cNvGraphicFramePr>
+            <a:graphic xmlns:a="http://schemas.openxmlformats.org/drawingml/2006/main">
+              <a:graphicData uri="http://schemas.openxmlformats.org/drawingml/2006/picture">
+                <pic:pic xmlns:pic="http://schemas.openxmlformats.org/drawingml/2006/picture">
+                  <pic:nvPicPr>
+                    <pic:cNvPr id="0" name="Picture 9" descr="H:\IKT projektmunka\11. IKT\Adatbázisos projekt\ER-diagram\0normalforma.png"/>
+                    <pic:cNvPicPr>
+                      <a:picLocks noChangeAspect="1" noChangeArrowheads="1"/>
+                    </pic:cNvPicPr>
+                  </pic:nvPicPr>
+                  <pic:blipFill>
+                    <a:blip r:embed="rId15">
+                      <a:extLst>
+                        <a:ext uri="{28A0092B-C50C-407E-A947-70E740481C1C}">
+                          <a14:useLocalDpi xmlns:a14="http://schemas.microsoft.com/office/drawing/2010/main" val="0"/>
+                        </a:ext>
+                      </a:extLst>
+                    </a:blip>
+                    <a:srcRect/>
+                    <a:stretch>
+                      <a:fillRect/>
+                    </a:stretch>
+                  </pic:blipFill>
+                  <pic:spPr bwMode="auto">
+                    <a:xfrm>
+                      <a:off x="0" y="0"/>
+                      <a:ext cx="8493760" cy="1899920"/>
+                    </a:xfrm>
+                    <a:prstGeom prst="rect">
+                      <a:avLst/>
+                    </a:prstGeom>
+                    <a:noFill/>
+                    <a:ln>
+                      <a:noFill/>
+                    </a:ln>
+                  </pic:spPr>
+                </pic:pic>
+              </a:graphicData>
+            </a:graphic>
+            <wp14:sizeRelH relativeFrom="margin">
+              <wp14:pctWidth>0</wp14:pctWidth>
+            </wp14:sizeRelH>
+            <wp14:sizeRelV relativeFrom="margin">
+              <wp14:pctHeight>0</wp14:pctHeight>
+            </wp14:sizeRelV>
+          </wp:anchor>
+        </w:drawing>
+      </w:r>
+      <w:r>
+        <w:t>Normálfo</w:t>
+      </w:r>
+      <w:r>
+        <w:t>r</w:t>
+      </w:r>
+      <w:r>
+        <w:t>mában</w:t>
+      </w:r>
+      <w:r>
+        <w:t>:</w:t>
+      </w:r>
+      <w:r>
+        <w:rPr>
+          <w:rStyle w:val="Norml"/>
+          <w:rFonts w:ascii="Times New Roman" w:eastAsia="Times New Roman" w:hAnsi="Times New Roman" w:cs="Times New Roman"/>
+          <w:snapToGrid w:val="0"/>
+          <w:color w:val="000000"/>
+          <w:w w:val="0"/>
+          <w:sz w:val="0"/>
+          <w:szCs w:val="0"/>
+          <w:u w:color="000000"/>
+          <w:bdr w:val="none" w:sz="0" w:space="0" w:color="000000"/>
+          <w:shd w:val="clear" w:color="000000" w:fill="000000"/>
+          <w:lang w:val="x-none" w:eastAsia="x-none" w:bidi="x-none"/>
+        </w:rPr>
+        <w:t xml:space="preserve"> </w:t>
+      </w:r>
+      <w:bookmarkStart w:id="16" w:name="_GoBack"/>
+      <w:bookmarkEnd w:id="16"/>
+    </w:p>
+    <w:p>
+      <w:pPr>
+        <w:spacing w:after="160" w:line="259" w:lineRule="auto"/>
+        <w:rPr>
+          <w:rFonts w:asciiTheme="majorHAnsi" w:eastAsiaTheme="majorEastAsia" w:hAnsiTheme="majorHAnsi" w:cstheme="majorBidi"/>
+          <w:color w:val="404040" w:themeColor="text1" w:themeTint="BF"/>
+          <w:sz w:val="36"/>
+          <w:szCs w:val="24"/>
+        </w:rPr>
+      </w:pPr>
+    </w:p>
     <w:p>
       <w:pPr>
         <w:pStyle w:val="Cmsor3"/>
@@ -3240,9 +2546,43 @@
         <w:t>Normálformában:</w:t>
       </w:r>
     </w:p>
+    <w:p>
+      <w:r>
+        <w:pict w14:anchorId="516A4547">
+          <v:shapetype id="_x0000_t75" coordsize="21600,21600" o:spt="75" o:preferrelative="t" path="m@4@5l@4@11@9@11@9@5xe" filled="f" stroked="f">
+            <v:stroke joinstyle="miter"/>
+            <v:formulas>
+              <v:f eqn="if lineDrawn pixelLineWidth 0"/>
+              <v:f eqn="sum @0 1 0"/>
+              <v:f eqn="sum 0 0 @1"/>
+              <v:f eqn="prod @2 1 2"/>
+              <v:f eqn="prod @3 21600 pixelWidth"/>
+              <v:f eqn="prod @3 21600 pixelHeight"/>
+              <v:f eqn="sum @0 0 1"/>
+              <v:f eqn="prod @6 1 2"/>
+              <v:f eqn="prod @7 21600 pixelWidth"/>
+              <v:f eqn="sum @8 21600 0"/>
+              <v:f eqn="prod @7 21600 pixelHeight"/>
+              <v:f eqn="sum @10 21600 0"/>
+            </v:formulas>
+            <v:path o:extrusionok="f" gradientshapeok="t" o:connecttype="rect"/>
+            <o:lock v:ext="edit" aspectratio="t"/>
+          </v:shapetype>
+          <v:shape id="_x0000_i1031" type="#_x0000_t75" style="width:737.75pt;height:164.55pt">
+            <v:imagedata r:id="rId16" o:title="1normalforma"/>
+          </v:shape>
+        </w:pict>
+      </w:r>
+    </w:p>
+    <w:p>
+      <w:pPr>
+        <w:spacing w:after="160" w:line="259" w:lineRule="auto"/>
+      </w:pPr>
+    </w:p>
     <w:sectPr>
-      <w:pgSz w:w="11906" w:h="16838"/>
-      <w:pgMar w:top="1843" w:right="1418" w:bottom="1418" w:left="1418" w:header="709" w:footer="709" w:gutter="0"/>
+      <w:footerReference w:type="default" r:id="rId17"/>
+      <w:pgSz w:w="16838" w:h="11906" w:orient="landscape"/>
+      <w:pgMar w:top="1418" w:right="1843" w:bottom="1418" w:left="1418" w:header="709" w:footer="709" w:gutter="0"/>
       <w:cols w:space="708"/>
       <w:titlePg/>
       <w:docGrid w:linePitch="435"/>
@@ -3414,6 +2754,113 @@
 </w:ftr>
 </file>
 
+<file path=word/footer3.xml><?xml version="1.0" encoding="utf-8"?>
+<w:ftr xmlns:wpc="http://schemas.microsoft.com/office/word/2010/wordprocessingCanvas" xmlns:cx="http://schemas.microsoft.com/office/drawing/2014/chartex" xmlns:mc="http://schemas.openxmlformats.org/markup-compatibility/2006" xmlns:o="urn:schemas-microsoft-com:office:office" xmlns:r="http://schemas.openxmlformats.org/officeDocument/2006/relationships" xmlns:m="http://schemas.openxmlformats.org/officeDocument/2006/math" xmlns:v="urn:schemas-microsoft-com:vml" xmlns:wp14="http://schemas.microsoft.com/office/word/2010/wordprocessingDrawing" xmlns:wp="http://schemas.openxmlformats.org/drawingml/2006/wordprocessingDrawing" xmlns:w10="urn:schemas-microsoft-com:office:word" xmlns:w="http://schemas.openxmlformats.org/wordprocessingml/2006/main" xmlns:w14="http://schemas.microsoft.com/office/word/2010/wordml" xmlns:w15="http://schemas.microsoft.com/office/word/2012/wordml" xmlns:w16se="http://schemas.microsoft.com/office/word/2015/wordml/symex" xmlns:wpg="http://schemas.microsoft.com/office/word/2010/wordprocessingGroup" xmlns:wpi="http://schemas.microsoft.com/office/word/2010/wordprocessingInk" xmlns:wne="http://schemas.microsoft.com/office/word/2006/wordml" xmlns:wps="http://schemas.microsoft.com/office/word/2010/wordprocessingShape" mc:Ignorable="w14 w15 w16se wp14">
+  <w:p>
+    <w:pPr>
+      <w:pStyle w:val="lfej"/>
+      <w:tabs>
+        <w:tab w:val="clear" w:pos="4536"/>
+      </w:tabs>
+      <w:rPr>
+        <w:b/>
+        <w:color w:val="000000" w:themeColor="text1"/>
+        <w:sz w:val="20"/>
+        <w:szCs w:val="20"/>
+        <w:u w:val="single"/>
+      </w:rPr>
+    </w:pPr>
+    <w:r>
+      <w:rPr>
+        <w:b/>
+        <w:color w:val="000000" w:themeColor="text1"/>
+        <w:sz w:val="20"/>
+        <w:szCs w:val="20"/>
+        <w:u w:val="single"/>
+      </w:rPr>
+      <w:tab/>
+    </w:r>
+  </w:p>
+  <w:p>
+    <w:pPr>
+      <w:pStyle w:val="llb"/>
+      <w:jc w:val="center"/>
+      <w:rPr>
+        <w:color w:val="5B9BD5" w:themeColor="accent1"/>
+      </w:rPr>
+    </w:pPr>
+    <w:r>
+      <w:rPr>
+        <w:color w:val="000000" w:themeColor="text1"/>
+      </w:rPr>
+      <w:fldChar w:fldCharType="begin"/>
+    </w:r>
+    <w:r>
+      <w:rPr>
+        <w:color w:val="000000" w:themeColor="text1"/>
+      </w:rPr>
+      <w:instrText>PAGE  \* Arabic  \* MERGEFORMAT</w:instrText>
+    </w:r>
+    <w:r>
+      <w:rPr>
+        <w:color w:val="000000" w:themeColor="text1"/>
+      </w:rPr>
+      <w:fldChar w:fldCharType="separate"/>
+    </w:r>
+    <w:r>
+      <w:rPr>
+        <w:noProof/>
+        <w:color w:val="000000" w:themeColor="text1"/>
+      </w:rPr>
+      <w:t>10</w:t>
+    </w:r>
+    <w:r>
+      <w:rPr>
+        <w:color w:val="000000" w:themeColor="text1"/>
+      </w:rPr>
+      <w:fldChar w:fldCharType="end"/>
+    </w:r>
+    <w:r>
+      <w:rPr>
+        <w:color w:val="000000" w:themeColor="text1"/>
+      </w:rPr>
+      <w:t xml:space="preserve"> / </w:t>
+    </w:r>
+    <w:r>
+      <w:rPr>
+        <w:color w:val="000000" w:themeColor="text1"/>
+      </w:rPr>
+      <w:fldChar w:fldCharType="begin"/>
+    </w:r>
+    <w:r>
+      <w:rPr>
+        <w:color w:val="000000" w:themeColor="text1"/>
+      </w:rPr>
+      <w:instrText>NUMPAGES  \* Arabic  \* MERGEFORMAT</w:instrText>
+    </w:r>
+    <w:r>
+      <w:rPr>
+        <w:color w:val="000000" w:themeColor="text1"/>
+      </w:rPr>
+      <w:fldChar w:fldCharType="separate"/>
+    </w:r>
+    <w:r>
+      <w:rPr>
+        <w:noProof/>
+        <w:color w:val="000000" w:themeColor="text1"/>
+      </w:rPr>
+      <w:t>10</w:t>
+    </w:r>
+    <w:r>
+      <w:rPr>
+        <w:color w:val="000000" w:themeColor="text1"/>
+      </w:rPr>
+      <w:fldChar w:fldCharType="end"/>
+    </w:r>
+  </w:p>
+</w:ftr>
+</file>
+
 <file path=word/footnotes.xml><?xml version="1.0" encoding="utf-8"?>
 <w:footnotes xmlns:wpc="http://schemas.microsoft.com/office/word/2010/wordprocessingCanvas" xmlns:cx="http://schemas.microsoft.com/office/drawing/2014/chartex" xmlns:mc="http://schemas.openxmlformats.org/markup-compatibility/2006" xmlns:o="urn:schemas-microsoft-com:office:office" xmlns:r="http://schemas.openxmlformats.org/officeDocument/2006/relationships" xmlns:m="http://schemas.openxmlformats.org/officeDocument/2006/math" xmlns:v="urn:schemas-microsoft-com:vml" xmlns:wp14="http://schemas.microsoft.com/office/word/2010/wordprocessingDrawing" xmlns:wp="http://schemas.openxmlformats.org/drawingml/2006/wordprocessingDrawing" xmlns:w10="urn:schemas-microsoft-com:office:word" xmlns:w="http://schemas.openxmlformats.org/wordprocessingml/2006/main" xmlns:w14="http://schemas.microsoft.com/office/word/2010/wordml" xmlns:w15="http://schemas.microsoft.com/office/word/2012/wordml" xmlns:w16se="http://schemas.microsoft.com/office/word/2015/wordml/symex" xmlns:wpg="http://schemas.microsoft.com/office/word/2010/wordprocessingGroup" xmlns:wpi="http://schemas.microsoft.com/office/word/2010/wordprocessingInk" xmlns:wne="http://schemas.microsoft.com/office/word/2006/wordml" xmlns:wps="http://schemas.microsoft.com/office/word/2010/wordprocessingShape" mc:Ignorable="w14 w15 w16se wp14">
   <w:footnote w:type="separator" w:id="-1">
@@ -3532,6 +2979,13 @@
           <w:b/>
           <w:bCs/>
         </w:rPr>
+        <w:t>,</w:t>
+      </w:r>
+      <w:r>
+        <w:rPr>
+          <w:b/>
+          <w:bCs/>
+        </w:rPr>
         <w:t xml:space="preserve"> </w:t>
       </w:r>
       <w:r>
@@ -3591,6 +3045,21 @@
       </w:r>
       <w:r>
         <w:t>.</w:t>
+      </w:r>
+    </w:p>
+    <w:p>
+      <w:pPr>
+        <w:pStyle w:val="Lbjegyzetszveg"/>
+        <w:jc w:val="both"/>
+      </w:pPr>
+      <w:r>
+        <w:rPr>
+          <w:vertAlign w:val="superscript"/>
+        </w:rPr>
+        <w:t>3</w:t>
+      </w:r>
+      <w:r>
+        <w:t xml:space="preserve"> Feltételezzük, hogy egy üzletvezetőhöz több cím is tartozhat, mivel több üzletet is vezethet.</w:t>
       </w:r>
     </w:p>
   </w:footnote>
@@ -6236,7 +5705,7 @@
 </file>
 
 <file path=customXml/itemProps2.xml><?xml version="1.0" encoding="utf-8"?>
-<ds:datastoreItem xmlns:ds="http://schemas.openxmlformats.org/officeDocument/2006/customXml" ds:itemID="{26E546B0-C82B-4E0F-812D-8DC128241665}">
+<ds:datastoreItem xmlns:ds="http://schemas.openxmlformats.org/officeDocument/2006/customXml" ds:itemID="{472C1080-D021-4460-B0B4-4471F923544A}">
   <ds:schemaRefs>
     <ds:schemaRef ds:uri="http://schemas.openxmlformats.org/officeDocument/2006/bibliography"/>
   </ds:schemaRefs>

</xml_diff>

<commit_message>
Igazitott kepek es esztatikai kiegeszitesek
</commit_message>
<xml_diff>
--- a/fodraszat_doc_2024_02_20.docx
+++ b/fodraszat_doc_2024_02_20.docx
@@ -1456,21 +1456,7 @@
                 <w:rStyle w:val="Hiperhivatkozs"/>
                 <w:noProof/>
               </w:rPr>
-              <w:t>Normál</w:t>
-            </w:r>
-            <w:r>
-              <w:rPr>
-                <w:rStyle w:val="Hiperhivatkozs"/>
-                <w:noProof/>
-              </w:rPr>
-              <w:t>f</w:t>
-            </w:r>
-            <w:r>
-              <w:rPr>
-                <w:rStyle w:val="Hiperhivatkozs"/>
-                <w:noProof/>
-              </w:rPr>
-              <w:t>ormában:</w:t>
+              <w:t>Normálformában:</w:t>
             </w:r>
             <w:r>
               <w:rPr>
@@ -3050,7 +3036,7 @@
             <o:lock v:ext="edit" aspectratio="t"/>
           </v:shapetype>
           <v:shape id="_x0000_s1030" type="#_x0000_t75" style="position:absolute;left:0;text-align:left;margin-left:-34.05pt;margin-top:68.5pt;width:767.9pt;height:84pt;z-index:251665408;mso-position-horizontal-relative:text;mso-position-vertical-relative:text;mso-width-relative:page;mso-height-relative:page">
-            <v:imagedata r:id="rId15" o:title="0normalforma_edited.drawio"/>
+            <v:imagedata r:id="rId15" o:title="0normalforma_edited"/>
             <w10:wrap type="square"/>
           </v:shape>
         </w:pict>
@@ -3101,7 +3087,7 @@
     <w:p>
       <w:r>
         <w:pict w14:anchorId="516A4547">
-          <v:shape id="_x0000_i1025" type="#_x0000_t75" style="width:737.25pt;height:164.25pt">
+          <v:shape id="_x0000_i1025" type="#_x0000_t75" style="width:737.75pt;height:164.55pt">
             <v:imagedata r:id="rId16" o:title="1normalforma"/>
           </v:shape>
         </w:pict>
@@ -3119,8 +3105,6 @@
           <w:docGrid w:linePitch="435"/>
         </w:sectPr>
       </w:pPr>
-      <w:bookmarkStart w:id="20" w:name="_GoBack"/>
-      <w:bookmarkEnd w:id="20"/>
     </w:p>
     <w:p>
       <w:pPr>
@@ -3130,12 +3114,12 @@
           <w:numId w:val="4"/>
         </w:numPr>
       </w:pPr>
-      <w:bookmarkStart w:id="21" w:name="_Toc160535518"/>
+      <w:bookmarkStart w:id="20" w:name="_Toc160535518"/>
       <w:r>
         <w:lastRenderedPageBreak/>
         <w:t>Normálformában</w:t>
       </w:r>
-      <w:bookmarkEnd w:id="21"/>
+      <w:bookmarkEnd w:id="20"/>
     </w:p>
     <w:p>
       <w:pPr>
@@ -3217,7 +3201,7 @@
           <w:docGrid w:linePitch="435"/>
         </w:sectPr>
       </w:pPr>
-      <w:bookmarkStart w:id="22" w:name="_Toc160535519"/>
+      <w:bookmarkStart w:id="21" w:name="_Toc160535519"/>
       <w:r>
         <w:rPr>
           <w:noProof/>
@@ -3293,6 +3277,8 @@
       <w:r>
         <w:t>ában</w:t>
       </w:r>
+      <w:bookmarkStart w:id="22" w:name="_GoBack"/>
+      <w:bookmarkEnd w:id="21"/>
       <w:bookmarkEnd w:id="22"/>
     </w:p>
     <w:p>
@@ -3305,8 +3291,8 @@
           <w:noProof/>
         </w:rPr>
         <w:lastRenderedPageBreak/>
-        <w:pict w14:anchorId="2F802473">
-          <v:shape id="_x0000_s1028" type="#_x0000_t75" style="position:absolute;margin-left:28.85pt;margin-top:25.45pt;width:642pt;height:402.45pt;z-index:251663360;mso-position-horizontal-relative:text;mso-position-vertical-relative:text;mso-width-relative:page;mso-height-relative:page">
+        <w:pict w14:anchorId="2C2D2BCF">
+          <v:shape id="_x0000_s1032" type="#_x0000_t75" style="position:absolute;margin-left:10.45pt;margin-top:35.75pt;width:678.85pt;height:380.55pt;z-index:251667456;mso-position-horizontal-relative:text;mso-position-vertical-relative:text;mso-width-relative:page;mso-height-relative:page">
             <v:imagedata r:id="rId20" o:title="kapcsolattabla"/>
             <w10:wrap type="square"/>
           </v:shape>
@@ -6443,7 +6429,7 @@
 </file>
 
 <file path=customXml/itemProps2.xml><?xml version="1.0" encoding="utf-8"?>
-<ds:datastoreItem xmlns:ds="http://schemas.openxmlformats.org/officeDocument/2006/customXml" ds:itemID="{43318DBF-6D61-4C2E-B36F-E386A22434B1}">
+<ds:datastoreItem xmlns:ds="http://schemas.openxmlformats.org/officeDocument/2006/customXml" ds:itemID="{F8F95263-7E54-4E8F-8108-B1A3CAE1E774}">
   <ds:schemaRefs>
     <ds:schemaRef ds:uri="http://schemas.openxmlformats.org/officeDocument/2006/bibliography"/>
   </ds:schemaRefs>

</xml_diff>

<commit_message>
Lefuttatás után + kis dok változás
</commit_message>
<xml_diff>
--- a/fodraszat_doc_2024_02_20.docx
+++ b/fodraszat_doc_2024_02_20.docx
@@ -127,7 +127,7 @@
             </w:rPr>
             <w:fldChar w:fldCharType="separate"/>
           </w:r>
-          <w:hyperlink w:anchor="_Toc160535498" w:history="1">
+          <w:hyperlink w:anchor="_Toc161055809" w:history="1">
             <w:r>
               <w:rPr>
                 <w:rStyle w:val="Hiperhivatkozs"/>
@@ -155,7 +155,7 @@
                 <w:noProof/>
                 <w:webHidden/>
               </w:rPr>
-              <w:instrText xml:space="preserve"> PAGEREF _Toc160535498 \h </w:instrText>
+              <w:instrText xml:space="preserve"> PAGEREF _Toc161055809 \h </w:instrText>
             </w:r>
             <w:r>
               <w:rPr>
@@ -200,7 +200,7 @@
               <w:lang w:eastAsia="hu-HU"/>
             </w:rPr>
           </w:pPr>
-          <w:hyperlink w:anchor="_Toc160535499" w:history="1">
+          <w:hyperlink w:anchor="_Toc161055810" w:history="1">
             <w:r>
               <w:rPr>
                 <w:rStyle w:val="Hiperhivatkozs"/>
@@ -227,7 +227,7 @@
                 <w:noProof/>
                 <w:webHidden/>
               </w:rPr>
-              <w:instrText xml:space="preserve"> PAGEREF _Toc160535499 \h </w:instrText>
+              <w:instrText xml:space="preserve"> PAGEREF _Toc161055810 \h </w:instrText>
             </w:r>
             <w:r>
               <w:rPr>
@@ -272,7 +272,7 @@
               <w:lang w:eastAsia="hu-HU"/>
             </w:rPr>
           </w:pPr>
-          <w:hyperlink w:anchor="_Toc160535500" w:history="1">
+          <w:hyperlink w:anchor="_Toc161055811" w:history="1">
             <w:r>
               <w:rPr>
                 <w:rStyle w:val="Hiperhivatkozs"/>
@@ -299,7 +299,7 @@
                 <w:noProof/>
                 <w:webHidden/>
               </w:rPr>
-              <w:instrText xml:space="preserve"> PAGEREF _Toc160535500 \h </w:instrText>
+              <w:instrText xml:space="preserve"> PAGEREF _Toc161055811 \h </w:instrText>
             </w:r>
             <w:r>
               <w:rPr>
@@ -344,7 +344,7 @@
               <w:lang w:eastAsia="hu-HU"/>
             </w:rPr>
           </w:pPr>
-          <w:hyperlink w:anchor="_Toc160535501" w:history="1">
+          <w:hyperlink w:anchor="_Toc161055812" w:history="1">
             <w:r>
               <w:rPr>
                 <w:rStyle w:val="Hiperhivatkozs"/>
@@ -371,7 +371,7 @@
                 <w:noProof/>
                 <w:webHidden/>
               </w:rPr>
-              <w:instrText xml:space="preserve"> PAGEREF _Toc160535501 \h </w:instrText>
+              <w:instrText xml:space="preserve"> PAGEREF _Toc161055812 \h </w:instrText>
             </w:r>
             <w:r>
               <w:rPr>
@@ -416,7 +416,7 @@
               <w:lang w:eastAsia="hu-HU"/>
             </w:rPr>
           </w:pPr>
-          <w:hyperlink w:anchor="_Toc160535502" w:history="1">
+          <w:hyperlink w:anchor="_Toc161055813" w:history="1">
             <w:r>
               <w:rPr>
                 <w:rStyle w:val="Hiperhivatkozs"/>
@@ -443,7 +443,7 @@
                 <w:noProof/>
                 <w:webHidden/>
               </w:rPr>
-              <w:instrText xml:space="preserve"> PAGEREF _Toc160535502 \h </w:instrText>
+              <w:instrText xml:space="preserve"> PAGEREF _Toc161055813 \h </w:instrText>
             </w:r>
             <w:r>
               <w:rPr>
@@ -492,7 +492,7 @@
               <w:lang w:eastAsia="hu-HU"/>
             </w:rPr>
           </w:pPr>
-          <w:hyperlink w:anchor="_Toc160535503" w:history="1">
+          <w:hyperlink w:anchor="_Toc161055814" w:history="1">
             <w:r>
               <w:rPr>
                 <w:rStyle w:val="Hiperhivatkozs"/>
@@ -519,7 +519,7 @@
                 <w:noProof/>
                 <w:webHidden/>
               </w:rPr>
-              <w:instrText xml:space="preserve"> PAGEREF _Toc160535503 \h </w:instrText>
+              <w:instrText xml:space="preserve"> PAGEREF _Toc161055814 \h </w:instrText>
             </w:r>
             <w:r>
               <w:rPr>
@@ -564,7 +564,7 @@
               <w:lang w:eastAsia="hu-HU"/>
             </w:rPr>
           </w:pPr>
-          <w:hyperlink w:anchor="_Toc160535504" w:history="1">
+          <w:hyperlink w:anchor="_Toc161055815" w:history="1">
             <w:r>
               <w:rPr>
                 <w:rStyle w:val="Hiperhivatkozs"/>
@@ -591,7 +591,7 @@
                 <w:noProof/>
                 <w:webHidden/>
               </w:rPr>
-              <w:instrText xml:space="preserve"> PAGEREF _Toc160535504 \h </w:instrText>
+              <w:instrText xml:space="preserve"> PAGEREF _Toc161055815 \h </w:instrText>
             </w:r>
             <w:r>
               <w:rPr>
@@ -636,7 +636,7 @@
               <w:lang w:eastAsia="hu-HU"/>
             </w:rPr>
           </w:pPr>
-          <w:hyperlink w:anchor="_Toc160535505" w:history="1">
+          <w:hyperlink w:anchor="_Toc161055816" w:history="1">
             <w:r>
               <w:rPr>
                 <w:rStyle w:val="Hiperhivatkozs"/>
@@ -663,7 +663,7 @@
                 <w:noProof/>
                 <w:webHidden/>
               </w:rPr>
-              <w:instrText xml:space="preserve"> PAGEREF _Toc160535505 \h </w:instrText>
+              <w:instrText xml:space="preserve"> PAGEREF _Toc161055816 \h </w:instrText>
             </w:r>
             <w:r>
               <w:rPr>
@@ -708,7 +708,7 @@
               <w:lang w:eastAsia="hu-HU"/>
             </w:rPr>
           </w:pPr>
-          <w:hyperlink w:anchor="_Toc160535506" w:history="1">
+          <w:hyperlink w:anchor="_Toc161055817" w:history="1">
             <w:r>
               <w:rPr>
                 <w:rStyle w:val="Hiperhivatkozs"/>
@@ -735,7 +735,7 @@
                 <w:noProof/>
                 <w:webHidden/>
               </w:rPr>
-              <w:instrText xml:space="preserve"> PAGEREF _Toc160535506 \h </w:instrText>
+              <w:instrText xml:space="preserve"> PAGEREF _Toc161055817 \h </w:instrText>
             </w:r>
             <w:r>
               <w:rPr>
@@ -780,7 +780,7 @@
               <w:lang w:eastAsia="hu-HU"/>
             </w:rPr>
           </w:pPr>
-          <w:hyperlink w:anchor="_Toc160535507" w:history="1">
+          <w:hyperlink w:anchor="_Toc161055818" w:history="1">
             <w:r>
               <w:rPr>
                 <w:rStyle w:val="Hiperhivatkozs"/>
@@ -807,7 +807,7 @@
                 <w:noProof/>
                 <w:webHidden/>
               </w:rPr>
-              <w:instrText xml:space="preserve"> PAGEREF _Toc160535507 \h </w:instrText>
+              <w:instrText xml:space="preserve"> PAGEREF _Toc161055818 \h </w:instrText>
             </w:r>
             <w:r>
               <w:rPr>
@@ -852,7 +852,7 @@
               <w:lang w:eastAsia="hu-HU"/>
             </w:rPr>
           </w:pPr>
-          <w:hyperlink w:anchor="_Toc160535508" w:history="1">
+          <w:hyperlink w:anchor="_Toc161055819" w:history="1">
             <w:r>
               <w:rPr>
                 <w:rStyle w:val="Hiperhivatkozs"/>
@@ -879,7 +879,7 @@
                 <w:noProof/>
                 <w:webHidden/>
               </w:rPr>
-              <w:instrText xml:space="preserve"> PAGEREF _Toc160535508 \h </w:instrText>
+              <w:instrText xml:space="preserve"> PAGEREF _Toc161055819 \h </w:instrText>
             </w:r>
             <w:r>
               <w:rPr>
@@ -924,7 +924,7 @@
               <w:lang w:eastAsia="hu-HU"/>
             </w:rPr>
           </w:pPr>
-          <w:hyperlink w:anchor="_Toc160535509" w:history="1">
+          <w:hyperlink w:anchor="_Toc161055820" w:history="1">
             <w:r>
               <w:rPr>
                 <w:rStyle w:val="Hiperhivatkozs"/>
@@ -951,7 +951,7 @@
                 <w:noProof/>
                 <w:webHidden/>
               </w:rPr>
-              <w:instrText xml:space="preserve"> PAGEREF _Toc160535509 \h </w:instrText>
+              <w:instrText xml:space="preserve"> PAGEREF _Toc161055820 \h </w:instrText>
             </w:r>
             <w:r>
               <w:rPr>
@@ -996,7 +996,7 @@
               <w:lang w:eastAsia="hu-HU"/>
             </w:rPr>
           </w:pPr>
-          <w:hyperlink w:anchor="_Toc160535510" w:history="1">
+          <w:hyperlink w:anchor="_Toc161055821" w:history="1">
             <w:r>
               <w:rPr>
                 <w:rStyle w:val="Hiperhivatkozs"/>
@@ -1023,7 +1023,7 @@
                 <w:noProof/>
                 <w:webHidden/>
               </w:rPr>
-              <w:instrText xml:space="preserve"> PAGEREF _Toc160535510 \h </w:instrText>
+              <w:instrText xml:space="preserve"> PAGEREF _Toc161055821 \h </w:instrText>
             </w:r>
             <w:r>
               <w:rPr>
@@ -1068,7 +1068,7 @@
               <w:lang w:eastAsia="hu-HU"/>
             </w:rPr>
           </w:pPr>
-          <w:hyperlink w:anchor="_Toc160535511" w:history="1">
+          <w:hyperlink w:anchor="_Toc161055822" w:history="1">
             <w:r>
               <w:rPr>
                 <w:rStyle w:val="Hiperhivatkozs"/>
@@ -1095,7 +1095,7 @@
                 <w:noProof/>
                 <w:webHidden/>
               </w:rPr>
-              <w:instrText xml:space="preserve"> PAGEREF _Toc160535511 \h </w:instrText>
+              <w:instrText xml:space="preserve"> PAGEREF _Toc161055822 \h </w:instrText>
             </w:r>
             <w:r>
               <w:rPr>
@@ -1140,7 +1140,7 @@
               <w:lang w:eastAsia="hu-HU"/>
             </w:rPr>
           </w:pPr>
-          <w:hyperlink w:anchor="_Toc160535512" w:history="1">
+          <w:hyperlink w:anchor="_Toc161055823" w:history="1">
             <w:r>
               <w:rPr>
                 <w:rStyle w:val="Hiperhivatkozs"/>
@@ -1167,7 +1167,7 @@
                 <w:noProof/>
                 <w:webHidden/>
               </w:rPr>
-              <w:instrText xml:space="preserve"> PAGEREF _Toc160535512 \h </w:instrText>
+              <w:instrText xml:space="preserve"> PAGEREF _Toc161055823 \h </w:instrText>
             </w:r>
             <w:r>
               <w:rPr>
@@ -1212,7 +1212,7 @@
               <w:lang w:eastAsia="hu-HU"/>
             </w:rPr>
           </w:pPr>
-          <w:hyperlink w:anchor="_Toc160535513" w:history="1">
+          <w:hyperlink w:anchor="_Toc161055824" w:history="1">
             <w:r>
               <w:rPr>
                 <w:rStyle w:val="Hiperhivatkozs"/>
@@ -1239,7 +1239,7 @@
                 <w:noProof/>
                 <w:webHidden/>
               </w:rPr>
-              <w:instrText xml:space="preserve"> PAGEREF _Toc160535513 \h </w:instrText>
+              <w:instrText xml:space="preserve"> PAGEREF _Toc161055824 \h </w:instrText>
             </w:r>
             <w:r>
               <w:rPr>
@@ -1288,7 +1288,7 @@
               <w:lang w:eastAsia="hu-HU"/>
             </w:rPr>
           </w:pPr>
-          <w:hyperlink w:anchor="_Toc160535514" w:history="1">
+          <w:hyperlink w:anchor="_Toc161055825" w:history="1">
             <w:r>
               <w:rPr>
                 <w:rStyle w:val="Hiperhivatkozs"/>
@@ -1315,7 +1315,7 @@
                 <w:noProof/>
                 <w:webHidden/>
               </w:rPr>
-              <w:instrText xml:space="preserve"> PAGEREF _Toc160535514 \h </w:instrText>
+              <w:instrText xml:space="preserve"> PAGEREF _Toc161055825 \h </w:instrText>
             </w:r>
             <w:r>
               <w:rPr>
@@ -1360,7 +1360,7 @@
               <w:lang w:eastAsia="hu-HU"/>
             </w:rPr>
           </w:pPr>
-          <w:hyperlink w:anchor="_Toc160535515" w:history="1">
+          <w:hyperlink w:anchor="_Toc161055826" w:history="1">
             <w:r>
               <w:rPr>
                 <w:rStyle w:val="Hiperhivatkozs"/>
@@ -1387,7 +1387,7 @@
                 <w:noProof/>
                 <w:webHidden/>
               </w:rPr>
-              <w:instrText xml:space="preserve"> PAGEREF _Toc160535515 \h </w:instrText>
+              <w:instrText xml:space="preserve"> PAGEREF _Toc161055826 \h </w:instrText>
             </w:r>
             <w:r>
               <w:rPr>
@@ -1433,7 +1433,7 @@
               <w:lang w:eastAsia="hu-HU"/>
             </w:rPr>
           </w:pPr>
-          <w:hyperlink w:anchor="_Toc160535516" w:history="1">
+          <w:hyperlink w:anchor="_Toc161055827" w:history="1">
             <w:r>
               <w:rPr>
                 <w:rStyle w:val="Hiperhivatkozs"/>
@@ -1456,7 +1456,7 @@
                 <w:rStyle w:val="Hiperhivatkozs"/>
                 <w:noProof/>
               </w:rPr>
-              <w:t>Normálformában:</w:t>
+              <w:t>Normálformában</w:t>
             </w:r>
             <w:r>
               <w:rPr>
@@ -1477,7 +1477,7 @@
                 <w:noProof/>
                 <w:webHidden/>
               </w:rPr>
-              <w:instrText xml:space="preserve"> PAGEREF _Toc160535516 \h </w:instrText>
+              <w:instrText xml:space="preserve"> PAGEREF _Toc161055827 \h </w:instrText>
             </w:r>
             <w:r>
               <w:rPr>
@@ -1523,7 +1523,7 @@
               <w:lang w:eastAsia="hu-HU"/>
             </w:rPr>
           </w:pPr>
-          <w:hyperlink w:anchor="_Toc160535517" w:history="1">
+          <w:hyperlink w:anchor="_Toc161055828" w:history="1">
             <w:r>
               <w:rPr>
                 <w:rStyle w:val="Hiperhivatkozs"/>
@@ -1546,7 +1546,7 @@
                 <w:rStyle w:val="Hiperhivatkozs"/>
                 <w:noProof/>
               </w:rPr>
-              <w:t>Normálformában:</w:t>
+              <w:t>Normálformában</w:t>
             </w:r>
             <w:r>
               <w:rPr>
@@ -1567,7 +1567,7 @@
                 <w:noProof/>
                 <w:webHidden/>
               </w:rPr>
-              <w:instrText xml:space="preserve"> PAGEREF _Toc160535517 \h </w:instrText>
+              <w:instrText xml:space="preserve"> PAGEREF _Toc161055828 \h </w:instrText>
             </w:r>
             <w:r>
               <w:rPr>
@@ -1613,7 +1613,7 @@
               <w:lang w:eastAsia="hu-HU"/>
             </w:rPr>
           </w:pPr>
-          <w:hyperlink w:anchor="_Toc160535518" w:history="1">
+          <w:hyperlink w:anchor="_Toc161055829" w:history="1">
             <w:r>
               <w:rPr>
                 <w:rStyle w:val="Hiperhivatkozs"/>
@@ -1636,7 +1636,7 @@
                 <w:rStyle w:val="Hiperhivatkozs"/>
                 <w:noProof/>
               </w:rPr>
-              <w:t>Normálformában:</w:t>
+              <w:t>Normálformában</w:t>
             </w:r>
             <w:r>
               <w:rPr>
@@ -1657,7 +1657,7 @@
                 <w:noProof/>
                 <w:webHidden/>
               </w:rPr>
-              <w:instrText xml:space="preserve"> PAGEREF _Toc160535518 \h </w:instrText>
+              <w:instrText xml:space="preserve"> PAGEREF _Toc161055829 \h </w:instrText>
             </w:r>
             <w:r>
               <w:rPr>
@@ -1703,7 +1703,7 @@
               <w:lang w:eastAsia="hu-HU"/>
             </w:rPr>
           </w:pPr>
-          <w:hyperlink w:anchor="_Toc160535519" w:history="1">
+          <w:hyperlink w:anchor="_Toc161055830" w:history="1">
             <w:r>
               <w:rPr>
                 <w:rStyle w:val="Hiperhivatkozs"/>
@@ -1726,7 +1726,7 @@
                 <w:rStyle w:val="Hiperhivatkozs"/>
                 <w:noProof/>
               </w:rPr>
-              <w:t>Normálformában:</w:t>
+              <w:t>Normálformában</w:t>
             </w:r>
             <w:r>
               <w:rPr>
@@ -1747,7 +1747,7 @@
                 <w:noProof/>
                 <w:webHidden/>
               </w:rPr>
-              <w:instrText xml:space="preserve"> PAGEREF _Toc160535519 \h </w:instrText>
+              <w:instrText xml:space="preserve"> PAGEREF _Toc161055830 \h </w:instrText>
             </w:r>
             <w:r>
               <w:rPr>
@@ -1792,7 +1792,7 @@
               <w:lang w:eastAsia="hu-HU"/>
             </w:rPr>
           </w:pPr>
-          <w:hyperlink w:anchor="_Toc160535520" w:history="1">
+          <w:hyperlink w:anchor="_Toc161055831" w:history="1">
             <w:r>
               <w:rPr>
                 <w:rStyle w:val="Hiperhivatkozs"/>
@@ -1819,7 +1819,7 @@
                 <w:noProof/>
                 <w:webHidden/>
               </w:rPr>
-              <w:instrText xml:space="preserve"> PAGEREF _Toc160535520 \h </w:instrText>
+              <w:instrText xml:space="preserve"> PAGEREF _Toc161055831 \h </w:instrText>
             </w:r>
             <w:r>
               <w:rPr>
@@ -1897,7 +1897,7 @@
           <w:color w:val="000000" w:themeColor="text1"/>
         </w:rPr>
       </w:pPr>
-      <w:bookmarkStart w:id="0" w:name="_Toc160535498"/>
+      <w:bookmarkStart w:id="0" w:name="_Toc161055809"/>
       <w:r>
         <w:rPr>
           <w:rStyle w:val="Knyvcme"/>
@@ -1914,7 +1914,7 @@
         <w:pStyle w:val="Cmsor2"/>
         <w:spacing w:before="960"/>
       </w:pPr>
-      <w:bookmarkStart w:id="1" w:name="_Toc160535499"/>
+      <w:bookmarkStart w:id="1" w:name="_Toc161055810"/>
       <w:r>
         <w:t xml:space="preserve">Miért ezt </w:t>
       </w:r>
@@ -1956,7 +1956,7 @@
       <w:pPr>
         <w:pStyle w:val="Cmsor2"/>
       </w:pPr>
-      <w:bookmarkStart w:id="2" w:name="_Toc160535500"/>
+      <w:bookmarkStart w:id="2" w:name="_Toc161055811"/>
       <w:r>
         <w:t>Rövid megfogalmazás</w:t>
       </w:r>
@@ -1968,56 +1968,100 @@
         <w:spacing w:after="240"/>
         <w:ind w:firstLine="709"/>
         <w:jc w:val="both"/>
-      </w:pPr>
-      <w:r>
+        <w:rPr>
+          <w:sz w:val="28"/>
+          <w:szCs w:val="28"/>
+        </w:rPr>
+      </w:pPr>
+      <w:r>
+        <w:rPr>
+          <w:sz w:val="28"/>
+          <w:szCs w:val="28"/>
+        </w:rPr>
         <w:t xml:space="preserve">Egy fodrászat adatbázisa egy strukturált adathalmaz, </w:t>
       </w:r>
       <w:r>
+        <w:rPr>
+          <w:sz w:val="28"/>
+          <w:szCs w:val="28"/>
+        </w:rPr>
         <w:t xml:space="preserve">amely tartalmazza a fodrászat </w:t>
       </w:r>
       <w:r>
         <w:rPr>
           <w:b/>
           <w:bCs/>
+          <w:sz w:val="28"/>
+          <w:szCs w:val="28"/>
         </w:rPr>
         <w:t>ügyfeleinek</w:t>
       </w:r>
       <w:r>
+        <w:rPr>
+          <w:sz w:val="28"/>
+          <w:szCs w:val="28"/>
+        </w:rPr>
         <w:t xml:space="preserve">, </w:t>
       </w:r>
       <w:r>
         <w:rPr>
           <w:b/>
           <w:bCs/>
+          <w:sz w:val="28"/>
+          <w:szCs w:val="28"/>
         </w:rPr>
         <w:t>alkalmazottainak</w:t>
       </w:r>
       <w:r>
+        <w:rPr>
+          <w:sz w:val="28"/>
+          <w:szCs w:val="28"/>
+        </w:rPr>
         <w:t xml:space="preserve"> és </w:t>
       </w:r>
       <w:r>
         <w:rPr>
           <w:b/>
           <w:bCs/>
+          <w:sz w:val="28"/>
+          <w:szCs w:val="28"/>
         </w:rPr>
         <w:t>tevékenységeinek</w:t>
       </w:r>
       <w:r>
+        <w:rPr>
+          <w:sz w:val="28"/>
+          <w:szCs w:val="28"/>
+        </w:rPr>
         <w:t xml:space="preserve"> információit.</w:t>
       </w:r>
       <w:r>
+        <w:rPr>
+          <w:sz w:val="28"/>
+          <w:szCs w:val="28"/>
+        </w:rPr>
         <w:t xml:space="preserve"> Az adatbázisban szerepel</w:t>
       </w:r>
       <w:r>
+        <w:rPr>
+          <w:sz w:val="28"/>
+          <w:szCs w:val="28"/>
+        </w:rPr>
         <w:t>nek</w:t>
       </w:r>
       <w:r>
+        <w:rPr>
+          <w:sz w:val="28"/>
+          <w:szCs w:val="28"/>
+        </w:rPr>
         <w:t xml:space="preserve"> az </w:t>
       </w:r>
       <w:r>
         <w:rPr>
           <w:b/>
           <w:bCs/>
+          <w:sz w:val="28"/>
+          <w:szCs w:val="28"/>
         </w:rPr>
         <w:t>ügyfelek</w:t>
       </w:r>
@@ -2025,6 +2069,8 @@
         <w:rPr>
           <w:b/>
           <w:bCs/>
+          <w:sz w:val="28"/>
+          <w:szCs w:val="28"/>
         </w:rPr>
         <w:t xml:space="preserve"> </w:t>
       </w:r>
@@ -2032,6 +2078,8 @@
         <w:rPr>
           <w:b/>
           <w:bCs/>
+          <w:sz w:val="28"/>
+          <w:szCs w:val="28"/>
         </w:rPr>
         <w:t>nevei</w:t>
       </w:r>
@@ -2039,16 +2087,24 @@
         <w:rPr>
           <w:b/>
           <w:bCs/>
+          <w:sz w:val="28"/>
+          <w:szCs w:val="28"/>
         </w:rPr>
         <w:t>, elérhetőségei és korábbi kezeléseikkel kapcsolatos információk</w:t>
       </w:r>
       <w:r>
+        <w:rPr>
+          <w:sz w:val="28"/>
+          <w:szCs w:val="28"/>
+        </w:rPr>
         <w:t xml:space="preserve">, mint például a kiválasztott </w:t>
       </w:r>
       <w:r>
         <w:rPr>
           <w:b/>
           <w:bCs/>
+          <w:sz w:val="28"/>
+          <w:szCs w:val="28"/>
         </w:rPr>
         <w:t xml:space="preserve">szolgáltatások és </w:t>
       </w:r>
@@ -2056,39 +2112,63 @@
         <w:rPr>
           <w:b/>
           <w:bCs/>
+          <w:sz w:val="28"/>
+          <w:szCs w:val="28"/>
         </w:rPr>
         <w:t>annak időpontja</w:t>
       </w:r>
       <w:r>
+        <w:rPr>
+          <w:sz w:val="28"/>
+          <w:szCs w:val="28"/>
+        </w:rPr>
         <w:t>.</w:t>
       </w:r>
       <w:r>
+        <w:rPr>
+          <w:sz w:val="28"/>
+          <w:szCs w:val="28"/>
+        </w:rPr>
         <w:t xml:space="preserve"> Emellett tárolja az </w:t>
       </w:r>
       <w:r>
         <w:rPr>
           <w:b/>
           <w:bCs/>
+          <w:sz w:val="28"/>
+          <w:szCs w:val="28"/>
         </w:rPr>
         <w:t>alkalmazottak adatait</w:t>
       </w:r>
       <w:r>
+        <w:rPr>
+          <w:sz w:val="28"/>
+          <w:szCs w:val="28"/>
+        </w:rPr>
         <w:t xml:space="preserve"> is, beleértve </w:t>
       </w:r>
       <w:r>
         <w:rPr>
           <w:b/>
           <w:bCs/>
+          <w:sz w:val="28"/>
+          <w:szCs w:val="28"/>
         </w:rPr>
         <w:t>nevüket és elérhetőségüket</w:t>
       </w:r>
       <w:r>
+        <w:rPr>
+          <w:sz w:val="28"/>
+          <w:szCs w:val="28"/>
+        </w:rPr>
         <w:t xml:space="preserve">. Külön tárolja a </w:t>
       </w:r>
       <w:r>
         <w:rPr>
           <w:b/>
           <w:bCs/>
+          <w:sz w:val="28"/>
+          <w:szCs w:val="28"/>
         </w:rPr>
         <w:t>szolgáltatások árát</w:t>
       </w:r>
@@ -2096,38 +2176,68 @@
         <w:rPr>
           <w:b/>
           <w:bCs/>
+          <w:sz w:val="28"/>
+          <w:szCs w:val="28"/>
         </w:rPr>
         <w:t>, nevét és időtartalmát is</w:t>
       </w:r>
       <w:r>
+        <w:rPr>
+          <w:sz w:val="28"/>
+          <w:szCs w:val="28"/>
+        </w:rPr>
         <w:t xml:space="preserve">. </w:t>
       </w:r>
       <w:r>
+        <w:rPr>
+          <w:sz w:val="28"/>
+          <w:szCs w:val="28"/>
+        </w:rPr>
         <w:t xml:space="preserve">Az adatbázis az </w:t>
       </w:r>
       <w:r>
         <w:rPr>
           <w:b/>
           <w:bCs/>
+          <w:sz w:val="28"/>
+          <w:szCs w:val="28"/>
         </w:rPr>
         <w:t>üzleteket</w:t>
       </w:r>
       <w:r>
+        <w:rPr>
+          <w:sz w:val="28"/>
+          <w:szCs w:val="28"/>
+        </w:rPr>
         <w:t xml:space="preserve"> is kezeli</w:t>
       </w:r>
       <w:r>
+        <w:rPr>
+          <w:sz w:val="28"/>
+          <w:szCs w:val="28"/>
+        </w:rPr>
         <w:t>,</w:t>
       </w:r>
       <w:r>
+        <w:rPr>
+          <w:sz w:val="28"/>
+          <w:szCs w:val="28"/>
+        </w:rPr>
         <w:t xml:space="preserve"> mivel</w:t>
       </w:r>
       <w:r>
+        <w:rPr>
+          <w:sz w:val="28"/>
+          <w:szCs w:val="28"/>
+        </w:rPr>
         <w:t xml:space="preserve"> </w:t>
       </w:r>
       <w:r>
         <w:rPr>
           <w:b/>
           <w:bCs/>
+          <w:sz w:val="28"/>
+          <w:szCs w:val="28"/>
         </w:rPr>
         <w:t xml:space="preserve">az üzletek rendelkezhetnek </w:t>
       </w:r>
@@ -2135,24 +2245,45 @@
         <w:rPr>
           <w:b/>
           <w:bCs/>
+          <w:sz w:val="28"/>
+          <w:szCs w:val="28"/>
         </w:rPr>
         <w:t>leányvállalatokkal</w:t>
       </w:r>
       <w:r>
+        <w:rPr>
+          <w:sz w:val="28"/>
+          <w:szCs w:val="28"/>
+        </w:rPr>
         <w:t xml:space="preserve"> így helyszínüket is</w:t>
       </w:r>
       <w:r>
+        <w:rPr>
+          <w:sz w:val="28"/>
+          <w:szCs w:val="28"/>
+        </w:rPr>
         <w:t xml:space="preserve"> </w:t>
       </w:r>
       <w:r>
+        <w:rPr>
+          <w:sz w:val="28"/>
+          <w:szCs w:val="28"/>
+        </w:rPr>
         <w:t>külön tároljuk.</w:t>
+      </w:r>
+      <w:r>
+        <w:rPr>
+          <w:sz w:val="28"/>
+          <w:szCs w:val="28"/>
+        </w:rPr>
+        <w:t xml:space="preserve"> Feltételezzük, hogy ez egy olyan fodrászat, ahova nem kell időpontot foglalni.</w:t>
       </w:r>
     </w:p>
     <w:p>
       <w:pPr>
         <w:pStyle w:val="Cmsor2"/>
       </w:pPr>
-      <w:bookmarkStart w:id="3" w:name="_Toc160535501"/>
+      <w:bookmarkStart w:id="3" w:name="_Toc161055812"/>
       <w:r>
         <w:t>Előnye</w:t>
       </w:r>
@@ -2205,12 +2336,14 @@
       <w:pPr>
         <w:pStyle w:val="Cmsor2"/>
       </w:pPr>
-      <w:bookmarkStart w:id="4" w:name="_Toc160535502"/>
+      <w:bookmarkStart w:id="4" w:name="_Toc161055813"/>
+      <w:bookmarkStart w:id="5" w:name="_GoBack"/>
       <w:r>
         <w:t>Megjegyzés</w:t>
       </w:r>
       <w:bookmarkEnd w:id="4"/>
     </w:p>
+    <w:bookmarkEnd w:id="5"/>
     <w:p>
       <w:pPr>
         <w:pStyle w:val="Nincstrkz"/>
@@ -2260,42 +2393,42 @@
       <w:pPr>
         <w:pStyle w:val="Cmsor1"/>
       </w:pPr>
-      <w:bookmarkStart w:id="5" w:name="_Toc160535503"/>
+      <w:bookmarkStart w:id="6" w:name="_Toc161055814"/>
       <w:r>
         <w:lastRenderedPageBreak/>
         <w:t>Szerkezete</w:t>
-      </w:r>
-      <w:bookmarkEnd w:id="5"/>
-    </w:p>
-    <w:p>
-      <w:pPr>
-        <w:pStyle w:val="Cmsor2"/>
-        <w:spacing w:before="960"/>
-      </w:pPr>
-      <w:bookmarkStart w:id="6" w:name="_Toc160535504"/>
-      <w:r>
-        <w:t>Egyedek</w:t>
-      </w:r>
-      <w:r>
-        <w:t xml:space="preserve"> (és attri</w:t>
-      </w:r>
-      <w:r>
-        <w:t>bútumok)</w:t>
-      </w:r>
-      <w:r>
-        <w:t>:</w:t>
       </w:r>
       <w:bookmarkEnd w:id="6"/>
     </w:p>
     <w:p>
       <w:pPr>
+        <w:pStyle w:val="Cmsor2"/>
+        <w:spacing w:before="960"/>
+      </w:pPr>
+      <w:bookmarkStart w:id="7" w:name="_Toc161055815"/>
+      <w:r>
+        <w:t>Egyedek</w:t>
+      </w:r>
+      <w:r>
+        <w:t xml:space="preserve"> (és attri</w:t>
+      </w:r>
+      <w:r>
+        <w:t>bútumok)</w:t>
+      </w:r>
+      <w:r>
+        <w:t>:</w:t>
+      </w:r>
+      <w:bookmarkEnd w:id="7"/>
+    </w:p>
+    <w:p>
+      <w:pPr>
         <w:pStyle w:val="Cmsor3"/>
       </w:pPr>
-      <w:bookmarkStart w:id="7" w:name="_Toc160535505"/>
+      <w:bookmarkStart w:id="8" w:name="_Toc161055816"/>
       <w:r>
         <w:t>Vendég</w:t>
       </w:r>
-      <w:bookmarkEnd w:id="7"/>
+      <w:bookmarkEnd w:id="8"/>
     </w:p>
     <w:p>
       <w:pPr>
@@ -2373,11 +2506,11 @@
       <w:pPr>
         <w:pStyle w:val="Cmsor3"/>
       </w:pPr>
-      <w:bookmarkStart w:id="8" w:name="_Toc160535506"/>
+      <w:bookmarkStart w:id="9" w:name="_Toc161055817"/>
       <w:r>
         <w:t>Fodrász</w:t>
       </w:r>
-      <w:bookmarkEnd w:id="8"/>
+      <w:bookmarkEnd w:id="9"/>
     </w:p>
     <w:p>
       <w:pPr>
@@ -2446,11 +2579,11 @@
       <w:pPr>
         <w:pStyle w:val="Cmsor3"/>
       </w:pPr>
-      <w:bookmarkStart w:id="9" w:name="_Toc160535507"/>
+      <w:bookmarkStart w:id="10" w:name="_Toc161055818"/>
       <w:r>
         <w:t>Üzlet</w:t>
       </w:r>
-      <w:bookmarkEnd w:id="9"/>
+      <w:bookmarkEnd w:id="10"/>
     </w:p>
     <w:p>
       <w:pPr>
@@ -2507,12 +2640,12 @@
       <w:pPr>
         <w:pStyle w:val="Cmsor3"/>
       </w:pPr>
-      <w:bookmarkStart w:id="10" w:name="_Toc160535508"/>
+      <w:bookmarkStart w:id="11" w:name="_Toc161055819"/>
       <w:r>
         <w:lastRenderedPageBreak/>
         <w:t>Szolgáltatás</w:t>
       </w:r>
-      <w:bookmarkEnd w:id="10"/>
+      <w:bookmarkEnd w:id="11"/>
     </w:p>
     <w:p>
       <w:pPr>
@@ -2582,11 +2715,11 @@
       <w:pPr>
         <w:pStyle w:val="Cmsor3"/>
       </w:pPr>
-      <w:bookmarkStart w:id="11" w:name="_Toc160535509"/>
+      <w:bookmarkStart w:id="12" w:name="_Toc161055820"/>
       <w:r>
         <w:t>Helyszín</w:t>
       </w:r>
-      <w:bookmarkEnd w:id="11"/>
+      <w:bookmarkEnd w:id="12"/>
     </w:p>
     <w:p>
       <w:pPr>
@@ -2670,12 +2803,12 @@
       <w:pPr>
         <w:pStyle w:val="Cmsor2"/>
       </w:pPr>
-      <w:bookmarkStart w:id="12" w:name="_Toc160535510"/>
+      <w:bookmarkStart w:id="13" w:name="_Toc161055821"/>
       <w:r>
         <w:lastRenderedPageBreak/>
         <w:t>Kapcsolatok:</w:t>
       </w:r>
-      <w:bookmarkEnd w:id="12"/>
+      <w:bookmarkEnd w:id="13"/>
     </w:p>
     <w:p>
       <w:pPr>
@@ -2684,14 +2817,14 @@
       <w:r>
         <w:t xml:space="preserve"> </w:t>
       </w:r>
-      <w:bookmarkStart w:id="13" w:name="_Toc160535511"/>
+      <w:bookmarkStart w:id="14" w:name="_Toc161055822"/>
       <w:r>
         <w:t>Üzlet-helysz</w:t>
       </w:r>
       <w:r>
         <w:t>ín</w:t>
       </w:r>
-      <w:bookmarkEnd w:id="13"/>
+      <w:bookmarkEnd w:id="14"/>
     </w:p>
     <w:p>
       <w:pPr>
@@ -2762,11 +2895,11 @@
       <w:pPr>
         <w:pStyle w:val="Cmsor3"/>
       </w:pPr>
-      <w:bookmarkStart w:id="14" w:name="_Toc160535512"/>
+      <w:bookmarkStart w:id="15" w:name="_Toc161055823"/>
       <w:r>
         <w:t>Foglalás</w:t>
       </w:r>
-      <w:bookmarkEnd w:id="14"/>
+      <w:bookmarkEnd w:id="15"/>
     </w:p>
     <w:p>
       <w:pPr>
@@ -2851,7 +2984,7 @@
         <w:spacing w:before="1200"/>
         <w:jc w:val="center"/>
       </w:pPr>
-      <w:bookmarkStart w:id="15" w:name="_Toc160535513"/>
+      <w:bookmarkStart w:id="16" w:name="_Toc161055824"/>
       <w:r>
         <w:rPr>
           <w:noProof/>
@@ -2937,7 +3070,7 @@
         </w:rPr>
         <w:footnoteReference w:id="3"/>
       </w:r>
-      <w:bookmarkEnd w:id="15"/>
+      <w:bookmarkEnd w:id="16"/>
     </w:p>
     <w:p>
       <w:pPr>
@@ -2977,22 +3110,22 @@
         <w:pStyle w:val="Cmsor1"/>
         <w:spacing w:after="600"/>
       </w:pPr>
-      <w:bookmarkStart w:id="16" w:name="_Toc160535514"/>
+      <w:bookmarkStart w:id="17" w:name="_Toc161055825"/>
       <w:r>
         <w:lastRenderedPageBreak/>
         <w:t>Relációs adatmodell</w:t>
       </w:r>
-      <w:bookmarkEnd w:id="16"/>
+      <w:bookmarkEnd w:id="17"/>
     </w:p>
     <w:p>
       <w:pPr>
         <w:pStyle w:val="Cmsor2"/>
       </w:pPr>
-      <w:bookmarkStart w:id="17" w:name="_Toc160535515"/>
+      <w:bookmarkStart w:id="18" w:name="_Toc161055826"/>
       <w:r>
         <w:t>Normálformák</w:t>
       </w:r>
-      <w:bookmarkEnd w:id="17"/>
+      <w:bookmarkEnd w:id="18"/>
     </w:p>
     <w:p>
       <w:pPr>
@@ -3010,7 +3143,7 @@
           <w:docGrid w:linePitch="435"/>
         </w:sectPr>
       </w:pPr>
-      <w:bookmarkStart w:id="18" w:name="_Toc160535516"/>
+      <w:bookmarkStart w:id="19" w:name="_Toc161055827"/>
       <w:r>
         <w:rPr>
           <w:noProof/>
@@ -3050,7 +3183,7 @@
       <w:r>
         <w:t>mában</w:t>
       </w:r>
-      <w:bookmarkEnd w:id="18"/>
+      <w:bookmarkEnd w:id="19"/>
       <w:r>
         <w:rPr>
           <w:rFonts w:ascii="Times New Roman" w:eastAsia="Times New Roman" w:hAnsi="Times New Roman" w:cs="Times New Roman"/>
@@ -3077,17 +3210,17 @@
         <w:spacing w:before="1320" w:after="960"/>
         <w:ind w:left="1066" w:hanging="357"/>
       </w:pPr>
-      <w:bookmarkStart w:id="19" w:name="_Toc160535517"/>
+      <w:bookmarkStart w:id="20" w:name="_Toc161055828"/>
       <w:r>
         <w:lastRenderedPageBreak/>
         <w:t>Normálformában</w:t>
       </w:r>
-      <w:bookmarkEnd w:id="19"/>
+      <w:bookmarkEnd w:id="20"/>
     </w:p>
     <w:p>
       <w:r>
         <w:pict w14:anchorId="516A4547">
-          <v:shape id="_x0000_i1025" type="#_x0000_t75" style="width:737.75pt;height:164.55pt">
+          <v:shape id="_x0000_i1025" type="#_x0000_t75" style="width:737.25pt;height:164.25pt">
             <v:imagedata r:id="rId16" o:title="1normalforma"/>
           </v:shape>
         </w:pict>
@@ -3114,12 +3247,12 @@
           <w:numId w:val="4"/>
         </w:numPr>
       </w:pPr>
-      <w:bookmarkStart w:id="20" w:name="_Toc160535518"/>
+      <w:bookmarkStart w:id="21" w:name="_Toc161055829"/>
       <w:r>
         <w:lastRenderedPageBreak/>
         <w:t>Normálformában</w:t>
       </w:r>
-      <w:bookmarkEnd w:id="20"/>
+      <w:bookmarkEnd w:id="21"/>
     </w:p>
     <w:p>
       <w:pPr>
@@ -3201,7 +3334,7 @@
           <w:docGrid w:linePitch="435"/>
         </w:sectPr>
       </w:pPr>
-      <w:bookmarkStart w:id="21" w:name="_Toc160535519"/>
+      <w:bookmarkStart w:id="22" w:name="_Toc161055830"/>
       <w:r>
         <w:rPr>
           <w:noProof/>
@@ -3277,13 +3410,13 @@
       <w:r>
         <w:t>ában</w:t>
       </w:r>
-      <w:bookmarkEnd w:id="21"/>
+      <w:bookmarkEnd w:id="22"/>
     </w:p>
     <w:p>
       <w:pPr>
         <w:pStyle w:val="Cmsor2"/>
       </w:pPr>
-      <w:bookmarkStart w:id="22" w:name="_Toc160535520"/>
+      <w:bookmarkStart w:id="23" w:name="_Toc161055831"/>
       <w:r>
         <w:rPr>
           <w:noProof/>
@@ -3299,8 +3432,6 @@
       <w:r>
         <w:t>Kapcsolat-modell</w:t>
       </w:r>
-      <w:bookmarkStart w:id="23" w:name="_GoBack"/>
-      <w:bookmarkEnd w:id="22"/>
       <w:bookmarkEnd w:id="23"/>
     </w:p>
     <w:sectPr>
@@ -3391,7 +3522,7 @@
         <w:noProof/>
         <w:color w:val="000000" w:themeColor="text1"/>
       </w:rPr>
-      <w:t>7</w:t>
+      <w:t>4</w:t>
     </w:r>
     <w:r>
       <w:rPr>
@@ -6439,7 +6570,7 @@
 </file>
 
 <file path=customXml/itemProps2.xml><?xml version="1.0" encoding="utf-8"?>
-<ds:datastoreItem xmlns:ds="http://schemas.openxmlformats.org/officeDocument/2006/customXml" ds:itemID="{E5914BF4-2898-400A-8809-E95D21A43903}">
+<ds:datastoreItem xmlns:ds="http://schemas.openxmlformats.org/officeDocument/2006/customXml" ds:itemID="{D8C00124-524C-4196-8127-109112F18DDF}">
   <ds:schemaRefs>
     <ds:schemaRef ds:uri="http://schemas.openxmlformats.org/officeDocument/2006/bibliography"/>
   </ds:schemaRefs>

</xml_diff>

<commit_message>
nyelvhelyesseg javitasok a dokumentacioban
</commit_message>
<xml_diff>
--- a/fodraszat_doc_2024_02_20.docx
+++ b/fodraszat_doc_2024_02_20.docx
@@ -4187,7 +4187,7 @@
           <w:sz w:val="28"/>
           <w:szCs w:val="28"/>
         </w:rPr>
-        <w:t xml:space="preserve">az üzletek rendelkezhetnek </w:t>
+        <w:t>az</w:t>
       </w:r>
       <w:r>
         <w:rPr>
@@ -4196,7 +4196,34 @@
           <w:sz w:val="28"/>
           <w:szCs w:val="28"/>
         </w:rPr>
+        <w:t>ok</w:t>
+      </w:r>
+      <w:r>
+        <w:rPr>
+          <w:b/>
+          <w:bCs/>
+          <w:sz w:val="28"/>
+          <w:szCs w:val="28"/>
+        </w:rPr>
+        <w:t xml:space="preserve"> rendelkezhetnek </w:t>
+      </w:r>
+      <w:r>
+        <w:rPr>
+          <w:b/>
+          <w:bCs/>
+          <w:sz w:val="28"/>
+          <w:szCs w:val="28"/>
+        </w:rPr>
         <w:t>leányvállalatokkal</w:t>
+      </w:r>
+      <w:r>
+        <w:rPr>
+          <w:b/>
+          <w:bCs/>
+          <w:sz w:val="28"/>
+          <w:szCs w:val="28"/>
+        </w:rPr>
+        <w:t>,</w:t>
       </w:r>
       <w:r>
         <w:rPr>
@@ -4409,7 +4436,13 @@
         <w:t xml:space="preserve"> Elsődleges kulcs</w:t>
       </w:r>
       <w:r>
-        <w:t xml:space="preserve"> (PK).</w:t>
+        <w:t>.</w:t>
+      </w:r>
+      <w:r>
+        <w:t xml:space="preserve"> </w:t>
+      </w:r>
+      <w:r>
+        <w:t>(PK)</w:t>
       </w:r>
     </w:p>
     <w:p>
@@ -4482,7 +4515,16 @@
         <w:t xml:space="preserve"> </w:t>
       </w:r>
       <w:r>
-        <w:t>– Elsődleges kulcs (PK).</w:t>
+        <w:t>– Elsődleges kulcs.</w:t>
+      </w:r>
+      <w:r>
+        <w:t xml:space="preserve"> </w:t>
+      </w:r>
+      <w:r>
+        <w:t>(PK</w:t>
+      </w:r>
+      <w:r>
+        <w:t>)</w:t>
       </w:r>
     </w:p>
     <w:p>
@@ -4566,7 +4608,13 @@
         <w:t>.</w:t>
       </w:r>
       <w:r>
-        <w:t xml:space="preserve"> – Elsődleges kulcs (PK).</w:t>
+        <w:t xml:space="preserve"> – Elsődleges kulcs</w:t>
+      </w:r>
+      <w:r>
+        <w:t>.</w:t>
+      </w:r>
+      <w:r>
+        <w:t xml:space="preserve"> (PK)</w:t>
       </w:r>
     </w:p>
     <w:p>
@@ -4574,7 +4622,6 @@
         <w:spacing w:after="160" w:line="259" w:lineRule="auto"/>
       </w:pPr>
       <w:r>
-        <w:lastRenderedPageBreak/>
         <w:br w:type="page"/>
       </w:r>
     </w:p>
@@ -4613,7 +4660,16 @@
         <w:t xml:space="preserve"> </w:t>
       </w:r>
       <w:r>
-        <w:t>– A szolgáltatás neve, egyben az elsődleges kulcs is (PK).</w:t>
+        <w:t>– A szolgáltatás neve, egyben az elsődleges kulcs is.</w:t>
+      </w:r>
+      <w:r>
+        <w:t xml:space="preserve"> </w:t>
+      </w:r>
+      <w:r>
+        <w:t>(PK</w:t>
+      </w:r>
+      <w:r>
+        <w:t>)</w:t>
       </w:r>
     </w:p>
     <w:p>
@@ -4630,14 +4686,9 @@
       <w:r>
         <w:t xml:space="preserve"> – A szolgáltatás hossza, nem </w:t>
       </w:r>
-      <w:proofErr w:type="gramStart"/>
-      <w:r>
-        <w:t>időpontja.</w:t>
-      </w:r>
-      <w:r>
-        <w:t>(</w:t>
-      </w:r>
-      <w:proofErr w:type="gramEnd"/>
+      <w:r>
+        <w:t>időpontja. (</w:t>
+      </w:r>
       <w:r>
         <w:t>Perc)</w:t>
       </w:r>
@@ -4735,7 +4786,13 @@
         <w:t>.</w:t>
       </w:r>
       <w:r>
-        <w:t xml:space="preserve"> – Elsődleges kulcs (PK).</w:t>
+        <w:t xml:space="preserve"> – Elsődleges kulcs</w:t>
+      </w:r>
+      <w:r>
+        <w:t>.</w:t>
+      </w:r>
+      <w:r>
+        <w:t xml:space="preserve"> (PK)</w:t>
       </w:r>
     </w:p>
     <w:p>
@@ -5113,7 +5170,7 @@
             <v:path o:extrusionok="f" gradientshapeok="t" o:connecttype="rect"/>
             <o:lock v:ext="edit" aspectratio="t"/>
           </v:shapetype>
-          <v:shape id="_x0000_s1030" type="#_x0000_t75" style="position:absolute;left:0;text-align:left;margin-left:-34.05pt;margin-top:68.5pt;width:767.9pt;height:84pt;z-index:251665408;mso-position-horizontal-relative:text;mso-position-vertical-relative:text;mso-width-relative:page;mso-height-relative:page">
+          <v:shape id="_x0000_s2054" type="#_x0000_t75" style="position:absolute;left:0;text-align:left;margin-left:-34.05pt;margin-top:68.5pt;width:767.9pt;height:84pt;z-index:251665408;mso-position-horizontal-relative:text;mso-position-vertical-relative:text;mso-width-relative:page;mso-height-relative:page">
             <v:imagedata r:id="rId15" o:title="0normalforma_edited"/>
             <w10:wrap type="square"/>
           </v:shape>
@@ -5375,7 +5432,7 @@
         </w:rPr>
         <w:lastRenderedPageBreak/>
         <w:pict w14:anchorId="48F84095">
-          <v:shape id="_x0000_s1034" type="#_x0000_t75" style="position:absolute;margin-left:.15pt;margin-top:35.75pt;width:678.85pt;height:380.55pt;z-index:251667456;mso-position-horizontal-relative:text;mso-position-vertical-relative:text;mso-width-relative:page;mso-height-relative:page">
+          <v:shape id="_x0000_s2058" type="#_x0000_t75" style="position:absolute;margin-left:.15pt;margin-top:35.75pt;width:678.85pt;height:380.55pt;z-index:251667456;mso-position-horizontal-relative:text;mso-position-vertical-relative:text;mso-width-relative:page;mso-height-relative:page">
             <v:imagedata r:id="rId20" o:title="kapcsolattabla"/>
             <w10:wrap type="square"/>
           </v:shape>
@@ -5465,7 +5522,7 @@
         <w:t xml:space="preserve">, majd </w:t>
       </w:r>
       <w:r>
-        <w:t xml:space="preserve">ki generálunk </w:t>
+        <w:t xml:space="preserve">kigenerálunk </w:t>
       </w:r>
       <w:r>
         <w:t>véletlenszerű adatok</w:t>
@@ -5482,94 +5539,67 @@
       <w:r>
         <w:t xml:space="preserve"> </w:t>
       </w:r>
-      <w:proofErr w:type="spellStart"/>
-      <w:proofErr w:type="gramStart"/>
       <w:r>
         <w:rPr>
           <w:b/>
           <w:bCs/>
         </w:rPr>
-        <w:t>SqlFajlKi</w:t>
-      </w:r>
-      <w:proofErr w:type="spellEnd"/>
+        <w:t>SqlFajlKi()</w:t>
+      </w:r>
+      <w:r>
+        <w:t xml:space="preserve"> metódus segítségével.</w:t>
+      </w:r>
+    </w:p>
+    <w:p>
+      <w:pPr>
+        <w:pStyle w:val="Cmsor2"/>
+      </w:pPr>
+      <w:bookmarkStart w:id="26" w:name="_Toc161168046"/>
+      <w:r>
+        <w:t>Fontos Megjegyzések:</w:t>
+      </w:r>
+      <w:bookmarkEnd w:id="26"/>
+    </w:p>
+    <w:p>
+      <w:pPr>
+        <w:pStyle w:val="Nincstrkz"/>
+      </w:pPr>
+      <w:r>
+        <w:t xml:space="preserve">A programban </w:t>
+      </w:r>
       <w:r>
         <w:rPr>
           <w:b/>
           <w:bCs/>
         </w:rPr>
-        <w:t>(</w:t>
-      </w:r>
-      <w:proofErr w:type="gramEnd"/>
+        <w:t>használt fájlok elérési útvonala relatív</w:t>
+      </w:r>
+      <w:r>
+        <w:t>, tehát a program futási mappájában kell lenniük. A</w:t>
+      </w:r>
+      <w:r>
+        <w:t xml:space="preserve"> </w:t>
+      </w:r>
+      <w:r>
+        <w:t xml:space="preserve">kimeneti </w:t>
+      </w:r>
       <w:r>
         <w:rPr>
           <w:b/>
           <w:bCs/>
         </w:rPr>
-        <w:t>)</w:t>
-      </w:r>
-      <w:r>
-        <w:t xml:space="preserve"> metódus segítségével.</w:t>
-      </w:r>
-    </w:p>
-    <w:p>
-      <w:pPr>
-        <w:pStyle w:val="Cmsor2"/>
-      </w:pPr>
-      <w:bookmarkStart w:id="26" w:name="_Toc161168046"/>
-      <w:r>
-        <w:t>Fontos Megjegyzések:</w:t>
-      </w:r>
-      <w:bookmarkEnd w:id="26"/>
-    </w:p>
-    <w:p>
-      <w:pPr>
-        <w:pStyle w:val="Nincstrkz"/>
-      </w:pPr>
-      <w:r>
-        <w:t xml:space="preserve">A programban </w:t>
+        <w:t>SQL fájl neve</w:t>
+      </w:r>
+      <w:r>
+        <w:t xml:space="preserve"> </w:t>
       </w:r>
       <w:r>
         <w:rPr>
           <w:b/>
           <w:bCs/>
         </w:rPr>
-        <w:t>használt fájlok elérési útvonala relatív</w:t>
-      </w:r>
-      <w:r>
-        <w:t>, tehát a program futási mappájában kell lenniük. A</w:t>
-      </w:r>
-      <w:r>
-        <w:t xml:space="preserve"> </w:t>
-      </w:r>
-      <w:r>
-        <w:t xml:space="preserve">kimeneti </w:t>
-      </w:r>
-      <w:r>
-        <w:rPr>
-          <w:b/>
-          <w:bCs/>
-        </w:rPr>
-        <w:t>SQL fájl neve</w:t>
-      </w:r>
-      <w:r>
-        <w:t xml:space="preserve"> </w:t>
-      </w:r>
-      <w:r>
-        <w:rPr>
-          <w:b/>
-          <w:bCs/>
-        </w:rPr>
-        <w:t>"</w:t>
-      </w:r>
-      <w:proofErr w:type="spellStart"/>
-      <w:r>
-        <w:rPr>
-          <w:b/>
-          <w:bCs/>
-        </w:rPr>
-        <w:t>fodraszat_adatok.sql</w:t>
-      </w:r>
-      <w:proofErr w:type="spellEnd"/>
+        <w:t>"fodraszat_adatok.sql</w:t>
+      </w:r>
       <w:r>
         <w:t>".</w:t>
       </w:r>
@@ -5631,10 +5661,8 @@
         </w:numPr>
       </w:pPr>
       <w:r>
-        <w:lastRenderedPageBreak/>
         <w:t>Az alkalmazás a generált adatokat bele fogja írni a "</w:t>
       </w:r>
-      <w:proofErr w:type="spellStart"/>
       <w:r>
         <w:rPr>
           <w:b/>
@@ -5642,7 +5670,6 @@
         </w:rPr>
         <w:t>fodraszat_adatok.sql</w:t>
       </w:r>
-      <w:proofErr w:type="spellEnd"/>
       <w:r>
         <w:t>" fájlba.</w:t>
       </w:r>
@@ -5675,18 +5702,8 @@
         <w:pStyle w:val="Cmsor3"/>
       </w:pPr>
       <w:bookmarkStart w:id="29" w:name="_Toc161168049"/>
-      <w:proofErr w:type="spellStart"/>
-      <w:proofErr w:type="gramStart"/>
-      <w:r>
-        <w:t>CimBe</w:t>
-      </w:r>
-      <w:proofErr w:type="spellEnd"/>
-      <w:r>
-        <w:t>(</w:t>
-      </w:r>
-      <w:proofErr w:type="gramEnd"/>
-      <w:r>
-        <w:t>):</w:t>
+      <w:r>
+        <w:t>CimBe():</w:t>
       </w:r>
       <w:bookmarkEnd w:id="29"/>
       <w:r>
@@ -5707,18 +5724,8 @@
         <w:pStyle w:val="Cmsor3"/>
       </w:pPr>
       <w:bookmarkStart w:id="30" w:name="_Toc161168050"/>
-      <w:proofErr w:type="spellStart"/>
-      <w:proofErr w:type="gramStart"/>
-      <w:r>
-        <w:t>SzolgBe</w:t>
-      </w:r>
-      <w:proofErr w:type="spellEnd"/>
-      <w:r>
-        <w:t>(</w:t>
-      </w:r>
-      <w:proofErr w:type="gramEnd"/>
-      <w:r>
-        <w:t>):</w:t>
+      <w:r>
+        <w:t>SzolgBe():</w:t>
       </w:r>
       <w:bookmarkEnd w:id="30"/>
       <w:r>
@@ -5731,15 +5738,7 @@
         <w:ind w:left="993"/>
       </w:pPr>
       <w:r>
-        <w:t>Betölti a "szolgaltatasok.txt" fájlból a szolgáltatásokat a "</w:t>
-      </w:r>
-      <w:proofErr w:type="spellStart"/>
-      <w:r>
-        <w:t>szolgaltatasok</w:t>
-      </w:r>
-      <w:proofErr w:type="spellEnd"/>
-      <w:r>
-        <w:t>" listába.</w:t>
+        <w:t>Betölti a "szolgaltatasok.txt" fájlból a szolgáltatásokat a "szolgaltatasok" listába.</w:t>
       </w:r>
     </w:p>
     <w:p>
@@ -5747,18 +5746,8 @@
         <w:pStyle w:val="Cmsor3"/>
       </w:pPr>
       <w:bookmarkStart w:id="31" w:name="_Toc161168051"/>
-      <w:proofErr w:type="spellStart"/>
-      <w:proofErr w:type="gramStart"/>
-      <w:r>
-        <w:t>kiszolgalox</w:t>
-      </w:r>
-      <w:proofErr w:type="spellEnd"/>
-      <w:r>
-        <w:t>(</w:t>
-      </w:r>
-      <w:proofErr w:type="gramEnd"/>
-      <w:r>
-        <w:t>):</w:t>
+      <w:r>
+        <w:t>kiszolgalox():</w:t>
       </w:r>
       <w:bookmarkEnd w:id="31"/>
       <w:r>
@@ -5771,15 +5760,7 @@
         <w:ind w:left="993"/>
       </w:pPr>
       <w:r>
-        <w:t>Betölti a "kiszolgalok.txt" fájlból a kiszolgálók neveit a "</w:t>
-      </w:r>
-      <w:proofErr w:type="spellStart"/>
-      <w:r>
-        <w:t>kiszolgalok</w:t>
-      </w:r>
-      <w:proofErr w:type="spellEnd"/>
-      <w:r>
-        <w:t>" listába.</w:t>
+        <w:t>Betölti a "kiszolgalok.txt" fájlból a kiszolgálók neveit a "kiszolgalok" listába.</w:t>
       </w:r>
     </w:p>
     <w:p>
@@ -5788,42 +5769,8 @@
         <w:spacing w:after="240"/>
       </w:pPr>
       <w:bookmarkStart w:id="32" w:name="_Toc161168052"/>
-      <w:proofErr w:type="spellStart"/>
-      <w:proofErr w:type="gramStart"/>
-      <w:r>
-        <w:t>NevGeneralas</w:t>
-      </w:r>
-      <w:proofErr w:type="spellEnd"/>
-      <w:r>
-        <w:t>(</w:t>
-      </w:r>
-      <w:proofErr w:type="gramEnd"/>
-      <w:r>
-        <w:t xml:space="preserve">int db, </w:t>
-      </w:r>
-      <w:proofErr w:type="spellStart"/>
-      <w:r>
-        <w:t>bool</w:t>
-      </w:r>
-      <w:proofErr w:type="spellEnd"/>
-      <w:r>
-        <w:t xml:space="preserve"> </w:t>
-      </w:r>
-      <w:proofErr w:type="spellStart"/>
-      <w:r>
-        <w:t>kellemail</w:t>
-      </w:r>
-      <w:proofErr w:type="spellEnd"/>
-      <w:r>
-        <w:t>, List&lt;</w:t>
-      </w:r>
-      <w:proofErr w:type="spellStart"/>
-      <w:r>
-        <w:t>string</w:t>
-      </w:r>
-      <w:proofErr w:type="spellEnd"/>
-      <w:r>
-        <w:t>&gt; lista):</w:t>
+      <w:r>
+        <w:t>NevGeneralas(int db, bool kellemail, List&lt;string&gt; lista):</w:t>
       </w:r>
       <w:bookmarkEnd w:id="32"/>
     </w:p>
@@ -5833,15 +5780,13 @@
         <w:ind w:left="1134"/>
       </w:pPr>
       <w:r>
-        <w:t>Generál véletlenszerű neveket a megadott mennyiségben és hozzárendeli hozzájuk egy e-mail címet a kiszolgálók listából, ha a "</w:t>
-      </w:r>
-      <w:proofErr w:type="spellStart"/>
-      <w:r>
-        <w:t>kellemail</w:t>
-      </w:r>
-      <w:proofErr w:type="spellEnd"/>
-      <w:r>
-        <w:t>" paraméter igaz.</w:t>
+        <w:t>Generál véletlenszerű neveket a megadott mennyiségben és hozzárendel egy e-mail címet a kiszolgálók list</w:t>
+      </w:r>
+      <w:r>
+        <w:t>a segítségével</w:t>
+      </w:r>
+      <w:r>
+        <w:t>, ha a "kellemail" paraméter igaz.</w:t>
       </w:r>
     </w:p>
     <w:p>
@@ -5849,18 +5794,8 @@
         <w:pStyle w:val="Cmsor3"/>
       </w:pPr>
       <w:bookmarkStart w:id="33" w:name="_Toc161168053"/>
-      <w:proofErr w:type="spellStart"/>
-      <w:proofErr w:type="gramStart"/>
-      <w:r>
-        <w:t>VnevKnevBe</w:t>
-      </w:r>
-      <w:proofErr w:type="spellEnd"/>
-      <w:r>
-        <w:t>(</w:t>
-      </w:r>
-      <w:proofErr w:type="gramEnd"/>
-      <w:r>
-        <w:t>):</w:t>
+      <w:r>
+        <w:t>VnevKnevBe():</w:t>
       </w:r>
       <w:bookmarkEnd w:id="33"/>
     </w:p>
@@ -5878,19 +5813,9 @@
         <w:pStyle w:val="Cmsor3"/>
       </w:pPr>
       <w:bookmarkStart w:id="34" w:name="_Toc161168054"/>
-      <w:proofErr w:type="spellStart"/>
-      <w:proofErr w:type="gramStart"/>
       <w:r>
         <w:lastRenderedPageBreak/>
-        <w:t>TelefonszamKigeneralas</w:t>
-      </w:r>
-      <w:proofErr w:type="spellEnd"/>
-      <w:r>
-        <w:t>(</w:t>
-      </w:r>
-      <w:proofErr w:type="gramEnd"/>
-      <w:r>
-        <w:t>):</w:t>
+        <w:t>TelefonszamKigeneralas():</w:t>
       </w:r>
       <w:bookmarkEnd w:id="34"/>
     </w:p>
@@ -5919,17 +5844,27 @@
       <w:r>
         <w:t xml:space="preserve">a </w:t>
       </w:r>
-      <w:proofErr w:type="spellStart"/>
-      <w:r>
+      <w:r>
+        <w:rPr>
+          <w:b/>
+          <w:bCs/>
+        </w:rPr>
         <w:t>telefonsz</w:t>
       </w:r>
       <w:r>
+        <w:rPr>
+          <w:b/>
+          <w:bCs/>
+        </w:rPr>
         <w:t>a</w:t>
       </w:r>
       <w:r>
+        <w:rPr>
+          <w:b/>
+          <w:bCs/>
+        </w:rPr>
         <w:t>mok</w:t>
       </w:r>
-      <w:proofErr w:type="spellEnd"/>
       <w:r>
         <w:t xml:space="preserve"> listába menti</w:t>
       </w:r>
@@ -5942,31 +5877,8 @@
         <w:pStyle w:val="Cmsor3"/>
       </w:pPr>
       <w:bookmarkStart w:id="35" w:name="_Toc161168055"/>
-      <w:proofErr w:type="spellStart"/>
-      <w:proofErr w:type="gramStart"/>
-      <w:r>
-        <w:t>VaneIlyen</w:t>
-      </w:r>
-      <w:proofErr w:type="spellEnd"/>
-      <w:r>
-        <w:t>(</w:t>
-      </w:r>
-      <w:proofErr w:type="spellStart"/>
-      <w:proofErr w:type="gramEnd"/>
-      <w:r>
-        <w:t>string</w:t>
-      </w:r>
-      <w:proofErr w:type="spellEnd"/>
-      <w:r>
-        <w:t xml:space="preserve"> </w:t>
-      </w:r>
-      <w:proofErr w:type="spellStart"/>
-      <w:r>
-        <w:t>ujsz</w:t>
-      </w:r>
-      <w:proofErr w:type="spellEnd"/>
-      <w:r>
-        <w:t>)</w:t>
+      <w:r>
+        <w:t>VaneIlyen(string ujsz)</w:t>
       </w:r>
       <w:r>
         <w:rPr>
@@ -6036,98 +5948,40 @@
           <w:rPr>
             <w:rStyle w:val="Hiperhivatkozs"/>
           </w:rPr>
-          <w:t xml:space="preserve">Online </w:t>
+          <w:t>Online Repository Link</w:t>
         </w:r>
-        <w:proofErr w:type="spellStart"/>
+        <w:bookmarkEnd w:id="38"/>
+      </w:hyperlink>
+      <w:r>
+        <w:t xml:space="preserve"> </w:t>
+      </w:r>
+    </w:p>
+    <w:p>
+      <w:pPr>
+        <w:pStyle w:val="Cmsor3"/>
+      </w:pPr>
+      <w:hyperlink r:id="rId22" w:history="1">
+        <w:bookmarkStart w:id="39" w:name="_Toc161168059"/>
         <w:r>
           <w:rPr>
             <w:rStyle w:val="Hiperhivatkozs"/>
           </w:rPr>
-          <w:t>Repository</w:t>
+          <w:t>Source kód(Generálás)</w:t>
         </w:r>
-        <w:proofErr w:type="spellEnd"/>
+        <w:bookmarkEnd w:id="39"/>
+      </w:hyperlink>
+    </w:p>
+    <w:p>
+      <w:pPr>
+        <w:pStyle w:val="Cmsor3"/>
+      </w:pPr>
+      <w:hyperlink r:id="rId23" w:history="1">
+        <w:bookmarkStart w:id="40" w:name="_Toc161168060"/>
         <w:r>
           <w:rPr>
             <w:rStyle w:val="Hiperhivatkozs"/>
           </w:rPr>
-          <w:t xml:space="preserve"> Link</w:t>
-        </w:r>
-        <w:bookmarkEnd w:id="38"/>
-      </w:hyperlink>
-      <w:r>
-        <w:t xml:space="preserve"> </w:t>
-      </w:r>
-    </w:p>
-    <w:p>
-      <w:pPr>
-        <w:pStyle w:val="Cmsor3"/>
-      </w:pPr>
-      <w:hyperlink r:id="rId22" w:history="1">
-        <w:bookmarkStart w:id="39" w:name="_Toc161168059"/>
-        <w:proofErr w:type="spellStart"/>
-        <w:r>
-          <w:rPr>
-            <w:rStyle w:val="Hiperhivatkozs"/>
-          </w:rPr>
-          <w:t>Source</w:t>
-        </w:r>
-        <w:proofErr w:type="spellEnd"/>
-        <w:r>
-          <w:rPr>
-            <w:rStyle w:val="Hiperhivatkozs"/>
-          </w:rPr>
-          <w:t xml:space="preserve"> </w:t>
-        </w:r>
-        <w:proofErr w:type="gramStart"/>
-        <w:r>
-          <w:rPr>
-            <w:rStyle w:val="Hiperhivatkozs"/>
-          </w:rPr>
-          <w:t>kód(</w:t>
-        </w:r>
-        <w:proofErr w:type="gramEnd"/>
-        <w:r>
-          <w:rPr>
-            <w:rStyle w:val="Hiperhivatkozs"/>
-          </w:rPr>
-          <w:t>Generálás)</w:t>
-        </w:r>
-        <w:bookmarkEnd w:id="39"/>
-      </w:hyperlink>
-    </w:p>
-    <w:p>
-      <w:pPr>
-        <w:pStyle w:val="Cmsor3"/>
-      </w:pPr>
-      <w:hyperlink r:id="rId23" w:history="1">
-        <w:bookmarkStart w:id="40" w:name="_Toc161168060"/>
-        <w:proofErr w:type="spellStart"/>
-        <w:r>
-          <w:rPr>
-            <w:rStyle w:val="Hiperhivatkozs"/>
-          </w:rPr>
-          <w:t>Source</w:t>
-        </w:r>
-        <w:proofErr w:type="spellEnd"/>
-        <w:r>
-          <w:rPr>
-            <w:rStyle w:val="Hiperhivatkozs"/>
-          </w:rPr>
-          <w:t xml:space="preserve"> </w:t>
-        </w:r>
-        <w:proofErr w:type="gramStart"/>
-        <w:r>
-          <w:rPr>
-            <w:rStyle w:val="Hiperhivatkozs"/>
-          </w:rPr>
-          <w:t>kód(</w:t>
-        </w:r>
-        <w:proofErr w:type="gramEnd"/>
-        <w:r>
-          <w:rPr>
-            <w:rStyle w:val="Hiperhivatkozs"/>
-          </w:rPr>
-          <w:t>Tábla szerkezet)</w:t>
+          <w:t>Source kód(Tábla szerkezet)</w:t>
         </w:r>
         <w:bookmarkEnd w:id="40"/>
       </w:hyperlink>
@@ -6154,14 +6008,9 @@
       </w:pPr>
       <w:bookmarkStart w:id="42" w:name="_Toc161168062"/>
       <w:r>
-        <w:t xml:space="preserve">Használt </w:t>
-      </w:r>
-      <w:proofErr w:type="spellStart"/>
-      <w:r>
-        <w:t>programmok</w:t>
+        <w:t>Használt programmok</w:t>
       </w:r>
       <w:bookmarkEnd w:id="42"/>
-      <w:proofErr w:type="spellEnd"/>
     </w:p>
     <w:p>
       <w:pPr>
@@ -6188,31 +6037,9 @@
           <w:rPr>
             <w:rStyle w:val="Hiperhivatkozs"/>
           </w:rPr>
-          <w:t xml:space="preserve">Visual </w:t>
-        </w:r>
-        <w:proofErr w:type="spellStart"/>
-        <w:r>
-          <w:rPr>
-            <w:rStyle w:val="Hiperhivatkozs"/>
-          </w:rPr>
-          <w:t>Studio</w:t>
-        </w:r>
-        <w:proofErr w:type="spellEnd"/>
-        <w:r>
-          <w:rPr>
-            <w:rStyle w:val="Hiperhivatkozs"/>
-          </w:rPr>
-          <w:t xml:space="preserve"> </w:t>
-        </w:r>
-        <w:proofErr w:type="spellStart"/>
-        <w:r>
-          <w:rPr>
-            <w:rStyle w:val="Hiperhivatkozs"/>
-          </w:rPr>
-          <w:t>Code</w:t>
+          <w:t>Visual Studio Code</w:t>
         </w:r>
         <w:bookmarkEnd w:id="44"/>
-        <w:proofErr w:type="spellEnd"/>
       </w:hyperlink>
     </w:p>
     <w:p>
@@ -6225,38 +6052,22 @@
           <w:rPr>
             <w:rStyle w:val="Hiperhivatkozs"/>
           </w:rPr>
-          <w:t xml:space="preserve">Visual </w:t>
+          <w:t>Visual Studio</w:t>
         </w:r>
-        <w:proofErr w:type="spellStart"/>
+        <w:bookmarkEnd w:id="45"/>
+      </w:hyperlink>
+    </w:p>
+    <w:p>
+      <w:pPr>
+        <w:pStyle w:val="Cmsor3"/>
+      </w:pPr>
+      <w:hyperlink r:id="rId28" w:history="1">
+        <w:bookmarkStart w:id="46" w:name="_Toc161168066"/>
         <w:r>
           <w:rPr>
             <w:rStyle w:val="Hiperhivatkozs"/>
           </w:rPr>
-          <w:t>Studio</w:t>
-        </w:r>
-        <w:bookmarkEnd w:id="45"/>
-        <w:proofErr w:type="spellEnd"/>
-      </w:hyperlink>
-    </w:p>
-    <w:p>
-      <w:pPr>
-        <w:pStyle w:val="Cmsor3"/>
-      </w:pPr>
-      <w:hyperlink r:id="rId28" w:history="1">
-        <w:bookmarkStart w:id="46" w:name="_Toc161168066"/>
-        <w:proofErr w:type="spellStart"/>
-        <w:r>
-          <w:rPr>
-            <w:rStyle w:val="Hiperhivatkozs"/>
-          </w:rPr>
-          <w:t>Notepad</w:t>
-        </w:r>
-        <w:proofErr w:type="spellEnd"/>
-        <w:r>
-          <w:rPr>
-            <w:rStyle w:val="Hiperhivatkozs"/>
-          </w:rPr>
-          <w:t>++</w:t>
+          <w:t>Notepad++</w:t>
         </w:r>
         <w:bookmarkEnd w:id="46"/>
       </w:hyperlink>
@@ -6624,69 +6435,76 @@
           <w:b/>
           <w:bCs/>
         </w:rPr>
-        <w:t>egy telefonszámot</w:t>
-      </w:r>
-      <w:r>
-        <w:t xml:space="preserve"> kell megadni. Több meg</w:t>
-      </w:r>
-      <w:r>
-        <w:t>a</w:t>
-      </w:r>
-      <w:r>
-        <w:t xml:space="preserve">dása </w:t>
+        <w:t>egy</w:t>
       </w:r>
       <w:r>
         <w:rPr>
           <w:b/>
           <w:bCs/>
         </w:rPr>
-        <w:t>irracionális</w:t>
-      </w:r>
-      <w:r>
-        <w:t>.</w:t>
-      </w:r>
-      <w:r>
-        <w:t xml:space="preserve"> Egy </w:t>
+        <w:t>et</w:t>
+      </w:r>
+      <w:r>
+        <w:t xml:space="preserve"> kell megadni. Több meg</w:t>
+      </w:r>
+      <w:r>
+        <w:t>a</w:t>
+      </w:r>
+      <w:r>
+        <w:t xml:space="preserve">dása </w:t>
       </w:r>
       <w:r>
         <w:rPr>
           <w:b/>
           <w:bCs/>
         </w:rPr>
-        <w:t>névből</w:t>
-      </w:r>
-      <w:r>
-        <w:t xml:space="preserve"> </w:t>
+        <w:t>irracionális</w:t>
+      </w:r>
+      <w:r>
+        <w:t>.</w:t>
+      </w:r>
+      <w:r>
+        <w:t xml:space="preserve"> Egy </w:t>
       </w:r>
       <w:r>
         <w:rPr>
           <w:b/>
           <w:bCs/>
         </w:rPr>
-        <w:t>több létezhet</w:t>
+        <w:t>névből</w:t>
+      </w:r>
+      <w:r>
+        <w:t xml:space="preserve"> </w:t>
       </w:r>
       <w:r>
         <w:rPr>
           <w:b/>
           <w:bCs/>
         </w:rPr>
-        <w:t>,</w:t>
+        <w:t>több létezhet</w:t>
       </w:r>
       <w:r>
         <w:rPr>
           <w:b/>
           <w:bCs/>
         </w:rPr>
-        <w:t xml:space="preserve"> </w:t>
-      </w:r>
-      <w:r>
-        <w:t xml:space="preserve">ezért </w:t>
+        <w:t>,</w:t>
       </w:r>
       <w:r>
         <w:rPr>
           <w:b/>
           <w:bCs/>
         </w:rPr>
+        <w:t xml:space="preserve"> </w:t>
+      </w:r>
+      <w:r>
+        <w:t xml:space="preserve">ezért </w:t>
+      </w:r>
+      <w:r>
+        <w:rPr>
+          <w:b/>
+          <w:bCs/>
+        </w:rPr>
         <w:t>nem lehet elsődleges kulcs</w:t>
       </w:r>
       <w:r>
@@ -6714,7 +6532,21 @@
           <w:b/>
           <w:bCs/>
         </w:rPr>
-        <w:t>előzőbben</w:t>
+        <w:t>elő</w:t>
+      </w:r>
+      <w:r>
+        <w:rPr>
+          <w:b/>
+          <w:bCs/>
+        </w:rPr>
+        <w:t>b</w:t>
+      </w:r>
+      <w:r>
+        <w:rPr>
+          <w:b/>
+          <w:bCs/>
+        </w:rPr>
+        <w:t>b</w:t>
       </w:r>
       <w:r>
         <w:rPr>
@@ -6725,7 +6557,13 @@
         <w:t>1</w:t>
       </w:r>
       <w:r>
-        <w:t xml:space="preserve"> említett alapján, </w:t>
+        <w:t xml:space="preserve"> említett</w:t>
+      </w:r>
+      <w:r>
+        <w:t>ek</w:t>
+      </w:r>
+      <w:r>
+        <w:t xml:space="preserve"> alapján, </w:t>
       </w:r>
       <w:r>
         <w:rPr>
@@ -6790,15 +6628,7 @@
         <w:t>egymással összefüggő dolgokat ír le</w:t>
       </w:r>
       <w:r>
-        <w:t xml:space="preserve">. Egy alapvető ER-modell egyedtípusokból áll és meghatározza az </w:t>
-      </w:r>
-      <w:proofErr w:type="spellStart"/>
-      <w:r>
-        <w:t>egyedek</w:t>
-      </w:r>
-      <w:proofErr w:type="spellEnd"/>
-      <w:r>
-        <w:t xml:space="preserve"> között létező kapcsolatokat.</w:t>
+        <w:t>. Egy alapvető ER-modell egyedtípusokból áll és meghatározza az egyedek között létező kapcsolatokat.</w:t>
       </w:r>
       <w:r>
         <w:t xml:space="preserve"> </w:t>
@@ -6918,7 +6748,6 @@
       <w:dataBinding w:prefixMappings="xmlns:ns0='http://purl.org/dc/elements/1.1/' xmlns:ns1='http://schemas.openxmlformats.org/package/2006/metadata/core-properties' " w:xpath="/ns1:coreProperties[1]/ns0:creator[1]" w:storeItemID="{6C3C8BC8-F283-45AE-878A-BAB7291924A1}"/>
       <w:text/>
     </w:sdtPr>
-    <w:sdtEndPr/>
     <w:sdtContent>
       <w:p>
         <w:pPr>
@@ -6979,7 +6808,6 @@
         <w:calendar w:val="gregorian"/>
       </w:date>
     </w:sdtPr>
-    <w:sdtEndPr/>
     <w:sdtContent>
       <w:p>
         <w:pPr>
@@ -8752,6 +8580,7 @@
     <w:rsid w:val="00296B21"/>
     <w:rsid w:val="00363F62"/>
     <w:rsid w:val="003A3676"/>
+    <w:rsid w:val="00484E31"/>
     <w:rsid w:val="004B7B24"/>
     <w:rsid w:val="0077647D"/>
     <w:rsid w:val="0092736A"/>

</xml_diff>

<commit_message>
1 kozepes, 3 nehez, 3 megoldas
</commit_message>
<xml_diff>
--- a/fodraszat_doc_2024_02_20.docx
+++ b/fodraszat_doc_2024_02_20.docx
@@ -58,7 +58,7 @@
       <w:sdtEndPr>
         <w:rPr>
           <w:bCs/>
-          <w:sz w:val="32"/>
+          <w:sz w:val="24"/>
           <w:szCs w:val="22"/>
         </w:rPr>
       </w:sdtEndPr>
@@ -95,9 +95,9 @@
               <w:i w:val="0"/>
               <w:iCs w:val="0"/>
               <w:noProof/>
-              <w:kern w:val="2"/>
+              <w:sz w:val="22"/>
+              <w:szCs w:val="22"/>
               <w:lang w:eastAsia="hu-HU"/>
-              <w14:ligatures w14:val="standardContextual"/>
             </w:rPr>
           </w:pPr>
           <w:r>
@@ -127,7 +127,7 @@
             </w:rPr>
             <w:fldChar w:fldCharType="separate"/>
           </w:r>
-          <w:hyperlink w:anchor="_Toc161168020" w:history="1">
+          <w:hyperlink w:anchor="_Toc161996309" w:history="1">
             <w:r>
               <w:rPr>
                 <w:rStyle w:val="Hiperhivatkozs"/>
@@ -155,7 +155,7 @@
                 <w:noProof/>
                 <w:webHidden/>
               </w:rPr>
-              <w:instrText xml:space="preserve"> PAGEREF _Toc161168020 \h </w:instrText>
+              <w:instrText xml:space="preserve"> PAGEREF _Toc161996309 \h </w:instrText>
             </w:r>
             <w:r>
               <w:rPr>
@@ -197,14 +197,10 @@
               <w:b w:val="0"/>
               <w:bCs w:val="0"/>
               <w:noProof/>
-              <w:kern w:val="2"/>
-              <w:sz w:val="24"/>
-              <w:szCs w:val="24"/>
               <w:lang w:eastAsia="hu-HU"/>
-              <w14:ligatures w14:val="standardContextual"/>
             </w:rPr>
           </w:pPr>
-          <w:hyperlink w:anchor="_Toc161168021" w:history="1">
+          <w:hyperlink w:anchor="_Toc161996310" w:history="1">
             <w:r>
               <w:rPr>
                 <w:rStyle w:val="Hiperhivatkozs"/>
@@ -231,7 +227,7 @@
                 <w:noProof/>
                 <w:webHidden/>
               </w:rPr>
-              <w:instrText xml:space="preserve"> PAGEREF _Toc161168021 \h </w:instrText>
+              <w:instrText xml:space="preserve"> PAGEREF _Toc161996310 \h </w:instrText>
             </w:r>
             <w:r>
               <w:rPr>
@@ -273,14 +269,10 @@
               <w:b w:val="0"/>
               <w:bCs w:val="0"/>
               <w:noProof/>
-              <w:kern w:val="2"/>
-              <w:sz w:val="24"/>
-              <w:szCs w:val="24"/>
               <w:lang w:eastAsia="hu-HU"/>
-              <w14:ligatures w14:val="standardContextual"/>
             </w:rPr>
           </w:pPr>
-          <w:hyperlink w:anchor="_Toc161168022" w:history="1">
+          <w:hyperlink w:anchor="_Toc161996311" w:history="1">
             <w:r>
               <w:rPr>
                 <w:rStyle w:val="Hiperhivatkozs"/>
@@ -307,7 +299,7 @@
                 <w:noProof/>
                 <w:webHidden/>
               </w:rPr>
-              <w:instrText xml:space="preserve"> PAGEREF _Toc161168022 \h </w:instrText>
+              <w:instrText xml:space="preserve"> PAGEREF _Toc161996311 \h </w:instrText>
             </w:r>
             <w:r>
               <w:rPr>
@@ -349,14 +341,10 @@
               <w:b w:val="0"/>
               <w:bCs w:val="0"/>
               <w:noProof/>
-              <w:kern w:val="2"/>
-              <w:sz w:val="24"/>
-              <w:szCs w:val="24"/>
               <w:lang w:eastAsia="hu-HU"/>
-              <w14:ligatures w14:val="standardContextual"/>
             </w:rPr>
           </w:pPr>
-          <w:hyperlink w:anchor="_Toc161168023" w:history="1">
+          <w:hyperlink w:anchor="_Toc161996312" w:history="1">
             <w:r>
               <w:rPr>
                 <w:rStyle w:val="Hiperhivatkozs"/>
@@ -383,7 +371,7 @@
                 <w:noProof/>
                 <w:webHidden/>
               </w:rPr>
-              <w:instrText xml:space="preserve"> PAGEREF _Toc161168023 \h </w:instrText>
+              <w:instrText xml:space="preserve"> PAGEREF _Toc161996312 \h </w:instrText>
             </w:r>
             <w:r>
               <w:rPr>
@@ -425,14 +413,10 @@
               <w:b w:val="0"/>
               <w:bCs w:val="0"/>
               <w:noProof/>
-              <w:kern w:val="2"/>
-              <w:sz w:val="24"/>
-              <w:szCs w:val="24"/>
               <w:lang w:eastAsia="hu-HU"/>
-              <w14:ligatures w14:val="standardContextual"/>
             </w:rPr>
           </w:pPr>
-          <w:hyperlink w:anchor="_Toc161168024" w:history="1">
+          <w:hyperlink w:anchor="_Toc161996313" w:history="1">
             <w:r>
               <w:rPr>
                 <w:rStyle w:val="Hiperhivatkozs"/>
@@ -459,7 +443,7 @@
                 <w:noProof/>
                 <w:webHidden/>
               </w:rPr>
-              <w:instrText xml:space="preserve"> PAGEREF _Toc161168024 \h </w:instrText>
+              <w:instrText xml:space="preserve"> PAGEREF _Toc161996313 \h </w:instrText>
             </w:r>
             <w:r>
               <w:rPr>
@@ -503,12 +487,12 @@
               <w:i w:val="0"/>
               <w:iCs w:val="0"/>
               <w:noProof/>
-              <w:kern w:val="2"/>
+              <w:sz w:val="22"/>
+              <w:szCs w:val="22"/>
               <w:lang w:eastAsia="hu-HU"/>
-              <w14:ligatures w14:val="standardContextual"/>
             </w:rPr>
           </w:pPr>
-          <w:hyperlink w:anchor="_Toc161168025" w:history="1">
+          <w:hyperlink w:anchor="_Toc161996314" w:history="1">
             <w:r>
               <w:rPr>
                 <w:rStyle w:val="Hiperhivatkozs"/>
@@ -535,7 +519,7 @@
                 <w:noProof/>
                 <w:webHidden/>
               </w:rPr>
-              <w:instrText xml:space="preserve"> PAGEREF _Toc161168025 \h </w:instrText>
+              <w:instrText xml:space="preserve"> PAGEREF _Toc161996314 \h </w:instrText>
             </w:r>
             <w:r>
               <w:rPr>
@@ -577,14 +561,10 @@
               <w:b w:val="0"/>
               <w:bCs w:val="0"/>
               <w:noProof/>
-              <w:kern w:val="2"/>
-              <w:sz w:val="24"/>
-              <w:szCs w:val="24"/>
               <w:lang w:eastAsia="hu-HU"/>
-              <w14:ligatures w14:val="standardContextual"/>
             </w:rPr>
           </w:pPr>
-          <w:hyperlink w:anchor="_Toc161168026" w:history="1">
+          <w:hyperlink w:anchor="_Toc161996315" w:history="1">
             <w:r>
               <w:rPr>
                 <w:rStyle w:val="Hiperhivatkozs"/>
@@ -611,7 +591,7 @@
                 <w:noProof/>
                 <w:webHidden/>
               </w:rPr>
-              <w:instrText xml:space="preserve"> PAGEREF _Toc161168026 \h </w:instrText>
+              <w:instrText xml:space="preserve"> PAGEREF _Toc161996315 \h </w:instrText>
             </w:r>
             <w:r>
               <w:rPr>
@@ -651,14 +631,12 @@
             <w:rPr>
               <w:rFonts w:eastAsiaTheme="minorEastAsia" w:cstheme="minorBidi"/>
               <w:noProof/>
-              <w:kern w:val="2"/>
-              <w:sz w:val="24"/>
-              <w:szCs w:val="24"/>
+              <w:sz w:val="22"/>
+              <w:szCs w:val="22"/>
               <w:lang w:eastAsia="hu-HU"/>
-              <w14:ligatures w14:val="standardContextual"/>
             </w:rPr>
           </w:pPr>
-          <w:hyperlink w:anchor="_Toc161168027" w:history="1">
+          <w:hyperlink w:anchor="_Toc161996316" w:history="1">
             <w:r>
               <w:rPr>
                 <w:rStyle w:val="Hiperhivatkozs"/>
@@ -685,7 +663,7 @@
                 <w:noProof/>
                 <w:webHidden/>
               </w:rPr>
-              <w:instrText xml:space="preserve"> PAGEREF _Toc161168027 \h </w:instrText>
+              <w:instrText xml:space="preserve"> PAGEREF _Toc161996316 \h </w:instrText>
             </w:r>
             <w:r>
               <w:rPr>
@@ -725,14 +703,12 @@
             <w:rPr>
               <w:rFonts w:eastAsiaTheme="minorEastAsia" w:cstheme="minorBidi"/>
               <w:noProof/>
-              <w:kern w:val="2"/>
-              <w:sz w:val="24"/>
-              <w:szCs w:val="24"/>
+              <w:sz w:val="22"/>
+              <w:szCs w:val="22"/>
               <w:lang w:eastAsia="hu-HU"/>
-              <w14:ligatures w14:val="standardContextual"/>
             </w:rPr>
           </w:pPr>
-          <w:hyperlink w:anchor="_Toc161168028" w:history="1">
+          <w:hyperlink w:anchor="_Toc161996317" w:history="1">
             <w:r>
               <w:rPr>
                 <w:rStyle w:val="Hiperhivatkozs"/>
@@ -759,7 +735,7 @@
                 <w:noProof/>
                 <w:webHidden/>
               </w:rPr>
-              <w:instrText xml:space="preserve"> PAGEREF _Toc161168028 \h </w:instrText>
+              <w:instrText xml:space="preserve"> PAGEREF _Toc161996317 \h </w:instrText>
             </w:r>
             <w:r>
               <w:rPr>
@@ -799,14 +775,12 @@
             <w:rPr>
               <w:rFonts w:eastAsiaTheme="minorEastAsia" w:cstheme="minorBidi"/>
               <w:noProof/>
-              <w:kern w:val="2"/>
-              <w:sz w:val="24"/>
-              <w:szCs w:val="24"/>
+              <w:sz w:val="22"/>
+              <w:szCs w:val="22"/>
               <w:lang w:eastAsia="hu-HU"/>
-              <w14:ligatures w14:val="standardContextual"/>
             </w:rPr>
           </w:pPr>
-          <w:hyperlink w:anchor="_Toc161168029" w:history="1">
+          <w:hyperlink w:anchor="_Toc161996318" w:history="1">
             <w:r>
               <w:rPr>
                 <w:rStyle w:val="Hiperhivatkozs"/>
@@ -833,7 +807,7 @@
                 <w:noProof/>
                 <w:webHidden/>
               </w:rPr>
-              <w:instrText xml:space="preserve"> PAGEREF _Toc161168029 \h </w:instrText>
+              <w:instrText xml:space="preserve"> PAGEREF _Toc161996318 \h </w:instrText>
             </w:r>
             <w:r>
               <w:rPr>
@@ -873,14 +847,12 @@
             <w:rPr>
               <w:rFonts w:eastAsiaTheme="minorEastAsia" w:cstheme="minorBidi"/>
               <w:noProof/>
-              <w:kern w:val="2"/>
-              <w:sz w:val="24"/>
-              <w:szCs w:val="24"/>
+              <w:sz w:val="22"/>
+              <w:szCs w:val="22"/>
               <w:lang w:eastAsia="hu-HU"/>
-              <w14:ligatures w14:val="standardContextual"/>
             </w:rPr>
           </w:pPr>
-          <w:hyperlink w:anchor="_Toc161168030" w:history="1">
+          <w:hyperlink w:anchor="_Toc161996319" w:history="1">
             <w:r>
               <w:rPr>
                 <w:rStyle w:val="Hiperhivatkozs"/>
@@ -907,7 +879,7 @@
                 <w:noProof/>
                 <w:webHidden/>
               </w:rPr>
-              <w:instrText xml:space="preserve"> PAGEREF _Toc161168030 \h </w:instrText>
+              <w:instrText xml:space="preserve"> PAGEREF _Toc161996319 \h </w:instrText>
             </w:r>
             <w:r>
               <w:rPr>
@@ -927,7 +899,7 @@
                 <w:noProof/>
                 <w:webHidden/>
               </w:rPr>
-              <w:t>6</w:t>
+              <w:t>5</w:t>
             </w:r>
             <w:r>
               <w:rPr>
@@ -947,14 +919,12 @@
             <w:rPr>
               <w:rFonts w:eastAsiaTheme="minorEastAsia" w:cstheme="minorBidi"/>
               <w:noProof/>
-              <w:kern w:val="2"/>
-              <w:sz w:val="24"/>
-              <w:szCs w:val="24"/>
+              <w:sz w:val="22"/>
+              <w:szCs w:val="22"/>
               <w:lang w:eastAsia="hu-HU"/>
-              <w14:ligatures w14:val="standardContextual"/>
             </w:rPr>
           </w:pPr>
-          <w:hyperlink w:anchor="_Toc161168031" w:history="1">
+          <w:hyperlink w:anchor="_Toc161996320" w:history="1">
             <w:r>
               <w:rPr>
                 <w:rStyle w:val="Hiperhivatkozs"/>
@@ -981,7 +951,7 @@
                 <w:noProof/>
                 <w:webHidden/>
               </w:rPr>
-              <w:instrText xml:space="preserve"> PAGEREF _Toc161168031 \h </w:instrText>
+              <w:instrText xml:space="preserve"> PAGEREF _Toc161996320 \h </w:instrText>
             </w:r>
             <w:r>
               <w:rPr>
@@ -1001,7 +971,7 @@
                 <w:noProof/>
                 <w:webHidden/>
               </w:rPr>
-              <w:t>6</w:t>
+              <w:t>5</w:t>
             </w:r>
             <w:r>
               <w:rPr>
@@ -1023,14 +993,10 @@
               <w:b w:val="0"/>
               <w:bCs w:val="0"/>
               <w:noProof/>
-              <w:kern w:val="2"/>
-              <w:sz w:val="24"/>
-              <w:szCs w:val="24"/>
               <w:lang w:eastAsia="hu-HU"/>
-              <w14:ligatures w14:val="standardContextual"/>
             </w:rPr>
           </w:pPr>
-          <w:hyperlink w:anchor="_Toc161168032" w:history="1">
+          <w:hyperlink w:anchor="_Toc161996321" w:history="1">
             <w:r>
               <w:rPr>
                 <w:rStyle w:val="Hiperhivatkozs"/>
@@ -1057,7 +1023,7 @@
                 <w:noProof/>
                 <w:webHidden/>
               </w:rPr>
-              <w:instrText xml:space="preserve"> PAGEREF _Toc161168032 \h </w:instrText>
+              <w:instrText xml:space="preserve"> PAGEREF _Toc161996321 \h </w:instrText>
             </w:r>
             <w:r>
               <w:rPr>
@@ -1077,7 +1043,7 @@
                 <w:noProof/>
                 <w:webHidden/>
               </w:rPr>
-              <w:t>7</w:t>
+              <w:t>6</w:t>
             </w:r>
             <w:r>
               <w:rPr>
@@ -1097,14 +1063,12 @@
             <w:rPr>
               <w:rFonts w:eastAsiaTheme="minorEastAsia" w:cstheme="minorBidi"/>
               <w:noProof/>
-              <w:kern w:val="2"/>
-              <w:sz w:val="24"/>
-              <w:szCs w:val="24"/>
+              <w:sz w:val="22"/>
+              <w:szCs w:val="22"/>
               <w:lang w:eastAsia="hu-HU"/>
-              <w14:ligatures w14:val="standardContextual"/>
             </w:rPr>
           </w:pPr>
-          <w:hyperlink w:anchor="_Toc161168033" w:history="1">
+          <w:hyperlink w:anchor="_Toc161996322" w:history="1">
             <w:r>
               <w:rPr>
                 <w:rStyle w:val="Hiperhivatkozs"/>
@@ -1131,7 +1095,7 @@
                 <w:noProof/>
                 <w:webHidden/>
               </w:rPr>
-              <w:instrText xml:space="preserve"> PAGEREF _Toc161168033 \h </w:instrText>
+              <w:instrText xml:space="preserve"> PAGEREF _Toc161996322 \h </w:instrText>
             </w:r>
             <w:r>
               <w:rPr>
@@ -1151,7 +1115,7 @@
                 <w:noProof/>
                 <w:webHidden/>
               </w:rPr>
-              <w:t>7</w:t>
+              <w:t>6</w:t>
             </w:r>
             <w:r>
               <w:rPr>
@@ -1171,14 +1135,12 @@
             <w:rPr>
               <w:rFonts w:eastAsiaTheme="minorEastAsia" w:cstheme="minorBidi"/>
               <w:noProof/>
-              <w:kern w:val="2"/>
-              <w:sz w:val="24"/>
-              <w:szCs w:val="24"/>
+              <w:sz w:val="22"/>
+              <w:szCs w:val="22"/>
               <w:lang w:eastAsia="hu-HU"/>
-              <w14:ligatures w14:val="standardContextual"/>
             </w:rPr>
           </w:pPr>
-          <w:hyperlink w:anchor="_Toc161168034" w:history="1">
+          <w:hyperlink w:anchor="_Toc161996323" w:history="1">
             <w:r>
               <w:rPr>
                 <w:rStyle w:val="Hiperhivatkozs"/>
@@ -1205,7 +1167,7 @@
                 <w:noProof/>
                 <w:webHidden/>
               </w:rPr>
-              <w:instrText xml:space="preserve"> PAGEREF _Toc161168034 \h </w:instrText>
+              <w:instrText xml:space="preserve"> PAGEREF _Toc161996323 \h </w:instrText>
             </w:r>
             <w:r>
               <w:rPr>
@@ -1225,7 +1187,7 @@
                 <w:noProof/>
                 <w:webHidden/>
               </w:rPr>
-              <w:t>7</w:t>
+              <w:t>6</w:t>
             </w:r>
             <w:r>
               <w:rPr>
@@ -1247,14 +1209,10 @@
               <w:b w:val="0"/>
               <w:bCs w:val="0"/>
               <w:noProof/>
-              <w:kern w:val="2"/>
-              <w:sz w:val="24"/>
-              <w:szCs w:val="24"/>
               <w:lang w:eastAsia="hu-HU"/>
-              <w14:ligatures w14:val="standardContextual"/>
             </w:rPr>
           </w:pPr>
-          <w:hyperlink w:anchor="_Toc161168035" w:history="1">
+          <w:hyperlink w:anchor="_Toc161996324" w:history="1">
             <w:r>
               <w:rPr>
                 <w:rStyle w:val="Hiperhivatkozs"/>
@@ -1281,7 +1239,7 @@
                 <w:noProof/>
                 <w:webHidden/>
               </w:rPr>
-              <w:instrText xml:space="preserve"> PAGEREF _Toc161168035 \h </w:instrText>
+              <w:instrText xml:space="preserve"> PAGEREF _Toc161996324 \h </w:instrText>
             </w:r>
             <w:r>
               <w:rPr>
@@ -1301,7 +1259,7 @@
                 <w:noProof/>
                 <w:webHidden/>
               </w:rPr>
-              <w:t>8</w:t>
+              <w:t>7</w:t>
             </w:r>
             <w:r>
               <w:rPr>
@@ -1325,12 +1283,12 @@
               <w:i w:val="0"/>
               <w:iCs w:val="0"/>
               <w:noProof/>
-              <w:kern w:val="2"/>
+              <w:sz w:val="22"/>
+              <w:szCs w:val="22"/>
               <w:lang w:eastAsia="hu-HU"/>
-              <w14:ligatures w14:val="standardContextual"/>
             </w:rPr>
           </w:pPr>
-          <w:hyperlink w:anchor="_Toc161168036" w:history="1">
+          <w:hyperlink w:anchor="_Toc161996325" w:history="1">
             <w:r>
               <w:rPr>
                 <w:rStyle w:val="Hiperhivatkozs"/>
@@ -1357,7 +1315,7 @@
                 <w:noProof/>
                 <w:webHidden/>
               </w:rPr>
-              <w:instrText xml:space="preserve"> PAGEREF _Toc161168036 \h </w:instrText>
+              <w:instrText xml:space="preserve"> PAGEREF _Toc161996325 \h </w:instrText>
             </w:r>
             <w:r>
               <w:rPr>
@@ -1377,7 +1335,7 @@
                 <w:noProof/>
                 <w:webHidden/>
               </w:rPr>
-              <w:t>9</w:t>
+              <w:t>8</w:t>
             </w:r>
             <w:r>
               <w:rPr>
@@ -1399,14 +1357,10 @@
               <w:b w:val="0"/>
               <w:bCs w:val="0"/>
               <w:noProof/>
-              <w:kern w:val="2"/>
-              <w:sz w:val="24"/>
-              <w:szCs w:val="24"/>
               <w:lang w:eastAsia="hu-HU"/>
-              <w14:ligatures w14:val="standardContextual"/>
             </w:rPr>
           </w:pPr>
-          <w:hyperlink w:anchor="_Toc161168037" w:history="1">
+          <w:hyperlink w:anchor="_Toc161996326" w:history="1">
             <w:r>
               <w:rPr>
                 <w:rStyle w:val="Hiperhivatkozs"/>
@@ -1433,7 +1387,7 @@
                 <w:noProof/>
                 <w:webHidden/>
               </w:rPr>
-              <w:instrText xml:space="preserve"> PAGEREF _Toc161168037 \h </w:instrText>
+              <w:instrText xml:space="preserve"> PAGEREF _Toc161996326 \h </w:instrText>
             </w:r>
             <w:r>
               <w:rPr>
@@ -1453,7 +1407,7 @@
                 <w:noProof/>
                 <w:webHidden/>
               </w:rPr>
-              <w:t>9</w:t>
+              <w:t>8</w:t>
             </w:r>
             <w:r>
               <w:rPr>
@@ -1474,14 +1428,12 @@
             <w:rPr>
               <w:rFonts w:eastAsiaTheme="minorEastAsia" w:cstheme="minorBidi"/>
               <w:noProof/>
-              <w:kern w:val="2"/>
-              <w:sz w:val="24"/>
-              <w:szCs w:val="24"/>
+              <w:sz w:val="22"/>
+              <w:szCs w:val="22"/>
               <w:lang w:eastAsia="hu-HU"/>
-              <w14:ligatures w14:val="standardContextual"/>
             </w:rPr>
           </w:pPr>
-          <w:hyperlink w:anchor="_Toc161168038" w:history="1">
+          <w:hyperlink w:anchor="_Toc161996327" w:history="1">
             <w:r>
               <w:rPr>
                 <w:rStyle w:val="Hiperhivatkozs"/>
@@ -1493,11 +1445,9 @@
               <w:rPr>
                 <w:rFonts w:eastAsiaTheme="minorEastAsia" w:cstheme="minorBidi"/>
                 <w:noProof/>
-                <w:kern w:val="2"/>
-                <w:sz w:val="24"/>
-                <w:szCs w:val="24"/>
+                <w:sz w:val="22"/>
+                <w:szCs w:val="22"/>
                 <w:lang w:eastAsia="hu-HU"/>
-                <w14:ligatures w14:val="standardContextual"/>
               </w:rPr>
               <w:tab/>
             </w:r>
@@ -1527,7 +1477,7 @@
                 <w:noProof/>
                 <w:webHidden/>
               </w:rPr>
-              <w:instrText xml:space="preserve"> PAGEREF _Toc161168038 \h </w:instrText>
+              <w:instrText xml:space="preserve"> PAGEREF _Toc161996327 \h </w:instrText>
             </w:r>
             <w:r>
               <w:rPr>
@@ -1547,7 +1497,7 @@
                 <w:noProof/>
                 <w:webHidden/>
               </w:rPr>
-              <w:t>9</w:t>
+              <w:t>8</w:t>
             </w:r>
             <w:r>
               <w:rPr>
@@ -1568,14 +1518,12 @@
             <w:rPr>
               <w:rFonts w:eastAsiaTheme="minorEastAsia" w:cstheme="minorBidi"/>
               <w:noProof/>
-              <w:kern w:val="2"/>
-              <w:sz w:val="24"/>
-              <w:szCs w:val="24"/>
+              <w:sz w:val="22"/>
+              <w:szCs w:val="22"/>
               <w:lang w:eastAsia="hu-HU"/>
-              <w14:ligatures w14:val="standardContextual"/>
             </w:rPr>
           </w:pPr>
-          <w:hyperlink w:anchor="_Toc161168039" w:history="1">
+          <w:hyperlink w:anchor="_Toc161996328" w:history="1">
             <w:r>
               <w:rPr>
                 <w:rStyle w:val="Hiperhivatkozs"/>
@@ -1587,11 +1535,9 @@
               <w:rPr>
                 <w:rFonts w:eastAsiaTheme="minorEastAsia" w:cstheme="minorBidi"/>
                 <w:noProof/>
-                <w:kern w:val="2"/>
-                <w:sz w:val="24"/>
-                <w:szCs w:val="24"/>
+                <w:sz w:val="22"/>
+                <w:szCs w:val="22"/>
                 <w:lang w:eastAsia="hu-HU"/>
-                <w14:ligatures w14:val="standardContextual"/>
               </w:rPr>
               <w:tab/>
             </w:r>
@@ -1621,7 +1567,7 @@
                 <w:noProof/>
                 <w:webHidden/>
               </w:rPr>
-              <w:instrText xml:space="preserve"> PAGEREF _Toc161168039 \h </w:instrText>
+              <w:instrText xml:space="preserve"> PAGEREF _Toc161996328 \h </w:instrText>
             </w:r>
             <w:r>
               <w:rPr>
@@ -1641,7 +1587,7 @@
                 <w:noProof/>
                 <w:webHidden/>
               </w:rPr>
-              <w:t>10</w:t>
+              <w:t>9</w:t>
             </w:r>
             <w:r>
               <w:rPr>
@@ -1662,14 +1608,12 @@
             <w:rPr>
               <w:rFonts w:eastAsiaTheme="minorEastAsia" w:cstheme="minorBidi"/>
               <w:noProof/>
-              <w:kern w:val="2"/>
-              <w:sz w:val="24"/>
-              <w:szCs w:val="24"/>
+              <w:sz w:val="22"/>
+              <w:szCs w:val="22"/>
               <w:lang w:eastAsia="hu-HU"/>
-              <w14:ligatures w14:val="standardContextual"/>
             </w:rPr>
           </w:pPr>
-          <w:hyperlink w:anchor="_Toc161168040" w:history="1">
+          <w:hyperlink w:anchor="_Toc161996329" w:history="1">
             <w:r>
               <w:rPr>
                 <w:rStyle w:val="Hiperhivatkozs"/>
@@ -1681,11 +1625,9 @@
               <w:rPr>
                 <w:rFonts w:eastAsiaTheme="minorEastAsia" w:cstheme="minorBidi"/>
                 <w:noProof/>
-                <w:kern w:val="2"/>
-                <w:sz w:val="24"/>
-                <w:szCs w:val="24"/>
+                <w:sz w:val="22"/>
+                <w:szCs w:val="22"/>
                 <w:lang w:eastAsia="hu-HU"/>
-                <w14:ligatures w14:val="standardContextual"/>
               </w:rPr>
               <w:tab/>
             </w:r>
@@ -1715,7 +1657,7 @@
                 <w:noProof/>
                 <w:webHidden/>
               </w:rPr>
-              <w:instrText xml:space="preserve"> PAGEREF _Toc161168040 \h </w:instrText>
+              <w:instrText xml:space="preserve"> PAGEREF _Toc161996329 \h </w:instrText>
             </w:r>
             <w:r>
               <w:rPr>
@@ -1735,7 +1677,7 @@
                 <w:noProof/>
                 <w:webHidden/>
               </w:rPr>
-              <w:t>11</w:t>
+              <w:t>10</w:t>
             </w:r>
             <w:r>
               <w:rPr>
@@ -1756,14 +1698,12 @@
             <w:rPr>
               <w:rFonts w:eastAsiaTheme="minorEastAsia" w:cstheme="minorBidi"/>
               <w:noProof/>
-              <w:kern w:val="2"/>
-              <w:sz w:val="24"/>
-              <w:szCs w:val="24"/>
+              <w:sz w:val="22"/>
+              <w:szCs w:val="22"/>
               <w:lang w:eastAsia="hu-HU"/>
-              <w14:ligatures w14:val="standardContextual"/>
             </w:rPr>
           </w:pPr>
-          <w:hyperlink w:anchor="_Toc161168041" w:history="1">
+          <w:hyperlink w:anchor="_Toc161996330" w:history="1">
             <w:r>
               <w:rPr>
                 <w:rStyle w:val="Hiperhivatkozs"/>
@@ -1775,11 +1715,9 @@
               <w:rPr>
                 <w:rFonts w:eastAsiaTheme="minorEastAsia" w:cstheme="minorBidi"/>
                 <w:noProof/>
-                <w:kern w:val="2"/>
-                <w:sz w:val="24"/>
-                <w:szCs w:val="24"/>
+                <w:sz w:val="22"/>
+                <w:szCs w:val="22"/>
                 <w:lang w:eastAsia="hu-HU"/>
-                <w14:ligatures w14:val="standardContextual"/>
               </w:rPr>
               <w:tab/>
             </w:r>
@@ -1809,7 +1747,7 @@
                 <w:noProof/>
                 <w:webHidden/>
               </w:rPr>
-              <w:instrText xml:space="preserve"> PAGEREF _Toc161168041 \h </w:instrText>
+              <w:instrText xml:space="preserve"> PAGEREF _Toc161996330 \h </w:instrText>
             </w:r>
             <w:r>
               <w:rPr>
@@ -1829,7 +1767,7 @@
                 <w:noProof/>
                 <w:webHidden/>
               </w:rPr>
-              <w:t>12</w:t>
+              <w:t>11</w:t>
             </w:r>
             <w:r>
               <w:rPr>
@@ -1851,14 +1789,10 @@
               <w:b w:val="0"/>
               <w:bCs w:val="0"/>
               <w:noProof/>
-              <w:kern w:val="2"/>
-              <w:sz w:val="24"/>
-              <w:szCs w:val="24"/>
               <w:lang w:eastAsia="hu-HU"/>
-              <w14:ligatures w14:val="standardContextual"/>
             </w:rPr>
           </w:pPr>
-          <w:hyperlink w:anchor="_Toc161168042" w:history="1">
+          <w:hyperlink w:anchor="_Toc161996331" w:history="1">
             <w:r>
               <w:rPr>
                 <w:rStyle w:val="Hiperhivatkozs"/>
@@ -1885,7 +1819,7 @@
                 <w:noProof/>
                 <w:webHidden/>
               </w:rPr>
-              <w:instrText xml:space="preserve"> PAGEREF _Toc161168042 \h </w:instrText>
+              <w:instrText xml:space="preserve"> PAGEREF _Toc161996331 \h </w:instrText>
             </w:r>
             <w:r>
               <w:rPr>
@@ -1905,7 +1839,7 @@
                 <w:noProof/>
                 <w:webHidden/>
               </w:rPr>
-              <w:t>13</w:t>
+              <w:t>12</w:t>
             </w:r>
             <w:r>
               <w:rPr>
@@ -1929,12 +1863,12 @@
               <w:i w:val="0"/>
               <w:iCs w:val="0"/>
               <w:noProof/>
-              <w:kern w:val="2"/>
+              <w:sz w:val="22"/>
+              <w:szCs w:val="22"/>
               <w:lang w:eastAsia="hu-HU"/>
-              <w14:ligatures w14:val="standardContextual"/>
             </w:rPr>
           </w:pPr>
-          <w:hyperlink w:anchor="_Toc161168043" w:history="1">
+          <w:hyperlink w:anchor="_Toc161996332" w:history="1">
             <w:r>
               <w:rPr>
                 <w:rStyle w:val="Hiperhivatkozs"/>
@@ -1961,7 +1895,7 @@
                 <w:noProof/>
                 <w:webHidden/>
               </w:rPr>
-              <w:instrText xml:space="preserve"> PAGEREF _Toc161168043 \h </w:instrText>
+              <w:instrText xml:space="preserve"> PAGEREF _Toc161996332 \h </w:instrText>
             </w:r>
             <w:r>
               <w:rPr>
@@ -1981,7 +1915,7 @@
                 <w:noProof/>
                 <w:webHidden/>
               </w:rPr>
-              <w:t>14</w:t>
+              <w:t>13</w:t>
             </w:r>
             <w:r>
               <w:rPr>
@@ -2003,14 +1937,10 @@
               <w:b w:val="0"/>
               <w:bCs w:val="0"/>
               <w:noProof/>
-              <w:kern w:val="2"/>
-              <w:sz w:val="24"/>
-              <w:szCs w:val="24"/>
               <w:lang w:eastAsia="hu-HU"/>
-              <w14:ligatures w14:val="standardContextual"/>
             </w:rPr>
           </w:pPr>
-          <w:hyperlink w:anchor="_Toc161168044" w:history="1">
+          <w:hyperlink w:anchor="_Toc161996333" w:history="1">
             <w:r>
               <w:rPr>
                 <w:rStyle w:val="Hiperhivatkozs"/>
@@ -2037,7 +1967,7 @@
                 <w:noProof/>
                 <w:webHidden/>
               </w:rPr>
-              <w:instrText xml:space="preserve"> PAGEREF _Toc161168044 \h </w:instrText>
+              <w:instrText xml:space="preserve"> PAGEREF _Toc161996333 \h </w:instrText>
             </w:r>
             <w:r>
               <w:rPr>
@@ -2057,7 +1987,7 @@
                 <w:noProof/>
                 <w:webHidden/>
               </w:rPr>
-              <w:t>14</w:t>
+              <w:t>13</w:t>
             </w:r>
             <w:r>
               <w:rPr>
@@ -2079,14 +2009,10 @@
               <w:b w:val="0"/>
               <w:bCs w:val="0"/>
               <w:noProof/>
-              <w:kern w:val="2"/>
-              <w:sz w:val="24"/>
-              <w:szCs w:val="24"/>
               <w:lang w:eastAsia="hu-HU"/>
-              <w14:ligatures w14:val="standardContextual"/>
             </w:rPr>
           </w:pPr>
-          <w:hyperlink w:anchor="_Toc161168045" w:history="1">
+          <w:hyperlink w:anchor="_Toc161996334" w:history="1">
             <w:r>
               <w:rPr>
                 <w:rStyle w:val="Hiperhivatkozs"/>
@@ -2113,7 +2039,7 @@
                 <w:noProof/>
                 <w:webHidden/>
               </w:rPr>
-              <w:instrText xml:space="preserve"> PAGEREF _Toc161168045 \h </w:instrText>
+              <w:instrText xml:space="preserve"> PAGEREF _Toc161996334 \h </w:instrText>
             </w:r>
             <w:r>
               <w:rPr>
@@ -2133,7 +2059,7 @@
                 <w:noProof/>
                 <w:webHidden/>
               </w:rPr>
-              <w:t>14</w:t>
+              <w:t>13</w:t>
             </w:r>
             <w:r>
               <w:rPr>
@@ -2155,14 +2081,10 @@
               <w:b w:val="0"/>
               <w:bCs w:val="0"/>
               <w:noProof/>
-              <w:kern w:val="2"/>
-              <w:sz w:val="24"/>
-              <w:szCs w:val="24"/>
               <w:lang w:eastAsia="hu-HU"/>
-              <w14:ligatures w14:val="standardContextual"/>
             </w:rPr>
           </w:pPr>
-          <w:hyperlink w:anchor="_Toc161168046" w:history="1">
+          <w:hyperlink w:anchor="_Toc161996335" w:history="1">
             <w:r>
               <w:rPr>
                 <w:rStyle w:val="Hiperhivatkozs"/>
@@ -2189,7 +2111,7 @@
                 <w:noProof/>
                 <w:webHidden/>
               </w:rPr>
-              <w:instrText xml:space="preserve"> PAGEREF _Toc161168046 \h </w:instrText>
+              <w:instrText xml:space="preserve"> PAGEREF _Toc161996335 \h </w:instrText>
             </w:r>
             <w:r>
               <w:rPr>
@@ -2209,7 +2131,7 @@
                 <w:noProof/>
                 <w:webHidden/>
               </w:rPr>
-              <w:t>14</w:t>
+              <w:t>13</w:t>
             </w:r>
             <w:r>
               <w:rPr>
@@ -2231,14 +2153,10 @@
               <w:b w:val="0"/>
               <w:bCs w:val="0"/>
               <w:noProof/>
-              <w:kern w:val="2"/>
-              <w:sz w:val="24"/>
-              <w:szCs w:val="24"/>
               <w:lang w:eastAsia="hu-HU"/>
-              <w14:ligatures w14:val="standardContextual"/>
             </w:rPr>
           </w:pPr>
-          <w:hyperlink w:anchor="_Toc161168047" w:history="1">
+          <w:hyperlink w:anchor="_Toc161996336" w:history="1">
             <w:r>
               <w:rPr>
                 <w:rStyle w:val="Hiperhivatkozs"/>
@@ -2265,7 +2183,7 @@
                 <w:noProof/>
                 <w:webHidden/>
               </w:rPr>
-              <w:instrText xml:space="preserve"> PAGEREF _Toc161168047 \h </w:instrText>
+              <w:instrText xml:space="preserve"> PAGEREF _Toc161996336 \h </w:instrText>
             </w:r>
             <w:r>
               <w:rPr>
@@ -2285,7 +2203,7 @@
                 <w:noProof/>
                 <w:webHidden/>
               </w:rPr>
-              <w:t>14</w:t>
+              <w:t>13</w:t>
             </w:r>
             <w:r>
               <w:rPr>
@@ -2307,14 +2225,10 @@
               <w:b w:val="0"/>
               <w:bCs w:val="0"/>
               <w:noProof/>
-              <w:kern w:val="2"/>
-              <w:sz w:val="24"/>
-              <w:szCs w:val="24"/>
               <w:lang w:eastAsia="hu-HU"/>
-              <w14:ligatures w14:val="standardContextual"/>
             </w:rPr>
           </w:pPr>
-          <w:hyperlink w:anchor="_Toc161168048" w:history="1">
+          <w:hyperlink w:anchor="_Toc161996337" w:history="1">
             <w:r>
               <w:rPr>
                 <w:rStyle w:val="Hiperhivatkozs"/>
@@ -2341,7 +2255,7 @@
                 <w:noProof/>
                 <w:webHidden/>
               </w:rPr>
-              <w:instrText xml:space="preserve"> PAGEREF _Toc161168048 \h </w:instrText>
+              <w:instrText xml:space="preserve"> PAGEREF _Toc161996337 \h </w:instrText>
             </w:r>
             <w:r>
               <w:rPr>
@@ -2361,7 +2275,7 @@
                 <w:noProof/>
                 <w:webHidden/>
               </w:rPr>
-              <w:t>15</w:t>
+              <w:t>14</w:t>
             </w:r>
             <w:r>
               <w:rPr>
@@ -2381,14 +2295,12 @@
             <w:rPr>
               <w:rFonts w:eastAsiaTheme="minorEastAsia" w:cstheme="minorBidi"/>
               <w:noProof/>
-              <w:kern w:val="2"/>
-              <w:sz w:val="24"/>
-              <w:szCs w:val="24"/>
+              <w:sz w:val="22"/>
+              <w:szCs w:val="22"/>
               <w:lang w:eastAsia="hu-HU"/>
-              <w14:ligatures w14:val="standardContextual"/>
             </w:rPr>
           </w:pPr>
-          <w:hyperlink w:anchor="_Toc161168049" w:history="1">
+          <w:hyperlink w:anchor="_Toc161996338" w:history="1">
             <w:r>
               <w:rPr>
                 <w:rStyle w:val="Hiperhivatkozs"/>
@@ -2415,7 +2327,7 @@
                 <w:noProof/>
                 <w:webHidden/>
               </w:rPr>
-              <w:instrText xml:space="preserve"> PAGEREF _Toc161168049 \h </w:instrText>
+              <w:instrText xml:space="preserve"> PAGEREF _Toc161996338 \h </w:instrText>
             </w:r>
             <w:r>
               <w:rPr>
@@ -2435,7 +2347,7 @@
                 <w:noProof/>
                 <w:webHidden/>
               </w:rPr>
-              <w:t>15</w:t>
+              <w:t>14</w:t>
             </w:r>
             <w:r>
               <w:rPr>
@@ -2455,14 +2367,12 @@
             <w:rPr>
               <w:rFonts w:eastAsiaTheme="minorEastAsia" w:cstheme="minorBidi"/>
               <w:noProof/>
-              <w:kern w:val="2"/>
-              <w:sz w:val="24"/>
-              <w:szCs w:val="24"/>
+              <w:sz w:val="22"/>
+              <w:szCs w:val="22"/>
               <w:lang w:eastAsia="hu-HU"/>
-              <w14:ligatures w14:val="standardContextual"/>
             </w:rPr>
           </w:pPr>
-          <w:hyperlink w:anchor="_Toc161168050" w:history="1">
+          <w:hyperlink w:anchor="_Toc161996339" w:history="1">
             <w:r>
               <w:rPr>
                 <w:rStyle w:val="Hiperhivatkozs"/>
@@ -2489,7 +2399,7 @@
                 <w:noProof/>
                 <w:webHidden/>
               </w:rPr>
-              <w:instrText xml:space="preserve"> PAGEREF _Toc161168050 \h </w:instrText>
+              <w:instrText xml:space="preserve"> PAGEREF _Toc161996339 \h </w:instrText>
             </w:r>
             <w:r>
               <w:rPr>
@@ -2509,7 +2419,7 @@
                 <w:noProof/>
                 <w:webHidden/>
               </w:rPr>
-              <w:t>15</w:t>
+              <w:t>14</w:t>
             </w:r>
             <w:r>
               <w:rPr>
@@ -2529,14 +2439,12 @@
             <w:rPr>
               <w:rFonts w:eastAsiaTheme="minorEastAsia" w:cstheme="minorBidi"/>
               <w:noProof/>
-              <w:kern w:val="2"/>
-              <w:sz w:val="24"/>
-              <w:szCs w:val="24"/>
+              <w:sz w:val="22"/>
+              <w:szCs w:val="22"/>
               <w:lang w:eastAsia="hu-HU"/>
-              <w14:ligatures w14:val="standardContextual"/>
             </w:rPr>
           </w:pPr>
-          <w:hyperlink w:anchor="_Toc161168051" w:history="1">
+          <w:hyperlink w:anchor="_Toc161996340" w:history="1">
             <w:r>
               <w:rPr>
                 <w:rStyle w:val="Hiperhivatkozs"/>
@@ -2563,7 +2471,7 @@
                 <w:noProof/>
                 <w:webHidden/>
               </w:rPr>
-              <w:instrText xml:space="preserve"> PAGEREF _Toc161168051 \h </w:instrText>
+              <w:instrText xml:space="preserve"> PAGEREF _Toc161996340 \h </w:instrText>
             </w:r>
             <w:r>
               <w:rPr>
@@ -2583,7 +2491,7 @@
                 <w:noProof/>
                 <w:webHidden/>
               </w:rPr>
-              <w:t>15</w:t>
+              <w:t>14</w:t>
             </w:r>
             <w:r>
               <w:rPr>
@@ -2603,14 +2511,12 @@
             <w:rPr>
               <w:rFonts w:eastAsiaTheme="minorEastAsia" w:cstheme="minorBidi"/>
               <w:noProof/>
-              <w:kern w:val="2"/>
-              <w:sz w:val="24"/>
-              <w:szCs w:val="24"/>
+              <w:sz w:val="22"/>
+              <w:szCs w:val="22"/>
               <w:lang w:eastAsia="hu-HU"/>
-              <w14:ligatures w14:val="standardContextual"/>
             </w:rPr>
           </w:pPr>
-          <w:hyperlink w:anchor="_Toc161168052" w:history="1">
+          <w:hyperlink w:anchor="_Toc161996341" w:history="1">
             <w:r>
               <w:rPr>
                 <w:rStyle w:val="Hiperhivatkozs"/>
@@ -2637,7 +2543,7 @@
                 <w:noProof/>
                 <w:webHidden/>
               </w:rPr>
-              <w:instrText xml:space="preserve"> PAGEREF _Toc161168052 \h </w:instrText>
+              <w:instrText xml:space="preserve"> PAGEREF _Toc161996341 \h </w:instrText>
             </w:r>
             <w:r>
               <w:rPr>
@@ -2657,7 +2563,7 @@
                 <w:noProof/>
                 <w:webHidden/>
               </w:rPr>
-              <w:t>15</w:t>
+              <w:t>14</w:t>
             </w:r>
             <w:r>
               <w:rPr>
@@ -2677,14 +2583,12 @@
             <w:rPr>
               <w:rFonts w:eastAsiaTheme="minorEastAsia" w:cstheme="minorBidi"/>
               <w:noProof/>
-              <w:kern w:val="2"/>
-              <w:sz w:val="24"/>
-              <w:szCs w:val="24"/>
+              <w:sz w:val="22"/>
+              <w:szCs w:val="22"/>
               <w:lang w:eastAsia="hu-HU"/>
-              <w14:ligatures w14:val="standardContextual"/>
             </w:rPr>
           </w:pPr>
-          <w:hyperlink w:anchor="_Toc161168053" w:history="1">
+          <w:hyperlink w:anchor="_Toc161996342" w:history="1">
             <w:r>
               <w:rPr>
                 <w:rStyle w:val="Hiperhivatkozs"/>
@@ -2711,7 +2615,7 @@
                 <w:noProof/>
                 <w:webHidden/>
               </w:rPr>
-              <w:instrText xml:space="preserve"> PAGEREF _Toc161168053 \h </w:instrText>
+              <w:instrText xml:space="preserve"> PAGEREF _Toc161996342 \h </w:instrText>
             </w:r>
             <w:r>
               <w:rPr>
@@ -2731,7 +2635,7 @@
                 <w:noProof/>
                 <w:webHidden/>
               </w:rPr>
-              <w:t>15</w:t>
+              <w:t>14</w:t>
             </w:r>
             <w:r>
               <w:rPr>
@@ -2751,14 +2655,12 @@
             <w:rPr>
               <w:rFonts w:eastAsiaTheme="minorEastAsia" w:cstheme="minorBidi"/>
               <w:noProof/>
-              <w:kern w:val="2"/>
-              <w:sz w:val="24"/>
-              <w:szCs w:val="24"/>
+              <w:sz w:val="22"/>
+              <w:szCs w:val="22"/>
               <w:lang w:eastAsia="hu-HU"/>
-              <w14:ligatures w14:val="standardContextual"/>
             </w:rPr>
           </w:pPr>
-          <w:hyperlink w:anchor="_Toc161168054" w:history="1">
+          <w:hyperlink w:anchor="_Toc161996343" w:history="1">
             <w:r>
               <w:rPr>
                 <w:rStyle w:val="Hiperhivatkozs"/>
@@ -2785,7 +2687,7 @@
                 <w:noProof/>
                 <w:webHidden/>
               </w:rPr>
-              <w:instrText xml:space="preserve"> PAGEREF _Toc161168054 \h </w:instrText>
+              <w:instrText xml:space="preserve"> PAGEREF _Toc161996343 \h </w:instrText>
             </w:r>
             <w:r>
               <w:rPr>
@@ -2805,7 +2707,7 @@
                 <w:noProof/>
                 <w:webHidden/>
               </w:rPr>
-              <w:t>16</w:t>
+              <w:t>14</w:t>
             </w:r>
             <w:r>
               <w:rPr>
@@ -2825,14 +2727,12 @@
             <w:rPr>
               <w:rFonts w:eastAsiaTheme="minorEastAsia" w:cstheme="minorBidi"/>
               <w:noProof/>
-              <w:kern w:val="2"/>
-              <w:sz w:val="24"/>
-              <w:szCs w:val="24"/>
+              <w:sz w:val="22"/>
+              <w:szCs w:val="22"/>
               <w:lang w:eastAsia="hu-HU"/>
-              <w14:ligatures w14:val="standardContextual"/>
             </w:rPr>
           </w:pPr>
-          <w:hyperlink w:anchor="_Toc161168055" w:history="1">
+          <w:hyperlink w:anchor="_Toc161996344" w:history="1">
             <w:r>
               <w:rPr>
                 <w:rStyle w:val="Hiperhivatkozs"/>
@@ -2875,7 +2775,7 @@
                 <w:noProof/>
                 <w:webHidden/>
               </w:rPr>
-              <w:instrText xml:space="preserve"> PAGEREF _Toc161168055 \h </w:instrText>
+              <w:instrText xml:space="preserve"> PAGEREF _Toc161996344 \h </w:instrText>
             </w:r>
             <w:r>
               <w:rPr>
@@ -2895,7 +2795,7 @@
                 <w:noProof/>
                 <w:webHidden/>
               </w:rPr>
-              <w:t>16</w:t>
+              <w:t>14</w:t>
             </w:r>
             <w:r>
               <w:rPr>
@@ -2919,18 +2819,18 @@
               <w:i w:val="0"/>
               <w:iCs w:val="0"/>
               <w:noProof/>
-              <w:kern w:val="2"/>
+              <w:sz w:val="22"/>
+              <w:szCs w:val="22"/>
               <w:lang w:eastAsia="hu-HU"/>
-              <w14:ligatures w14:val="standardContextual"/>
             </w:rPr>
           </w:pPr>
-          <w:hyperlink w:anchor="_Toc161168056" w:history="1">
+          <w:hyperlink w:anchor="_Toc161996345" w:history="1">
             <w:r>
               <w:rPr>
                 <w:rStyle w:val="Hiperhivatkozs"/>
                 <w:noProof/>
               </w:rPr>
-              <w:t>Jegyzetek és források</w:t>
+              <w:t>Feladatok</w:t>
             </w:r>
             <w:r>
               <w:rPr>
@@ -2951,7 +2851,7 @@
                 <w:noProof/>
                 <w:webHidden/>
               </w:rPr>
-              <w:instrText xml:space="preserve"> PAGEREF _Toc161168056 \h </w:instrText>
+              <w:instrText xml:space="preserve"> PAGEREF _Toc161996345 \h </w:instrText>
             </w:r>
             <w:r>
               <w:rPr>
@@ -2971,7 +2871,7 @@
                 <w:noProof/>
                 <w:webHidden/>
               </w:rPr>
-              <w:t>17</w:t>
+              <w:t>15</w:t>
             </w:r>
             <w:r>
               <w:rPr>
@@ -2993,20 +2893,30 @@
               <w:b w:val="0"/>
               <w:bCs w:val="0"/>
               <w:noProof/>
-              <w:kern w:val="2"/>
-              <w:sz w:val="24"/>
-              <w:szCs w:val="24"/>
               <w:lang w:eastAsia="hu-HU"/>
-              <w14:ligatures w14:val="standardContextual"/>
             </w:rPr>
           </w:pPr>
-          <w:hyperlink w:anchor="_Toc161168057" w:history="1">
+          <w:hyperlink w:anchor="_Toc161996346" w:history="1">
             <w:r>
               <w:rPr>
                 <w:rStyle w:val="Hiperhivatkozs"/>
                 <w:noProof/>
               </w:rPr>
-              <w:t>Forráskód és gyorslinkek</w:t>
+              <w:t>Könn</w:t>
+            </w:r>
+            <w:r>
+              <w:rPr>
+                <w:rStyle w:val="Hiperhivatkozs"/>
+                <w:noProof/>
+              </w:rPr>
+              <w:t>y</w:t>
+            </w:r>
+            <w:r>
+              <w:rPr>
+                <w:rStyle w:val="Hiperhivatkozs"/>
+                <w:noProof/>
+              </w:rPr>
+              <w:t>ű feladatok</w:t>
             </w:r>
             <w:r>
               <w:rPr>
@@ -3027,7 +2937,7 @@
                 <w:noProof/>
                 <w:webHidden/>
               </w:rPr>
-              <w:instrText xml:space="preserve"> PAGEREF _Toc161168057 \h </w:instrText>
+              <w:instrText xml:space="preserve"> PAGEREF _Toc161996346 \h </w:instrText>
             </w:r>
             <w:r>
               <w:rPr>
@@ -3047,7 +2957,7 @@
                 <w:noProof/>
                 <w:webHidden/>
               </w:rPr>
-              <w:t>17</w:t>
+              <w:t>15</w:t>
             </w:r>
             <w:r>
               <w:rPr>
@@ -3067,20 +2977,18 @@
             <w:rPr>
               <w:rFonts w:eastAsiaTheme="minorEastAsia" w:cstheme="minorBidi"/>
               <w:noProof/>
-              <w:kern w:val="2"/>
-              <w:sz w:val="24"/>
-              <w:szCs w:val="24"/>
+              <w:sz w:val="22"/>
+              <w:szCs w:val="22"/>
               <w:lang w:eastAsia="hu-HU"/>
-              <w14:ligatures w14:val="standardContextual"/>
             </w:rPr>
           </w:pPr>
-          <w:hyperlink w:anchor="_Toc161168058" w:history="1">
+          <w:hyperlink w:anchor="_Toc161996347" w:history="1">
             <w:r>
               <w:rPr>
                 <w:rStyle w:val="Hiperhivatkozs"/>
                 <w:noProof/>
               </w:rPr>
-              <w:t>Online Repository Link</w:t>
+              <w:t>1. Írassa ki az összes fodrász adatát!</w:t>
             </w:r>
             <w:r>
               <w:rPr>
@@ -3101,7 +3009,7 @@
                 <w:noProof/>
                 <w:webHidden/>
               </w:rPr>
-              <w:instrText xml:space="preserve"> PAGEREF _Toc161168058 \h </w:instrText>
+              <w:instrText xml:space="preserve"> PAGEREF _Toc161996347 \h </w:instrText>
             </w:r>
             <w:r>
               <w:rPr>
@@ -3121,7 +3029,7 @@
                 <w:noProof/>
                 <w:webHidden/>
               </w:rPr>
-              <w:t>17</w:t>
+              <w:t>15</w:t>
             </w:r>
             <w:r>
               <w:rPr>
@@ -3141,20 +3049,18 @@
             <w:rPr>
               <w:rFonts w:eastAsiaTheme="minorEastAsia" w:cstheme="minorBidi"/>
               <w:noProof/>
-              <w:kern w:val="2"/>
-              <w:sz w:val="24"/>
-              <w:szCs w:val="24"/>
+              <w:sz w:val="22"/>
+              <w:szCs w:val="22"/>
               <w:lang w:eastAsia="hu-HU"/>
-              <w14:ligatures w14:val="standardContextual"/>
             </w:rPr>
           </w:pPr>
-          <w:hyperlink w:anchor="_Toc161168059" w:history="1">
+          <w:hyperlink w:anchor="_Toc161996348" w:history="1">
             <w:r>
               <w:rPr>
                 <w:rStyle w:val="Hiperhivatkozs"/>
                 <w:noProof/>
               </w:rPr>
-              <w:t>Source kód(Generálás)</w:t>
+              <w:t>2. Egy új fodrász érkezett az adatbázisba. Illeszd be az adatait a fodrász táblába! (tel: +60 124 4522, neve: Betyár Tamás, email: betyarvagyok@gmail.com)</w:t>
             </w:r>
             <w:r>
               <w:rPr>
@@ -3175,7 +3081,7 @@
                 <w:noProof/>
                 <w:webHidden/>
               </w:rPr>
-              <w:instrText xml:space="preserve"> PAGEREF _Toc161168059 \h </w:instrText>
+              <w:instrText xml:space="preserve"> PAGEREF _Toc161996348 \h </w:instrText>
             </w:r>
             <w:r>
               <w:rPr>
@@ -3195,7 +3101,7 @@
                 <w:noProof/>
                 <w:webHidden/>
               </w:rPr>
-              <w:t>17</w:t>
+              <w:t>15</w:t>
             </w:r>
             <w:r>
               <w:rPr>
@@ -3215,20 +3121,18 @@
             <w:rPr>
               <w:rFonts w:eastAsiaTheme="minorEastAsia" w:cstheme="minorBidi"/>
               <w:noProof/>
-              <w:kern w:val="2"/>
-              <w:sz w:val="24"/>
-              <w:szCs w:val="24"/>
+              <w:sz w:val="22"/>
+              <w:szCs w:val="22"/>
               <w:lang w:eastAsia="hu-HU"/>
-              <w14:ligatures w14:val="standardContextual"/>
             </w:rPr>
           </w:pPr>
-          <w:hyperlink w:anchor="_Toc161168060" w:history="1">
+          <w:hyperlink w:anchor="_Toc161996349" w:history="1">
             <w:r>
               <w:rPr>
                 <w:rStyle w:val="Hiperhivatkozs"/>
                 <w:noProof/>
               </w:rPr>
-              <w:t>Source kód(Tábla szerkezet)</w:t>
+              <w:t>3. Megszeretnénk nézni az összes ceglédi üzlet címét. Írasd ki az összes ilyen címet a helyszín táblából!</w:t>
             </w:r>
             <w:r>
               <w:rPr>
@@ -3249,7 +3153,7 @@
                 <w:noProof/>
                 <w:webHidden/>
               </w:rPr>
-              <w:instrText xml:space="preserve"> PAGEREF _Toc161168060 \h </w:instrText>
+              <w:instrText xml:space="preserve"> PAGEREF _Toc161996349 \h </w:instrText>
             </w:r>
             <w:r>
               <w:rPr>
@@ -3269,7 +3173,7 @@
                 <w:noProof/>
                 <w:webHidden/>
               </w:rPr>
-              <w:t>17</w:t>
+              <w:t>15</w:t>
             </w:r>
             <w:r>
               <w:rPr>
@@ -3289,20 +3193,18 @@
             <w:rPr>
               <w:rFonts w:eastAsiaTheme="minorEastAsia" w:cstheme="minorBidi"/>
               <w:noProof/>
-              <w:kern w:val="2"/>
-              <w:sz w:val="24"/>
-              <w:szCs w:val="24"/>
+              <w:sz w:val="22"/>
+              <w:szCs w:val="22"/>
               <w:lang w:eastAsia="hu-HU"/>
-              <w14:ligatures w14:val="standardContextual"/>
             </w:rPr>
           </w:pPr>
-          <w:hyperlink w:anchor="_Toc161168061" w:history="1">
+          <w:hyperlink w:anchor="_Toc161996350" w:history="1">
             <w:r>
               <w:rPr>
                 <w:rStyle w:val="Hiperhivatkozs"/>
                 <w:noProof/>
               </w:rPr>
-              <w:t>Diagramok</w:t>
+              <w:t>4. Kíváncsiak vagyunk arra, hogy a vendégek közül kik azok, akik a közgázba járnak. Írasd ki a diákok nevét!</w:t>
             </w:r>
             <w:r>
               <w:rPr>
@@ -3323,7 +3225,155 @@
                 <w:noProof/>
                 <w:webHidden/>
               </w:rPr>
-              <w:instrText xml:space="preserve"> PAGEREF _Toc161168061 \h </w:instrText>
+              <w:instrText xml:space="preserve"> PAGEREF _Toc161996350 \h </w:instrText>
+            </w:r>
+            <w:r>
+              <w:rPr>
+                <w:noProof/>
+                <w:webHidden/>
+              </w:rPr>
+            </w:r>
+            <w:r>
+              <w:rPr>
+                <w:noProof/>
+                <w:webHidden/>
+              </w:rPr>
+              <w:fldChar w:fldCharType="separate"/>
+            </w:r>
+            <w:r>
+              <w:rPr>
+                <w:noProof/>
+                <w:webHidden/>
+              </w:rPr>
+              <w:t>16</w:t>
+            </w:r>
+            <w:r>
+              <w:rPr>
+                <w:noProof/>
+                <w:webHidden/>
+              </w:rPr>
+              <w:fldChar w:fldCharType="end"/>
+            </w:r>
+          </w:hyperlink>
+        </w:p>
+        <w:p>
+          <w:pPr>
+            <w:pStyle w:val="TJ3"/>
+            <w:tabs>
+              <w:tab w:val="right" w:leader="underscore" w:pos="9060"/>
+            </w:tabs>
+            <w:rPr>
+              <w:rFonts w:eastAsiaTheme="minorEastAsia" w:cstheme="minorBidi"/>
+              <w:noProof/>
+              <w:sz w:val="22"/>
+              <w:szCs w:val="22"/>
+              <w:lang w:eastAsia="hu-HU"/>
+            </w:rPr>
+          </w:pPr>
+          <w:hyperlink w:anchor="_Toc161996351" w:history="1">
+            <w:r>
+              <w:rPr>
+                <w:rStyle w:val="Hiperhivatkozs"/>
+                <w:noProof/>
+              </w:rPr>
+              <w:t>5. Sándor Marcell Szabolcs nevű fodrász email címet változtatott. Frissítsd adatait! Új email címe: lonelybarber@outlook.com</w:t>
+            </w:r>
+            <w:r>
+              <w:rPr>
+                <w:noProof/>
+                <w:webHidden/>
+              </w:rPr>
+              <w:tab/>
+            </w:r>
+            <w:r>
+              <w:rPr>
+                <w:noProof/>
+                <w:webHidden/>
+              </w:rPr>
+              <w:fldChar w:fldCharType="begin"/>
+            </w:r>
+            <w:r>
+              <w:rPr>
+                <w:noProof/>
+                <w:webHidden/>
+              </w:rPr>
+              <w:instrText xml:space="preserve"> PAGEREF _Toc161996351 \h </w:instrText>
+            </w:r>
+            <w:r>
+              <w:rPr>
+                <w:noProof/>
+                <w:webHidden/>
+              </w:rPr>
+            </w:r>
+            <w:r>
+              <w:rPr>
+                <w:noProof/>
+                <w:webHidden/>
+              </w:rPr>
+              <w:fldChar w:fldCharType="separate"/>
+            </w:r>
+            <w:r>
+              <w:rPr>
+                <w:noProof/>
+                <w:webHidden/>
+              </w:rPr>
+              <w:t>16</w:t>
+            </w:r>
+            <w:r>
+              <w:rPr>
+                <w:noProof/>
+                <w:webHidden/>
+              </w:rPr>
+              <w:fldChar w:fldCharType="end"/>
+            </w:r>
+          </w:hyperlink>
+        </w:p>
+        <w:p>
+          <w:pPr>
+            <w:pStyle w:val="TJ1"/>
+            <w:tabs>
+              <w:tab w:val="right" w:leader="underscore" w:pos="9060"/>
+            </w:tabs>
+            <w:rPr>
+              <w:rFonts w:eastAsiaTheme="minorEastAsia" w:cstheme="minorBidi"/>
+              <w:b w:val="0"/>
+              <w:bCs w:val="0"/>
+              <w:i w:val="0"/>
+              <w:iCs w:val="0"/>
+              <w:noProof/>
+              <w:sz w:val="22"/>
+              <w:szCs w:val="22"/>
+              <w:lang w:eastAsia="hu-HU"/>
+            </w:rPr>
+          </w:pPr>
+          <w:hyperlink w:anchor="_Toc161996352" w:history="1">
+            <w:r>
+              <w:rPr>
+                <w:rStyle w:val="Hiperhivatkozs"/>
+                <w:noProof/>
+              </w:rPr>
+              <w:t>Jegyzetek és források</w:t>
+            </w:r>
+            <w:r>
+              <w:rPr>
+                <w:noProof/>
+                <w:webHidden/>
+              </w:rPr>
+              <w:tab/>
+            </w:r>
+            <w:r>
+              <w:rPr>
+                <w:noProof/>
+                <w:webHidden/>
+              </w:rPr>
+              <w:fldChar w:fldCharType="begin"/>
+            </w:r>
+            <w:r>
+              <w:rPr>
+                <w:noProof/>
+                <w:webHidden/>
+              </w:rPr>
+              <w:instrText xml:space="preserve"> PAGEREF _Toc161996352 \h </w:instrText>
             </w:r>
             <w:r>
               <w:rPr>
@@ -3365,20 +3415,16 @@
               <w:b w:val="0"/>
               <w:bCs w:val="0"/>
               <w:noProof/>
-              <w:kern w:val="2"/>
-              <w:sz w:val="24"/>
-              <w:szCs w:val="24"/>
               <w:lang w:eastAsia="hu-HU"/>
-              <w14:ligatures w14:val="standardContextual"/>
             </w:rPr>
           </w:pPr>
-          <w:hyperlink w:anchor="_Toc161168062" w:history="1">
+          <w:hyperlink w:anchor="_Toc161996353" w:history="1">
             <w:r>
               <w:rPr>
                 <w:rStyle w:val="Hiperhivatkozs"/>
                 <w:noProof/>
               </w:rPr>
-              <w:t>Használt programmok</w:t>
+              <w:t>Forráskód és gyorslinkek</w:t>
             </w:r>
             <w:r>
               <w:rPr>
@@ -3399,7 +3445,7 @@
                 <w:noProof/>
                 <w:webHidden/>
               </w:rPr>
-              <w:instrText xml:space="preserve"> PAGEREF _Toc161168062 \h </w:instrText>
+              <w:instrText xml:space="preserve"> PAGEREF _Toc161996353 \h </w:instrText>
             </w:r>
             <w:r>
               <w:rPr>
@@ -3439,20 +3485,18 @@
             <w:rPr>
               <w:rFonts w:eastAsiaTheme="minorEastAsia" w:cstheme="minorBidi"/>
               <w:noProof/>
-              <w:kern w:val="2"/>
-              <w:sz w:val="24"/>
-              <w:szCs w:val="24"/>
+              <w:sz w:val="22"/>
+              <w:szCs w:val="22"/>
               <w:lang w:eastAsia="hu-HU"/>
-              <w14:ligatures w14:val="standardContextual"/>
             </w:rPr>
           </w:pPr>
-          <w:hyperlink w:anchor="_Toc161168063" w:history="1">
+          <w:hyperlink w:anchor="_Toc161996354" w:history="1">
             <w:r>
               <w:rPr>
                 <w:rStyle w:val="Hiperhivatkozs"/>
                 <w:noProof/>
               </w:rPr>
-              <w:t>XAMPP</w:t>
+              <w:t>Online Repository Link</w:t>
             </w:r>
             <w:r>
               <w:rPr>
@@ -3473,7 +3517,7 @@
                 <w:noProof/>
                 <w:webHidden/>
               </w:rPr>
-              <w:instrText xml:space="preserve"> PAGEREF _Toc161168063 \h </w:instrText>
+              <w:instrText xml:space="preserve"> PAGEREF _Toc161996354 \h </w:instrText>
             </w:r>
             <w:r>
               <w:rPr>
@@ -3513,20 +3557,18 @@
             <w:rPr>
               <w:rFonts w:eastAsiaTheme="minorEastAsia" w:cstheme="minorBidi"/>
               <w:noProof/>
-              <w:kern w:val="2"/>
-              <w:sz w:val="24"/>
-              <w:szCs w:val="24"/>
+              <w:sz w:val="22"/>
+              <w:szCs w:val="22"/>
               <w:lang w:eastAsia="hu-HU"/>
-              <w14:ligatures w14:val="standardContextual"/>
             </w:rPr>
           </w:pPr>
-          <w:hyperlink w:anchor="_Toc161168064" w:history="1">
+          <w:hyperlink w:anchor="_Toc161996355" w:history="1">
             <w:r>
               <w:rPr>
                 <w:rStyle w:val="Hiperhivatkozs"/>
                 <w:noProof/>
               </w:rPr>
-              <w:t>Visual Studio Code</w:t>
+              <w:t>Source kód(Generálás)</w:t>
             </w:r>
             <w:r>
               <w:rPr>
@@ -3547,7 +3589,7 @@
                 <w:noProof/>
                 <w:webHidden/>
               </w:rPr>
-              <w:instrText xml:space="preserve"> PAGEREF _Toc161168064 \h </w:instrText>
+              <w:instrText xml:space="preserve"> PAGEREF _Toc161996355 \h </w:instrText>
             </w:r>
             <w:r>
               <w:rPr>
@@ -3587,20 +3629,18 @@
             <w:rPr>
               <w:rFonts w:eastAsiaTheme="minorEastAsia" w:cstheme="minorBidi"/>
               <w:noProof/>
-              <w:kern w:val="2"/>
-              <w:sz w:val="24"/>
-              <w:szCs w:val="24"/>
+              <w:sz w:val="22"/>
+              <w:szCs w:val="22"/>
               <w:lang w:eastAsia="hu-HU"/>
-              <w14:ligatures w14:val="standardContextual"/>
             </w:rPr>
           </w:pPr>
-          <w:hyperlink w:anchor="_Toc161168065" w:history="1">
+          <w:hyperlink w:anchor="_Toc161996356" w:history="1">
             <w:r>
               <w:rPr>
                 <w:rStyle w:val="Hiperhivatkozs"/>
                 <w:noProof/>
               </w:rPr>
-              <w:t>Visual Studio</w:t>
+              <w:t>Source kód(Tábla szerkezet)</w:t>
             </w:r>
             <w:r>
               <w:rPr>
@@ -3621,7 +3661,7 @@
                 <w:noProof/>
                 <w:webHidden/>
               </w:rPr>
-              <w:instrText xml:space="preserve"> PAGEREF _Toc161168065 \h </w:instrText>
+              <w:instrText xml:space="preserve"> PAGEREF _Toc161996356 \h </w:instrText>
             </w:r>
             <w:r>
               <w:rPr>
@@ -3661,20 +3701,18 @@
             <w:rPr>
               <w:rFonts w:eastAsiaTheme="minorEastAsia" w:cstheme="minorBidi"/>
               <w:noProof/>
-              <w:kern w:val="2"/>
-              <w:sz w:val="24"/>
-              <w:szCs w:val="24"/>
+              <w:sz w:val="22"/>
+              <w:szCs w:val="22"/>
               <w:lang w:eastAsia="hu-HU"/>
-              <w14:ligatures w14:val="standardContextual"/>
             </w:rPr>
           </w:pPr>
-          <w:hyperlink w:anchor="_Toc161168066" w:history="1">
+          <w:hyperlink w:anchor="_Toc161996357" w:history="1">
             <w:r>
               <w:rPr>
                 <w:rStyle w:val="Hiperhivatkozs"/>
                 <w:noProof/>
               </w:rPr>
-              <w:t>Notepad++</w:t>
+              <w:t>Diagramok</w:t>
             </w:r>
             <w:r>
               <w:rPr>
@@ -3695,7 +3733,79 @@
                 <w:noProof/>
                 <w:webHidden/>
               </w:rPr>
-              <w:instrText xml:space="preserve"> PAGEREF _Toc161168066 \h </w:instrText>
+              <w:instrText xml:space="preserve"> PAGEREF _Toc161996357 \h </w:instrText>
+            </w:r>
+            <w:r>
+              <w:rPr>
+                <w:noProof/>
+                <w:webHidden/>
+              </w:rPr>
+            </w:r>
+            <w:r>
+              <w:rPr>
+                <w:noProof/>
+                <w:webHidden/>
+              </w:rPr>
+              <w:fldChar w:fldCharType="separate"/>
+            </w:r>
+            <w:r>
+              <w:rPr>
+                <w:noProof/>
+                <w:webHidden/>
+              </w:rPr>
+              <w:t>17</w:t>
+            </w:r>
+            <w:r>
+              <w:rPr>
+                <w:noProof/>
+                <w:webHidden/>
+              </w:rPr>
+              <w:fldChar w:fldCharType="end"/>
+            </w:r>
+          </w:hyperlink>
+        </w:p>
+        <w:p>
+          <w:pPr>
+            <w:pStyle w:val="TJ2"/>
+            <w:tabs>
+              <w:tab w:val="right" w:leader="underscore" w:pos="9060"/>
+            </w:tabs>
+            <w:rPr>
+              <w:rFonts w:eastAsiaTheme="minorEastAsia" w:cstheme="minorBidi"/>
+              <w:b w:val="0"/>
+              <w:bCs w:val="0"/>
+              <w:noProof/>
+              <w:lang w:eastAsia="hu-HU"/>
+            </w:rPr>
+          </w:pPr>
+          <w:hyperlink w:anchor="_Toc161996358" w:history="1">
+            <w:r>
+              <w:rPr>
+                <w:rStyle w:val="Hiperhivatkozs"/>
+                <w:noProof/>
+              </w:rPr>
+              <w:t>Használt programmok</w:t>
+            </w:r>
+            <w:r>
+              <w:rPr>
+                <w:noProof/>
+                <w:webHidden/>
+              </w:rPr>
+              <w:tab/>
+            </w:r>
+            <w:r>
+              <w:rPr>
+                <w:noProof/>
+                <w:webHidden/>
+              </w:rPr>
+              <w:fldChar w:fldCharType="begin"/>
+            </w:r>
+            <w:r>
+              <w:rPr>
+                <w:noProof/>
+                <w:webHidden/>
+              </w:rPr>
+              <w:instrText xml:space="preserve"> PAGEREF _Toc161996358 \h </w:instrText>
             </w:r>
             <w:r>
               <w:rPr>
@@ -3735,19 +3845,305 @@
             <w:rPr>
               <w:rFonts w:eastAsiaTheme="minorEastAsia" w:cstheme="minorBidi"/>
               <w:noProof/>
-              <w:kern w:val="2"/>
-              <w:sz w:val="24"/>
-              <w:szCs w:val="24"/>
+              <w:sz w:val="22"/>
+              <w:szCs w:val="22"/>
               <w:lang w:eastAsia="hu-HU"/>
-              <w14:ligatures w14:val="standardContextual"/>
             </w:rPr>
           </w:pPr>
-          <w:hyperlink w:anchor="_Toc161168067" w:history="1">
+          <w:hyperlink w:anchor="_Toc161996359" w:history="1">
             <w:r>
               <w:rPr>
                 <w:rStyle w:val="Hiperhivatkozs"/>
                 <w:noProof/>
               </w:rPr>
+              <w:t>XAMPP</w:t>
+            </w:r>
+            <w:r>
+              <w:rPr>
+                <w:noProof/>
+                <w:webHidden/>
+              </w:rPr>
+              <w:tab/>
+            </w:r>
+            <w:r>
+              <w:rPr>
+                <w:noProof/>
+                <w:webHidden/>
+              </w:rPr>
+              <w:fldChar w:fldCharType="begin"/>
+            </w:r>
+            <w:r>
+              <w:rPr>
+                <w:noProof/>
+                <w:webHidden/>
+              </w:rPr>
+              <w:instrText xml:space="preserve"> PAGEREF _Toc161996359 \h </w:instrText>
+            </w:r>
+            <w:r>
+              <w:rPr>
+                <w:noProof/>
+                <w:webHidden/>
+              </w:rPr>
+            </w:r>
+            <w:r>
+              <w:rPr>
+                <w:noProof/>
+                <w:webHidden/>
+              </w:rPr>
+              <w:fldChar w:fldCharType="separate"/>
+            </w:r>
+            <w:r>
+              <w:rPr>
+                <w:noProof/>
+                <w:webHidden/>
+              </w:rPr>
+              <w:t>17</w:t>
+            </w:r>
+            <w:r>
+              <w:rPr>
+                <w:noProof/>
+                <w:webHidden/>
+              </w:rPr>
+              <w:fldChar w:fldCharType="end"/>
+            </w:r>
+          </w:hyperlink>
+        </w:p>
+        <w:p>
+          <w:pPr>
+            <w:pStyle w:val="TJ3"/>
+            <w:tabs>
+              <w:tab w:val="right" w:leader="underscore" w:pos="9060"/>
+            </w:tabs>
+            <w:rPr>
+              <w:rFonts w:eastAsiaTheme="minorEastAsia" w:cstheme="minorBidi"/>
+              <w:noProof/>
+              <w:sz w:val="22"/>
+              <w:szCs w:val="22"/>
+              <w:lang w:eastAsia="hu-HU"/>
+            </w:rPr>
+          </w:pPr>
+          <w:hyperlink w:anchor="_Toc161996360" w:history="1">
+            <w:r>
+              <w:rPr>
+                <w:rStyle w:val="Hiperhivatkozs"/>
+                <w:noProof/>
+              </w:rPr>
+              <w:t>Visual Studio Code</w:t>
+            </w:r>
+            <w:r>
+              <w:rPr>
+                <w:noProof/>
+                <w:webHidden/>
+              </w:rPr>
+              <w:tab/>
+            </w:r>
+            <w:r>
+              <w:rPr>
+                <w:noProof/>
+                <w:webHidden/>
+              </w:rPr>
+              <w:fldChar w:fldCharType="begin"/>
+            </w:r>
+            <w:r>
+              <w:rPr>
+                <w:noProof/>
+                <w:webHidden/>
+              </w:rPr>
+              <w:instrText xml:space="preserve"> PAGEREF _Toc161996360 \h </w:instrText>
+            </w:r>
+            <w:r>
+              <w:rPr>
+                <w:noProof/>
+                <w:webHidden/>
+              </w:rPr>
+            </w:r>
+            <w:r>
+              <w:rPr>
+                <w:noProof/>
+                <w:webHidden/>
+              </w:rPr>
+              <w:fldChar w:fldCharType="separate"/>
+            </w:r>
+            <w:r>
+              <w:rPr>
+                <w:noProof/>
+                <w:webHidden/>
+              </w:rPr>
+              <w:t>17</w:t>
+            </w:r>
+            <w:r>
+              <w:rPr>
+                <w:noProof/>
+                <w:webHidden/>
+              </w:rPr>
+              <w:fldChar w:fldCharType="end"/>
+            </w:r>
+          </w:hyperlink>
+        </w:p>
+        <w:p>
+          <w:pPr>
+            <w:pStyle w:val="TJ3"/>
+            <w:tabs>
+              <w:tab w:val="right" w:leader="underscore" w:pos="9060"/>
+            </w:tabs>
+            <w:rPr>
+              <w:rFonts w:eastAsiaTheme="minorEastAsia" w:cstheme="minorBidi"/>
+              <w:noProof/>
+              <w:sz w:val="22"/>
+              <w:szCs w:val="22"/>
+              <w:lang w:eastAsia="hu-HU"/>
+            </w:rPr>
+          </w:pPr>
+          <w:hyperlink w:anchor="_Toc161996361" w:history="1">
+            <w:r>
+              <w:rPr>
+                <w:rStyle w:val="Hiperhivatkozs"/>
+                <w:noProof/>
+              </w:rPr>
+              <w:t>Visual Studio</w:t>
+            </w:r>
+            <w:r>
+              <w:rPr>
+                <w:noProof/>
+                <w:webHidden/>
+              </w:rPr>
+              <w:tab/>
+            </w:r>
+            <w:r>
+              <w:rPr>
+                <w:noProof/>
+                <w:webHidden/>
+              </w:rPr>
+              <w:fldChar w:fldCharType="begin"/>
+            </w:r>
+            <w:r>
+              <w:rPr>
+                <w:noProof/>
+                <w:webHidden/>
+              </w:rPr>
+              <w:instrText xml:space="preserve"> PAGEREF _Toc161996361 \h </w:instrText>
+            </w:r>
+            <w:r>
+              <w:rPr>
+                <w:noProof/>
+                <w:webHidden/>
+              </w:rPr>
+            </w:r>
+            <w:r>
+              <w:rPr>
+                <w:noProof/>
+                <w:webHidden/>
+              </w:rPr>
+              <w:fldChar w:fldCharType="separate"/>
+            </w:r>
+            <w:r>
+              <w:rPr>
+                <w:noProof/>
+                <w:webHidden/>
+              </w:rPr>
+              <w:t>17</w:t>
+            </w:r>
+            <w:r>
+              <w:rPr>
+                <w:noProof/>
+                <w:webHidden/>
+              </w:rPr>
+              <w:fldChar w:fldCharType="end"/>
+            </w:r>
+          </w:hyperlink>
+        </w:p>
+        <w:p>
+          <w:pPr>
+            <w:pStyle w:val="TJ3"/>
+            <w:tabs>
+              <w:tab w:val="right" w:leader="underscore" w:pos="9060"/>
+            </w:tabs>
+            <w:rPr>
+              <w:rFonts w:eastAsiaTheme="minorEastAsia" w:cstheme="minorBidi"/>
+              <w:noProof/>
+              <w:sz w:val="22"/>
+              <w:szCs w:val="22"/>
+              <w:lang w:eastAsia="hu-HU"/>
+            </w:rPr>
+          </w:pPr>
+          <w:hyperlink w:anchor="_Toc161996362" w:history="1">
+            <w:r>
+              <w:rPr>
+                <w:rStyle w:val="Hiperhivatkozs"/>
+                <w:noProof/>
+              </w:rPr>
+              <w:t>Notepad++</w:t>
+            </w:r>
+            <w:r>
+              <w:rPr>
+                <w:noProof/>
+                <w:webHidden/>
+              </w:rPr>
+              <w:tab/>
+            </w:r>
+            <w:r>
+              <w:rPr>
+                <w:noProof/>
+                <w:webHidden/>
+              </w:rPr>
+              <w:fldChar w:fldCharType="begin"/>
+            </w:r>
+            <w:r>
+              <w:rPr>
+                <w:noProof/>
+                <w:webHidden/>
+              </w:rPr>
+              <w:instrText xml:space="preserve"> PAGEREF _Toc161996362 \h </w:instrText>
+            </w:r>
+            <w:r>
+              <w:rPr>
+                <w:noProof/>
+                <w:webHidden/>
+              </w:rPr>
+            </w:r>
+            <w:r>
+              <w:rPr>
+                <w:noProof/>
+                <w:webHidden/>
+              </w:rPr>
+              <w:fldChar w:fldCharType="separate"/>
+            </w:r>
+            <w:r>
+              <w:rPr>
+                <w:noProof/>
+                <w:webHidden/>
+              </w:rPr>
+              <w:t>17</w:t>
+            </w:r>
+            <w:r>
+              <w:rPr>
+                <w:noProof/>
+                <w:webHidden/>
+              </w:rPr>
+              <w:fldChar w:fldCharType="end"/>
+            </w:r>
+          </w:hyperlink>
+        </w:p>
+        <w:p>
+          <w:pPr>
+            <w:pStyle w:val="TJ3"/>
+            <w:tabs>
+              <w:tab w:val="right" w:leader="underscore" w:pos="9060"/>
+            </w:tabs>
+            <w:rPr>
+              <w:rFonts w:eastAsiaTheme="minorEastAsia" w:cstheme="minorBidi"/>
+              <w:noProof/>
+              <w:sz w:val="22"/>
+              <w:szCs w:val="22"/>
+              <w:lang w:eastAsia="hu-HU"/>
+            </w:rPr>
+          </w:pPr>
+          <w:hyperlink w:anchor="_Toc161996363" w:history="1">
+            <w:r>
+              <w:rPr>
+                <w:rStyle w:val="Hiperhivatkozs"/>
+                <w:noProof/>
+              </w:rPr>
               <w:t>Word</w:t>
             </w:r>
             <w:r>
@@ -3769,7 +4165,7 @@
                 <w:noProof/>
                 <w:webHidden/>
               </w:rPr>
-              <w:instrText xml:space="preserve"> PAGEREF _Toc161168067 \h </w:instrText>
+              <w:instrText xml:space="preserve"> PAGEREF _Toc161996363 \h </w:instrText>
             </w:r>
             <w:r>
               <w:rPr>
@@ -3808,7 +4204,6 @@
               <w:bCs/>
               <w:i/>
               <w:iCs/>
-              <w:sz w:val="24"/>
               <w:szCs w:val="24"/>
             </w:rPr>
             <w:fldChar w:fldCharType="end"/>
@@ -3847,7 +4242,7 @@
           <w:color w:val="000000" w:themeColor="text1"/>
         </w:rPr>
       </w:pPr>
-      <w:bookmarkStart w:id="0" w:name="_Toc161168020"/>
+      <w:bookmarkStart w:id="0" w:name="_Toc161996309"/>
       <w:r>
         <w:rPr>
           <w:rStyle w:val="Knyvcme"/>
@@ -3864,7 +4259,7 @@
         <w:pStyle w:val="Cmsor2"/>
         <w:spacing w:before="960"/>
       </w:pPr>
-      <w:bookmarkStart w:id="1" w:name="_Toc161168021"/>
+      <w:bookmarkStart w:id="1" w:name="_Toc161996310"/>
       <w:r>
         <w:t xml:space="preserve">Miért ezt </w:t>
       </w:r>
@@ -3905,7 +4300,7 @@
       <w:pPr>
         <w:pStyle w:val="Cmsor2"/>
       </w:pPr>
-      <w:bookmarkStart w:id="2" w:name="_Toc161168022"/>
+      <w:bookmarkStart w:id="2" w:name="_Toc161996311"/>
       <w:r>
         <w:t>Rövid megfogalmazás</w:t>
       </w:r>
@@ -4215,7 +4610,7 @@
       <w:pPr>
         <w:pStyle w:val="Cmsor2"/>
       </w:pPr>
-      <w:bookmarkStart w:id="3" w:name="_Toc161168023"/>
+      <w:bookmarkStart w:id="3" w:name="_Toc161996312"/>
       <w:r>
         <w:t>Előnye</w:t>
       </w:r>
@@ -4267,7 +4662,7 @@
       <w:pPr>
         <w:pStyle w:val="Cmsor2"/>
       </w:pPr>
-      <w:bookmarkStart w:id="4" w:name="_Toc161168024"/>
+      <w:bookmarkStart w:id="4" w:name="_Toc161996313"/>
       <w:r>
         <w:t>Megjegyzés</w:t>
       </w:r>
@@ -4321,9 +4716,8 @@
       <w:pPr>
         <w:pStyle w:val="Cmsor1"/>
       </w:pPr>
-      <w:bookmarkStart w:id="5" w:name="_Toc161168025"/>
-      <w:r>
-        <w:lastRenderedPageBreak/>
+      <w:bookmarkStart w:id="5" w:name="_Toc161996314"/>
+      <w:r>
         <w:t>Szerkezete</w:t>
       </w:r>
       <w:bookmarkEnd w:id="5"/>
@@ -4333,7 +4727,7 @@
         <w:pStyle w:val="Cmsor2"/>
         <w:spacing w:before="960"/>
       </w:pPr>
-      <w:bookmarkStart w:id="6" w:name="_Toc161168026"/>
+      <w:bookmarkStart w:id="6" w:name="_Toc161996315"/>
       <w:r>
         <w:t>Egyedek</w:t>
       </w:r>
@@ -4349,7 +4743,7 @@
       <w:pPr>
         <w:pStyle w:val="Cmsor3"/>
       </w:pPr>
-      <w:bookmarkStart w:id="7" w:name="_Toc161168027"/>
+      <w:bookmarkStart w:id="7" w:name="_Toc161996316"/>
       <w:r>
         <w:t>Vendég</w:t>
       </w:r>
@@ -4411,6 +4805,7 @@
         </w:numPr>
       </w:pPr>
       <w:r>
+        <w:lastRenderedPageBreak/>
         <w:t>Név</w:t>
       </w:r>
       <w:r>
@@ -4437,7 +4832,7 @@
       <w:pPr>
         <w:pStyle w:val="Cmsor3"/>
       </w:pPr>
-      <w:bookmarkStart w:id="8" w:name="_Toc161168028"/>
+      <w:bookmarkStart w:id="8" w:name="_Toc161996317"/>
       <w:r>
         <w:t>Fodrász</w:t>
       </w:r>
@@ -4516,7 +4911,7 @@
       <w:pPr>
         <w:pStyle w:val="Cmsor3"/>
       </w:pPr>
-      <w:bookmarkStart w:id="9" w:name="_Toc161168029"/>
+      <w:bookmarkStart w:id="9" w:name="_Toc161996318"/>
       <w:r>
         <w:t>Üzlet</w:t>
       </w:r>
@@ -4575,7 +4970,7 @@
       <w:pPr>
         <w:pStyle w:val="Cmsor3"/>
       </w:pPr>
-      <w:bookmarkStart w:id="10" w:name="_Toc161168030"/>
+      <w:bookmarkStart w:id="10" w:name="_Toc161996319"/>
       <w:r>
         <w:t>Szolgáltatás</w:t>
       </w:r>
@@ -4656,7 +5051,7 @@
         <w:pStyle w:val="Cmsor3"/>
         <w:spacing w:before="120"/>
       </w:pPr>
-      <w:bookmarkStart w:id="11" w:name="_Toc161168031"/>
+      <w:bookmarkStart w:id="11" w:name="_Toc161996320"/>
       <w:r>
         <w:t>Helyszín</w:t>
       </w:r>
@@ -4739,9 +5134,8 @@
       <w:pPr>
         <w:pStyle w:val="Cmsor2"/>
       </w:pPr>
-      <w:bookmarkStart w:id="12" w:name="_Toc161168032"/>
-      <w:r>
-        <w:lastRenderedPageBreak/>
+      <w:bookmarkStart w:id="12" w:name="_Toc161996321"/>
+      <w:r>
         <w:t>Kapcsolatok</w:t>
       </w:r>
       <w:bookmarkEnd w:id="12"/>
@@ -4753,7 +5147,7 @@
       <w:r>
         <w:t xml:space="preserve"> </w:t>
       </w:r>
-      <w:bookmarkStart w:id="13" w:name="_Toc161168033"/>
+      <w:bookmarkStart w:id="13" w:name="_Toc161996322"/>
       <w:r>
         <w:t>Üzlet-helysz</w:t>
       </w:r>
@@ -4830,7 +5224,7 @@
       <w:pPr>
         <w:pStyle w:val="Cmsor3"/>
       </w:pPr>
-      <w:bookmarkStart w:id="14" w:name="_Toc161168034"/>
+      <w:bookmarkStart w:id="14" w:name="_Toc161996323"/>
       <w:r>
         <w:t>Foglalás</w:t>
       </w:r>
@@ -4909,6 +5303,7 @@
     </w:p>
     <w:p>
       <w:r>
+        <w:lastRenderedPageBreak/>
         <w:br w:type="page"/>
       </w:r>
     </w:p>
@@ -4918,7 +5313,7 @@
         <w:spacing w:before="1200"/>
         <w:jc w:val="center"/>
       </w:pPr>
-      <w:bookmarkStart w:id="15" w:name="_Toc161168035"/>
+      <w:bookmarkStart w:id="15" w:name="_Toc161996324"/>
       <w:r>
         <w:rPr>
           <w:noProof/>
@@ -5044,7 +5439,7 @@
         <w:pStyle w:val="Cmsor1"/>
         <w:spacing w:after="600"/>
       </w:pPr>
-      <w:bookmarkStart w:id="16" w:name="_Toc161168036"/>
+      <w:bookmarkStart w:id="16" w:name="_Toc161996325"/>
       <w:r>
         <w:lastRenderedPageBreak/>
         <w:t>Relációs adatmodell</w:t>
@@ -5055,7 +5450,7 @@
       <w:pPr>
         <w:pStyle w:val="Cmsor2"/>
       </w:pPr>
-      <w:bookmarkStart w:id="17" w:name="_Toc161168037"/>
+      <w:bookmarkStart w:id="17" w:name="_Toc161996326"/>
       <w:r>
         <w:t>Normálformák</w:t>
       </w:r>
@@ -5077,7 +5472,7 @@
           <w:docGrid w:linePitch="435"/>
         </w:sectPr>
       </w:pPr>
-      <w:bookmarkStart w:id="18" w:name="_Toc161168038"/>
+      <w:bookmarkStart w:id="18" w:name="_Toc161996327"/>
       <w:r>
         <w:rPr>
           <w:noProof/>
@@ -5144,7 +5539,7 @@
         <w:spacing w:before="1320" w:after="960"/>
         <w:ind w:left="1066" w:hanging="357"/>
       </w:pPr>
-      <w:bookmarkStart w:id="19" w:name="_Toc161168039"/>
+      <w:bookmarkStart w:id="19" w:name="_Toc161996328"/>
       <w:r>
         <w:lastRenderedPageBreak/>
         <w:t>Normálformában</w:t>
@@ -5154,7 +5549,7 @@
     <w:p>
       <w:r>
         <w:pict w14:anchorId="516A4547">
-          <v:shape id="_x0000_i1025" type="#_x0000_t75" style="width:737.75pt;height:164.55pt">
+          <v:shape id="_x0000_i1025" type="#_x0000_t75" style="width:737.25pt;height:164.25pt">
             <v:imagedata r:id="rId16" o:title="1normalforma"/>
           </v:shape>
         </w:pict>
@@ -5181,7 +5576,7 @@
           <w:numId w:val="4"/>
         </w:numPr>
       </w:pPr>
-      <w:bookmarkStart w:id="20" w:name="_Toc161168040"/>
+      <w:bookmarkStart w:id="20" w:name="_Toc161996329"/>
       <w:r>
         <w:lastRenderedPageBreak/>
         <w:t>Normálformában</w:t>
@@ -5268,7 +5663,7 @@
           <w:docGrid w:linePitch="435"/>
         </w:sectPr>
       </w:pPr>
-      <w:bookmarkStart w:id="21" w:name="_Toc161168041"/>
+      <w:bookmarkStart w:id="21" w:name="_Toc161996330"/>
       <w:r>
         <w:rPr>
           <w:noProof/>
@@ -5357,7 +5752,7 @@
           <w:docGrid w:linePitch="435"/>
         </w:sectPr>
       </w:pPr>
-      <w:bookmarkStart w:id="22" w:name="_Toc161168042"/>
+      <w:bookmarkStart w:id="22" w:name="_Toc161996331"/>
       <w:r>
         <w:rPr>
           <w:noProof/>
@@ -5379,7 +5774,7 @@
       <w:pPr>
         <w:pStyle w:val="Cmsor1"/>
       </w:pPr>
-      <w:bookmarkStart w:id="23" w:name="_Toc161168043"/>
+      <w:bookmarkStart w:id="23" w:name="_Toc161996332"/>
       <w:r>
         <w:lastRenderedPageBreak/>
         <w:t>Teszt a</w:t>
@@ -5394,7 +5789,7 @@
         <w:pStyle w:val="Cmsor2"/>
         <w:spacing w:before="960"/>
       </w:pPr>
-      <w:bookmarkStart w:id="24" w:name="_Toc161168044"/>
+      <w:bookmarkStart w:id="24" w:name="_Toc161996333"/>
       <w:r>
         <w:t>Cél és Áttekintés</w:t>
       </w:r>
@@ -5424,7 +5819,7 @@
       <w:pPr>
         <w:pStyle w:val="Cmsor2"/>
       </w:pPr>
-      <w:bookmarkStart w:id="25" w:name="_Toc161168045"/>
+      <w:bookmarkStart w:id="25" w:name="_Toc161996334"/>
       <w:r>
         <w:t>Fő Program</w:t>
       </w:r>
@@ -5504,7 +5899,7 @@
       <w:pPr>
         <w:pStyle w:val="Cmsor2"/>
       </w:pPr>
-      <w:bookmarkStart w:id="26" w:name="_Toc161168046"/>
+      <w:bookmarkStart w:id="26" w:name="_Toc161996335"/>
       <w:r>
         <w:t>Fontos Megjegyzések:</w:t>
       </w:r>
@@ -5567,7 +5962,7 @@
       <w:pPr>
         <w:pStyle w:val="Cmsor2"/>
       </w:pPr>
-      <w:bookmarkStart w:id="27" w:name="_Toc161168047"/>
+      <w:bookmarkStart w:id="27" w:name="_Toc161996336"/>
       <w:r>
         <w:t>Használati Példa:</w:t>
       </w:r>
@@ -5652,7 +6047,7 @@
       <w:pPr>
         <w:pStyle w:val="Cmsor2"/>
       </w:pPr>
-      <w:bookmarkStart w:id="28" w:name="_Toc161168048"/>
+      <w:bookmarkStart w:id="28" w:name="_Toc161996337"/>
       <w:r>
         <w:t>Funkciók</w:t>
       </w:r>
@@ -5662,7 +6057,7 @@
       <w:pPr>
         <w:pStyle w:val="Cmsor3"/>
       </w:pPr>
-      <w:bookmarkStart w:id="29" w:name="_Toc161168049"/>
+      <w:bookmarkStart w:id="29" w:name="_Toc161996338"/>
       <w:proofErr w:type="spellStart"/>
       <w:proofErr w:type="gramStart"/>
       <w:r>
@@ -5694,7 +6089,7 @@
       <w:pPr>
         <w:pStyle w:val="Cmsor3"/>
       </w:pPr>
-      <w:bookmarkStart w:id="30" w:name="_Toc161168050"/>
+      <w:bookmarkStart w:id="30" w:name="_Toc161996339"/>
       <w:proofErr w:type="spellStart"/>
       <w:proofErr w:type="gramStart"/>
       <w:r>
@@ -5734,7 +6129,7 @@
       <w:pPr>
         <w:pStyle w:val="Cmsor3"/>
       </w:pPr>
-      <w:bookmarkStart w:id="31" w:name="_Toc161168051"/>
+      <w:bookmarkStart w:id="31" w:name="_Toc161996340"/>
       <w:proofErr w:type="spellStart"/>
       <w:proofErr w:type="gramStart"/>
       <w:r>
@@ -5775,7 +6170,7 @@
         <w:pStyle w:val="Cmsor3"/>
         <w:spacing w:after="240"/>
       </w:pPr>
-      <w:bookmarkStart w:id="32" w:name="_Toc161168052"/>
+      <w:bookmarkStart w:id="32" w:name="_Toc161996341"/>
       <w:proofErr w:type="spellStart"/>
       <w:proofErr w:type="gramStart"/>
       <w:r>
@@ -5842,7 +6237,7 @@
       <w:pPr>
         <w:pStyle w:val="Cmsor3"/>
       </w:pPr>
-      <w:bookmarkStart w:id="33" w:name="_Toc161168053"/>
+      <w:bookmarkStart w:id="33" w:name="_Toc161996342"/>
       <w:proofErr w:type="spellStart"/>
       <w:proofErr w:type="gramStart"/>
       <w:r>
@@ -5871,7 +6266,7 @@
       <w:pPr>
         <w:pStyle w:val="Cmsor3"/>
       </w:pPr>
-      <w:bookmarkStart w:id="34" w:name="_Toc161168054"/>
+      <w:bookmarkStart w:id="34" w:name="_Toc161996343"/>
       <w:proofErr w:type="spellStart"/>
       <w:proofErr w:type="gramStart"/>
       <w:r>
@@ -5946,7 +6341,7 @@
       <w:pPr>
         <w:pStyle w:val="Cmsor3"/>
       </w:pPr>
-      <w:bookmarkStart w:id="35" w:name="_Toc161168055"/>
+      <w:bookmarkStart w:id="35" w:name="_Toc161996344"/>
       <w:proofErr w:type="spellStart"/>
       <w:proofErr w:type="gramStart"/>
       <w:r>
@@ -6002,18 +6397,22 @@
       <w:r>
         <w:br w:type="page"/>
       </w:r>
+      <w:bookmarkStart w:id="36" w:name="_Toc161996345"/>
       <w:r>
         <w:lastRenderedPageBreak/>
         <w:t>Feladatok</w:t>
       </w:r>
+      <w:bookmarkEnd w:id="36"/>
     </w:p>
     <w:p>
       <w:pPr>
         <w:pStyle w:val="Cmsor2"/>
       </w:pPr>
+      <w:bookmarkStart w:id="37" w:name="_Toc161996346"/>
       <w:r>
         <w:t>Könnyű feladatok</w:t>
       </w:r>
+      <w:bookmarkEnd w:id="37"/>
     </w:p>
     <w:p>
       <w:pPr>
@@ -6021,7 +6420,12 @@
         <w:spacing w:after="720"/>
         <w:jc w:val="both"/>
       </w:pPr>
-      <w:r>
+      <w:bookmarkStart w:id="38" w:name="_Toc161996347"/>
+      <w:r>
+        <w:rPr>
+          <w:noProof/>
+          <w:lang w:eastAsia="hu-HU"/>
+        </w:rPr>
         <w:drawing>
           <wp:anchor distT="0" distB="0" distL="114300" distR="114300" simplePos="0" relativeHeight="251668480" behindDoc="0" locked="0" layoutInCell="1" allowOverlap="1" wp14:anchorId="73A648AE" wp14:editId="2CC49350">
             <wp:simplePos x="0" y="0"/>
@@ -6084,6 +6488,7 @@
       <w:r>
         <w:t xml:space="preserve"> Írassa ki az összes fodrász adatát!</w:t>
       </w:r>
+      <w:bookmarkEnd w:id="38"/>
     </w:p>
     <w:p>
       <w:pPr>
@@ -6091,8 +6496,13 @@
         <w:spacing w:before="1080"/>
         <w:jc w:val="both"/>
       </w:pPr>
-      <w:r>
-        <w:t xml:space="preserve">2. Egy új fodrász érkezett az adatbázisba. Illeszd be az adatait a fodrász táblába! (tel: +60 124 4522, neve: Betyár Tamás, email: betyarvagyok@gmail.com) </w:t>
+      <w:bookmarkStart w:id="39" w:name="_Toc161996348"/>
+      <w:r>
+        <w:t>2. Egy új fodrász érkezett az adatbázisba. Illeszd be az adatait a fodrász táblába! (tel: +60 124 4522, neve: Betyár Tamás, email: betyarvagyok@gmail.com)</w:t>
+      </w:r>
+      <w:bookmarkEnd w:id="39"/>
+      <w:r>
+        <w:t xml:space="preserve"> </w:t>
       </w:r>
     </w:p>
     <w:p>
@@ -6101,7 +6511,12 @@
         <w:spacing w:before="480"/>
         <w:jc w:val="both"/>
       </w:pPr>
-      <w:r>
+      <w:bookmarkStart w:id="40" w:name="_Toc161996349"/>
+      <w:r>
+        <w:rPr>
+          <w:noProof/>
+          <w:lang w:eastAsia="hu-HU"/>
+        </w:rPr>
         <w:drawing>
           <wp:anchor distT="0" distB="0" distL="114300" distR="114300" simplePos="0" relativeHeight="251669504" behindDoc="0" locked="0" layoutInCell="1" allowOverlap="1" wp14:anchorId="67AC9A69" wp14:editId="193B103F">
             <wp:simplePos x="0" y="0"/>
@@ -6155,6 +6570,7 @@
       <w:r>
         <w:t>3. Megszeretnénk nézni az összes ceglédi üzlet címét. Írasd ki az összes ilyen címet a helyszín táblából!</w:t>
       </w:r>
+      <w:bookmarkEnd w:id="40"/>
       <w:r>
         <w:rPr>
           <w:noProof/>
@@ -6172,10 +6588,10 @@
         <w:spacing w:before="1080"/>
         <w:jc w:val="both"/>
       </w:pPr>
-      <w:bookmarkStart w:id="36" w:name="_Toc161168056"/>
       <w:r>
         <w:br w:type="page"/>
       </w:r>
+      <w:bookmarkStart w:id="41" w:name="_Toc161996350"/>
       <w:r>
         <w:lastRenderedPageBreak/>
         <w:t>4.</w:t>
@@ -6184,25 +6600,24 @@
         <w:t xml:space="preserve"> Kíváncsiak </w:t>
       </w:r>
       <w:r>
-        <w:t xml:space="preserve">vagyunk arra, hogy a vendégek közül kik azok, akik </w:t>
-      </w:r>
-      <w:bookmarkStart w:id="37" w:name="_GoBack"/>
-      <w:bookmarkEnd w:id="37"/>
-      <w:r>
-        <w:t xml:space="preserve">a közgázba járnak. Írasd </w:t>
-      </w:r>
-      <w:r>
+        <w:t xml:space="preserve">vagyunk arra, hogy a vendégek közül kik azok, akik a közgázba járnak. Írasd </w:t>
+      </w:r>
+      <w:r>
+        <w:rPr>
+          <w:noProof/>
+          <w:lang w:eastAsia="hu-HU"/>
+        </w:rPr>
         <w:drawing>
-          <wp:anchor distT="0" distB="0" distL="114300" distR="114300" simplePos="0" relativeHeight="251670528" behindDoc="0" locked="0" layoutInCell="1" allowOverlap="1" wp14:anchorId="4682371B" wp14:editId="7CA73627">
+          <wp:anchor distT="0" distB="0" distL="114300" distR="114300" simplePos="0" relativeHeight="251670528" behindDoc="0" locked="0" layoutInCell="1" allowOverlap="1" wp14:anchorId="4682371B" wp14:editId="4494662E">
             <wp:simplePos x="0" y="0"/>
             <wp:positionH relativeFrom="margin">
-              <wp:align>center</wp:align>
+              <wp:posOffset>1366520</wp:posOffset>
             </wp:positionH>
             <wp:positionV relativeFrom="paragraph">
-              <wp:posOffset>510639</wp:posOffset>
+              <wp:posOffset>467995</wp:posOffset>
             </wp:positionV>
-            <wp:extent cx="4314825" cy="2609850"/>
-            <wp:effectExtent l="0" t="0" r="9525" b="0"/>
+            <wp:extent cx="2924175" cy="1768475"/>
+            <wp:effectExtent l="0" t="0" r="9525" b="3175"/>
             <wp:wrapTopAndBottom/>
             <wp:docPr id="8" name="Kép 8"/>
             <wp:cNvGraphicFramePr>
@@ -6230,7 +6645,121 @@
                   <pic:spPr>
                     <a:xfrm>
                       <a:off x="0" y="0"/>
-                      <a:ext cx="4314825" cy="2609850"/>
+                      <a:ext cx="2924175" cy="1768475"/>
+                    </a:xfrm>
+                    <a:prstGeom prst="rect">
+                      <a:avLst/>
+                    </a:prstGeom>
+                  </pic:spPr>
+                </pic:pic>
+              </a:graphicData>
+            </a:graphic>
+            <wp14:sizeRelH relativeFrom="margin">
+              <wp14:pctWidth>0</wp14:pctWidth>
+            </wp14:sizeRelH>
+            <wp14:sizeRelV relativeFrom="margin">
+              <wp14:pctHeight>0</wp14:pctHeight>
+            </wp14:sizeRelV>
+          </wp:anchor>
+        </w:drawing>
+      </w:r>
+      <w:r>
+        <w:t>ki a diákok nevét!</w:t>
+      </w:r>
+      <w:bookmarkEnd w:id="41"/>
+      <w:r>
+        <w:rPr>
+          <w:noProof/>
+          <w:lang w:eastAsia="hu-HU"/>
+        </w:rPr>
+        <w:t xml:space="preserve"> </w:t>
+      </w:r>
+    </w:p>
+    <w:p>
+      <w:pPr>
+        <w:pStyle w:val="Cmsor3"/>
+        <w:spacing w:before="960"/>
+      </w:pPr>
+      <w:bookmarkStart w:id="42" w:name="_Toc161996351"/>
+      <w:r>
+        <w:t xml:space="preserve">5. Sándor Marcell Szabolcs nevű fodrász email címet változtatott. </w:t>
+      </w:r>
+      <w:r>
+        <w:t>Frissítsed</w:t>
+      </w:r>
+      <w:r>
+        <w:t xml:space="preserve"> adatait! Új email címe: lonelybarber@outlook.com</w:t>
+      </w:r>
+      <w:bookmarkEnd w:id="42"/>
+      <w:r>
+        <w:t xml:space="preserve"> </w:t>
+      </w:r>
+    </w:p>
+    <w:p>
+      <w:pPr>
+        <w:spacing w:after="160" w:line="259" w:lineRule="auto"/>
+        <w:rPr>
+          <w:rFonts w:asciiTheme="majorHAnsi" w:eastAsiaTheme="majorEastAsia" w:hAnsiTheme="majorHAnsi" w:cstheme="majorBidi"/>
+          <w:color w:val="404040" w:themeColor="text1" w:themeTint="BF"/>
+          <w:szCs w:val="24"/>
+        </w:rPr>
+      </w:pPr>
+      <w:r>
+        <w:br w:type="page"/>
+      </w:r>
+    </w:p>
+    <w:p>
+      <w:pPr>
+        <w:pStyle w:val="Cmsor2"/>
+      </w:pPr>
+      <w:r>
+        <w:t>Közepes feladatok</w:t>
+      </w:r>
+    </w:p>
+    <w:p>
+      <w:pPr>
+        <w:pStyle w:val="Cmsor3"/>
+      </w:pPr>
+      <w:r>
+        <w:drawing>
+          <wp:anchor distT="0" distB="0" distL="114300" distR="114300" simplePos="0" relativeHeight="251671552" behindDoc="0" locked="0" layoutInCell="1" allowOverlap="1" wp14:anchorId="7F279F84" wp14:editId="7631202D">
+            <wp:simplePos x="0" y="0"/>
+            <wp:positionH relativeFrom="column">
+              <wp:posOffset>1776095</wp:posOffset>
+            </wp:positionH>
+            <wp:positionV relativeFrom="paragraph">
+              <wp:posOffset>584200</wp:posOffset>
+            </wp:positionV>
+            <wp:extent cx="1676634" cy="1829055"/>
+            <wp:effectExtent l="0" t="0" r="0" b="0"/>
+            <wp:wrapTopAndBottom/>
+            <wp:docPr id="6" name="Kép 6"/>
+            <wp:cNvGraphicFramePr>
+              <a:graphicFrameLocks xmlns:a="http://schemas.openxmlformats.org/drawingml/2006/main" noChangeAspect="1"/>
+            </wp:cNvGraphicFramePr>
+            <a:graphic xmlns:a="http://schemas.openxmlformats.org/drawingml/2006/main">
+              <a:graphicData uri="http://schemas.openxmlformats.org/drawingml/2006/picture">
+                <pic:pic xmlns:pic="http://schemas.openxmlformats.org/drawingml/2006/picture">
+                  <pic:nvPicPr>
+                    <pic:cNvPr id="1" name=""/>
+                    <pic:cNvPicPr/>
+                  </pic:nvPicPr>
+                  <pic:blipFill>
+                    <a:blip r:embed="rId24">
+                      <a:extLst>
+                        <a:ext uri="{28A0092B-C50C-407E-A947-70E740481C1C}">
+                          <a14:useLocalDpi xmlns:a14="http://schemas.microsoft.com/office/drawing/2010/main" val="0"/>
+                        </a:ext>
+                      </a:extLst>
+                    </a:blip>
+                    <a:stretch>
+                      <a:fillRect/>
+                    </a:stretch>
+                  </pic:blipFill>
+                  <pic:spPr>
+                    <a:xfrm>
+                      <a:off x="0" y="0"/>
+                      <a:ext cx="1676634" cy="1829055"/>
                     </a:xfrm>
                     <a:prstGeom prst="rect">
                       <a:avLst/>
@@ -6243,69 +6772,267 @@
         </w:drawing>
       </w:r>
       <w:r>
-        <w:t>ki a diákok nevét!</w:t>
-      </w:r>
-      <w:r>
+        <w:t>1.</w:t>
+      </w:r>
+      <w:r>
+        <w:t xml:space="preserve"> </w:t>
+      </w:r>
+      <w:r>
+        <w:t xml:space="preserve">Írassa ki </w:t>
+      </w:r>
+      <w:proofErr w:type="gramStart"/>
+      <w:r>
+        <w:t>azok</w:t>
+      </w:r>
+      <w:proofErr w:type="gramEnd"/>
+      <w:r>
+        <w:t xml:space="preserve"> fodrászok </w:t>
+      </w:r>
+      <w:r>
+        <w:t>nevét</w:t>
+      </w:r>
+      <w:r>
+        <w:t>, Akik 20-as telefonszámot használnak</w:t>
+      </w:r>
+      <w:r>
+        <w:t>!</w:t>
+      </w:r>
+    </w:p>
+    <w:p>
+      <w:pPr>
+        <w:pStyle w:val="Cmsor3"/>
+      </w:pPr>
+      <w:r>
+        <w:br w:type="page"/>
+      </w:r>
+    </w:p>
+    <w:p>
+      <w:pPr>
+        <w:pStyle w:val="Cmsor2"/>
+      </w:pPr>
+      <w:r>
+        <w:t>Nehéz feladatok</w:t>
+      </w:r>
+    </w:p>
+    <w:p>
+      <w:pPr>
+        <w:pStyle w:val="Cmsor3"/>
+      </w:pPr>
+      <w:r>
+        <w:drawing>
+          <wp:anchor distT="0" distB="0" distL="114300" distR="114300" simplePos="0" relativeHeight="251672576" behindDoc="0" locked="0" layoutInCell="1" allowOverlap="1" wp14:anchorId="41975155" wp14:editId="50C3554F">
+            <wp:simplePos x="0" y="0"/>
+            <wp:positionH relativeFrom="margin">
+              <wp:align>right</wp:align>
+            </wp:positionH>
+            <wp:positionV relativeFrom="paragraph">
+              <wp:posOffset>498475</wp:posOffset>
+            </wp:positionV>
+            <wp:extent cx="5759450" cy="641985"/>
+            <wp:effectExtent l="0" t="0" r="0" b="5715"/>
+            <wp:wrapTopAndBottom/>
+            <wp:docPr id="7" name="Kép 7"/>
+            <wp:cNvGraphicFramePr>
+              <a:graphicFrameLocks xmlns:a="http://schemas.openxmlformats.org/drawingml/2006/main" noChangeAspect="1"/>
+            </wp:cNvGraphicFramePr>
+            <a:graphic xmlns:a="http://schemas.openxmlformats.org/drawingml/2006/main">
+              <a:graphicData uri="http://schemas.openxmlformats.org/drawingml/2006/picture">
+                <pic:pic xmlns:pic="http://schemas.openxmlformats.org/drawingml/2006/picture">
+                  <pic:nvPicPr>
+                    <pic:cNvPr id="1" name=""/>
+                    <pic:cNvPicPr/>
+                  </pic:nvPicPr>
+                  <pic:blipFill>
+                    <a:blip r:embed="rId25">
+                      <a:extLst>
+                        <a:ext uri="{28A0092B-C50C-407E-A947-70E740481C1C}">
+                          <a14:useLocalDpi xmlns:a14="http://schemas.microsoft.com/office/drawing/2010/main" val="0"/>
+                        </a:ext>
+                      </a:extLst>
+                    </a:blip>
+                    <a:stretch>
+                      <a:fillRect/>
+                    </a:stretch>
+                  </pic:blipFill>
+                  <pic:spPr>
+                    <a:xfrm>
+                      <a:off x="0" y="0"/>
+                      <a:ext cx="5759450" cy="641985"/>
+                    </a:xfrm>
+                    <a:prstGeom prst="rect">
+                      <a:avLst/>
+                    </a:prstGeom>
+                  </pic:spPr>
+                </pic:pic>
+              </a:graphicData>
+            </a:graphic>
+            <wp14:sizeRelH relativeFrom="margin">
+              <wp14:pctWidth>0</wp14:pctWidth>
+            </wp14:sizeRelH>
+          </wp:anchor>
+        </w:drawing>
+      </w:r>
+      <w:r>
+        <w:t xml:space="preserve">1. Adja meg </w:t>
+      </w:r>
+      <w:r>
+        <w:t xml:space="preserve">06701923124 </w:t>
+      </w:r>
+      <w:r>
+        <w:t xml:space="preserve">telefonszámú </w:t>
+      </w:r>
+      <w:r>
+        <w:t>fodrász összes foglalását</w:t>
+      </w:r>
+      <w:r>
+        <w:t xml:space="preserve"> és </w:t>
+      </w:r>
+      <w:r>
+        <w:t xml:space="preserve">további adatait </w:t>
+      </w:r>
+      <w:r>
+        <w:t>is</w:t>
+      </w:r>
+      <w:r>
+        <w:t>!</w:t>
+      </w:r>
+    </w:p>
+    <w:p>
+      <w:pPr>
+        <w:pStyle w:val="Cmsor3"/>
+        <w:spacing w:before="1440"/>
         <w:rPr>
           <w:noProof/>
           <w:lang w:eastAsia="hu-HU"/>
         </w:rPr>
+      </w:pPr>
+      <w:r>
+        <w:rPr>
+          <w:noProof/>
+          <w:lang w:eastAsia="hu-HU"/>
+        </w:rPr>
+        <w:drawing>
+          <wp:anchor distT="0" distB="0" distL="114300" distR="114300" simplePos="0" relativeHeight="251673600" behindDoc="0" locked="0" layoutInCell="1" allowOverlap="1" wp14:anchorId="7C8AB881" wp14:editId="3F9838AC">
+            <wp:simplePos x="0" y="0"/>
+            <wp:positionH relativeFrom="margin">
+              <wp:align>center</wp:align>
+            </wp:positionH>
+            <wp:positionV relativeFrom="paragraph">
+              <wp:posOffset>1774190</wp:posOffset>
+            </wp:positionV>
+            <wp:extent cx="1314450" cy="1083945"/>
+            <wp:effectExtent l="0" t="0" r="0" b="1905"/>
+            <wp:wrapTopAndBottom/>
+            <wp:docPr id="10" name="Kép 10"/>
+            <wp:cNvGraphicFramePr>
+              <a:graphicFrameLocks xmlns:a="http://schemas.openxmlformats.org/drawingml/2006/main" noChangeAspect="1"/>
+            </wp:cNvGraphicFramePr>
+            <a:graphic xmlns:a="http://schemas.openxmlformats.org/drawingml/2006/main">
+              <a:graphicData uri="http://schemas.openxmlformats.org/drawingml/2006/picture">
+                <pic:pic xmlns:pic="http://schemas.openxmlformats.org/drawingml/2006/picture">
+                  <pic:nvPicPr>
+                    <pic:cNvPr id="1" name=""/>
+                    <pic:cNvPicPr/>
+                  </pic:nvPicPr>
+                  <pic:blipFill>
+                    <a:blip r:embed="rId26">
+                      <a:extLst>
+                        <a:ext uri="{28A0092B-C50C-407E-A947-70E740481C1C}">
+                          <a14:useLocalDpi xmlns:a14="http://schemas.microsoft.com/office/drawing/2010/main" val="0"/>
+                        </a:ext>
+                      </a:extLst>
+                    </a:blip>
+                    <a:stretch>
+                      <a:fillRect/>
+                    </a:stretch>
+                  </pic:blipFill>
+                  <pic:spPr>
+                    <a:xfrm>
+                      <a:off x="0" y="0"/>
+                      <a:ext cx="1314450" cy="1083945"/>
+                    </a:xfrm>
+                    <a:prstGeom prst="rect">
+                      <a:avLst/>
+                    </a:prstGeom>
+                  </pic:spPr>
+                </pic:pic>
+              </a:graphicData>
+            </a:graphic>
+            <wp14:sizeRelH relativeFrom="margin">
+              <wp14:pctWidth>0</wp14:pctWidth>
+            </wp14:sizeRelH>
+            <wp14:sizeRelV relativeFrom="margin">
+              <wp14:pctHeight>0</wp14:pctHeight>
+            </wp14:sizeRelV>
+          </wp:anchor>
+        </w:drawing>
+      </w:r>
+      <w:r>
+        <w:t xml:space="preserve">2. Írassa ki azokat a </w:t>
+      </w:r>
+      <w:r>
+        <w:t>fodrászokat</w:t>
+      </w:r>
+      <w:r>
+        <w:t>, akik</w:t>
+      </w:r>
+      <w:r>
+        <w:t xml:space="preserve">nek egyik vendégje </w:t>
+      </w:r>
+      <w:r>
+        <w:t>2 k</w:t>
+      </w:r>
+      <w:r>
+        <w:t>eresztnévvel rendelkezik</w:t>
+      </w:r>
+      <w:r>
+        <w:t>! Minden adat legyen egyedi és ABC sorrendbe legyen rendezve!</w:t>
+      </w:r>
+      <w:r>
+        <w:rPr>
+          <w:noProof/>
+          <w:lang w:eastAsia="hu-HU"/>
+        </w:rPr>
         <w:t xml:space="preserve"> </w:t>
       </w:r>
     </w:p>
     <w:p>
       <w:pPr>
         <w:pStyle w:val="Cmsor3"/>
-      </w:pPr>
-      <w:r>
-        <w:t xml:space="preserve">5. </w:t>
-      </w:r>
-      <w:r>
-        <w:t>Sándor Marcell Szabolcs</w:t>
-      </w:r>
-      <w:r>
-        <w:t xml:space="preserve"> nevű fodrász email címet változtatott. </w:t>
-      </w:r>
-      <w:proofErr w:type="spellStart"/>
-      <w:r>
-        <w:t>Frissítsd</w:t>
-      </w:r>
-      <w:proofErr w:type="spellEnd"/>
-      <w:r>
-        <w:t xml:space="preserve"> adatait! Új email címe: lonelybarber@outlook.com </w:t>
-      </w:r>
+        <w:spacing w:before="1440"/>
+        <w:rPr>
+          <w:rFonts w:eastAsiaTheme="minorHAnsi"/>
+        </w:rPr>
+      </w:pPr>
+      <w:r>
+        <w:rPr>
+          <w:noProof/>
+          <w:lang w:eastAsia="hu-HU"/>
+        </w:rPr>
+        <w:t>3. Írassa ki azokat a foglaláskat ahol a vendég telefonszáma és a fodrász telefonszáma ugyan annál a szolgáltatónál van!</w:t>
+      </w:r>
+      <w:bookmarkStart w:id="43" w:name="_GoBack"/>
+      <w:bookmarkEnd w:id="43"/>
       <w:r>
         <w:br w:type="page"/>
       </w:r>
-    </w:p>
-    <w:p>
-      <w:pPr>
-        <w:spacing w:after="160" w:line="259" w:lineRule="auto"/>
-        <w:rPr>
-          <w:rFonts w:asciiTheme="majorHAnsi" w:eastAsiaTheme="majorEastAsia" w:hAnsiTheme="majorHAnsi" w:cstheme="majorBidi"/>
-          <w:b/>
-          <w:color w:val="262626" w:themeColor="text1" w:themeTint="D9"/>
-          <w:sz w:val="36"/>
-          <w:szCs w:val="32"/>
-          <w:u w:val="single"/>
-        </w:rPr>
-      </w:pPr>
     </w:p>
     <w:p>
       <w:pPr>
         <w:pStyle w:val="Cmsor1"/>
         <w:spacing w:after="720"/>
       </w:pPr>
+      <w:bookmarkStart w:id="44" w:name="_Toc161996352"/>
       <w:r>
         <w:t>Jegyzetek és források</w:t>
       </w:r>
-      <w:bookmarkEnd w:id="36"/>
+      <w:bookmarkEnd w:id="44"/>
     </w:p>
     <w:p>
       <w:pPr>
         <w:pStyle w:val="Cmsor2"/>
       </w:pPr>
-      <w:bookmarkStart w:id="38" w:name="_Toc161168057"/>
+      <w:bookmarkStart w:id="45" w:name="_Toc161996353"/>
       <w:r>
         <w:t xml:space="preserve">Forráskód </w:t>
       </w:r>
@@ -6315,14 +7042,14 @@
       <w:r>
         <w:t>gyorslinkek</w:t>
       </w:r>
-      <w:bookmarkEnd w:id="38"/>
+      <w:bookmarkEnd w:id="45"/>
     </w:p>
     <w:p>
       <w:pPr>
         <w:pStyle w:val="Cmsor3"/>
       </w:pPr>
-      <w:hyperlink r:id="rId24" w:history="1">
-        <w:bookmarkStart w:id="39" w:name="_Toc161168058"/>
+      <w:hyperlink r:id="rId27" w:history="1">
+        <w:bookmarkStart w:id="46" w:name="_Toc161996354"/>
         <w:r>
           <w:rPr>
             <w:rStyle w:val="Hiperhivatkozs"/>
@@ -6343,7 +7070,7 @@
           </w:rPr>
           <w:t xml:space="preserve"> Link</w:t>
         </w:r>
-        <w:bookmarkEnd w:id="39"/>
+        <w:bookmarkEnd w:id="46"/>
       </w:hyperlink>
       <w:r>
         <w:t xml:space="preserve"> </w:t>
@@ -6353,8 +7080,8 @@
       <w:pPr>
         <w:pStyle w:val="Cmsor3"/>
       </w:pPr>
-      <w:hyperlink r:id="rId25" w:history="1">
-        <w:bookmarkStart w:id="40" w:name="_Toc161168059"/>
+      <w:hyperlink r:id="rId28" w:history="1">
+        <w:bookmarkStart w:id="47" w:name="_Toc161996355"/>
         <w:proofErr w:type="spellStart"/>
         <w:r>
           <w:rPr>
@@ -6383,15 +7110,15 @@
           </w:rPr>
           <w:t>Generálás)</w:t>
         </w:r>
-        <w:bookmarkEnd w:id="40"/>
+        <w:bookmarkEnd w:id="47"/>
       </w:hyperlink>
     </w:p>
     <w:p>
       <w:pPr>
         <w:pStyle w:val="Cmsor3"/>
       </w:pPr>
-      <w:hyperlink r:id="rId26" w:history="1">
-        <w:bookmarkStart w:id="41" w:name="_Toc161168060"/>
+      <w:hyperlink r:id="rId29" w:history="1">
+        <w:bookmarkStart w:id="48" w:name="_Toc161996356"/>
         <w:proofErr w:type="spellStart"/>
         <w:r>
           <w:rPr>
@@ -6420,22 +7147,22 @@
           </w:rPr>
           <w:t>Tábla szerkezet)</w:t>
         </w:r>
-        <w:bookmarkEnd w:id="41"/>
+        <w:bookmarkEnd w:id="48"/>
       </w:hyperlink>
     </w:p>
     <w:p>
       <w:pPr>
         <w:pStyle w:val="Cmsor3"/>
       </w:pPr>
-      <w:hyperlink r:id="rId27" w:history="1">
-        <w:bookmarkStart w:id="42" w:name="_Toc161168061"/>
+      <w:hyperlink r:id="rId30" w:history="1">
+        <w:bookmarkStart w:id="49" w:name="_Toc161996357"/>
         <w:r>
           <w:rPr>
             <w:rStyle w:val="Hiperhivatkozs"/>
           </w:rPr>
           <w:t>Diagramok</w:t>
         </w:r>
-        <w:bookmarkEnd w:id="42"/>
+        <w:bookmarkEnd w:id="49"/>
       </w:hyperlink>
     </w:p>
     <w:p>
@@ -6443,7 +7170,7 @@
         <w:pStyle w:val="Cmsor2"/>
         <w:spacing w:before="960"/>
       </w:pPr>
-      <w:bookmarkStart w:id="43" w:name="_Toc161168062"/>
+      <w:bookmarkStart w:id="50" w:name="_Toc161996358"/>
       <w:r>
         <w:t xml:space="preserve">Használt </w:t>
       </w:r>
@@ -6451,30 +7178,30 @@
       <w:r>
         <w:t>programmok</w:t>
       </w:r>
-      <w:bookmarkEnd w:id="43"/>
+      <w:bookmarkEnd w:id="50"/>
       <w:proofErr w:type="spellEnd"/>
     </w:p>
     <w:p>
       <w:pPr>
         <w:pStyle w:val="Cmsor3"/>
       </w:pPr>
-      <w:hyperlink r:id="rId28" w:history="1">
-        <w:bookmarkStart w:id="44" w:name="_Toc161168063"/>
+      <w:hyperlink r:id="rId31" w:history="1">
+        <w:bookmarkStart w:id="51" w:name="_Toc161996359"/>
         <w:r>
           <w:rPr>
             <w:rStyle w:val="Hiperhivatkozs"/>
           </w:rPr>
           <w:t>XAMPP</w:t>
         </w:r>
-        <w:bookmarkEnd w:id="44"/>
+        <w:bookmarkEnd w:id="51"/>
       </w:hyperlink>
     </w:p>
     <w:p>
       <w:pPr>
         <w:pStyle w:val="Cmsor3"/>
       </w:pPr>
-      <w:hyperlink r:id="rId29" w:history="1">
-        <w:bookmarkStart w:id="45" w:name="_Toc161168064"/>
+      <w:hyperlink r:id="rId32" w:history="1">
+        <w:bookmarkStart w:id="52" w:name="_Toc161996360"/>
         <w:r>
           <w:rPr>
             <w:rStyle w:val="Hiperhivatkozs"/>
@@ -6502,7 +7229,7 @@
           </w:rPr>
           <w:t>Code</w:t>
         </w:r>
-        <w:bookmarkEnd w:id="45"/>
+        <w:bookmarkEnd w:id="52"/>
         <w:proofErr w:type="spellEnd"/>
       </w:hyperlink>
     </w:p>
@@ -6510,8 +7237,8 @@
       <w:pPr>
         <w:pStyle w:val="Cmsor3"/>
       </w:pPr>
-      <w:hyperlink r:id="rId30" w:history="1">
-        <w:bookmarkStart w:id="46" w:name="_Toc161168065"/>
+      <w:hyperlink r:id="rId33" w:history="1">
+        <w:bookmarkStart w:id="53" w:name="_Toc161996361"/>
         <w:r>
           <w:rPr>
             <w:rStyle w:val="Hiperhivatkozs"/>
@@ -6525,7 +7252,7 @@
           </w:rPr>
           <w:t>Studio</w:t>
         </w:r>
-        <w:bookmarkEnd w:id="46"/>
+        <w:bookmarkEnd w:id="53"/>
         <w:proofErr w:type="spellEnd"/>
       </w:hyperlink>
     </w:p>
@@ -6533,8 +7260,8 @@
       <w:pPr>
         <w:pStyle w:val="Cmsor3"/>
       </w:pPr>
-      <w:hyperlink r:id="rId31" w:history="1">
-        <w:bookmarkStart w:id="47" w:name="_Toc161168066"/>
+      <w:hyperlink r:id="rId34" w:history="1">
+        <w:bookmarkStart w:id="54" w:name="_Toc161996362"/>
         <w:proofErr w:type="spellStart"/>
         <w:r>
           <w:rPr>
@@ -6549,18 +7276,18 @@
           </w:rPr>
           <w:t>++</w:t>
         </w:r>
-        <w:bookmarkEnd w:id="47"/>
+        <w:bookmarkEnd w:id="54"/>
       </w:hyperlink>
     </w:p>
     <w:p>
       <w:pPr>
         <w:pStyle w:val="Cmsor3"/>
       </w:pPr>
-      <w:bookmarkStart w:id="48" w:name="_Toc161168067"/>
+      <w:bookmarkStart w:id="55" w:name="_Toc161996363"/>
       <w:r>
         <w:t>Word</w:t>
       </w:r>
-      <w:bookmarkEnd w:id="48"/>
+      <w:bookmarkEnd w:id="55"/>
     </w:p>
     <w:sectPr>
       <w:pgSz w:w="11906" w:h="16838"/>
@@ -6687,7 +7414,7 @@
         <w:noProof/>
         <w:color w:val="000000" w:themeColor="text1"/>
       </w:rPr>
-      <w:t>17</w:t>
+      <w:t>19</w:t>
     </w:r>
     <w:r>
       <w:rPr>
@@ -6794,7 +7521,7 @@
         <w:noProof/>
         <w:color w:val="000000" w:themeColor="text1"/>
       </w:rPr>
-      <w:t>17</w:t>
+      <w:t>18</w:t>
     </w:r>
     <w:r>
       <w:rPr>
@@ -6831,7 +7558,7 @@
         <w:noProof/>
         <w:color w:val="000000" w:themeColor="text1"/>
       </w:rPr>
-      <w:t>17</w:t>
+      <w:t>19</w:t>
     </w:r>
     <w:r>
       <w:rPr>
@@ -7181,6 +7908,7 @@
       <w:dataBinding w:prefixMappings="xmlns:ns0='http://purl.org/dc/elements/1.1/' xmlns:ns1='http://schemas.openxmlformats.org/package/2006/metadata/core-properties' " w:xpath="/ns1:coreProperties[1]/ns0:creator[1]" w:storeItemID="{6C3C8BC8-F283-45AE-878A-BAB7291924A1}"/>
       <w:text/>
     </w:sdtPr>
+    <w:sdtEndPr/>
     <w:sdtContent>
       <w:p>
         <w:pPr>
@@ -7231,6 +7959,7 @@
         <w:calendar w:val="gregorian"/>
       </w:date>
     </w:sdtPr>
+    <w:sdtEndPr/>
     <w:sdtContent>
       <w:p>
         <w:pPr>
@@ -7372,7 +8101,7 @@
   <w:abstractNum w:abstractNumId="0" w15:restartNumberingAfterBreak="0">
     <w:nsid w:val="12003E16"/>
     <w:multiLevelType w:val="multilevel"/>
-    <w:tmpl w:val="622CA610"/>
+    <w:tmpl w:val="9814DE6A"/>
     <w:lvl w:ilvl="0">
       <w:start w:val="1"/>
       <w:numFmt w:val="decimal"/>
@@ -7438,6 +8167,9 @@
       <w:pPr>
         <w:ind w:left="2520" w:hanging="360"/>
       </w:pPr>
+      <w:rPr>
+        <w:rFonts w:asciiTheme="majorHAnsi" w:eastAsiaTheme="majorEastAsia" w:hAnsiTheme="majorHAnsi" w:cstheme="majorBidi"/>
+      </w:rPr>
     </w:lvl>
     <w:lvl w:ilvl="7">
       <w:start w:val="1"/>
@@ -7717,6 +8449,98 @@
     </w:lvl>
   </w:abstractNum>
   <w:abstractNum w:abstractNumId="4" w15:restartNumberingAfterBreak="0">
+    <w:nsid w:val="48245219"/>
+    <w:multiLevelType w:val="multilevel"/>
+    <w:tmpl w:val="E2A2ED00"/>
+    <w:lvl w:ilvl="0">
+      <w:start w:val="1"/>
+      <w:numFmt w:val="decimal"/>
+      <w:lvlText w:val="%1)"/>
+      <w:lvlJc w:val="left"/>
+      <w:pPr>
+        <w:ind w:left="360" w:hanging="360"/>
+      </w:pPr>
+    </w:lvl>
+    <w:lvl w:ilvl="1">
+      <w:start w:val="1"/>
+      <w:numFmt w:val="bullet"/>
+      <w:lvlText w:val=""/>
+      <w:lvlJc w:val="left"/>
+      <w:pPr>
+        <w:ind w:left="1211" w:hanging="360"/>
+      </w:pPr>
+      <w:rPr>
+        <w:rFonts w:ascii="Symbol" w:hAnsi="Symbol" w:hint="default"/>
+      </w:rPr>
+    </w:lvl>
+    <w:lvl w:ilvl="2">
+      <w:start w:val="1"/>
+      <w:numFmt w:val="lowerRoman"/>
+      <w:lvlText w:val="%3)"/>
+      <w:lvlJc w:val="left"/>
+      <w:pPr>
+        <w:ind w:left="1080" w:hanging="360"/>
+      </w:pPr>
+    </w:lvl>
+    <w:lvl w:ilvl="3">
+      <w:start w:val="1"/>
+      <w:numFmt w:val="decimal"/>
+      <w:lvlText w:val="(%4)"/>
+      <w:lvlJc w:val="left"/>
+      <w:pPr>
+        <w:ind w:left="1440" w:hanging="360"/>
+      </w:pPr>
+    </w:lvl>
+    <w:lvl w:ilvl="4">
+      <w:start w:val="1"/>
+      <w:numFmt w:val="lowerLetter"/>
+      <w:lvlText w:val="(%5)"/>
+      <w:lvlJc w:val="left"/>
+      <w:pPr>
+        <w:ind w:left="1800" w:hanging="360"/>
+      </w:pPr>
+    </w:lvl>
+    <w:lvl w:ilvl="5">
+      <w:start w:val="1"/>
+      <w:numFmt w:val="lowerRoman"/>
+      <w:lvlText w:val="(%6)"/>
+      <w:lvlJc w:val="left"/>
+      <w:pPr>
+        <w:ind w:left="2160" w:hanging="360"/>
+      </w:pPr>
+    </w:lvl>
+    <w:lvl w:ilvl="6">
+      <w:start w:val="1"/>
+      <w:numFmt w:val="decimal"/>
+      <w:lvlText w:val="%7."/>
+      <w:lvlJc w:val="left"/>
+      <w:pPr>
+        <w:ind w:left="2520" w:hanging="360"/>
+      </w:pPr>
+      <w:rPr>
+        <w:rFonts w:asciiTheme="majorHAnsi" w:eastAsiaTheme="majorEastAsia" w:hAnsiTheme="majorHAnsi" w:cstheme="majorBidi"/>
+      </w:rPr>
+    </w:lvl>
+    <w:lvl w:ilvl="7">
+      <w:start w:val="1"/>
+      <w:numFmt w:val="lowerLetter"/>
+      <w:lvlText w:val="%8."/>
+      <w:lvlJc w:val="left"/>
+      <w:pPr>
+        <w:ind w:left="2880" w:hanging="360"/>
+      </w:pPr>
+    </w:lvl>
+    <w:lvl w:ilvl="8">
+      <w:start w:val="1"/>
+      <w:numFmt w:val="lowerRoman"/>
+      <w:lvlText w:val="%9."/>
+      <w:lvlJc w:val="left"/>
+      <w:pPr>
+        <w:ind w:left="3240" w:hanging="360"/>
+      </w:pPr>
+    </w:lvl>
+  </w:abstractNum>
+  <w:abstractNum w:abstractNumId="5" w15:restartNumberingAfterBreak="0">
     <w:nsid w:val="6F030E7F"/>
     <w:multiLevelType w:val="hybridMultilevel"/>
     <w:tmpl w:val="D3A4EBF8"/>
@@ -7814,10 +8638,13 @@
     <w:abstractNumId w:val="3"/>
   </w:num>
   <w:num w:numId="4">
-    <w:abstractNumId w:val="4"/>
+    <w:abstractNumId w:val="5"/>
   </w:num>
   <w:num w:numId="5">
     <w:abstractNumId w:val="1"/>
+  </w:num>
+  <w:num w:numId="6">
+    <w:abstractNumId w:val="4"/>
   </w:num>
 </w:numbering>
 </file>
@@ -8215,12 +9042,12 @@
   <w:style w:type="paragraph" w:default="1" w:styleId="Norml">
     <w:name w:val="Normal"/>
     <w:qFormat/>
-    <w:rsid w:val="000C693D"/>
+    <w:rsid w:val="0025783E"/>
     <w:pPr>
       <w:spacing w:after="0" w:line="240" w:lineRule="auto"/>
     </w:pPr>
     <w:rPr>
-      <w:sz w:val="32"/>
+      <w:sz w:val="24"/>
     </w:rPr>
   </w:style>
   <w:style w:type="paragraph" w:styleId="Cmsor1">
@@ -8290,7 +9117,6 @@
     <w:rPr>
       <w:rFonts w:asciiTheme="majorHAnsi" w:eastAsiaTheme="majorEastAsia" w:hAnsiTheme="majorHAnsi" w:cstheme="majorBidi"/>
       <w:color w:val="404040" w:themeColor="text1" w:themeTint="BF"/>
-      <w:sz w:val="24"/>
       <w:szCs w:val="24"/>
     </w:rPr>
   </w:style>
@@ -8510,7 +9336,6 @@
       <w:bCs/>
       <w:i/>
       <w:iCs/>
-      <w:sz w:val="24"/>
       <w:szCs w:val="24"/>
     </w:rPr>
   </w:style>
@@ -8941,15 +9766,15 @@
     <w:pitch w:val="variable"/>
     <w:sig w:usb0="E0002EFF" w:usb1="C000785B" w:usb2="00000009" w:usb3="00000000" w:csb0="000001FF" w:csb1="00000000"/>
   </w:font>
-  <w:font w:name="Calibri">
-    <w:panose1 w:val="020F0502020204030204"/>
+  <w:font w:name="Calibri Light">
+    <w:panose1 w:val="020F0302020204030204"/>
     <w:charset w:val="EE"/>
     <w:family w:val="swiss"/>
     <w:pitch w:val="variable"/>
     <w:sig w:usb0="E4002EFF" w:usb1="C000247B" w:usb2="00000009" w:usb3="00000000" w:csb0="000001FF" w:csb1="00000000"/>
   </w:font>
-  <w:font w:name="Calibri Light">
-    <w:panose1 w:val="020F0302020204030204"/>
+  <w:font w:name="Calibri">
+    <w:panose1 w:val="020F0502020204030204"/>
     <w:charset w:val="EE"/>
     <w:family w:val="swiss"/>
     <w:pitch w:val="variable"/>
@@ -9770,7 +10595,7 @@
 </file>
 
 <file path=customXml/itemProps2.xml><?xml version="1.0" encoding="utf-8"?>
-<ds:datastoreItem xmlns:ds="http://schemas.openxmlformats.org/officeDocument/2006/customXml" ds:itemID="{F75934D0-D7DC-4E82-B9C3-ACE7BB3181A8}">
+<ds:datastoreItem xmlns:ds="http://schemas.openxmlformats.org/officeDocument/2006/customXml" ds:itemID="{17C1051C-D982-41A9-A5D3-E82D23BC8748}">
   <ds:schemaRefs>
     <ds:schemaRef ds:uri="http://schemas.openxmlformats.org/officeDocument/2006/bibliography"/>
   </ds:schemaRefs>

</xml_diff>

<commit_message>
2 kozepes,1 nehez + megoldas
</commit_message>
<xml_diff>
--- a/fodraszat_doc_2024_02_20.docx
+++ b/fodraszat_doc_2024_02_20.docx
@@ -44,9 +44,11 @@
       <w:sdtPr>
         <w:rPr>
           <w:rFonts w:asciiTheme="minorHAnsi" w:eastAsiaTheme="minorHAnsi" w:hAnsiTheme="minorHAnsi" w:cstheme="minorBidi"/>
+          <w:b w:val="0"/>
           <w:color w:val="auto"/>
           <w:sz w:val="96"/>
           <w:szCs w:val="72"/>
+          <w:u w:val="none"/>
         </w:rPr>
         <w:id w:val="1950354227"/>
         <w:docPartObj>
@@ -56,11 +58,9 @@
       </w:sdtPr>
       <w:sdtEndPr>
         <w:rPr>
-          <w:b w:val="0"/>
           <w:bCs/>
           <w:sz w:val="24"/>
           <w:szCs w:val="22"/>
-          <w:u w:val="none"/>
         </w:rPr>
       </w:sdtEndPr>
       <w:sdtContent>
@@ -4232,6 +4232,7 @@
           <w:i w:val="0"/>
           <w:color w:val="000000" w:themeColor="text1"/>
         </w:rPr>
+        <w:lastRenderedPageBreak/>
         <w:t>Bevezetés</w:t>
       </w:r>
       <w:bookmarkEnd w:id="1"/>
@@ -4696,10 +4697,22 @@
     </w:p>
     <w:p>
       <w:pPr>
+        <w:spacing w:after="160" w:line="259" w:lineRule="auto"/>
+        <w:rPr>
+          <w:sz w:val="20"/>
+        </w:rPr>
+      </w:pPr>
+      <w:r>
+        <w:br w:type="page"/>
+      </w:r>
+    </w:p>
+    <w:p>
+      <w:pPr>
         <w:pStyle w:val="Cmsor1"/>
       </w:pPr>
       <w:bookmarkStart w:id="6" w:name="_Toc162014433"/>
       <w:r>
+        <w:lastRenderedPageBreak/>
         <w:t>Szerkezete</w:t>
       </w:r>
       <w:bookmarkEnd w:id="6"/>
@@ -5117,6 +5130,7 @@
       </w:pPr>
       <w:bookmarkStart w:id="13" w:name="_Toc162014440"/>
       <w:r>
+        <w:lastRenderedPageBreak/>
         <w:t>Kapcsolatok</w:t>
       </w:r>
       <w:bookmarkEnd w:id="13"/>
@@ -5283,11 +5297,6 @@
       </w:r>
     </w:p>
     <w:p>
-      <w:r>
-        <w:br w:type="page"/>
-      </w:r>
-    </w:p>
-    <w:p>
       <w:pPr>
         <w:pStyle w:val="Cmsor2"/>
         <w:spacing w:before="1200"/>
@@ -5299,6 +5308,7 @@
           <w:noProof/>
           <w:lang w:eastAsia="hu-HU"/>
         </w:rPr>
+        <w:lastRenderedPageBreak/>
         <w:drawing>
           <wp:anchor distT="0" distB="0" distL="114300" distR="114300" simplePos="0" relativeHeight="251660288" behindDoc="0" locked="0" layoutInCell="1" allowOverlap="1" wp14:anchorId="3B7C99CF" wp14:editId="259089B5">
             <wp:simplePos x="0" y="0"/>
@@ -5420,6 +5430,7 @@
       </w:pPr>
       <w:bookmarkStart w:id="17" w:name="_Toc162014444"/>
       <w:r>
+        <w:lastRenderedPageBreak/>
         <w:t>Relációs adatmodell</w:t>
       </w:r>
       <w:bookmarkEnd w:id="17"/>
@@ -5519,6 +5530,7 @@
       </w:pPr>
       <w:bookmarkStart w:id="20" w:name="_Toc162014447"/>
       <w:r>
+        <w:lastRenderedPageBreak/>
         <w:t>Normálformában</w:t>
       </w:r>
       <w:bookmarkEnd w:id="20"/>
@@ -5526,7 +5538,7 @@
     <w:p>
       <w:r>
         <w:pict w14:anchorId="516A4547">
-          <v:shape id="_x0000_i1038" type="#_x0000_t75" style="width:737.25pt;height:164.25pt">
+          <v:shape id="_x0000_i1025" type="#_x0000_t75" style="width:737.25pt;height:164.25pt">
             <v:imagedata r:id="rId16" o:title="1normalforma"/>
           </v:shape>
         </w:pict>
@@ -5555,6 +5567,7 @@
       </w:pPr>
       <w:bookmarkStart w:id="21" w:name="_Toc162014448"/>
       <w:r>
+        <w:lastRenderedPageBreak/>
         <w:t>Normálformában</w:t>
       </w:r>
       <w:bookmarkEnd w:id="21"/>
@@ -5645,6 +5658,7 @@
           <w:noProof/>
           <w:lang w:eastAsia="hu-HU"/>
         </w:rPr>
+        <w:lastRenderedPageBreak/>
         <w:drawing>
           <wp:anchor distT="0" distB="0" distL="114300" distR="114300" simplePos="0" relativeHeight="251661312" behindDoc="0" locked="0" layoutInCell="1" allowOverlap="1" wp14:anchorId="2E5ADD77" wp14:editId="556F303C">
             <wp:simplePos x="0" y="0"/>
@@ -5732,6 +5746,7 @@
         <w:rPr>
           <w:noProof/>
         </w:rPr>
+        <w:lastRenderedPageBreak/>
         <w:pict w14:anchorId="48F84095">
           <v:shape id="_x0000_s2058" type="#_x0000_t75" style="position:absolute;margin-left:.15pt;margin-top:35.75pt;width:678.85pt;height:380.55pt;z-index:251667456;mso-position-horizontal-relative:text;mso-position-vertical-relative:text;mso-width-relative:page;mso-height-relative:page">
             <v:imagedata r:id="rId20" o:title="kapcsolattabla"/>
@@ -5750,6 +5765,7 @@
       </w:pPr>
       <w:bookmarkStart w:id="24" w:name="_Toc162014451"/>
       <w:r>
+        <w:lastRenderedPageBreak/>
         <w:t>Teszt a</w:t>
       </w:r>
       <w:r>
@@ -6372,6 +6388,7 @@
       </w:r>
       <w:bookmarkStart w:id="37" w:name="_Toc162014464"/>
       <w:r>
+        <w:lastRenderedPageBreak/>
         <w:t>Feladatok</w:t>
       </w:r>
       <w:bookmarkEnd w:id="37"/>
@@ -6540,6 +6557,9 @@
       </w:r>
       <w:r>
         <w:br w:type="page"/>
+      </w:r>
+      <w:r>
+        <w:lastRenderedPageBreak/>
         <w:t>4.</w:t>
       </w:r>
       <w:r>
@@ -6656,6 +6676,7 @@
       </w:pPr>
       <w:bookmarkStart w:id="39" w:name="_Toc162014466"/>
       <w:r>
+        <w:lastRenderedPageBreak/>
         <w:t>Közepes feladatok</w:t>
       </w:r>
       <w:bookmarkEnd w:id="39"/>
@@ -6823,7 +6844,65 @@
       </w:r>
     </w:p>
     <w:p>
-      <w:r>
+      <w:pPr>
+        <w:spacing w:before="480"/>
+        <w:ind w:left="709"/>
+      </w:pPr>
+      <w:r>
+        <w:drawing>
+          <wp:anchor distT="0" distB="0" distL="114300" distR="114300" simplePos="0" relativeHeight="251676672" behindDoc="0" locked="0" layoutInCell="1" allowOverlap="1" wp14:anchorId="0ADE0B81" wp14:editId="5A45F3EB">
+            <wp:simplePos x="0" y="0"/>
+            <wp:positionH relativeFrom="column">
+              <wp:posOffset>1709420</wp:posOffset>
+            </wp:positionH>
+            <wp:positionV relativeFrom="paragraph">
+              <wp:posOffset>1770380</wp:posOffset>
+            </wp:positionV>
+            <wp:extent cx="1895475" cy="1009650"/>
+            <wp:effectExtent l="0" t="0" r="9525" b="0"/>
+            <wp:wrapTopAndBottom/>
+            <wp:docPr id="2140726501" name="Kép 1" descr="A képen szöveg, képernyőkép, Betűtípus látható&#10;&#10;Automatikusan generált leírás"/>
+            <wp:cNvGraphicFramePr>
+              <a:graphicFrameLocks xmlns:a="http://schemas.openxmlformats.org/drawingml/2006/main" noChangeAspect="1"/>
+            </wp:cNvGraphicFramePr>
+            <a:graphic xmlns:a="http://schemas.openxmlformats.org/drawingml/2006/main">
+              <a:graphicData uri="http://schemas.openxmlformats.org/drawingml/2006/picture">
+                <pic:pic xmlns:pic="http://schemas.openxmlformats.org/drawingml/2006/picture">
+                  <pic:nvPicPr>
+                    <pic:cNvPr id="2140726501" name="Kép 1" descr="A képen szöveg, képernyőkép, Betűtípus látható&#10;&#10;Automatikusan generált leírás"/>
+                    <pic:cNvPicPr/>
+                  </pic:nvPicPr>
+                  <pic:blipFill>
+                    <a:blip r:embed="rId25">
+                      <a:extLst>
+                        <a:ext uri="{28A0092B-C50C-407E-A947-70E740481C1C}">
+                          <a14:useLocalDpi xmlns:a14="http://schemas.microsoft.com/office/drawing/2010/main" val="0"/>
+                        </a:ext>
+                      </a:extLst>
+                    </a:blip>
+                    <a:stretch>
+                      <a:fillRect/>
+                    </a:stretch>
+                  </pic:blipFill>
+                  <pic:spPr>
+                    <a:xfrm>
+                      <a:off x="0" y="0"/>
+                      <a:ext cx="1895475" cy="1009650"/>
+                    </a:xfrm>
+                    <a:prstGeom prst="rect">
+                      <a:avLst/>
+                    </a:prstGeom>
+                  </pic:spPr>
+                </pic:pic>
+              </a:graphicData>
+            </a:graphic>
+          </wp:anchor>
+        </w:drawing>
+      </w:r>
+      <w:r>
+        <w:rPr>
+          <w:noProof/>
+        </w:rPr>
         <w:drawing>
           <wp:anchor distT="0" distB="0" distL="114300" distR="114300" simplePos="0" relativeHeight="251674624" behindDoc="0" locked="0" layoutInCell="1" allowOverlap="1" wp14:anchorId="5215838B" wp14:editId="02D6E6FE">
             <wp:simplePos x="0" y="0"/>
@@ -6848,7 +6927,7 @@
                     <pic:cNvPicPr/>
                   </pic:nvPicPr>
                   <pic:blipFill>
-                    <a:blip r:embed="rId25">
+                    <a:blip r:embed="rId26">
                       <a:extLst>
                         <a:ext uri="{28A0092B-C50C-407E-A947-70E740481C1C}">
                           <a14:useLocalDpi xmlns:a14="http://schemas.microsoft.com/office/drawing/2010/main" val="0"/>
@@ -6881,6 +6960,84 @@
         </w:drawing>
       </w:r>
       <w:r>
+        <w:t>3. Í</w:t>
+      </w:r>
+      <w:r>
+        <w:t>rj egy SQL lekérdezést, amely meghatározza</w:t>
+      </w:r>
+      <w:r>
+        <w:t xml:space="preserve"> a 3 legnépszerűbb szolgáltatást! Írd ki a szolgáltatás nevét és azt is, hogy hányszor foglaltak olyat!</w:t>
+      </w:r>
+      <w:r>
+        <w:t xml:space="preserve"> </w:t>
+      </w:r>
+    </w:p>
+    <w:p>
+      <w:pPr>
+        <w:spacing w:before="480"/>
+        <w:ind w:left="709"/>
+      </w:pPr>
+      <w:r>
+        <w:drawing>
+          <wp:anchor distT="0" distB="0" distL="114300" distR="114300" simplePos="0" relativeHeight="251677696" behindDoc="0" locked="0" layoutInCell="1" allowOverlap="1" wp14:anchorId="294E071B" wp14:editId="0D924A37">
+            <wp:simplePos x="0" y="0"/>
+            <wp:positionH relativeFrom="column">
+              <wp:posOffset>1776095</wp:posOffset>
+            </wp:positionH>
+            <wp:positionV relativeFrom="paragraph">
+              <wp:posOffset>1732915</wp:posOffset>
+            </wp:positionV>
+            <wp:extent cx="1733550" cy="361950"/>
+            <wp:effectExtent l="0" t="0" r="0" b="0"/>
+            <wp:wrapTopAndBottom/>
+            <wp:docPr id="1725985534" name="Kép 1"/>
+            <wp:cNvGraphicFramePr>
+              <a:graphicFrameLocks xmlns:a="http://schemas.openxmlformats.org/drawingml/2006/main" noChangeAspect="1"/>
+            </wp:cNvGraphicFramePr>
+            <a:graphic xmlns:a="http://schemas.openxmlformats.org/drawingml/2006/main">
+              <a:graphicData uri="http://schemas.openxmlformats.org/drawingml/2006/picture">
+                <pic:pic xmlns:pic="http://schemas.openxmlformats.org/drawingml/2006/picture">
+                  <pic:nvPicPr>
+                    <pic:cNvPr id="1725985534" name=""/>
+                    <pic:cNvPicPr/>
+                  </pic:nvPicPr>
+                  <pic:blipFill>
+                    <a:blip r:embed="rId27">
+                      <a:extLst>
+                        <a:ext uri="{28A0092B-C50C-407E-A947-70E740481C1C}">
+                          <a14:useLocalDpi xmlns:a14="http://schemas.microsoft.com/office/drawing/2010/main" val="0"/>
+                        </a:ext>
+                      </a:extLst>
+                    </a:blip>
+                    <a:stretch>
+                      <a:fillRect/>
+                    </a:stretch>
+                  </pic:blipFill>
+                  <pic:spPr>
+                    <a:xfrm>
+                      <a:off x="0" y="0"/>
+                      <a:ext cx="1733550" cy="361950"/>
+                    </a:xfrm>
+                    <a:prstGeom prst="rect">
+                      <a:avLst/>
+                    </a:prstGeom>
+                  </pic:spPr>
+                </pic:pic>
+              </a:graphicData>
+            </a:graphic>
+          </wp:anchor>
+        </w:drawing>
+      </w:r>
+      <w:r>
+        <w:t>4. Írasd ki a legsikeresebb üzlet tulajt!</w:t>
+      </w:r>
+      <w:r>
+        <w:rPr>
+          <w:noProof/>
+        </w:rPr>
+        <w:t xml:space="preserve"> </w:t>
+      </w:r>
+      <w:r>
         <w:br w:type="page"/>
       </w:r>
     </w:p>
@@ -6890,6 +7047,7 @@
       </w:pPr>
       <w:bookmarkStart w:id="40" w:name="_Toc162014467"/>
       <w:r>
+        <w:lastRenderedPageBreak/>
         <w:t>Nehéz feladatok</w:t>
       </w:r>
       <w:bookmarkEnd w:id="40"/>
@@ -6927,7 +7085,7 @@
                     <pic:cNvPicPr/>
                   </pic:nvPicPr>
                   <pic:blipFill>
-                    <a:blip r:embed="rId26">
+                    <a:blip r:embed="rId28">
                       <a:extLst>
                         <a:ext uri="{28A0092B-C50C-407E-A947-70E740481C1C}">
                           <a14:useLocalDpi xmlns:a14="http://schemas.microsoft.com/office/drawing/2010/main" val="0"/>
@@ -7020,7 +7178,7 @@
                     <pic:cNvPicPr/>
                   </pic:nvPicPr>
                   <pic:blipFill>
-                    <a:blip r:embed="rId27">
+                    <a:blip r:embed="rId29">
                       <a:extLst>
                         <a:ext uri="{28A0092B-C50C-407E-A947-70E740481C1C}">
                           <a14:useLocalDpi xmlns:a14="http://schemas.microsoft.com/office/drawing/2010/main" val="0"/>
@@ -7092,7 +7250,68 @@
           <w:noProof/>
           <w:lang w:eastAsia="hu-HU"/>
         </w:rPr>
+        <w:drawing>
+          <wp:anchor distT="0" distB="0" distL="114300" distR="114300" simplePos="0" relativeHeight="251675648" behindDoc="0" locked="0" layoutInCell="1" allowOverlap="1" wp14:anchorId="6AF9DADC" wp14:editId="766F6E02">
+            <wp:simplePos x="0" y="0"/>
+            <wp:positionH relativeFrom="column">
+              <wp:posOffset>633095</wp:posOffset>
+            </wp:positionH>
+            <wp:positionV relativeFrom="paragraph">
+              <wp:posOffset>2209165</wp:posOffset>
+            </wp:positionV>
+            <wp:extent cx="4324350" cy="1877060"/>
+            <wp:effectExtent l="0" t="0" r="0" b="8890"/>
+            <wp:wrapTopAndBottom/>
+            <wp:docPr id="1107574492" name="Kép 1" descr="A képen szöveg, képernyőkép, Betűtípus, szám látható&#10;&#10;Automatikusan generált leírás"/>
+            <wp:cNvGraphicFramePr>
+              <a:graphicFrameLocks xmlns:a="http://schemas.openxmlformats.org/drawingml/2006/main" noChangeAspect="1"/>
+            </wp:cNvGraphicFramePr>
+            <a:graphic xmlns:a="http://schemas.openxmlformats.org/drawingml/2006/main">
+              <a:graphicData uri="http://schemas.openxmlformats.org/drawingml/2006/picture">
+                <pic:pic xmlns:pic="http://schemas.openxmlformats.org/drawingml/2006/picture">
+                  <pic:nvPicPr>
+                    <pic:cNvPr id="1107574492" name="Kép 1" descr="A képen szöveg, képernyőkép, Betűtípus, szám látható&#10;&#10;Automatikusan generált leírás"/>
+                    <pic:cNvPicPr/>
+                  </pic:nvPicPr>
+                  <pic:blipFill>
+                    <a:blip r:embed="rId30">
+                      <a:extLst>
+                        <a:ext uri="{28A0092B-C50C-407E-A947-70E740481C1C}">
+                          <a14:useLocalDpi xmlns:a14="http://schemas.microsoft.com/office/drawing/2010/main" val="0"/>
+                        </a:ext>
+                      </a:extLst>
+                    </a:blip>
+                    <a:stretch>
+                      <a:fillRect/>
+                    </a:stretch>
+                  </pic:blipFill>
+                  <pic:spPr>
+                    <a:xfrm>
+                      <a:off x="0" y="0"/>
+                      <a:ext cx="4324350" cy="1877060"/>
+                    </a:xfrm>
+                    <a:prstGeom prst="rect">
+                      <a:avLst/>
+                    </a:prstGeom>
+                  </pic:spPr>
+                </pic:pic>
+              </a:graphicData>
+            </a:graphic>
+          </wp:anchor>
+        </w:drawing>
+      </w:r>
+      <w:r>
+        <w:rPr>
+          <w:noProof/>
+          <w:lang w:eastAsia="hu-HU"/>
+        </w:rPr>
         <w:t>3. Írassa ki azokat a foglaláskat ahol a vendég telefonszáma és a fodrász telefonszáma ugyan annál a szolgáltatónál van!</w:t>
+      </w:r>
+      <w:r>
+        <w:rPr>
+          <w:noProof/>
+        </w:rPr>
+        <w:t xml:space="preserve"> </w:t>
       </w:r>
       <w:r>
         <w:br w:type="page"/>
@@ -7105,6 +7324,7 @@
       </w:pPr>
       <w:bookmarkStart w:id="41" w:name="_Toc162014468"/>
       <w:r>
+        <w:lastRenderedPageBreak/>
         <w:t>Jegyzetek és források</w:t>
       </w:r>
       <w:bookmarkEnd w:id="41"/>
@@ -7129,7 +7349,7 @@
       <w:pPr>
         <w:pStyle w:val="Cmsor3"/>
       </w:pPr>
-      <w:hyperlink r:id="rId28" w:history="1">
+      <w:hyperlink r:id="rId31" w:history="1">
         <w:bookmarkStart w:id="43" w:name="_Toc162014470"/>
         <w:r>
           <w:rPr>
@@ -7161,7 +7381,7 @@
       <w:pPr>
         <w:pStyle w:val="Cmsor3"/>
       </w:pPr>
-      <w:hyperlink r:id="rId29" w:history="1">
+      <w:hyperlink r:id="rId32" w:history="1">
         <w:bookmarkStart w:id="44" w:name="_Toc162014471"/>
         <w:proofErr w:type="spellStart"/>
         <w:r>
@@ -7198,7 +7418,7 @@
       <w:pPr>
         <w:pStyle w:val="Cmsor3"/>
       </w:pPr>
-      <w:hyperlink r:id="rId30" w:history="1">
+      <w:hyperlink r:id="rId33" w:history="1">
         <w:bookmarkStart w:id="45" w:name="_Toc162014472"/>
         <w:proofErr w:type="spellStart"/>
         <w:r>
@@ -7235,7 +7455,7 @@
       <w:pPr>
         <w:pStyle w:val="Cmsor3"/>
       </w:pPr>
-      <w:hyperlink r:id="rId31" w:history="1">
+      <w:hyperlink r:id="rId34" w:history="1">
         <w:bookmarkStart w:id="46" w:name="_Toc162014473"/>
         <w:r>
           <w:rPr>
@@ -7266,7 +7486,7 @@
       <w:pPr>
         <w:pStyle w:val="Cmsor3"/>
       </w:pPr>
-      <w:hyperlink r:id="rId32" w:history="1">
+      <w:hyperlink r:id="rId35" w:history="1">
         <w:bookmarkStart w:id="48" w:name="_Toc162014475"/>
         <w:r>
           <w:rPr>
@@ -7281,7 +7501,7 @@
       <w:pPr>
         <w:pStyle w:val="Cmsor3"/>
       </w:pPr>
-      <w:hyperlink r:id="rId33" w:history="1">
+      <w:hyperlink r:id="rId36" w:history="1">
         <w:bookmarkStart w:id="49" w:name="_Toc162014476"/>
         <w:r>
           <w:rPr>
@@ -7318,7 +7538,7 @@
       <w:pPr>
         <w:pStyle w:val="Cmsor3"/>
       </w:pPr>
-      <w:hyperlink r:id="rId34" w:history="1">
+      <w:hyperlink r:id="rId37" w:history="1">
         <w:bookmarkStart w:id="50" w:name="_Toc162014477"/>
         <w:r>
           <w:rPr>
@@ -7341,7 +7561,7 @@
       <w:pPr>
         <w:pStyle w:val="Cmsor3"/>
       </w:pPr>
-      <w:hyperlink r:id="rId35" w:history="1">
+      <w:hyperlink r:id="rId38" w:history="1">
         <w:bookmarkStart w:id="51" w:name="_Toc162014478"/>
         <w:proofErr w:type="spellStart"/>
         <w:r>
@@ -7989,7 +8209,6 @@
       <w:dataBinding w:prefixMappings="xmlns:ns0='http://purl.org/dc/elements/1.1/' xmlns:ns1='http://schemas.openxmlformats.org/package/2006/metadata/core-properties' " w:xpath="/ns1:coreProperties[1]/ns0:creator[1]" w:storeItemID="{6C3C8BC8-F283-45AE-878A-BAB7291924A1}"/>
       <w:text/>
     </w:sdtPr>
-    <w:sdtEndPr/>
     <w:sdtContent>
       <w:p>
         <w:pPr>
@@ -8040,7 +8259,6 @@
         <w:calendar w:val="gregorian"/>
       </w:date>
     </w:sdtPr>
-    <w:sdtEndPr/>
     <w:sdtContent>
       <w:p>
         <w:pPr>
@@ -9911,6 +10129,7 @@
     <w:rsid w:val="003A3676"/>
     <w:rsid w:val="00484E31"/>
     <w:rsid w:val="004B7B24"/>
+    <w:rsid w:val="004C1E05"/>
     <w:rsid w:val="0077647D"/>
     <w:rsid w:val="0092736A"/>
     <w:rsid w:val="00E420DB"/>

</xml_diff>